<commit_message>
Updated Github instructions in 'Start here'
</commit_message>
<xml_diff>
--- a/Start here.docx
+++ b/Start here.docx
@@ -4,6 +4,15 @@
   <w:body>
     <w:sdt>
       <w:sdtPr>
+        <w:rPr>
+          <w:rFonts w:asciiTheme="minorHAnsi" w:eastAsiaTheme="minorHAnsi" w:hAnsiTheme="minorHAnsi" w:cstheme="minorBidi"/>
+          <w:b w:val="0"/>
+          <w:bCs w:val="0"/>
+          <w:color w:val="auto"/>
+          <w:sz w:val="22"/>
+          <w:szCs w:val="22"/>
+          <w:lang w:eastAsia="en-US"/>
+        </w:rPr>
         <w:id w:val="-599490160"/>
         <w:docPartObj>
           <w:docPartGallery w:val="Table of Contents"/>
@@ -12,12 +21,7 @@
       </w:sdtPr>
       <w:sdtEndPr>
         <w:rPr>
-          <w:rFonts w:asciiTheme="minorHAnsi" w:eastAsiaTheme="minorHAnsi" w:hAnsiTheme="minorHAnsi" w:cstheme="minorBidi"/>
           <w:noProof/>
-          <w:color w:val="auto"/>
-          <w:sz w:val="22"/>
-          <w:szCs w:val="22"/>
-          <w:lang w:eastAsia="en-US"/>
         </w:rPr>
       </w:sdtEndPr>
       <w:sdtContent>
@@ -589,8 +593,6 @@
               <w:fldChar w:fldCharType="end"/>
             </w:r>
           </w:hyperlink>
-          <w:bookmarkStart w:id="0" w:name="_GoBack"/>
-          <w:bookmarkEnd w:id="0"/>
         </w:p>
         <w:p>
           <w:pPr>
@@ -6006,12 +6008,12 @@
       <w:pPr>
         <w:pStyle w:val="Heading1"/>
       </w:pPr>
-      <w:bookmarkStart w:id="1" w:name="_Toc1729105"/>
+      <w:bookmarkStart w:id="0" w:name="_Toc1729105"/>
       <w:r>
         <w:lastRenderedPageBreak/>
         <w:t>Mechanical build notes</w:t>
       </w:r>
-      <w:bookmarkEnd w:id="1"/>
+      <w:bookmarkEnd w:id="0"/>
     </w:p>
     <w:p>
       <w:pPr>
@@ -6042,10 +6044,7 @@
         <w:t>/marker</w:t>
       </w:r>
       <w:r>
-        <w:t>)</w:t>
-      </w:r>
-      <w:r>
-        <w:t>.</w:t>
+        <w:t>).</w:t>
       </w:r>
     </w:p>
     <w:p>
@@ -6099,13 +6098,7 @@
         </w:numPr>
       </w:pPr>
       <w:r>
-        <w:t>Make sure to account for blade kerf (blade thickness) when marking multiple sections on one segment. Preferred</w:t>
-      </w:r>
-      <w:r>
-        <w:t xml:space="preserve"> </w:t>
-      </w:r>
-      <w:r>
-        <w:t>method is to mark and cut one at a time to ensure exact kerf size is accounted for.</w:t>
+        <w:t>Make sure to account for blade kerf (blade thickness) when marking multiple sections on one segment. Preferred method is to mark and cut one at a time to ensure exact kerf size is accounted for.</w:t>
       </w:r>
     </w:p>
     <w:p>
@@ -6135,10 +6128,7 @@
         </w:numPr>
       </w:pPr>
       <w:r>
-        <w:t>When cutting make sure the blade is completely on the correct side of the length measurement markings. Do this by</w:t>
-      </w:r>
-      <w:r>
-        <w:t>…</w:t>
+        <w:t>When cutting make sure the blade is completely on the correct side of the length measurement markings. Do this by…</w:t>
       </w:r>
     </w:p>
     <w:p>
@@ -6155,16 +6145,7 @@
       </w:r>
       <w:proofErr w:type="gramEnd"/>
       <w:r>
-        <w:t xml:space="preserve"> sure the saw is </w:t>
-      </w:r>
-      <w:r>
-        <w:t xml:space="preserve">unplugged and </w:t>
-      </w:r>
-      <w:r>
-        <w:t>turned OFF</w:t>
-      </w:r>
-      <w:r>
-        <w:t>.</w:t>
+        <w:t xml:space="preserve"> sure the saw is unplugged and turned OFF.</w:t>
       </w:r>
     </w:p>
     <w:p>
@@ -6181,10 +6162,7 @@
       </w:r>
       <w:proofErr w:type="gramEnd"/>
       <w:r>
-        <w:t xml:space="preserve"> the blade down to contact material to be cut</w:t>
-      </w:r>
-      <w:r>
-        <w:t>.</w:t>
+        <w:t xml:space="preserve"> the blade down to contact material to be cut.</w:t>
       </w:r>
     </w:p>
     <w:p>
@@ -6201,13 +6179,7 @@
       </w:r>
       <w:proofErr w:type="gramEnd"/>
       <w:r>
-        <w:t xml:space="preserve"> the material so that</w:t>
-      </w:r>
-      <w:r>
-        <w:t xml:space="preserve"> </w:t>
-      </w:r>
-      <w:r>
-        <w:t>the edge of the blade aligns with the scrap side of the measurement mark.</w:t>
+        <w:t xml:space="preserve"> the material so that the edge of the blade aligns with the scrap side of the measurement mark.</w:t>
       </w:r>
     </w:p>
     <w:p>
@@ -6249,13 +6221,7 @@
         </w:numPr>
       </w:pPr>
       <w:r>
-        <w:t>Check all measurements again before cutting</w:t>
-      </w:r>
-      <w:r>
-        <w:t>/drilling</w:t>
-      </w:r>
-      <w:r>
-        <w:t>.</w:t>
+        <w:t>Check all measurements again before cutting/drilling.</w:t>
       </w:r>
     </w:p>
     <w:p>
@@ -6274,7 +6240,7 @@
       <w:pPr>
         <w:pStyle w:val="Heading1"/>
       </w:pPr>
-      <w:bookmarkStart w:id="2" w:name="_Toc1729106"/>
+      <w:bookmarkStart w:id="1" w:name="_Toc1729106"/>
       <w:proofErr w:type="spellStart"/>
       <w:r>
         <w:t>OpenCV</w:t>
@@ -6287,170 +6253,170 @@
       <w:r>
         <w:t>RasPi</w:t>
       </w:r>
+      <w:bookmarkEnd w:id="1"/>
+      <w:proofErr w:type="spellEnd"/>
+    </w:p>
+    <w:p>
+      <w:pPr>
+        <w:pStyle w:val="Heading2"/>
+      </w:pPr>
+      <w:bookmarkStart w:id="2" w:name="_Toc1729107"/>
+      <w:r>
+        <w:t>Setup</w:t>
+      </w:r>
       <w:bookmarkEnd w:id="2"/>
+    </w:p>
+    <w:p>
+      <w:hyperlink r:id="rId7" w:history="1">
+        <w:r>
+          <w:rPr>
+            <w:rStyle w:val="Hyperlink"/>
+          </w:rPr>
+          <w:t>https://wpilib.screenstepslive.com/s/currentCS/m/85074</w:t>
+        </w:r>
+      </w:hyperlink>
+      <w:r>
+        <w:t xml:space="preserve"> </w:t>
+      </w:r>
+      <w:proofErr w:type="spellStart"/>
+      <w:r>
+        <w:t>WPILib</w:t>
+      </w:r>
       <w:proofErr w:type="spellEnd"/>
+      <w:r>
+        <w:t xml:space="preserve"> setup</w:t>
+      </w:r>
+    </w:p>
+    <w:p>
+      <w:hyperlink r:id="rId8" w:history="1">
+        <w:r>
+          <w:rPr>
+            <w:rStyle w:val="Hyperlink"/>
+          </w:rPr>
+          <w:t>https://github.com/wpilibsuite/FRCVision-pi-gen/releases</w:t>
+        </w:r>
+      </w:hyperlink>
+      <w:r>
+        <w:t xml:space="preserve"> Pre-built image</w:t>
+      </w:r>
+    </w:p>
+    <w:p>
+      <w:hyperlink r:id="rId9" w:history="1">
+        <w:r>
+          <w:rPr>
+            <w:rStyle w:val="Hyperlink"/>
+          </w:rPr>
+          <w:t>https://github.com/oscarrobotics/VisionOnPi2016</w:t>
+        </w:r>
+      </w:hyperlink>
+    </w:p>
+    <w:p>
+      <w:hyperlink r:id="rId10" w:history="1">
+        <w:r>
+          <w:rPr>
+            <w:rStyle w:val="Hyperlink"/>
+          </w:rPr>
+          <w:t>https://www.youtube.com/watch?v=ZNIlhVzC-4g</w:t>
+        </w:r>
+      </w:hyperlink>
+      <w:r>
+        <w:t xml:space="preserve"> **</w:t>
+      </w:r>
     </w:p>
     <w:p>
       <w:pPr>
         <w:pStyle w:val="Heading2"/>
       </w:pPr>
-      <w:bookmarkStart w:id="3" w:name="_Toc1729107"/>
-      <w:r>
-        <w:t>Setup</w:t>
+      <w:bookmarkStart w:id="3" w:name="_Toc1729108"/>
+      <w:r>
+        <w:t>Recommendations</w:t>
       </w:r>
       <w:bookmarkEnd w:id="3"/>
     </w:p>
     <w:p>
-      <w:hyperlink r:id="rId7" w:history="1">
-        <w:r>
-          <w:rPr>
-            <w:rStyle w:val="Hyperlink"/>
-          </w:rPr>
-          <w:t>https://wpilib.screenstepslive.com/s/currentCS/m/85074</w:t>
-        </w:r>
-      </w:hyperlink>
-      <w:r>
-        <w:t xml:space="preserve"> </w:t>
+      <w:r>
+        <w:t xml:space="preserve">Configure PI to use RAM, not </w:t>
       </w:r>
       <w:proofErr w:type="spellStart"/>
       <w:r>
-        <w:t>WPILib</w:t>
+        <w:t>SDCard</w:t>
       </w:r>
       <w:proofErr w:type="spellEnd"/>
       <w:r>
-        <w:t xml:space="preserve"> setup</w:t>
-      </w:r>
-    </w:p>
-    <w:p>
-      <w:hyperlink r:id="rId8" w:history="1">
-        <w:r>
-          <w:rPr>
-            <w:rStyle w:val="Hyperlink"/>
-          </w:rPr>
-          <w:t>https://github.com/wpilibsuite/FRCVision-pi-gen/releases</w:t>
-        </w:r>
-      </w:hyperlink>
-      <w:r>
-        <w:t xml:space="preserve"> Pre-built image</w:t>
-      </w:r>
-    </w:p>
-    <w:p>
-      <w:hyperlink r:id="rId9" w:history="1">
-        <w:r>
-          <w:rPr>
-            <w:rStyle w:val="Hyperlink"/>
-          </w:rPr>
-          <w:t>https://github.com/oscarrobotics/VisionOnPi2016</w:t>
-        </w:r>
-      </w:hyperlink>
-    </w:p>
-    <w:p>
-      <w:hyperlink r:id="rId10" w:history="1">
-        <w:r>
-          <w:rPr>
-            <w:rStyle w:val="Hyperlink"/>
-          </w:rPr>
-          <w:t>https://www.youtube.com/watch?v=ZNIlhVzC-4g</w:t>
-        </w:r>
-      </w:hyperlink>
-      <w:r>
-        <w:t xml:space="preserve"> **</w:t>
+        <w:t xml:space="preserve">. </w:t>
+      </w:r>
+    </w:p>
+    <w:p>
+      <w:r>
+        <w:t xml:space="preserve">Make FS read only if possible. </w:t>
+      </w:r>
+      <w:r>
+        <w:t>(</w:t>
+      </w:r>
+      <w:hyperlink r:id="rId11" w:history="1">
+        <w:r>
+          <w:rPr>
+            <w:rStyle w:val="Hyperlink"/>
+          </w:rPr>
+          <w:t>http://hallard.me/raspberry-pi-read-only</w:t>
+        </w:r>
+      </w:hyperlink>
+      <w:r>
+        <w:t xml:space="preserve">, </w:t>
+      </w:r>
+      <w:hyperlink r:id="rId12" w:history="1">
+        <w:r>
+          <w:rPr>
+            <w:rStyle w:val="Hyperlink"/>
+          </w:rPr>
+          <w:t>https://learn.adafruit.com/read-only-raspberry-pi/overview</w:t>
+        </w:r>
+      </w:hyperlink>
+      <w:r>
+        <w:t>)</w:t>
+      </w:r>
+    </w:p>
+    <w:p>
+      <w:proofErr w:type="gramStart"/>
+      <w:r>
+        <w:t>Shutdown gracefully.</w:t>
+      </w:r>
+      <w:proofErr w:type="gramEnd"/>
+    </w:p>
+    <w:p>
+      <w:proofErr w:type="gramStart"/>
+      <w:r>
+        <w:t>Backup SD card</w:t>
+      </w:r>
+      <w:r>
+        <w:t>.</w:t>
+      </w:r>
+      <w:proofErr w:type="gramEnd"/>
+    </w:p>
+    <w:p>
+      <w:r>
+        <w:t>Make sure Pi booted and running before access.</w:t>
+      </w:r>
+    </w:p>
+    <w:p>
+      <w:r>
+        <w:t>Good power supply.</w:t>
+      </w:r>
+    </w:p>
+    <w:p>
+      <w:r>
+        <w:t>Ensure force HDMI set on</w:t>
       </w:r>
     </w:p>
     <w:p>
       <w:pPr>
         <w:pStyle w:val="Heading2"/>
       </w:pPr>
-      <w:bookmarkStart w:id="4" w:name="_Toc1729108"/>
-      <w:r>
-        <w:t>Recommendations</w:t>
+      <w:bookmarkStart w:id="4" w:name="_Toc1729109"/>
+      <w:r>
+        <w:t>Many guides and articles for Python &amp; image processing</w:t>
       </w:r>
       <w:bookmarkEnd w:id="4"/>
-    </w:p>
-    <w:p>
-      <w:r>
-        <w:t xml:space="preserve">Configure PI to use RAM, not </w:t>
-      </w:r>
-      <w:proofErr w:type="spellStart"/>
-      <w:r>
-        <w:t>SDCard</w:t>
-      </w:r>
-      <w:proofErr w:type="spellEnd"/>
-      <w:r>
-        <w:t xml:space="preserve">. </w:t>
-      </w:r>
-    </w:p>
-    <w:p>
-      <w:r>
-        <w:t xml:space="preserve">Make FS read only if possible. </w:t>
-      </w:r>
-      <w:r>
-        <w:t>(</w:t>
-      </w:r>
-      <w:hyperlink r:id="rId11" w:history="1">
-        <w:r>
-          <w:rPr>
-            <w:rStyle w:val="Hyperlink"/>
-          </w:rPr>
-          <w:t>http://hallard.me/raspberry-pi-read-only</w:t>
-        </w:r>
-      </w:hyperlink>
-      <w:r>
-        <w:t xml:space="preserve">, </w:t>
-      </w:r>
-      <w:hyperlink r:id="rId12" w:history="1">
-        <w:r>
-          <w:rPr>
-            <w:rStyle w:val="Hyperlink"/>
-          </w:rPr>
-          <w:t>https://learn.adafruit.com/read-only-raspberry-pi/overview</w:t>
-        </w:r>
-      </w:hyperlink>
-      <w:r>
-        <w:t>)</w:t>
-      </w:r>
-    </w:p>
-    <w:p>
-      <w:proofErr w:type="gramStart"/>
-      <w:r>
-        <w:t>Shutdown gracefully.</w:t>
-      </w:r>
-      <w:proofErr w:type="gramEnd"/>
-    </w:p>
-    <w:p>
-      <w:proofErr w:type="gramStart"/>
-      <w:r>
-        <w:t>Backup SD card</w:t>
-      </w:r>
-      <w:r>
-        <w:t>.</w:t>
-      </w:r>
-      <w:proofErr w:type="gramEnd"/>
-    </w:p>
-    <w:p>
-      <w:r>
-        <w:t>Make sure Pi booted and running before access.</w:t>
-      </w:r>
-    </w:p>
-    <w:p>
-      <w:r>
-        <w:t>Good power supply.</w:t>
-      </w:r>
-    </w:p>
-    <w:p>
-      <w:r>
-        <w:t>Ensure force HDMI set on</w:t>
-      </w:r>
-    </w:p>
-    <w:p>
-      <w:pPr>
-        <w:pStyle w:val="Heading2"/>
-      </w:pPr>
-      <w:bookmarkStart w:id="5" w:name="_Toc1729109"/>
-      <w:r>
-        <w:t>Many guides and articles for Python &amp; image processing</w:t>
-      </w:r>
-      <w:bookmarkEnd w:id="5"/>
     </w:p>
     <w:p>
       <w:pPr>
@@ -6463,19 +6429,7 @@
           <w:rPr>
             <w:rStyle w:val="Hyperlink"/>
           </w:rPr>
-          <w:t>https://www.pyimagesearch.c</w:t>
-        </w:r>
-        <w:r>
-          <w:rPr>
-            <w:rStyle w:val="Hyperlink"/>
-          </w:rPr>
-          <w:t>o</w:t>
-        </w:r>
-        <w:r>
-          <w:rPr>
-            <w:rStyle w:val="Hyperlink"/>
-          </w:rPr>
-          <w:t>m/</w:t>
+          <w:t>https://www.pyimagesearch.com/</w:t>
         </w:r>
       </w:hyperlink>
     </w:p>
@@ -6483,31 +6437,31 @@
       <w:pPr>
         <w:pStyle w:val="Heading2"/>
       </w:pPr>
-      <w:bookmarkStart w:id="6" w:name="_Toc1729110"/>
+      <w:bookmarkStart w:id="5" w:name="_Toc1729110"/>
       <w:r>
         <w:t>Vision processing on desktop for simulation and network tables</w:t>
       </w:r>
+      <w:bookmarkEnd w:id="5"/>
+    </w:p>
+    <w:p>
+      <w:hyperlink r:id="rId14" w:history="1">
+        <w:r>
+          <w:rPr>
+            <w:rStyle w:val="Hyperlink"/>
+          </w:rPr>
+          <w:t>https://www.youtube.com/watch?v=QIGn90hKnv8</w:t>
+        </w:r>
+      </w:hyperlink>
+    </w:p>
+    <w:p>
+      <w:pPr>
+        <w:pStyle w:val="Heading2"/>
+      </w:pPr>
+      <w:bookmarkStart w:id="6" w:name="_Toc1729111"/>
+      <w:r>
+        <w:t>Pi Vision including setup, project build and deploy.</w:t>
+      </w:r>
       <w:bookmarkEnd w:id="6"/>
-    </w:p>
-    <w:p>
-      <w:hyperlink r:id="rId14" w:history="1">
-        <w:r>
-          <w:rPr>
-            <w:rStyle w:val="Hyperlink"/>
-          </w:rPr>
-          <w:t>https://www.youtube.com/watch?v=QIGn90hKnv8</w:t>
-        </w:r>
-      </w:hyperlink>
-    </w:p>
-    <w:p>
-      <w:pPr>
-        <w:pStyle w:val="Heading2"/>
-      </w:pPr>
-      <w:bookmarkStart w:id="7" w:name="_Toc1729111"/>
-      <w:r>
-        <w:t>Pi Vision including setup, project build and deploy.</w:t>
-      </w:r>
-      <w:bookmarkEnd w:id="7"/>
       <w:r>
         <w:t xml:space="preserve"> </w:t>
       </w:r>
@@ -6562,39 +6516,103 @@
       <w:pPr>
         <w:pStyle w:val="Heading1"/>
       </w:pPr>
-      <w:bookmarkStart w:id="8" w:name="_Toc1729112"/>
+      <w:bookmarkStart w:id="7" w:name="_Toc1729112"/>
       <w:r>
         <w:t>GRIP vision</w:t>
       </w:r>
+      <w:bookmarkEnd w:id="7"/>
+    </w:p>
+    <w:p>
+      <w:hyperlink r:id="rId17" w:history="1">
+        <w:r>
+          <w:rPr>
+            <w:rStyle w:val="Hyperlink"/>
+          </w:rPr>
+          <w:t>https://wpilib.screenstepslive.com/s/currentCS/m/vision/l/463566-introduction-to-grip</w:t>
+        </w:r>
+      </w:hyperlink>
+    </w:p>
+    <w:p>
+      <w:hyperlink r:id="rId18" w:history="1">
+        <w:r>
+          <w:rPr>
+            <w:rStyle w:val="Hyperlink"/>
+          </w:rPr>
+          <w:t>https://wpilib.screenstepslive.com/s/currentCS/m/vision/l/672730-generating-code-from-grip</w:t>
+        </w:r>
+      </w:hyperlink>
+    </w:p>
+    <w:p>
+      <w:hyperlink r:id="rId19" w:anchor="/" w:history="1">
+        <w:r>
+          <w:rPr>
+            <w:rStyle w:val="Hyperlink"/>
+          </w:rPr>
+          <w:t>https://wpiroboticsprojects.github.io/GRIP/#/</w:t>
+        </w:r>
+      </w:hyperlink>
+    </w:p>
+    <w:p>
+      <w:pPr>
+        <w:pStyle w:val="Heading1"/>
+      </w:pPr>
+      <w:bookmarkStart w:id="8" w:name="_Toc1729113"/>
+      <w:r>
+        <w:t>Vision/Network table examples</w:t>
+      </w:r>
       <w:bookmarkEnd w:id="8"/>
     </w:p>
     <w:p>
-      <w:hyperlink r:id="rId17" w:history="1">
-        <w:r>
-          <w:rPr>
-            <w:rStyle w:val="Hyperlink"/>
-          </w:rPr>
-          <w:t>https://wpilib.screenstepslive.com/s/currentCS/m/vision/l/463566-introduction-to-grip</w:t>
-        </w:r>
-      </w:hyperlink>
-    </w:p>
-    <w:p>
-      <w:hyperlink r:id="rId18" w:history="1">
-        <w:r>
-          <w:rPr>
-            <w:rStyle w:val="Hyperlink"/>
-          </w:rPr>
-          <w:t>https://wpilib.screenstepslive.com/s/currentCS/m/vision/l/672730-generating-code-from-grip</w:t>
-        </w:r>
-      </w:hyperlink>
-    </w:p>
-    <w:p>
-      <w:hyperlink r:id="rId19" w:anchor="/" w:history="1">
-        <w:r>
-          <w:rPr>
-            <w:rStyle w:val="Hyperlink"/>
-          </w:rPr>
-          <w:t>https://wpiroboticsprojects.github.io/GRIP/#/</w:t>
+      <w:hyperlink r:id="rId20" w:history="1">
+        <w:r>
+          <w:rPr>
+            <w:rStyle w:val="Hyperlink"/>
+          </w:rPr>
+          <w:t>https://github.com/frc4646/frc4646-2016-competition-code/blob/master/src/Subsystems/VisionCalculation.cpp</w:t>
+        </w:r>
+      </w:hyperlink>
+    </w:p>
+    <w:p/>
+    <w:p>
+      <w:hyperlink r:id="rId21" w:history="1">
+        <w:r>
+          <w:rPr>
+            <w:rStyle w:val="Hyperlink"/>
+          </w:rPr>
+          <w:t>https://github.com/oscarrobotics/VisionOnPi2016</w:t>
+        </w:r>
+      </w:hyperlink>
+    </w:p>
+    <w:p/>
+    <w:p>
+      <w:hyperlink r:id="rId22" w:history="1">
+        <w:r>
+          <w:rPr>
+            <w:rStyle w:val="Hyperlink"/>
+          </w:rPr>
+          <w:t>https://github.com/GarnetSquadron4901/rpi-vision-processing/blob/master/wait_for_shutdown.py</w:t>
+        </w:r>
+      </w:hyperlink>
+    </w:p>
+    <w:p/>
+    <w:p>
+      <w:hyperlink r:id="rId23" w:history="1">
+        <w:r>
+          <w:rPr>
+            <w:rStyle w:val="Hyperlink"/>
+          </w:rPr>
+          <w:t>https://github.com/frc5687/pi-tracker</w:t>
+        </w:r>
+      </w:hyperlink>
+    </w:p>
+    <w:p/>
+    <w:p>
+      <w:hyperlink r:id="rId24" w:history="1">
+        <w:r>
+          <w:rPr>
+            <w:rStyle w:val="Hyperlink"/>
+          </w:rPr>
+          <w:t>https://github.com/robotpy/pynetworktables/tree/master/samples</w:t>
         </w:r>
       </w:hyperlink>
     </w:p>
@@ -6602,153 +6620,89 @@
       <w:pPr>
         <w:pStyle w:val="Heading1"/>
       </w:pPr>
-      <w:bookmarkStart w:id="9" w:name="_Toc1729113"/>
-      <w:r>
-        <w:t>Vision/Network table examples</w:t>
+      <w:bookmarkStart w:id="9" w:name="_Toc1729114"/>
+      <w:r>
+        <w:t>FRC networking</w:t>
       </w:r>
       <w:bookmarkEnd w:id="9"/>
     </w:p>
     <w:p>
-      <w:hyperlink r:id="rId20" w:history="1">
-        <w:r>
-          <w:rPr>
-            <w:rStyle w:val="Hyperlink"/>
-          </w:rPr>
-          <w:t>https://github.com/frc4646/frc4646-2016-competition-code/blob/master/src/Subsystems/VisionCalculation.cpp</w:t>
+      <w:pPr>
+        <w:pStyle w:val="Heading2"/>
+      </w:pPr>
+      <w:bookmarkStart w:id="10" w:name="_Toc1729115"/>
+      <w:r>
+        <w:t>FRC networking basics</w:t>
+      </w:r>
+      <w:bookmarkEnd w:id="10"/>
+    </w:p>
+    <w:p>
+      <w:hyperlink r:id="rId25" w:history="1">
+        <w:r>
+          <w:rPr>
+            <w:rStyle w:val="Hyperlink"/>
+          </w:rPr>
+          <w:t>https://wpilib.screenstepslive.com/s/4485/m/13503/l/696075-networking-basics</w:t>
         </w:r>
       </w:hyperlink>
     </w:p>
     <w:p/>
     <w:p>
-      <w:hyperlink r:id="rId21" w:history="1">
-        <w:r>
-          <w:rPr>
-            <w:rStyle w:val="Hyperlink"/>
-          </w:rPr>
-          <w:t>https://github.com/oscarrobotics/VisionOnPi2016</w:t>
+      <w:hyperlink r:id="rId26" w:history="1">
+        <w:r>
+          <w:rPr>
+            <w:rStyle w:val="Hyperlink"/>
+          </w:rPr>
+          <w:t>https://wpilib.screenstepslive.com/s/4485/m/24193/l/319135?data-resolve-url=true&amp;data-manual-id=24193</w:t>
         </w:r>
       </w:hyperlink>
     </w:p>
     <w:p/>
     <w:p>
-      <w:hyperlink r:id="rId22" w:history="1">
-        <w:r>
-          <w:rPr>
-            <w:rStyle w:val="Hyperlink"/>
-          </w:rPr>
-          <w:t>https://github.com/GarnetSquadron4901/rpi-vision-processing/blob/master/wait_for_shutdown.py</w:t>
-        </w:r>
-      </w:hyperlink>
-    </w:p>
-    <w:p/>
-    <w:p>
-      <w:hyperlink r:id="rId23" w:history="1">
-        <w:r>
-          <w:rPr>
-            <w:rStyle w:val="Hyperlink"/>
-          </w:rPr>
-          <w:t>https://github.com/frc5687/pi-tracker</w:t>
-        </w:r>
-      </w:hyperlink>
-    </w:p>
-    <w:p/>
-    <w:p>
-      <w:hyperlink r:id="rId24" w:history="1">
-        <w:r>
-          <w:rPr>
-            <w:rStyle w:val="Hyperlink"/>
-          </w:rPr>
-          <w:t>https://github.com/robotpy/pynetworktables/tree/master/samples</w:t>
-        </w:r>
-      </w:hyperlink>
-    </w:p>
-    <w:p>
-      <w:pPr>
-        <w:pStyle w:val="Heading1"/>
-      </w:pPr>
-      <w:bookmarkStart w:id="10" w:name="_Toc1729114"/>
-      <w:r>
-        <w:t>FRC networking</w:t>
-      </w:r>
-      <w:bookmarkEnd w:id="10"/>
+      <w:hyperlink r:id="rId27" w:history="1">
+        <w:r>
+          <w:rPr>
+            <w:rStyle w:val="Hyperlink"/>
+          </w:rPr>
+          <w:t>https://wpilib.screenstepslive.com/s/currentCS/m/troubleshooting/l/319135-ip-networking-at-the-event</w:t>
+        </w:r>
+      </w:hyperlink>
+    </w:p>
+    <w:p>
+      <w:hyperlink r:id="rId28" w:history="1">
+        <w:r>
+          <w:rPr>
+            <w:rStyle w:val="Hyperlink"/>
+          </w:rPr>
+          <w:t>https://www.chiefdelphi.com/t/unable-to-connect-to-raspberry-pi-at-competition/157559</w:t>
+        </w:r>
+      </w:hyperlink>
     </w:p>
     <w:p>
       <w:pPr>
         <w:pStyle w:val="Heading2"/>
       </w:pPr>
-      <w:bookmarkStart w:id="11" w:name="_Toc1729115"/>
-      <w:r>
-        <w:t>FRC networking basics</w:t>
+      <w:bookmarkStart w:id="11" w:name="_Toc1729116"/>
+      <w:r>
+        <w:t xml:space="preserve">Change </w:t>
+      </w:r>
+      <w:proofErr w:type="spellStart"/>
+      <w:r>
+        <w:t>RasPi</w:t>
+      </w:r>
+      <w:proofErr w:type="spellEnd"/>
+      <w:r>
+        <w:t xml:space="preserve"> </w:t>
+      </w:r>
+      <w:proofErr w:type="spellStart"/>
+      <w:r>
+        <w:t>mDNS</w:t>
+      </w:r>
+      <w:proofErr w:type="spellEnd"/>
+      <w:r>
+        <w:t xml:space="preserve"> name</w:t>
       </w:r>
       <w:bookmarkEnd w:id="11"/>
-    </w:p>
-    <w:p>
-      <w:hyperlink r:id="rId25" w:history="1">
-        <w:r>
-          <w:rPr>
-            <w:rStyle w:val="Hyperlink"/>
-          </w:rPr>
-          <w:t>https://wpilib.screenstepslive.com/s/4485/m/13503/l/696075-networking-basics</w:t>
-        </w:r>
-      </w:hyperlink>
-    </w:p>
-    <w:p/>
-    <w:p>
-      <w:hyperlink r:id="rId26" w:history="1">
-        <w:r>
-          <w:rPr>
-            <w:rStyle w:val="Hyperlink"/>
-          </w:rPr>
-          <w:t>https://wpilib.screenstepslive.com/s/4485/m/24193/l/319135?data-resolve-url=true&amp;data-manual-id=24193</w:t>
-        </w:r>
-      </w:hyperlink>
-    </w:p>
-    <w:p/>
-    <w:p>
-      <w:hyperlink r:id="rId27" w:history="1">
-        <w:r>
-          <w:rPr>
-            <w:rStyle w:val="Hyperlink"/>
-          </w:rPr>
-          <w:t>https://wpilib.screenstepslive.com/s/currentCS/m/troubleshooting/l/319135-ip-networking-at-the-event</w:t>
-        </w:r>
-      </w:hyperlink>
-    </w:p>
-    <w:p>
-      <w:hyperlink r:id="rId28" w:history="1">
-        <w:r>
-          <w:rPr>
-            <w:rStyle w:val="Hyperlink"/>
-          </w:rPr>
-          <w:t>https://www.chiefdelphi.com/t/unable-to-connect-to-raspberry-pi-at-competition/157559</w:t>
-        </w:r>
-      </w:hyperlink>
-    </w:p>
-    <w:p>
-      <w:pPr>
-        <w:pStyle w:val="Heading2"/>
-      </w:pPr>
-      <w:bookmarkStart w:id="12" w:name="_Toc1729116"/>
-      <w:r>
-        <w:t xml:space="preserve">Change </w:t>
-      </w:r>
-      <w:proofErr w:type="spellStart"/>
-      <w:r>
-        <w:t>RasPi</w:t>
-      </w:r>
-      <w:proofErr w:type="spellEnd"/>
-      <w:r>
-        <w:t xml:space="preserve"> </w:t>
-      </w:r>
-      <w:proofErr w:type="spellStart"/>
-      <w:r>
-        <w:t>mDNS</w:t>
-      </w:r>
-      <w:proofErr w:type="spellEnd"/>
-      <w:r>
-        <w:t xml:space="preserve"> name</w:t>
-      </w:r>
-      <w:bookmarkEnd w:id="12"/>
     </w:p>
     <w:p>
       <w:hyperlink r:id="rId29" w:history="1">
@@ -6902,113 +6856,113 @@
       <w:pPr>
         <w:pStyle w:val="Heading2"/>
       </w:pPr>
-      <w:bookmarkStart w:id="13" w:name="_Toc1729117"/>
+      <w:bookmarkStart w:id="12" w:name="_Toc1729117"/>
       <w:r>
         <w:t>Troubleshooting</w:t>
       </w:r>
+      <w:bookmarkEnd w:id="12"/>
+      <w:r>
+        <w:t xml:space="preserve"> </w:t>
+      </w:r>
+    </w:p>
+    <w:p>
+      <w:r>
+        <w:t>The most common issue is to have a mix of static and DHCP configured devices. This should be less problematic with the 2018 configuration, but should still be avoided.</w:t>
+      </w:r>
+    </w:p>
+    <w:p>
+      <w:r>
+        <w:t>Another common issue is using a subnet mask of 255.255.255.0 on the DS PC. This configuration will not communicate with the FMS system which is on a 10.0.100 address.</w:t>
+      </w:r>
+    </w:p>
+    <w:p>
+      <w:pPr>
+        <w:pStyle w:val="Heading2"/>
+      </w:pPr>
+      <w:bookmarkStart w:id="13" w:name="_Toc1729118"/>
+      <w:r>
+        <w:t>FRC IP networking at events</w:t>
+      </w:r>
       <w:bookmarkEnd w:id="13"/>
-      <w:r>
-        <w:t xml:space="preserve"> </w:t>
-      </w:r>
-    </w:p>
-    <w:p>
-      <w:r>
-        <w:t>The most common issue is to have a mix of static and DHCP configured devices. This should be less problematic with the 2018 configuration, but should still be avoided.</w:t>
-      </w:r>
-    </w:p>
-    <w:p>
-      <w:r>
-        <w:t>Another common issue is using a subnet mask of 255.255.255.0 on the DS PC. This configuration will not communicate with the FMS system which is on a 10.0.100 address.</w:t>
+    </w:p>
+    <w:p>
+      <w:hyperlink r:id="rId31" w:history="1">
+        <w:r>
+          <w:rPr>
+            <w:rStyle w:val="Hyperlink"/>
+          </w:rPr>
+          <w:t>https://wpilib.screenstepslive.com/s/4485/m/24193/l/319135?data-resolve-url=true&amp;data-manual-id=24193</w:t>
+        </w:r>
+      </w:hyperlink>
+    </w:p>
+    <w:p>
+      <w:pPr>
+        <w:pStyle w:val="Heading1"/>
+      </w:pPr>
+      <w:bookmarkStart w:id="14" w:name="_Toc1729119"/>
+      <w:r>
+        <w:t>Network tables</w:t>
+      </w:r>
+      <w:bookmarkEnd w:id="14"/>
+    </w:p>
+    <w:p>
+      <w:r>
+        <w:t xml:space="preserve">DON’T USE </w:t>
+      </w:r>
+      <w:proofErr w:type="gramStart"/>
+      <w:r>
+        <w:t>MDNS !!!</w:t>
+      </w:r>
+      <w:proofErr w:type="gramEnd"/>
+      <w:r>
+        <w:t xml:space="preserve"> USE STATIC IP!!!</w:t>
       </w:r>
     </w:p>
     <w:p>
       <w:pPr>
         <w:pStyle w:val="Heading2"/>
       </w:pPr>
-      <w:bookmarkStart w:id="14" w:name="_Toc1729118"/>
-      <w:r>
-        <w:t>FRC IP networking at events</w:t>
-      </w:r>
-      <w:bookmarkEnd w:id="14"/>
-    </w:p>
-    <w:p>
-      <w:hyperlink r:id="rId31" w:history="1">
-        <w:r>
-          <w:rPr>
-            <w:rStyle w:val="Hyperlink"/>
-          </w:rPr>
-          <w:t>https://wpilib.screenstepslive.com/s/4485/m/24193/l/319135?data-resolve-url=true&amp;data-manual-id=24193</w:t>
-        </w:r>
-      </w:hyperlink>
-    </w:p>
-    <w:p>
-      <w:pPr>
-        <w:pStyle w:val="Heading1"/>
-      </w:pPr>
-      <w:bookmarkStart w:id="15" w:name="_Toc1729119"/>
-      <w:r>
-        <w:t>Network tables</w:t>
+      <w:bookmarkStart w:id="15" w:name="_Toc1729120"/>
+      <w:r>
+        <w:t>Using network tables</w:t>
       </w:r>
       <w:bookmarkEnd w:id="15"/>
     </w:p>
     <w:p>
-      <w:r>
-        <w:t xml:space="preserve">DON’T USE </w:t>
-      </w:r>
-      <w:proofErr w:type="gramStart"/>
-      <w:r>
-        <w:t>MDNS !!!</w:t>
-      </w:r>
-      <w:proofErr w:type="gramEnd"/>
-      <w:r>
-        <w:t xml:space="preserve"> USE STATIC IP!!!</w:t>
-      </w:r>
+      <w:hyperlink r:id="rId32" w:history="1">
+        <w:r>
+          <w:rPr>
+            <w:rStyle w:val="Hyperlink"/>
+          </w:rPr>
+          <w:t>https://robotpy.readthedocs.io/en/latest/guide/nt.html</w:t>
+        </w:r>
+      </w:hyperlink>
+    </w:p>
+    <w:p/>
+    <w:p>
+      <w:hyperlink r:id="rId33" w:history="1">
+        <w:r>
+          <w:rPr>
+            <w:rStyle w:val="Hyperlink"/>
+          </w:rPr>
+          <w:t>https://pynetworktables.readthedocs.io/en/latest/</w:t>
+        </w:r>
+      </w:hyperlink>
     </w:p>
     <w:p>
       <w:pPr>
         <w:pStyle w:val="Heading2"/>
       </w:pPr>
-      <w:bookmarkStart w:id="16" w:name="_Toc1729120"/>
-      <w:r>
-        <w:t>Using network tables</w:t>
+      <w:bookmarkStart w:id="16" w:name="_Toc1729121"/>
+      <w:proofErr w:type="spellStart"/>
+      <w:r>
+        <w:t>Misc</w:t>
+      </w:r>
+      <w:proofErr w:type="spellEnd"/>
+      <w:r>
+        <w:t xml:space="preserve"> notes</w:t>
       </w:r>
       <w:bookmarkEnd w:id="16"/>
-    </w:p>
-    <w:p>
-      <w:hyperlink r:id="rId32" w:history="1">
-        <w:r>
-          <w:rPr>
-            <w:rStyle w:val="Hyperlink"/>
-          </w:rPr>
-          <w:t>https://robotpy.readthedocs.io/en/latest/guide/nt.html</w:t>
-        </w:r>
-      </w:hyperlink>
-    </w:p>
-    <w:p/>
-    <w:p>
-      <w:hyperlink r:id="rId33" w:history="1">
-        <w:r>
-          <w:rPr>
-            <w:rStyle w:val="Hyperlink"/>
-          </w:rPr>
-          <w:t>https://pynetworktables.readthedocs.io/en/latest/</w:t>
-        </w:r>
-      </w:hyperlink>
-    </w:p>
-    <w:p>
-      <w:pPr>
-        <w:pStyle w:val="Heading2"/>
-      </w:pPr>
-      <w:bookmarkStart w:id="17" w:name="_Toc1729121"/>
-      <w:proofErr w:type="spellStart"/>
-      <w:r>
-        <w:t>Misc</w:t>
-      </w:r>
-      <w:proofErr w:type="spellEnd"/>
-      <w:r>
-        <w:t xml:space="preserve"> notes</w:t>
-      </w:r>
-      <w:bookmarkEnd w:id="17"/>
     </w:p>
     <w:p>
       <w:proofErr w:type="gramStart"/>
@@ -7125,7 +7079,7 @@
       <w:pPr>
         <w:pStyle w:val="Heading3"/>
       </w:pPr>
-      <w:bookmarkStart w:id="18" w:name="_Toc1729122"/>
+      <w:bookmarkStart w:id="17" w:name="_Toc1729122"/>
       <w:r>
         <w:t xml:space="preserve">LOOK AT </w:t>
       </w:r>
@@ -7137,69 +7091,89 @@
       <w:r>
         <w:t xml:space="preserve"> It can display tons of info including network tables</w:t>
       </w:r>
+      <w:bookmarkEnd w:id="17"/>
+    </w:p>
+    <w:p>
+      <w:hyperlink r:id="rId42" w:history="1">
+        <w:r>
+          <w:rPr>
+            <w:rStyle w:val="Hyperlink"/>
+          </w:rPr>
+          <w:t>https://wpilib.screenstepslive.com/s/currentCS/m/shuffleboard/l/814689-tour-of-shuffleboard</w:t>
+        </w:r>
+      </w:hyperlink>
+      <w:r>
+        <w:t xml:space="preserve"> **</w:t>
+      </w:r>
+    </w:p>
+    <w:p>
+      <w:pPr>
+        <w:pStyle w:val="Heading3"/>
+      </w:pPr>
+      <w:bookmarkStart w:id="18" w:name="_Toc1729123"/>
+      <w:r>
+        <w:t>Data recording &amp; playback</w:t>
+      </w:r>
       <w:bookmarkEnd w:id="18"/>
     </w:p>
     <w:p>
-      <w:hyperlink r:id="rId42" w:history="1">
-        <w:r>
-          <w:rPr>
-            <w:rStyle w:val="Hyperlink"/>
-          </w:rPr>
-          <w:t>https://wpilib.screenstepslive.com/s/currentCS/m/shuffleboard/l/814689-tour-of-shuffleboard</w:t>
-        </w:r>
-      </w:hyperlink>
-      <w:r>
-        <w:t xml:space="preserve"> **</w:t>
-      </w:r>
+      <w:hyperlink r:id="rId43" w:history="1">
+        <w:r>
+          <w:rPr>
+            <w:rStyle w:val="Hyperlink"/>
+          </w:rPr>
+          <w:t>https://wpilib.screenstepslive.com/s/currentCS/m/shuffleboard/l/1021944-controlling-data-recording</w:t>
+        </w:r>
+      </w:hyperlink>
+    </w:p>
+    <w:p>
+      <w:hyperlink r:id="rId44" w:history="1">
+        <w:r>
+          <w:rPr>
+            <w:rStyle w:val="Hyperlink"/>
+          </w:rPr>
+          <w:t>https://wpilib.screenstepslive.com/s/currentCS/m/shuffleboard/l/822285-using-record-and-playback</w:t>
+        </w:r>
+      </w:hyperlink>
     </w:p>
     <w:p>
       <w:pPr>
         <w:pStyle w:val="Heading3"/>
       </w:pPr>
-      <w:bookmarkStart w:id="19" w:name="_Toc1729123"/>
-      <w:r>
-        <w:t>Data recording &amp; playback</w:t>
-      </w:r>
-      <w:bookmarkEnd w:id="19"/>
-    </w:p>
-    <w:p>
-      <w:hyperlink r:id="rId43" w:history="1">
-        <w:r>
-          <w:rPr>
-            <w:rStyle w:val="Hyperlink"/>
-          </w:rPr>
-          <w:t>https://wpilib.screenstepslive.com/s/currentCS/m/shuffleboard/l/1021944-controlling-data-recording</w:t>
-        </w:r>
-      </w:hyperlink>
-    </w:p>
-    <w:p>
-      <w:hyperlink r:id="rId44" w:history="1">
-        <w:r>
-          <w:rPr>
-            <w:rStyle w:val="Hyperlink"/>
-          </w:rPr>
-          <w:t>https://wpilib.screenstepslive.com/s/currentCS/m/shuffleboard/l/822285-using-record-and-playback</w:t>
-        </w:r>
-      </w:hyperlink>
-    </w:p>
-    <w:p>
-      <w:pPr>
-        <w:pStyle w:val="Heading3"/>
-      </w:pPr>
-      <w:bookmarkStart w:id="20" w:name="_Toc1729124"/>
+      <w:bookmarkStart w:id="19" w:name="_Toc1729124"/>
       <w:r>
         <w:lastRenderedPageBreak/>
         <w:t>Displaying camera</w:t>
       </w:r>
+      <w:bookmarkEnd w:id="19"/>
+    </w:p>
+    <w:p>
+      <w:hyperlink r:id="rId45" w:history="1">
+        <w:r>
+          <w:rPr>
+            <w:rStyle w:val="Hyperlink"/>
+          </w:rPr>
+          <w:t>https://wpilib.screenstepslive.com/s/currentCS/m/shuffleboard/l/831042-displaying-camera-streams</w:t>
+        </w:r>
+      </w:hyperlink>
+    </w:p>
+    <w:p>
+      <w:pPr>
+        <w:pStyle w:val="Heading3"/>
+      </w:pPr>
+      <w:bookmarkStart w:id="20" w:name="_Toc1729125"/>
+      <w:r>
+        <w:t>Graphs</w:t>
+      </w:r>
       <w:bookmarkEnd w:id="20"/>
     </w:p>
     <w:p>
-      <w:hyperlink r:id="rId45" w:history="1">
-        <w:r>
-          <w:rPr>
-            <w:rStyle w:val="Hyperlink"/>
-          </w:rPr>
-          <w:t>https://wpilib.screenstepslive.com/s/currentCS/m/shuffleboard/l/831042-displaying-camera-streams</w:t>
+      <w:hyperlink r:id="rId46" w:history="1">
+        <w:r>
+          <w:rPr>
+            <w:rStyle w:val="Hyperlink"/>
+          </w:rPr>
+          <w:t>https://wpilib.screenstepslive.com/s/currentCS/m/shuffleboard/l/822288-working-with-graphs</w:t>
         </w:r>
       </w:hyperlink>
     </w:p>
@@ -7207,51 +7181,31 @@
       <w:pPr>
         <w:pStyle w:val="Heading3"/>
       </w:pPr>
-      <w:bookmarkStart w:id="21" w:name="_Toc1729125"/>
-      <w:r>
-        <w:t>Graphs</w:t>
+      <w:bookmarkStart w:id="21" w:name="_Toc1729126"/>
+      <w:r>
+        <w:t>Displaying command based state information</w:t>
       </w:r>
       <w:bookmarkEnd w:id="21"/>
     </w:p>
     <w:p>
-      <w:hyperlink r:id="rId46" w:history="1">
-        <w:r>
-          <w:rPr>
-            <w:rStyle w:val="Hyperlink"/>
-          </w:rPr>
-          <w:t>https://wpilib.screenstepslive.com/s/currentCS/m/shuffleboard/l/822288-working-with-graphs</w:t>
-        </w:r>
-      </w:hyperlink>
-    </w:p>
-    <w:p>
-      <w:pPr>
-        <w:pStyle w:val="Heading3"/>
-      </w:pPr>
-      <w:bookmarkStart w:id="22" w:name="_Toc1729126"/>
-      <w:r>
-        <w:t>Displaying command based state information</w:t>
+      <w:hyperlink r:id="rId47" w:history="1">
+        <w:r>
+          <w:rPr>
+            <w:rStyle w:val="Hyperlink"/>
+          </w:rPr>
+          <w:t>https://wpilib.screenstepslive.com/s/currentCS/m/shuffleboard/l/831050-working-with-commands-and-subsystems</w:t>
+        </w:r>
+      </w:hyperlink>
+    </w:p>
+    <w:p>
+      <w:pPr>
+        <w:pStyle w:val="Heading1"/>
+      </w:pPr>
+      <w:bookmarkStart w:id="22" w:name="_Toc1729127"/>
+      <w:r>
+        <w:t>UDP messaging</w:t>
       </w:r>
       <w:bookmarkEnd w:id="22"/>
-    </w:p>
-    <w:p>
-      <w:hyperlink r:id="rId47" w:history="1">
-        <w:r>
-          <w:rPr>
-            <w:rStyle w:val="Hyperlink"/>
-          </w:rPr>
-          <w:t>https://wpilib.screenstepslive.com/s/currentCS/m/shuffleboard/l/831050-working-with-commands-and-subsystems</w:t>
-        </w:r>
-      </w:hyperlink>
-    </w:p>
-    <w:p>
-      <w:pPr>
-        <w:pStyle w:val="Heading1"/>
-      </w:pPr>
-      <w:bookmarkStart w:id="23" w:name="_Toc1729127"/>
-      <w:r>
-        <w:t>UDP messaging</w:t>
-      </w:r>
-      <w:bookmarkEnd w:id="23"/>
     </w:p>
     <w:p>
       <w:hyperlink r:id="rId48" w:history="1">
@@ -7309,155 +7263,155 @@
       <w:pPr>
         <w:pStyle w:val="Heading1"/>
       </w:pPr>
-      <w:bookmarkStart w:id="24" w:name="_Toc1729128"/>
+      <w:bookmarkStart w:id="23" w:name="_Toc1729128"/>
       <w:r>
         <w:t>TCP messaging</w:t>
       </w:r>
+      <w:bookmarkEnd w:id="23"/>
+    </w:p>
+    <w:p>
+      <w:hyperlink r:id="rId53" w:history="1">
+        <w:r>
+          <w:rPr>
+            <w:rStyle w:val="Hyperlink"/>
+          </w:rPr>
+          <w:t>https://www.chiefdelphi.com/t/frc-java-tcp-client/138061/12</w:t>
+        </w:r>
+      </w:hyperlink>
+    </w:p>
+    <w:p>
+      <w:pPr>
+        <w:pStyle w:val="Heading1"/>
+      </w:pPr>
+      <w:bookmarkStart w:id="24" w:name="_Toc1729129"/>
+      <w:r>
+        <w:t>PID tuner</w:t>
+      </w:r>
+      <w:r>
+        <w:t xml:space="preserve">s </w:t>
+      </w:r>
+      <w:proofErr w:type="spellStart"/>
+      <w:r>
+        <w:t>etc</w:t>
+      </w:r>
+      <w:proofErr w:type="spellEnd"/>
+      <w:r>
+        <w:t>…</w:t>
+      </w:r>
       <w:bookmarkEnd w:id="24"/>
     </w:p>
     <w:p>
-      <w:hyperlink r:id="rId53" w:history="1">
-        <w:r>
-          <w:rPr>
-            <w:rStyle w:val="Hyperlink"/>
-          </w:rPr>
-          <w:t>https://www.chiefdelphi.com/t/frc-java-tcp-client/138061/12</w:t>
-        </w:r>
-      </w:hyperlink>
+      <w:hyperlink r:id="rId54" w:history="1">
+        <w:r>
+          <w:rPr>
+            <w:rStyle w:val="Hyperlink"/>
+          </w:rPr>
+          <w:t>https://wpilib.screenstepslive.com/s/currentCS/m/shuffleboard/l/831044-testing-and-tuning-pid-loops</w:t>
+        </w:r>
+      </w:hyperlink>
+    </w:p>
+    <w:p>
+      <w:proofErr w:type="gramStart"/>
+      <w:r>
+        <w:t>use</w:t>
+      </w:r>
+      <w:proofErr w:type="gramEnd"/>
+      <w:r>
+        <w:t xml:space="preserve"> </w:t>
+      </w:r>
+      <w:proofErr w:type="spellStart"/>
+      <w:r>
+        <w:t>setPIDTarget</w:t>
+      </w:r>
+      <w:proofErr w:type="spellEnd"/>
+      <w:r>
+        <w:t>();</w:t>
+      </w:r>
+    </w:p>
+    <w:p>
+      <w:hyperlink r:id="rId55" w:history="1">
+        <w:r>
+          <w:rPr>
+            <w:rStyle w:val="Hyperlink"/>
+          </w:rPr>
+          <w:t>https://wpilib.screenstepslive.com/s/currentCS/m/smartdashboard/l/255413-pid-tuning-with-smartdashboard</w:t>
+        </w:r>
+      </w:hyperlink>
+    </w:p>
+    <w:p/>
+    <w:p>
+      <w:r>
+        <w:t>Good video</w:t>
+      </w:r>
+    </w:p>
+    <w:p>
+      <w:hyperlink r:id="rId56" w:history="1">
+        <w:r>
+          <w:rPr>
+            <w:rStyle w:val="Hyperlink"/>
+          </w:rPr>
+          <w:t>https://www.youtube.com/watch?v=yqD9iHiR3j8</w:t>
+        </w:r>
+      </w:hyperlink>
+    </w:p>
+    <w:p/>
+    <w:p>
+      <w:r>
+        <w:t>Team 2168 video series PID tuning</w:t>
+      </w:r>
+    </w:p>
+    <w:p>
+      <w:hyperlink r:id="rId57" w:history="1">
+        <w:r>
+          <w:rPr>
+            <w:rStyle w:val="Hyperlink"/>
+          </w:rPr>
+          <w:t>http://team2168.org/index.php/resources/programming/217-pid-control-tutorial</w:t>
+        </w:r>
+      </w:hyperlink>
+    </w:p>
+    <w:p>
+      <w:hyperlink r:id="rId58" w:history="1">
+        <w:r>
+          <w:rPr>
+            <w:rStyle w:val="Hyperlink"/>
+          </w:rPr>
+          <w:t>https://www.youtube.com/watch?v=KBh54PAvoxs</w:t>
+        </w:r>
+      </w:hyperlink>
+    </w:p>
+    <w:p/>
+    <w:p>
+      <w:r>
+        <w:t>Team 5584 PID tuning guides</w:t>
+      </w:r>
+    </w:p>
+    <w:p>
+      <w:r>
+        <w:t>Talk about closed loop velocity control. Also follow suggested CTRE Talon software guide instructions (section 12.4)</w:t>
+      </w:r>
+    </w:p>
+    <w:p>
+      <w:hyperlink r:id="rId59" w:history="1">
+        <w:r>
+          <w:rPr>
+            <w:rStyle w:val="Hyperlink"/>
+          </w:rPr>
+          <w:t>http://www.versiontree.com/icrobotics/first/123-pid-tuning-motor-control</w:t>
+        </w:r>
+      </w:hyperlink>
+    </w:p>
+    <w:p/>
+    <w:p>
+      <w:r>
+        <w:t>Check CTRE Talon software user guide for examples on tuning both speed and position.</w:t>
+      </w:r>
     </w:p>
     <w:p>
       <w:pPr>
         <w:pStyle w:val="Heading1"/>
       </w:pPr>
-      <w:bookmarkStart w:id="25" w:name="_Toc1729129"/>
-      <w:r>
-        <w:t>PID tuner</w:t>
-      </w:r>
-      <w:r>
-        <w:t xml:space="preserve">s </w:t>
-      </w:r>
-      <w:proofErr w:type="spellStart"/>
-      <w:r>
-        <w:t>etc</w:t>
-      </w:r>
-      <w:proofErr w:type="spellEnd"/>
-      <w:r>
-        <w:t>…</w:t>
-      </w:r>
-      <w:bookmarkEnd w:id="25"/>
-    </w:p>
-    <w:p>
-      <w:hyperlink r:id="rId54" w:history="1">
-        <w:r>
-          <w:rPr>
-            <w:rStyle w:val="Hyperlink"/>
-          </w:rPr>
-          <w:t>https://wpilib.screenstepslive.com/s/currentCS/m/shuffleboard/l/831044-testing-and-tuning-pid-loops</w:t>
-        </w:r>
-      </w:hyperlink>
-    </w:p>
-    <w:p>
-      <w:proofErr w:type="gramStart"/>
-      <w:r>
-        <w:t>use</w:t>
-      </w:r>
-      <w:proofErr w:type="gramEnd"/>
-      <w:r>
-        <w:t xml:space="preserve"> </w:t>
-      </w:r>
-      <w:proofErr w:type="spellStart"/>
-      <w:r>
-        <w:t>setPIDTarget</w:t>
-      </w:r>
-      <w:proofErr w:type="spellEnd"/>
-      <w:r>
-        <w:t>();</w:t>
-      </w:r>
-    </w:p>
-    <w:p>
-      <w:hyperlink r:id="rId55" w:history="1">
-        <w:r>
-          <w:rPr>
-            <w:rStyle w:val="Hyperlink"/>
-          </w:rPr>
-          <w:t>https://wpilib.screenstepslive.com/s/currentCS/m/smartdashboard/l/255413-pid-tuning-with-smartdashboard</w:t>
-        </w:r>
-      </w:hyperlink>
-    </w:p>
-    <w:p/>
-    <w:p>
-      <w:r>
-        <w:t>Good video</w:t>
-      </w:r>
-    </w:p>
-    <w:p>
-      <w:hyperlink r:id="rId56" w:history="1">
-        <w:r>
-          <w:rPr>
-            <w:rStyle w:val="Hyperlink"/>
-          </w:rPr>
-          <w:t>https://www.youtube.com/watch?v=yqD9iHiR3j8</w:t>
-        </w:r>
-      </w:hyperlink>
-    </w:p>
-    <w:p/>
-    <w:p>
-      <w:r>
-        <w:t>Team 2168 video series PID tuning</w:t>
-      </w:r>
-    </w:p>
-    <w:p>
-      <w:hyperlink r:id="rId57" w:history="1">
-        <w:r>
-          <w:rPr>
-            <w:rStyle w:val="Hyperlink"/>
-          </w:rPr>
-          <w:t>http://team2168.org/index.php/resources/programming/217-pid-control-tutorial</w:t>
-        </w:r>
-      </w:hyperlink>
-    </w:p>
-    <w:p>
-      <w:hyperlink r:id="rId58" w:history="1">
-        <w:r>
-          <w:rPr>
-            <w:rStyle w:val="Hyperlink"/>
-          </w:rPr>
-          <w:t>https://www.youtube.com/watch?v=KBh54PAvoxs</w:t>
-        </w:r>
-      </w:hyperlink>
-    </w:p>
-    <w:p/>
-    <w:p>
-      <w:r>
-        <w:t>Team 5584 PID tuning guides</w:t>
-      </w:r>
-    </w:p>
-    <w:p>
-      <w:r>
-        <w:t>Talk about closed loop velocity control. Also follow suggested CTRE Talon software guide instructions (section 12.4)</w:t>
-      </w:r>
-    </w:p>
-    <w:p>
-      <w:hyperlink r:id="rId59" w:history="1">
-        <w:r>
-          <w:rPr>
-            <w:rStyle w:val="Hyperlink"/>
-          </w:rPr>
-          <w:t>http://www.versiontree.com/icrobotics/first/123-pid-tuning-motor-control</w:t>
-        </w:r>
-      </w:hyperlink>
-    </w:p>
-    <w:p/>
-    <w:p>
-      <w:r>
-        <w:t>Check CTRE Talon software user guide for examples on tuning both speed and position.</w:t>
-      </w:r>
-    </w:p>
-    <w:p>
-      <w:pPr>
-        <w:pStyle w:val="Heading1"/>
-      </w:pPr>
-      <w:bookmarkStart w:id="26" w:name="_Toc1729130"/>
+      <w:bookmarkStart w:id="25" w:name="_Toc1729130"/>
       <w:proofErr w:type="spellStart"/>
       <w:r>
         <w:lastRenderedPageBreak/>
@@ -7467,80 +7421,80 @@
       <w:r>
         <w:t xml:space="preserve"> stuff</w:t>
       </w:r>
+      <w:bookmarkEnd w:id="25"/>
+    </w:p>
+    <w:p>
+      <w:pPr>
+        <w:pStyle w:val="Heading2"/>
+      </w:pPr>
+      <w:bookmarkStart w:id="26" w:name="_Toc1729131"/>
+      <w:r>
+        <w:t xml:space="preserve">Start </w:t>
+      </w:r>
+      <w:proofErr w:type="gramStart"/>
+      <w:r>
+        <w:t>here ...</w:t>
+      </w:r>
       <w:bookmarkEnd w:id="26"/>
+      <w:proofErr w:type="gramEnd"/>
+    </w:p>
+    <w:p>
+      <w:hyperlink r:id="rId60" w:history="1">
+        <w:r>
+          <w:rPr>
+            <w:rStyle w:val="Hyperlink"/>
+          </w:rPr>
+          <w:t>https://phoenix-documentation.readthedocs.io/en/latest/ch01_PhoeSoftRefManual.html</w:t>
+        </w:r>
+      </w:hyperlink>
+    </w:p>
+    <w:p>
+      <w:r>
+        <w:t>READ ALL CHAPTERS!!!</w:t>
+      </w:r>
+    </w:p>
+    <w:p>
+      <w:r>
+        <w:t xml:space="preserve">Chapter 16 is where closed loop motor control is introduced. READ ALL PREVIOUS CHAPTERS THOUGH!!! READ THE ENTIRE SECTION BEFORE 'PLAYING </w:t>
+      </w:r>
+      <w:proofErr w:type="gramStart"/>
+      <w:r>
+        <w:t>AROUND' !!!</w:t>
+      </w:r>
+      <w:proofErr w:type="gramEnd"/>
+    </w:p>
+    <w:p>
+      <w:r>
+        <w:t>Read the FAQs</w:t>
+      </w:r>
+      <w:r>
+        <w:t xml:space="preserve"> here</w:t>
+      </w:r>
+    </w:p>
+    <w:p>
+      <w:hyperlink r:id="rId61" w:history="1">
+        <w:r>
+          <w:rPr>
+            <w:rStyle w:val="Hyperlink"/>
+          </w:rPr>
+          <w:t>https://phoenix-documentation.readthedocs.io/en/latest/ch20_FAQ.html</w:t>
+        </w:r>
+      </w:hyperlink>
     </w:p>
     <w:p>
       <w:pPr>
         <w:pStyle w:val="Heading2"/>
       </w:pPr>
-      <w:bookmarkStart w:id="27" w:name="_Toc1729131"/>
-      <w:r>
-        <w:t xml:space="preserve">Start </w:t>
-      </w:r>
+      <w:bookmarkStart w:id="27" w:name="_Toc1729132"/>
       <w:proofErr w:type="gramStart"/>
       <w:r>
-        <w:t>here ...</w:t>
+        <w:t>Great article on programming for FRC.</w:t>
+      </w:r>
+      <w:proofErr w:type="gramEnd"/>
+      <w:r>
+        <w:t xml:space="preserve"> READ THIS!!!</w:t>
       </w:r>
       <w:bookmarkEnd w:id="27"/>
-      <w:proofErr w:type="gramEnd"/>
-    </w:p>
-    <w:p>
-      <w:hyperlink r:id="rId60" w:history="1">
-        <w:r>
-          <w:rPr>
-            <w:rStyle w:val="Hyperlink"/>
-          </w:rPr>
-          <w:t>https://phoenix-documentation.readthedocs.io/en/latest/ch01_PhoeSoftRefManual.html</w:t>
-        </w:r>
-      </w:hyperlink>
-    </w:p>
-    <w:p>
-      <w:r>
-        <w:t>READ ALL CHAPTERS!!!</w:t>
-      </w:r>
-    </w:p>
-    <w:p>
-      <w:r>
-        <w:t xml:space="preserve">Chapter 16 is where closed loop motor control is introduced. READ ALL PREVIOUS CHAPTERS THOUGH!!! READ THE ENTIRE SECTION BEFORE 'PLAYING </w:t>
-      </w:r>
-      <w:proofErr w:type="gramStart"/>
-      <w:r>
-        <w:t>AROUND' !!!</w:t>
-      </w:r>
-      <w:proofErr w:type="gramEnd"/>
-    </w:p>
-    <w:p>
-      <w:r>
-        <w:t>Read the FAQs</w:t>
-      </w:r>
-      <w:r>
-        <w:t xml:space="preserve"> here</w:t>
-      </w:r>
-    </w:p>
-    <w:p>
-      <w:hyperlink r:id="rId61" w:history="1">
-        <w:r>
-          <w:rPr>
-            <w:rStyle w:val="Hyperlink"/>
-          </w:rPr>
-          <w:t>https://phoenix-documentation.readthedocs.io/en/latest/ch20_FAQ.html</w:t>
-        </w:r>
-      </w:hyperlink>
-    </w:p>
-    <w:p>
-      <w:pPr>
-        <w:pStyle w:val="Heading2"/>
-      </w:pPr>
-      <w:bookmarkStart w:id="28" w:name="_Toc1729132"/>
-      <w:proofErr w:type="gramStart"/>
-      <w:r>
-        <w:t>Great article on programming for FRC.</w:t>
-      </w:r>
-      <w:proofErr w:type="gramEnd"/>
-      <w:r>
-        <w:t xml:space="preserve"> READ THIS!!!</w:t>
-      </w:r>
-      <w:bookmarkEnd w:id="28"/>
       <w:r>
         <w:t xml:space="preserve"> </w:t>
       </w:r>
@@ -7584,170 +7538,280 @@
       <w:pPr>
         <w:pStyle w:val="Heading2"/>
       </w:pPr>
-      <w:bookmarkStart w:id="29" w:name="_Toc1729133"/>
+      <w:bookmarkStart w:id="28" w:name="_Toc1729133"/>
       <w:r>
         <w:t>Systems as PID input</w:t>
       </w:r>
+      <w:bookmarkEnd w:id="28"/>
+    </w:p>
+    <w:p>
+      <w:r>
+        <w:t xml:space="preserve">To use vision (or any other 'sensor' system as an input to a PID see this article... </w:t>
+      </w:r>
+      <w:hyperlink r:id="rId63" w:history="1">
+        <w:r>
+          <w:rPr>
+            <w:rStyle w:val="Hyperlink"/>
+          </w:rPr>
+          <w:t>https://wpilib.screenstepslive.com/s/3120/m/7912/l/79828-operating-the-robot-with-feedback-from-sensors-pid-control</w:t>
+        </w:r>
+      </w:hyperlink>
+    </w:p>
+    <w:p>
+      <w:pPr>
+        <w:pStyle w:val="Heading2"/>
+      </w:pPr>
+      <w:bookmarkStart w:id="29" w:name="_Toc1729134"/>
+      <w:r>
+        <w:t>Talon resources</w:t>
+      </w:r>
       <w:bookmarkEnd w:id="29"/>
     </w:p>
     <w:p>
-      <w:r>
-        <w:t xml:space="preserve">To use vision (or any other 'sensor' system as an input to a PID see this article... </w:t>
-      </w:r>
-      <w:hyperlink r:id="rId63" w:history="1">
-        <w:r>
-          <w:rPr>
-            <w:rStyle w:val="Hyperlink"/>
-          </w:rPr>
-          <w:t>https://wpilib.screenstepslive.com/s/3120/m/7912/l/79828-operating-the-robot-with-feedback-from-sensors-pid-control</w:t>
-        </w:r>
-      </w:hyperlink>
+      <w:hyperlink r:id="rId64" w:anchor="product_tabs_technical_resources" w:history="1">
+        <w:r>
+          <w:rPr>
+            <w:rStyle w:val="Hyperlink"/>
+          </w:rPr>
+          <w:t>http://www.ctr-electronics.com/talon-srx.html#product_tabs_technical_resources</w:t>
+        </w:r>
+      </w:hyperlink>
+    </w:p>
+    <w:p>
+      <w:r>
+        <w:t xml:space="preserve"> ** note about 2019 </w:t>
+      </w:r>
+      <w:proofErr w:type="gramStart"/>
+      <w:r>
+        <w:t>firmware !!!</w:t>
+      </w:r>
+      <w:proofErr w:type="gramEnd"/>
+      <w:r>
+        <w:t xml:space="preserve"> Also has motion profile generator</w:t>
+      </w:r>
+    </w:p>
+    <w:p>
+      <w:r>
+        <w:t xml:space="preserve">*******Check the "FOLLOW THESE INSTRUCTIONS" </w:t>
+      </w:r>
+      <w:proofErr w:type="gramStart"/>
+      <w:r>
+        <w:t>section !!!</w:t>
+      </w:r>
+      <w:proofErr w:type="gramEnd"/>
+    </w:p>
+    <w:p>
+      <w:hyperlink r:id="rId65" w:history="1">
+        <w:r>
+          <w:rPr>
+            <w:rStyle w:val="Hyperlink"/>
+          </w:rPr>
+          <w:t>https://phoenix-documentation.readthedocs.io/en/latest/index.html</w:t>
+        </w:r>
+      </w:hyperlink>
+    </w:p>
+    <w:p>
+      <w:r>
+        <w:t>Example code</w:t>
+      </w:r>
+    </w:p>
+    <w:p>
+      <w:hyperlink r:id="rId66" w:history="1">
+        <w:r>
+          <w:rPr>
+            <w:rStyle w:val="Hyperlink"/>
+          </w:rPr>
+          <w:t>https://github.com/CrossTheRoadElec/Phoenix-Examples-Languages</w:t>
+        </w:r>
+      </w:hyperlink>
+    </w:p>
+    <w:p>
+      <w:r>
+        <w:t>Very simple Te</w:t>
+      </w:r>
+      <w:r>
+        <w:t xml:space="preserve">st Drive of robot using Talons </w:t>
+      </w:r>
+    </w:p>
+    <w:p>
+      <w:hyperlink r:id="rId67" w:history="1">
+        <w:r>
+          <w:rPr>
+            <w:rStyle w:val="Hyperlink"/>
+          </w:rPr>
+          <w:t>https://phoenix-documentation.readthedocs.io/en/latest/ch13_MC.html</w:t>
+        </w:r>
+      </w:hyperlink>
+    </w:p>
+    <w:p>
+      <w:r>
+        <w:t>Note</w:t>
+      </w:r>
+      <w:proofErr w:type="gramStart"/>
+      <w:r>
+        <w:t>,</w:t>
+      </w:r>
+      <w:proofErr w:type="gramEnd"/>
+      <w:r>
+        <w:t xml:space="preserve"> example is only single channel. Tank requires 2</w:t>
+      </w:r>
     </w:p>
     <w:p>
       <w:pPr>
         <w:pStyle w:val="Heading2"/>
       </w:pPr>
-      <w:bookmarkStart w:id="30" w:name="_Toc1729134"/>
-      <w:r>
-        <w:t>Talon resources</w:t>
+      <w:bookmarkStart w:id="30" w:name="_Toc1729135"/>
+      <w:proofErr w:type="spellStart"/>
+      <w:r>
+        <w:t>Misc</w:t>
+      </w:r>
+      <w:proofErr w:type="spellEnd"/>
+      <w:r>
+        <w:t xml:space="preserve"> n</w:t>
+      </w:r>
+      <w:r>
+        <w:t>otes</w:t>
+      </w:r>
+      <w:r>
+        <w:t xml:space="preserve">. READ </w:t>
+      </w:r>
+      <w:proofErr w:type="gramStart"/>
+      <w:r>
+        <w:t>ME !</w:t>
       </w:r>
       <w:bookmarkEnd w:id="30"/>
-    </w:p>
-    <w:p>
-      <w:hyperlink r:id="rId64" w:history="1">
-        <w:r>
-          <w:rPr>
-            <w:rStyle w:val="Hyperlink"/>
-          </w:rPr>
-          <w:t>http://www.ctr-electronics.com/talon-srx.html#product_tabs_technical_resources</w:t>
-        </w:r>
-      </w:hyperlink>
-    </w:p>
-    <w:p>
-      <w:r>
-        <w:t xml:space="preserve"> ** note about 2019 </w:t>
+      <w:proofErr w:type="gramEnd"/>
+    </w:p>
+    <w:p>
+      <w:pPr>
+        <w:pStyle w:val="Heading3"/>
+      </w:pPr>
+      <w:bookmarkStart w:id="31" w:name="_Toc1729136"/>
+      <w:r>
+        <w:t>Make sure Rio is imaged correctly for 2019</w:t>
+      </w:r>
+      <w:bookmarkEnd w:id="31"/>
+      <w:r>
+        <w:t xml:space="preserve"> </w:t>
+      </w:r>
+    </w:p>
+    <w:p>
+      <w:hyperlink r:id="rId68" w:history="1">
+        <w:r>
+          <w:rPr>
+            <w:rStyle w:val="Hyperlink"/>
+          </w:rPr>
+          <w:t>https://phoenix-documentation.readthedocs.io/en/latest/ch05_PrepWorkstation.html</w:t>
+        </w:r>
+      </w:hyperlink>
+    </w:p>
+    <w:p>
+      <w:pPr>
+        <w:pStyle w:val="Heading3"/>
+      </w:pPr>
+      <w:bookmarkStart w:id="32" w:name="_Toc1729137"/>
+      <w:r>
+        <w:t>Understand the new Phoenix tuner application</w:t>
+      </w:r>
+      <w:bookmarkEnd w:id="32"/>
+    </w:p>
+    <w:p>
+      <w:r>
+        <w:t>(</w:t>
+      </w:r>
+      <w:hyperlink r:id="rId69" w:history="1">
+        <w:r>
+          <w:rPr>
+            <w:rStyle w:val="Hyperlink"/>
+          </w:rPr>
+          <w:t>https://phoenix-documentation.readthedocs.io/en/latest/ch03_PrimerPhoenixSoft.html</w:t>
+        </w:r>
+      </w:hyperlink>
+    </w:p>
+    <w:p>
+      <w:pPr>
+        <w:pStyle w:val="Heading3"/>
+      </w:pPr>
+      <w:bookmarkStart w:id="33" w:name="_Toc1729138"/>
+      <w:r>
+        <w:t>New project test example</w:t>
+      </w:r>
+      <w:bookmarkEnd w:id="33"/>
+      <w:r>
+        <w:t xml:space="preserve"> </w:t>
+      </w:r>
+    </w:p>
+    <w:p>
+      <w:hyperlink r:id="rId70" w:history="1">
+        <w:r>
+          <w:rPr>
+            <w:rStyle w:val="Hyperlink"/>
+          </w:rPr>
+          <w:t>https://phoenix-documentation.readthedocs.io/en/latest/ch05a_CppJava.html</w:t>
+        </w:r>
+      </w:hyperlink>
+    </w:p>
+    <w:p>
+      <w:r>
+        <w:t>Read this, there is a lot of good info about the new VS environment. Note "</w:t>
+      </w:r>
+      <w:proofErr w:type="spellStart"/>
+      <w:r>
+        <w:t>ControlMode</w:t>
+      </w:r>
+      <w:proofErr w:type="spellEnd"/>
+      <w:r>
+        <w:t xml:space="preserve">" </w:t>
       </w:r>
       <w:proofErr w:type="gramStart"/>
       <w:r>
-        <w:t>firmware !!!</w:t>
+        <w:t>parameter !!!</w:t>
       </w:r>
       <w:proofErr w:type="gramEnd"/>
       <w:r>
-        <w:t xml:space="preserve"> Also has motion profile generator</w:t>
-      </w:r>
-    </w:p>
-    <w:p>
-      <w:r>
-        <w:t xml:space="preserve">*******Check the "FOLLOW THESE INSTRUCTIONS" </w:t>
-      </w:r>
-      <w:proofErr w:type="gramStart"/>
-      <w:r>
-        <w:t>section !!!</w:t>
-      </w:r>
-      <w:proofErr w:type="gramEnd"/>
-    </w:p>
-    <w:p>
-      <w:hyperlink r:id="rId65" w:history="1">
-        <w:r>
-          <w:rPr>
-            <w:rStyle w:val="Hyperlink"/>
-          </w:rPr>
-          <w:t>https://phoenix-documentation.readthedocs.io/en/latest/index.html</w:t>
-        </w:r>
-      </w:hyperlink>
-    </w:p>
-    <w:p>
-      <w:r>
-        <w:t>Example code</w:t>
-      </w:r>
-    </w:p>
-    <w:p>
-      <w:hyperlink r:id="rId66" w:history="1">
-        <w:r>
-          <w:rPr>
-            <w:rStyle w:val="Hyperlink"/>
-          </w:rPr>
-          <w:t>https://github.com/CrossTheRoadElec/Phoenix-Examples-Languages</w:t>
-        </w:r>
-      </w:hyperlink>
-    </w:p>
-    <w:p>
-      <w:r>
-        <w:t>Very simple Te</w:t>
-      </w:r>
-      <w:r>
-        <w:t xml:space="preserve">st Drive of robot using Talons </w:t>
-      </w:r>
-    </w:p>
-    <w:p>
-      <w:hyperlink r:id="rId67" w:history="1">
-        <w:r>
-          <w:rPr>
-            <w:rStyle w:val="Hyperlink"/>
-          </w:rPr>
-          <w:t>https://phoenix-documentation.readthedocs.io/en/latest/ch13_MC.html</w:t>
-        </w:r>
-      </w:hyperlink>
-    </w:p>
-    <w:p>
-      <w:r>
-        <w:t>Note</w:t>
-      </w:r>
-      <w:proofErr w:type="gramStart"/>
-      <w:r>
-        <w:t>,</w:t>
-      </w:r>
-      <w:proofErr w:type="gramEnd"/>
-      <w:r>
-        <w:t xml:space="preserve"> example is only single channel. Tank requires 2</w:t>
-      </w:r>
-    </w:p>
-    <w:p>
-      <w:pPr>
-        <w:pStyle w:val="Heading2"/>
-      </w:pPr>
-      <w:bookmarkStart w:id="31" w:name="_Toc1729135"/>
-      <w:proofErr w:type="spellStart"/>
-      <w:r>
-        <w:t>Misc</w:t>
-      </w:r>
-      <w:proofErr w:type="spellEnd"/>
-      <w:r>
-        <w:t xml:space="preserve"> n</w:t>
-      </w:r>
-      <w:r>
-        <w:t>otes</w:t>
-      </w:r>
-      <w:r>
-        <w:t xml:space="preserve">. READ </w:t>
-      </w:r>
-      <w:proofErr w:type="gramStart"/>
-      <w:r>
-        <w:t>ME !</w:t>
-      </w:r>
-      <w:bookmarkEnd w:id="31"/>
-      <w:proofErr w:type="gramEnd"/>
+        <w:t xml:space="preserve"> READ EVERYTHING. This section goes on to describe configuring the hardware, which is also necessary!!!</w:t>
+      </w:r>
     </w:p>
     <w:p>
       <w:pPr>
         <w:pStyle w:val="Heading3"/>
       </w:pPr>
-      <w:bookmarkStart w:id="32" w:name="_Toc1729136"/>
-      <w:r>
-        <w:t>Make sure Rio is imaged correctly for 2019</w:t>
-      </w:r>
-      <w:bookmarkEnd w:id="32"/>
+      <w:bookmarkStart w:id="34" w:name="_Toc1729139"/>
+      <w:r>
+        <w:t>Quadrature and limit switch sensor testing</w:t>
+      </w:r>
+      <w:bookmarkEnd w:id="34"/>
+    </w:p>
+    <w:p>
+      <w:hyperlink r:id="rId71" w:history="1">
+        <w:r>
+          <w:rPr>
+            <w:rStyle w:val="Hyperlink"/>
+          </w:rPr>
+          <w:t>https://phoenix-documentation.readthedocs.io/en/latest/ch12_BringUpCANifier.html</w:t>
+        </w:r>
+      </w:hyperlink>
+    </w:p>
+    <w:p>
+      <w:pPr>
+        <w:pStyle w:val="Heading3"/>
+      </w:pPr>
+      <w:bookmarkStart w:id="35" w:name="_Toc1729140"/>
+      <w:r>
+        <w:t>Sensor setup and testing</w:t>
+      </w:r>
+      <w:bookmarkEnd w:id="35"/>
       <w:r>
         <w:t xml:space="preserve"> </w:t>
       </w:r>
     </w:p>
     <w:p>
-      <w:hyperlink r:id="rId68" w:history="1">
-        <w:r>
-          <w:rPr>
-            <w:rStyle w:val="Hyperlink"/>
-          </w:rPr>
-          <w:t>https://phoenix-documentation.readthedocs.io/en/latest/ch05_PrepWorkstation.html</w:t>
+      <w:hyperlink r:id="rId72" w:history="1">
+        <w:r>
+          <w:rPr>
+            <w:rStyle w:val="Hyperlink"/>
+          </w:rPr>
+          <w:t>https://phoenix-documentation.readthedocs.io/en/latest/ch14_MCSensor.html</w:t>
         </w:r>
       </w:hyperlink>
     </w:p>
@@ -7755,221 +7819,111 @@
       <w:pPr>
         <w:pStyle w:val="Heading3"/>
       </w:pPr>
-      <w:bookmarkStart w:id="33" w:name="_Toc1729137"/>
-      <w:r>
-        <w:t>Understand the new Phoenix tuner application</w:t>
-      </w:r>
-      <w:bookmarkEnd w:id="33"/>
-    </w:p>
-    <w:p>
-      <w:r>
-        <w:t>(</w:t>
-      </w:r>
-      <w:hyperlink r:id="rId69" w:history="1">
-        <w:r>
-          <w:rPr>
-            <w:rStyle w:val="Hyperlink"/>
-          </w:rPr>
-          <w:t>https://phoenix-documentation.readthedocs.io/en/latest/ch03_PrimerPhoenixSoft.html</w:t>
-        </w:r>
-      </w:hyperlink>
-    </w:p>
-    <w:p>
-      <w:pPr>
-        <w:pStyle w:val="Heading3"/>
-      </w:pPr>
-      <w:bookmarkStart w:id="34" w:name="_Toc1729138"/>
-      <w:r>
-        <w:t>New project test example</w:t>
-      </w:r>
-      <w:bookmarkEnd w:id="34"/>
-      <w:r>
-        <w:t xml:space="preserve"> </w:t>
-      </w:r>
-    </w:p>
-    <w:p>
-      <w:hyperlink r:id="rId70" w:history="1">
-        <w:r>
-          <w:rPr>
-            <w:rStyle w:val="Hyperlink"/>
-          </w:rPr>
-          <w:t>https://phoenix-documentation.readthedocs.io/en/latest/ch05a_CppJava.html</w:t>
-        </w:r>
-      </w:hyperlink>
-    </w:p>
-    <w:p>
-      <w:r>
-        <w:t>Read this, there is a lot of good info about the new VS environment. Note "</w:t>
-      </w:r>
-      <w:proofErr w:type="spellStart"/>
-      <w:r>
-        <w:t>ControlMode</w:t>
-      </w:r>
-      <w:proofErr w:type="spellEnd"/>
-      <w:r>
-        <w:t xml:space="preserve">" </w:t>
-      </w:r>
-      <w:proofErr w:type="gramStart"/>
-      <w:r>
-        <w:t>parameter !!!</w:t>
-      </w:r>
-      <w:proofErr w:type="gramEnd"/>
-      <w:r>
-        <w:t xml:space="preserve"> READ EVERYTHING. This section goes on to describe configuring the hardware, which is also necessary!!!</w:t>
-      </w:r>
-    </w:p>
-    <w:p>
-      <w:pPr>
-        <w:pStyle w:val="Heading3"/>
-      </w:pPr>
-      <w:bookmarkStart w:id="35" w:name="_Toc1729139"/>
-      <w:r>
-        <w:t>Quadrature and limit switch sensor testing</w:t>
-      </w:r>
-      <w:bookmarkEnd w:id="35"/>
-    </w:p>
-    <w:p>
-      <w:hyperlink r:id="rId71" w:history="1">
-        <w:r>
-          <w:rPr>
-            <w:rStyle w:val="Hyperlink"/>
-          </w:rPr>
-          <w:t>https://phoenix-documentation.readthedocs.io/en/latest/ch12_BringUpCANifier.html</w:t>
-        </w:r>
-      </w:hyperlink>
-    </w:p>
-    <w:p>
-      <w:pPr>
-        <w:pStyle w:val="Heading3"/>
-      </w:pPr>
-      <w:bookmarkStart w:id="36" w:name="_Toc1729140"/>
-      <w:r>
-        <w:t>Sensor setup and testing</w:t>
-      </w:r>
-      <w:bookmarkEnd w:id="36"/>
-      <w:r>
-        <w:t xml:space="preserve"> </w:t>
-      </w:r>
-    </w:p>
-    <w:p>
-      <w:hyperlink r:id="rId72" w:history="1">
-        <w:r>
-          <w:rPr>
-            <w:rStyle w:val="Hyperlink"/>
-          </w:rPr>
-          <w:t>https://phoenix-documentation.readthedocs.io/en/latest/ch14_MCSensor.html</w:t>
-        </w:r>
-      </w:hyperlink>
-    </w:p>
-    <w:p>
-      <w:pPr>
-        <w:pStyle w:val="Heading3"/>
-      </w:pPr>
-      <w:bookmarkStart w:id="37" w:name="_Toc1729141"/>
+      <w:bookmarkStart w:id="36" w:name="_Toc1729141"/>
       <w:r>
         <w:lastRenderedPageBreak/>
         <w:t>Use the plot feature to 'see' things happen :)</w:t>
       </w:r>
+      <w:bookmarkEnd w:id="36"/>
+    </w:p>
+    <w:p/>
+    <w:p>
+      <w:r>
+        <w:t>**Before you enable the DS, spin the Joystick axis so it reaches the X and Y extremities are reached. USB Gamepads calibrate on-the-fly so if the Gamepad was just inserted into the DS, it likely has not auto detected the max mechanical range of the sticks.</w:t>
+      </w:r>
+    </w:p>
+    <w:p/>
+    <w:p>
+      <w:r>
+        <w:t>Reset the motor controllers then DOCUMENT EXACTLY how each controller is configured f</w:t>
+      </w:r>
+      <w:r>
+        <w:t>or each position on the robot.</w:t>
+      </w:r>
+    </w:p>
+    <w:p>
+      <w:hyperlink r:id="rId73" w:history="1">
+        <w:r>
+          <w:rPr>
+            <w:rStyle w:val="Hyperlink"/>
+          </w:rPr>
+          <w:t>https://phoenix-documentation.readthedocs.io/en/latest/ch13_MC.html</w:t>
+        </w:r>
+      </w:hyperlink>
+    </w:p>
+    <w:p>
+      <w:r>
+        <w:t xml:space="preserve">New in 2019 is the ability to set all these parameters from software. This is recommended to ensure the controllers are really configured correctly, just in case the controller has been replaced/swapped etc... </w:t>
+      </w:r>
+    </w:p>
+    <w:p>
+      <w:r>
+        <w:t>A general recommendation is to:</w:t>
+      </w:r>
+    </w:p>
+    <w:p>
+      <w:r>
+        <w:t xml:space="preserve">    Configure all devices during robot-</w:t>
+      </w:r>
+      <w:proofErr w:type="spellStart"/>
+      <w:r>
+        <w:t>bootup</w:t>
+      </w:r>
+      <w:proofErr w:type="spellEnd"/>
+      <w:r>
+        <w:t xml:space="preserve"> using the API,</w:t>
+      </w:r>
+    </w:p>
+    <w:p>
+      <w:r>
+        <w:t xml:space="preserve">    Use Tuner to dial values quickly during testing/calibration.</w:t>
+      </w:r>
+    </w:p>
+    <w:p>
+      <w:r>
+        <w:t xml:space="preserve">    Export the settings so they are not lost.</w:t>
+      </w:r>
+    </w:p>
+    <w:p>
+      <w:r>
+        <w:t xml:space="preserve">    Update your software </w:t>
+      </w:r>
+      <w:proofErr w:type="spellStart"/>
+      <w:r>
+        <w:t>config</w:t>
+      </w:r>
+      <w:proofErr w:type="spellEnd"/>
+      <w:r>
+        <w:t xml:space="preserve"> values so that Tuner is no longer necessary.</w:t>
+      </w:r>
+    </w:p>
+    <w:p/>
+    <w:p>
+      <w:pPr>
+        <w:pStyle w:val="Heading2"/>
+      </w:pPr>
+      <w:bookmarkStart w:id="37" w:name="_Toc1729142"/>
+      <w:r>
+        <w:t>Motor</w:t>
+      </w:r>
+      <w:r>
+        <w:t>s</w:t>
+      </w:r>
+      <w:proofErr w:type="gramStart"/>
+      <w:r>
+        <w:t xml:space="preserve">, </w:t>
+      </w:r>
+      <w:r>
+        <w:t xml:space="preserve"> testing</w:t>
+      </w:r>
+      <w:proofErr w:type="gramEnd"/>
+      <w:r>
+        <w:t xml:space="preserve"> and calibration</w:t>
+      </w:r>
+      <w:r>
+        <w:t>, READ ME !</w:t>
+      </w:r>
       <w:bookmarkEnd w:id="37"/>
-    </w:p>
-    <w:p/>
-    <w:p>
-      <w:r>
-        <w:t>**Before you enable the DS, spin the Joystick axis so it reaches the X and Y extremities are reached. USB Gamepads calibrate on-the-fly so if the Gamepad was just inserted into the DS, it likely has not auto detected the max mechanical range of the sticks.</w:t>
-      </w:r>
-    </w:p>
-    <w:p/>
-    <w:p>
-      <w:r>
-        <w:t>Reset the motor controllers then DOCUMENT EXACTLY how each controller is configured f</w:t>
-      </w:r>
-      <w:r>
-        <w:t>or each position on the robot.</w:t>
-      </w:r>
-    </w:p>
-    <w:p>
-      <w:hyperlink r:id="rId73" w:history="1">
-        <w:r>
-          <w:rPr>
-            <w:rStyle w:val="Hyperlink"/>
-          </w:rPr>
-          <w:t>https://phoenix-documentation.readthedocs.io/en/latest/ch13_MC.html</w:t>
-        </w:r>
-      </w:hyperlink>
-    </w:p>
-    <w:p>
-      <w:r>
-        <w:t xml:space="preserve">New in 2019 is the ability to set all these parameters from software. This is recommended to ensure the controllers are really configured correctly, just in case the controller has been replaced/swapped etc... </w:t>
-      </w:r>
-    </w:p>
-    <w:p>
-      <w:r>
-        <w:t>A general recommendation is to:</w:t>
-      </w:r>
-    </w:p>
-    <w:p>
-      <w:r>
-        <w:t xml:space="preserve">    Configure all devices during robot-</w:t>
-      </w:r>
-      <w:proofErr w:type="spellStart"/>
-      <w:r>
-        <w:t>bootup</w:t>
-      </w:r>
-      <w:proofErr w:type="spellEnd"/>
-      <w:r>
-        <w:t xml:space="preserve"> using the API,</w:t>
-      </w:r>
-    </w:p>
-    <w:p>
-      <w:r>
-        <w:t xml:space="preserve">    Use Tuner to dial values quickly during testing/calibration.</w:t>
-      </w:r>
-    </w:p>
-    <w:p>
-      <w:r>
-        <w:t xml:space="preserve">    Export the settings so they are not lost.</w:t>
-      </w:r>
-    </w:p>
-    <w:p>
-      <w:r>
-        <w:t xml:space="preserve">    Update your software </w:t>
-      </w:r>
-      <w:proofErr w:type="spellStart"/>
-      <w:r>
-        <w:t>config</w:t>
-      </w:r>
-      <w:proofErr w:type="spellEnd"/>
-      <w:r>
-        <w:t xml:space="preserve"> values so that Tuner is no longer necessary.</w:t>
-      </w:r>
-    </w:p>
-    <w:p/>
-    <w:p>
-      <w:pPr>
-        <w:pStyle w:val="Heading2"/>
-      </w:pPr>
-      <w:bookmarkStart w:id="38" w:name="_Toc1729142"/>
-      <w:r>
-        <w:t>Motor</w:t>
-      </w:r>
-      <w:r>
-        <w:t>s</w:t>
-      </w:r>
-      <w:proofErr w:type="gramStart"/>
-      <w:r>
-        <w:t xml:space="preserve">, </w:t>
-      </w:r>
-      <w:r>
-        <w:t xml:space="preserve"> testing</w:t>
-      </w:r>
-      <w:proofErr w:type="gramEnd"/>
-      <w:r>
-        <w:t xml:space="preserve"> and calibration</w:t>
-      </w:r>
-      <w:r>
-        <w:t>, READ ME !</w:t>
-      </w:r>
-      <w:bookmarkEnd w:id="38"/>
     </w:p>
     <w:p>
       <w:hyperlink r:id="rId74" w:history="1">
@@ -8003,7 +7957,7 @@
       <w:pPr>
         <w:pStyle w:val="Heading3"/>
       </w:pPr>
-      <w:bookmarkStart w:id="39" w:name="_Toc1729143"/>
+      <w:bookmarkStart w:id="38" w:name="_Toc1729143"/>
       <w:r>
         <w:t>Almost complete example of motor, sensor, d</w:t>
       </w:r>
@@ -8014,34 +7968,34 @@
       <w:r>
         <w:t>here</w:t>
       </w:r>
+      <w:bookmarkEnd w:id="38"/>
+      <w:proofErr w:type="gramEnd"/>
+      <w:r>
+        <w:t xml:space="preserve"> </w:t>
+      </w:r>
+    </w:p>
+    <w:p>
+      <w:hyperlink r:id="rId75" w:history="1">
+        <w:r>
+          <w:rPr>
+            <w:rStyle w:val="Hyperlink"/>
+          </w:rPr>
+          <w:t>https://phoenix-documentation.readthedocs.io/en/latest/ch14_MCSensor.html</w:t>
+        </w:r>
+      </w:hyperlink>
+    </w:p>
+    <w:p>
+      <w:pPr>
+        <w:pStyle w:val="Heading3"/>
+      </w:pPr>
+      <w:bookmarkStart w:id="39" w:name="_Toc1729144"/>
+      <w:r>
+        <w:t xml:space="preserve">Motor </w:t>
+      </w:r>
+      <w:r>
+        <w:t>'followers' are described here</w:t>
+      </w:r>
       <w:bookmarkEnd w:id="39"/>
-      <w:proofErr w:type="gramEnd"/>
-      <w:r>
-        <w:t xml:space="preserve"> </w:t>
-      </w:r>
-    </w:p>
-    <w:p>
-      <w:hyperlink r:id="rId75" w:history="1">
-        <w:r>
-          <w:rPr>
-            <w:rStyle w:val="Hyperlink"/>
-          </w:rPr>
-          <w:t>https://phoenix-documentation.readthedocs.io/en/latest/ch14_MCSensor.html</w:t>
-        </w:r>
-      </w:hyperlink>
-    </w:p>
-    <w:p>
-      <w:pPr>
-        <w:pStyle w:val="Heading3"/>
-      </w:pPr>
-      <w:bookmarkStart w:id="40" w:name="_Toc1729144"/>
-      <w:r>
-        <w:t xml:space="preserve">Motor </w:t>
-      </w:r>
-      <w:r>
-        <w:t>'followers' are described here</w:t>
-      </w:r>
-      <w:bookmarkEnd w:id="40"/>
       <w:r>
         <w:t xml:space="preserve"> </w:t>
       </w:r>
@@ -8075,11 +8029,11 @@
       <w:pPr>
         <w:pStyle w:val="Heading3"/>
       </w:pPr>
-      <w:bookmarkStart w:id="41" w:name="_Toc1729145"/>
+      <w:bookmarkStart w:id="40" w:name="_Toc1729145"/>
       <w:r>
         <w:t>"Ramping" is discussed here</w:t>
       </w:r>
-      <w:bookmarkEnd w:id="41"/>
+      <w:bookmarkEnd w:id="40"/>
       <w:r>
         <w:t xml:space="preserve"> </w:t>
       </w:r>
@@ -8158,11 +8112,11 @@
       <w:pPr>
         <w:pStyle w:val="Heading3"/>
       </w:pPr>
-      <w:bookmarkStart w:id="42" w:name="_Toc1729146"/>
+      <w:bookmarkStart w:id="41" w:name="_Toc1729146"/>
       <w:r>
         <w:t>Can read the following at any time...</w:t>
       </w:r>
-      <w:bookmarkEnd w:id="42"/>
+      <w:bookmarkEnd w:id="41"/>
     </w:p>
     <w:p>
       <w:r>
@@ -8224,34 +8178,62 @@
       <w:pPr>
         <w:pStyle w:val="Heading3"/>
       </w:pPr>
-      <w:bookmarkStart w:id="43" w:name="_Toc1729147"/>
+      <w:bookmarkStart w:id="42" w:name="_Toc1729147"/>
       <w:r>
         <w:t>Sensor checking/debug</w:t>
       </w:r>
+      <w:bookmarkEnd w:id="42"/>
+    </w:p>
+    <w:p>
+      <w:hyperlink r:id="rId78" w:history="1">
+        <w:r>
+          <w:rPr>
+            <w:rStyle w:val="Hyperlink"/>
+          </w:rPr>
+          <w:t>https://phoenix-documentation.readthedocs.io/en/latest/ch14_MCSensor.html</w:t>
+        </w:r>
+      </w:hyperlink>
+    </w:p>
+    <w:p>
+      <w:r>
+        <w:t xml:space="preserve">We might need to change the sensor sample window and/or rolling average window size if motors are moving fast </w:t>
+      </w:r>
+    </w:p>
+    <w:p>
+      <w:hyperlink r:id="rId79" w:history="1">
+        <w:r>
+          <w:rPr>
+            <w:rStyle w:val="Hyperlink"/>
+          </w:rPr>
+          <w:t>https://phoenix-documentation.readthedocs.io/en/latest/ch14_MCSensor.html</w:t>
+        </w:r>
+      </w:hyperlink>
+    </w:p>
+    <w:p>
+      <w:pPr>
+        <w:pStyle w:val="Heading3"/>
+      </w:pPr>
+      <w:bookmarkStart w:id="43" w:name="_Toc1729148"/>
+      <w:r>
+        <w:t>See "Recommended Procedure"</w:t>
+      </w:r>
       <w:bookmarkEnd w:id="43"/>
     </w:p>
     <w:p>
-      <w:hyperlink r:id="rId78" w:history="1">
-        <w:r>
-          <w:rPr>
-            <w:rStyle w:val="Hyperlink"/>
-          </w:rPr>
-          <w:t>https://phoenix-documentation.readthedocs.io/en/latest/ch14_MCSensor.html</w:t>
-        </w:r>
-      </w:hyperlink>
-    </w:p>
-    <w:p>
-      <w:r>
-        <w:t xml:space="preserve">We might need to change the sensor sample window and/or rolling average window size if motors are moving fast </w:t>
-      </w:r>
-    </w:p>
-    <w:p>
-      <w:hyperlink r:id="rId79" w:history="1">
-        <w:r>
-          <w:rPr>
-            <w:rStyle w:val="Hyperlink"/>
-          </w:rPr>
-          <w:t>https://phoenix-documentation.readthedocs.io/en/latest/ch14_MCSensor.html</w:t>
+      <w:r>
+        <w:t>We probably want to use "Position Closed-Loop Control Mode" for the lifter. Start</w:t>
+      </w:r>
+      <w:r>
+        <w:t xml:space="preserve"> here for the tuning procedure</w:t>
+      </w:r>
+    </w:p>
+    <w:p>
+      <w:hyperlink r:id="rId80" w:history="1">
+        <w:r>
+          <w:rPr>
+            <w:rStyle w:val="Hyperlink"/>
+          </w:rPr>
+          <w:t>https://phoenix-documentation.readthedocs.io/en/latest/ch16_ClosedLoop.html</w:t>
         </w:r>
       </w:hyperlink>
     </w:p>
@@ -8259,39 +8241,11 @@
       <w:pPr>
         <w:pStyle w:val="Heading3"/>
       </w:pPr>
-      <w:bookmarkStart w:id="44" w:name="_Toc1729148"/>
-      <w:r>
-        <w:t>See "Recommended Procedure"</w:t>
+      <w:bookmarkStart w:id="44" w:name="_Toc1729149"/>
+      <w:r>
+        <w:t>"Motion Magic Control Mode" might be better for the lift, but not 100% sure yet</w:t>
       </w:r>
       <w:bookmarkEnd w:id="44"/>
-    </w:p>
-    <w:p>
-      <w:r>
-        <w:t>We probably want to use "Position Closed-Loop Control Mode" for the lifter. Start</w:t>
-      </w:r>
-      <w:r>
-        <w:t xml:space="preserve"> here for the tuning procedure</w:t>
-      </w:r>
-    </w:p>
-    <w:p>
-      <w:hyperlink r:id="rId80" w:history="1">
-        <w:r>
-          <w:rPr>
-            <w:rStyle w:val="Hyperlink"/>
-          </w:rPr>
-          <w:t>https://phoenix-documentation.readthedocs.io/en/latest/ch16_ClosedLoop.html</w:t>
-        </w:r>
-      </w:hyperlink>
-    </w:p>
-    <w:p>
-      <w:pPr>
-        <w:pStyle w:val="Heading3"/>
-      </w:pPr>
-      <w:bookmarkStart w:id="45" w:name="_Toc1729149"/>
-      <w:r>
-        <w:t>"Motion Magic Control Mode" might be better for the lift, but not 100% sure yet</w:t>
-      </w:r>
-      <w:bookmarkEnd w:id="45"/>
     </w:p>
     <w:p>
       <w:r>
@@ -8317,175 +8271,175 @@
       <w:pPr>
         <w:pStyle w:val="Heading3"/>
       </w:pPr>
-      <w:bookmarkStart w:id="46" w:name="_Toc1729150"/>
+      <w:bookmarkStart w:id="45" w:name="_Toc1729150"/>
       <w:r>
         <w:t>Make sure we understand how to check, analyze and clear faults</w:t>
       </w:r>
+      <w:bookmarkEnd w:id="45"/>
+      <w:r>
+        <w:t xml:space="preserve"> </w:t>
+      </w:r>
+    </w:p>
+    <w:p>
+      <w:hyperlink r:id="rId81" w:history="1">
+        <w:r>
+          <w:rPr>
+            <w:rStyle w:val="Hyperlink"/>
+          </w:rPr>
+          <w:t>https://phoenix-documentation.readthedocs.io/en/latest/ch17_Faults.html</w:t>
+        </w:r>
+      </w:hyperlink>
+    </w:p>
+    <w:p/>
+    <w:p>
+      <w:pPr>
+        <w:pStyle w:val="Heading3"/>
+      </w:pPr>
+      <w:bookmarkStart w:id="46" w:name="_Toc1729151"/>
+      <w:proofErr w:type="gramStart"/>
+      <w:r>
+        <w:t>Examples exists</w:t>
+      </w:r>
+      <w:proofErr w:type="gramEnd"/>
+      <w:r>
+        <w:t xml:space="preserve"> here for the following...</w:t>
+      </w:r>
       <w:bookmarkEnd w:id="46"/>
       <w:r>
         <w:t xml:space="preserve"> </w:t>
       </w:r>
     </w:p>
     <w:p>
-      <w:hyperlink r:id="rId81" w:history="1">
-        <w:r>
-          <w:rPr>
-            <w:rStyle w:val="Hyperlink"/>
-          </w:rPr>
-          <w:t>https://phoenix-documentation.readthedocs.io/en/latest/ch17_Faults.html</w:t>
-        </w:r>
-      </w:hyperlink>
+      <w:hyperlink r:id="rId82" w:history="1">
+        <w:r>
+          <w:rPr>
+            <w:rStyle w:val="Hyperlink"/>
+          </w:rPr>
+          <w:t>https://github.com/CrossTheRoadElec/Phoenix-Examples-Languages/tree/master/Java</w:t>
+        </w:r>
+      </w:hyperlink>
+    </w:p>
+    <w:p>
+      <w:r>
+        <w:t xml:space="preserve">    </w:t>
+      </w:r>
+      <w:proofErr w:type="spellStart"/>
+      <w:r>
+        <w:t>DriveStraight_AuxQuadrature</w:t>
+      </w:r>
+      <w:proofErr w:type="spellEnd"/>
+      <w:r>
+        <w:t xml:space="preserve"> - Drive straight based on encoder</w:t>
+      </w:r>
+    </w:p>
+    <w:p>
+      <w:r>
+        <w:t xml:space="preserve">    </w:t>
+      </w:r>
+      <w:proofErr w:type="spellStart"/>
+      <w:r>
+        <w:t>DriveStraight_AuxPigeon</w:t>
+      </w:r>
+      <w:proofErr w:type="spellEnd"/>
     </w:p>
     <w:p/>
     <w:p>
-      <w:pPr>
-        <w:pStyle w:val="Heading3"/>
-      </w:pPr>
-      <w:bookmarkStart w:id="47" w:name="_Toc1729151"/>
+      <w:r>
+        <w:t>**Label the devices/controllers appropriately so there is no guessing which device ID is what.</w:t>
+      </w:r>
+    </w:p>
+    <w:p>
+      <w:pPr>
+        <w:pStyle w:val="Heading1"/>
+      </w:pPr>
+      <w:bookmarkStart w:id="47" w:name="_Toc1729152"/>
+      <w:r>
+        <w:t>Motion profile generator and example code</w:t>
+      </w:r>
+      <w:bookmarkEnd w:id="47"/>
+    </w:p>
+    <w:p>
+      <w:hyperlink r:id="rId83" w:history="1">
+        <w:r>
+          <w:rPr>
+            <w:rStyle w:val="Hyperlink"/>
+          </w:rPr>
+          <w:t>https://github.com/vannaka/Motion_Profile_Generator/releases</w:t>
+        </w:r>
+      </w:hyperlink>
+    </w:p>
+    <w:p>
       <w:proofErr w:type="gramStart"/>
       <w:r>
-        <w:t>Examples exists</w:t>
+        <w:t>Interesting post about PID and arms, to account for gravity.</w:t>
       </w:r>
       <w:proofErr w:type="gramEnd"/>
       <w:r>
-        <w:t xml:space="preserve"> here for the following...</w:t>
-      </w:r>
-      <w:bookmarkEnd w:id="47"/>
-      <w:r>
-        <w:t xml:space="preserve"> </w:t>
-      </w:r>
-    </w:p>
-    <w:p>
-      <w:hyperlink r:id="rId82" w:history="1">
-        <w:r>
-          <w:rPr>
-            <w:rStyle w:val="Hyperlink"/>
-          </w:rPr>
-          <w:t>https://github.com/CrossTheRoadElec/Phoenix-Examples-Languages/tree/master/Java</w:t>
-        </w:r>
-      </w:hyperlink>
-    </w:p>
-    <w:p>
-      <w:r>
-        <w:t xml:space="preserve">    </w:t>
+        <w:t xml:space="preserve"> Might help FTC </w:t>
       </w:r>
       <w:proofErr w:type="spellStart"/>
       <w:r>
-        <w:t>DriveStraight_AuxQuadrature</w:t>
+        <w:t>Mechanicats</w:t>
       </w:r>
       <w:proofErr w:type="spellEnd"/>
-      <w:r>
-        <w:t xml:space="preserve"> - Drive straight based on encoder</w:t>
-      </w:r>
-    </w:p>
-    <w:p>
-      <w:r>
-        <w:t xml:space="preserve">    </w:t>
-      </w:r>
-      <w:proofErr w:type="spellStart"/>
-      <w:r>
-        <w:t>DriveStraight_AuxPigeon</w:t>
-      </w:r>
-      <w:proofErr w:type="spellEnd"/>
-    </w:p>
-    <w:p/>
-    <w:p>
-      <w:r>
-        <w:t>**Label the devices/controllers appropriately so there is no guessing which device ID is what.</w:t>
+    </w:p>
+    <w:p>
+      <w:r>
+        <w:t>Speed controlled object</w:t>
+      </w:r>
+    </w:p>
+    <w:p>
+      <w:hyperlink r:id="rId84" w:history="1">
+        <w:r>
+          <w:rPr>
+            <w:rStyle w:val="Hyperlink"/>
+          </w:rPr>
+          <w:t>https://wpilib.screenstepslive.com/s/currentCS/m/java/l/599702-driving-motors-with-pwm-speed-controller-objects</w:t>
+        </w:r>
+      </w:hyperlink>
+    </w:p>
+    <w:p>
+      <w:hyperlink r:id="rId85" w:history="1">
+        <w:r>
+          <w:rPr>
+            <w:rStyle w:val="Hyperlink"/>
+          </w:rPr>
+          <w:t>https://www.chiefdelphi.com/t/speed-control-with-talon-srx-and-encoder/149271</w:t>
+        </w:r>
+      </w:hyperlink>
+    </w:p>
+    <w:p>
+      <w:pPr>
+        <w:spacing w:after="200" w:line="276" w:lineRule="auto"/>
+      </w:pPr>
+      <w:r>
+        <w:t>Lift will use motion magic. Make sure to read the Talon SRM motion magic control section, especially about setting F parameter correctly!!! “Motion Magic Closed-Loop Walkthrough”!!!</w:t>
+      </w:r>
+    </w:p>
+    <w:p>
+      <w:r>
+        <w:t xml:space="preserve">Auto MIGHT use Motion Profile </w:t>
+      </w:r>
+      <w:proofErr w:type="gramStart"/>
+      <w:r>
+        <w:t>mode .</w:t>
+      </w:r>
+      <w:proofErr w:type="gramEnd"/>
+      <w:r>
+        <w:t xml:space="preserve"> Read Motion Profile Reference Manual. Check the complete example including display feedback in section 6.7.2.</w:t>
       </w:r>
     </w:p>
     <w:p>
       <w:pPr>
         <w:pStyle w:val="Heading1"/>
       </w:pPr>
-      <w:bookmarkStart w:id="48" w:name="_Toc1729152"/>
-      <w:r>
-        <w:t>Motion profile generator and example code</w:t>
+      <w:bookmarkStart w:id="48" w:name="_Toc1729153"/>
+      <w:r>
+        <w:t>Motion Profiling</w:t>
       </w:r>
       <w:bookmarkEnd w:id="48"/>
     </w:p>
     <w:p>
-      <w:hyperlink r:id="rId83" w:history="1">
-        <w:r>
-          <w:rPr>
-            <w:rStyle w:val="Hyperlink"/>
-          </w:rPr>
-          <w:t>https://github.com/vannaka/Motion_Profile_Generator/releases</w:t>
-        </w:r>
-      </w:hyperlink>
-    </w:p>
-    <w:p>
-      <w:proofErr w:type="gramStart"/>
-      <w:r>
-        <w:t>Interesting post about PID and arms, to account for gravity.</w:t>
-      </w:r>
-      <w:proofErr w:type="gramEnd"/>
-      <w:r>
-        <w:t xml:space="preserve"> Might help FTC </w:t>
-      </w:r>
-      <w:proofErr w:type="spellStart"/>
-      <w:r>
-        <w:t>Mechanicats</w:t>
-      </w:r>
-      <w:proofErr w:type="spellEnd"/>
-    </w:p>
-    <w:p>
-      <w:r>
-        <w:t>Speed controlled object</w:t>
-      </w:r>
-    </w:p>
-    <w:p>
-      <w:hyperlink r:id="rId84" w:history="1">
-        <w:r>
-          <w:rPr>
-            <w:rStyle w:val="Hyperlink"/>
-          </w:rPr>
-          <w:t>https://wpilib.screenstepslive.com/s/currentCS/m/java/l/599702-driving-motors-with-pwm-speed-controller-objects</w:t>
-        </w:r>
-      </w:hyperlink>
-    </w:p>
-    <w:p>
-      <w:hyperlink r:id="rId85" w:history="1">
-        <w:r>
-          <w:rPr>
-            <w:rStyle w:val="Hyperlink"/>
-          </w:rPr>
-          <w:t>https://www.chiefdelphi.com/t/speed-control-with-talon-srx-and-encoder/149271</w:t>
-        </w:r>
-      </w:hyperlink>
-    </w:p>
-    <w:p>
-      <w:pPr>
-        <w:spacing w:after="200" w:line="276" w:lineRule="auto"/>
-      </w:pPr>
-      <w:r>
-        <w:t>Lift will use motion magic. Make sure to read the Talon SRM motion magic control section, especially about setting F parameter correctly!!! “Motion Magic Closed-Loop Walkthrough”!!!</w:t>
-      </w:r>
-    </w:p>
-    <w:p>
-      <w:r>
-        <w:t xml:space="preserve">Auto MIGHT use Motion Profile </w:t>
-      </w:r>
-      <w:proofErr w:type="gramStart"/>
-      <w:r>
-        <w:t>mode .</w:t>
-      </w:r>
-      <w:proofErr w:type="gramEnd"/>
-      <w:r>
-        <w:t xml:space="preserve"> Read Motion Profile Reference Manual. Check the complete example including display feedback in section 6.7.2.</w:t>
-      </w:r>
-    </w:p>
-    <w:p>
-      <w:pPr>
-        <w:pStyle w:val="Heading1"/>
-      </w:pPr>
-      <w:bookmarkStart w:id="49" w:name="_Toc1729153"/>
-      <w:r>
-        <w:t>Motion Profiling</w:t>
-      </w:r>
-      <w:bookmarkEnd w:id="49"/>
-    </w:p>
-    <w:p>
       <w:hyperlink r:id="rId86" w:history="1">
         <w:r>
           <w:rPr>
@@ -8499,65 +8453,65 @@
       <w:pPr>
         <w:pStyle w:val="Heading2"/>
       </w:pPr>
-      <w:bookmarkStart w:id="50" w:name="_Toc1729154"/>
+      <w:bookmarkStart w:id="49" w:name="_Toc1729154"/>
       <w:r>
         <w:lastRenderedPageBreak/>
         <w:t>Spline fitting</w:t>
       </w:r>
+      <w:bookmarkEnd w:id="49"/>
+    </w:p>
+    <w:p>
+      <w:hyperlink r:id="rId87" w:history="1">
+        <w:r>
+          <w:rPr>
+            <w:rStyle w:val="Hyperlink"/>
+          </w:rPr>
+          <w:t>https://github.com/Team254/TrajectoryLib</w:t>
+        </w:r>
+      </w:hyperlink>
+    </w:p>
+    <w:p>
+      <w:hyperlink r:id="rId88" w:history="1">
+        <w:r>
+          <w:rPr>
+            <w:rStyle w:val="Hyperlink"/>
+          </w:rPr>
+          <w:t>https://www.chiefdelphi.com/t/pic-parametric-quintic-spline-trajectory/178825</w:t>
+        </w:r>
+      </w:hyperlink>
+      <w:r>
+        <w:t xml:space="preserve"> (Nice images)</w:t>
+      </w:r>
+    </w:p>
+    <w:p>
+      <w:pPr>
+        <w:pStyle w:val="Heading2"/>
+      </w:pPr>
+      <w:bookmarkStart w:id="50" w:name="_Toc1729155"/>
+      <w:r>
+        <w:t>Motion profiling article</w:t>
+      </w:r>
       <w:bookmarkEnd w:id="50"/>
     </w:p>
     <w:p>
-      <w:hyperlink r:id="rId87" w:history="1">
-        <w:r>
-          <w:rPr>
-            <w:rStyle w:val="Hyperlink"/>
-          </w:rPr>
-          <w:t>https://github.com/Team254/TrajectoryLib</w:t>
-        </w:r>
-      </w:hyperlink>
-    </w:p>
-    <w:p>
-      <w:hyperlink r:id="rId88" w:history="1">
-        <w:r>
-          <w:rPr>
-            <w:rStyle w:val="Hyperlink"/>
-          </w:rPr>
-          <w:t>https://www.chiefdelphi.com/t/pic-parametric-quintic-spline-trajectory/178825</w:t>
-        </w:r>
-      </w:hyperlink>
-      <w:r>
-        <w:t xml:space="preserve"> (Nice images)</w:t>
-      </w:r>
+      <w:hyperlink r:id="rId89" w:history="1">
+        <w:r>
+          <w:rPr>
+            <w:rStyle w:val="Hyperlink"/>
+          </w:rPr>
+          <w:t>https://www.chiefdelphi.com/t/motion-profiling/115133</w:t>
+        </w:r>
+      </w:hyperlink>
     </w:p>
     <w:p>
       <w:pPr>
         <w:pStyle w:val="Heading2"/>
       </w:pPr>
-      <w:bookmarkStart w:id="51" w:name="_Toc1729155"/>
-      <w:r>
-        <w:t>Motion profiling article</w:t>
+      <w:bookmarkStart w:id="51" w:name="_Toc1729156"/>
+      <w:r>
+        <w:t>Motion planning video presentation</w:t>
       </w:r>
       <w:bookmarkEnd w:id="51"/>
-    </w:p>
-    <w:p>
-      <w:hyperlink r:id="rId89" w:history="1">
-        <w:r>
-          <w:rPr>
-            <w:rStyle w:val="Hyperlink"/>
-          </w:rPr>
-          <w:t>https://www.chiefdelphi.com/t/motion-profiling/115133</w:t>
-        </w:r>
-      </w:hyperlink>
-    </w:p>
-    <w:p>
-      <w:pPr>
-        <w:pStyle w:val="Heading2"/>
-      </w:pPr>
-      <w:bookmarkStart w:id="52" w:name="_Toc1729156"/>
-      <w:r>
-        <w:t>Motion planning video presentation</w:t>
-      </w:r>
-      <w:bookmarkEnd w:id="52"/>
     </w:p>
     <w:p>
       <w:hyperlink r:id="rId90" w:history="1">
@@ -8663,11 +8617,11 @@
       <w:pPr>
         <w:pStyle w:val="Heading1"/>
       </w:pPr>
-      <w:bookmarkStart w:id="53" w:name="_Toc1729157"/>
+      <w:bookmarkStart w:id="52" w:name="_Toc1729157"/>
       <w:r>
         <w:t>Custom PID sources</w:t>
       </w:r>
-      <w:bookmarkEnd w:id="53"/>
+      <w:bookmarkEnd w:id="52"/>
     </w:p>
     <w:p>
       <w:hyperlink r:id="rId92" w:history="1">
@@ -8695,50 +8649,50 @@
       <w:pPr>
         <w:pStyle w:val="Heading1"/>
       </w:pPr>
-      <w:bookmarkStart w:id="54" w:name="_Toc1729158"/>
+      <w:bookmarkStart w:id="53" w:name="_Toc1729158"/>
       <w:r>
         <w:t>Good Talon blog with simulation environment</w:t>
       </w:r>
+      <w:bookmarkEnd w:id="53"/>
+    </w:p>
+    <w:p>
+      <w:hyperlink r:id="rId93" w:history="1">
+        <w:r>
+          <w:rPr>
+            <w:rStyle w:val="Hyperlink"/>
+          </w:rPr>
+          <w:t>https://www.systemvision.com/blog/controlling-motors-talon-srx-february-1-2017</w:t>
+        </w:r>
+      </w:hyperlink>
+    </w:p>
+    <w:p>
+      <w:r>
+        <w:t>Good blog on simulating for FRC</w:t>
+      </w:r>
+    </w:p>
+    <w:p>
+      <w:hyperlink r:id="rId94" w:history="1">
+        <w:r>
+          <w:rPr>
+            <w:rStyle w:val="Hyperlink"/>
+          </w:rPr>
+          <w:t>https://www.systemvision.com/blog/first-robotics-frc-motor-modeling-may-6-2016</w:t>
+        </w:r>
+      </w:hyperlink>
+    </w:p>
+    <w:p>
+      <w:pPr>
+        <w:pStyle w:val="Heading1"/>
+      </w:pPr>
+      <w:bookmarkStart w:id="54" w:name="_Toc1729159"/>
+      <w:r>
+        <w:t xml:space="preserve">Example motion profile from </w:t>
+      </w:r>
+      <w:proofErr w:type="spellStart"/>
+      <w:r>
+        <w:t>SteamWorks</w:t>
+      </w:r>
       <w:bookmarkEnd w:id="54"/>
-    </w:p>
-    <w:p>
-      <w:hyperlink r:id="rId93" w:history="1">
-        <w:r>
-          <w:rPr>
-            <w:rStyle w:val="Hyperlink"/>
-          </w:rPr>
-          <w:t>https://www.systemvision.com/blog/controlling-motors-talon-srx-february-1-2017</w:t>
-        </w:r>
-      </w:hyperlink>
-    </w:p>
-    <w:p>
-      <w:r>
-        <w:t>Good blog on simulating for FRC</w:t>
-      </w:r>
-    </w:p>
-    <w:p>
-      <w:hyperlink r:id="rId94" w:history="1">
-        <w:r>
-          <w:rPr>
-            <w:rStyle w:val="Hyperlink"/>
-          </w:rPr>
-          <w:t>https://www.systemvision.com/blog/first-robotics-frc-motor-modeling-may-6-2016</w:t>
-        </w:r>
-      </w:hyperlink>
-    </w:p>
-    <w:p>
-      <w:pPr>
-        <w:pStyle w:val="Heading1"/>
-      </w:pPr>
-      <w:bookmarkStart w:id="55" w:name="_Toc1729159"/>
-      <w:r>
-        <w:t xml:space="preserve">Example motion profile from </w:t>
-      </w:r>
-      <w:proofErr w:type="spellStart"/>
-      <w:r>
-        <w:t>SteamWorks</w:t>
-      </w:r>
-      <w:bookmarkEnd w:id="55"/>
       <w:proofErr w:type="spellEnd"/>
     </w:p>
     <w:p>
@@ -8757,12 +8711,12 @@
       <w:pPr>
         <w:pStyle w:val="Heading1"/>
       </w:pPr>
-      <w:bookmarkStart w:id="56" w:name="_Toc1729160"/>
+      <w:bookmarkStart w:id="55" w:name="_Toc1729160"/>
       <w:r>
         <w:lastRenderedPageBreak/>
         <w:t>Useful function for periodic message display…</w:t>
       </w:r>
-      <w:bookmarkEnd w:id="56"/>
+      <w:bookmarkEnd w:id="55"/>
     </w:p>
     <w:p>
       <w:r>
@@ -8824,7 +8778,7 @@
       <w:pPr>
         <w:pStyle w:val="Heading1"/>
       </w:pPr>
-      <w:bookmarkStart w:id="57" w:name="_Toc1729161"/>
+      <w:bookmarkStart w:id="56" w:name="_Toc1729161"/>
       <w:proofErr w:type="spellStart"/>
       <w:r>
         <w:t>Itterative</w:t>
@@ -8841,25 +8795,45 @@
       <w:r>
         <w:t xml:space="preserve"> vs Command</w:t>
       </w:r>
+      <w:bookmarkEnd w:id="56"/>
+    </w:p>
+    <w:p>
+      <w:hyperlink r:id="rId97" w:history="1">
+        <w:r>
+          <w:rPr>
+            <w:rStyle w:val="Hyperlink"/>
+          </w:rPr>
+          <w:t>https://wpilib.screenstepslive.com/s/currentCS/m/java/l/599697-choosing-a-base-class</w:t>
+        </w:r>
+      </w:hyperlink>
+    </w:p>
+    <w:p>
+      <w:hyperlink r:id="rId98" w:history="1">
+        <w:r>
+          <w:rPr>
+            <w:rStyle w:val="Hyperlink"/>
+          </w:rPr>
+          <w:t>https://wpilib.screenstepslive.com/s/currentCS/m/cpp/l/241900-simple-subsystems</w:t>
+        </w:r>
+      </w:hyperlink>
+    </w:p>
+    <w:p>
+      <w:pPr>
+        <w:pStyle w:val="Heading2"/>
+      </w:pPr>
+      <w:bookmarkStart w:id="57" w:name="_Toc1729162"/>
+      <w:r>
+        <w:t>Command based joystick control</w:t>
+      </w:r>
       <w:bookmarkEnd w:id="57"/>
     </w:p>
     <w:p>
-      <w:hyperlink r:id="rId97" w:history="1">
-        <w:r>
-          <w:rPr>
-            <w:rStyle w:val="Hyperlink"/>
-          </w:rPr>
-          <w:t>https://wpilib.screenstepslive.com/s/currentCS/m/java/l/599697-choosing-a-base-class</w:t>
-        </w:r>
-      </w:hyperlink>
-    </w:p>
-    <w:p>
-      <w:hyperlink r:id="rId98" w:history="1">
-        <w:r>
-          <w:rPr>
-            <w:rStyle w:val="Hyperlink"/>
-          </w:rPr>
-          <w:t>https://wpilib.screenstepslive.com/s/currentCS/m/cpp/l/241900-simple-subsystems</w:t>
+      <w:hyperlink r:id="rId99" w:history="1">
+        <w:r>
+          <w:rPr>
+            <w:rStyle w:val="Hyperlink"/>
+          </w:rPr>
+          <w:t>https://wpilib.screenstepslive.com/s/currentCS/m/cpp/l/241902-creating-simple-commands</w:t>
         </w:r>
       </w:hyperlink>
     </w:p>
@@ -8867,19 +8841,19 @@
       <w:pPr>
         <w:pStyle w:val="Heading2"/>
       </w:pPr>
-      <w:bookmarkStart w:id="58" w:name="_Toc1729162"/>
-      <w:r>
-        <w:t>Command based joystick control</w:t>
+      <w:bookmarkStart w:id="58" w:name="_Toc1729163"/>
+      <w:r>
+        <w:t>Groups of commands</w:t>
       </w:r>
       <w:bookmarkEnd w:id="58"/>
     </w:p>
     <w:p>
-      <w:hyperlink r:id="rId99" w:history="1">
-        <w:r>
-          <w:rPr>
-            <w:rStyle w:val="Hyperlink"/>
-          </w:rPr>
-          <w:t>https://wpilib.screenstepslive.com/s/currentCS/m/cpp/l/241902-creating-simple-commands</w:t>
+      <w:hyperlink r:id="rId100" w:history="1">
+        <w:r>
+          <w:rPr>
+            <w:rStyle w:val="Hyperlink"/>
+          </w:rPr>
+          <w:t>https://wpilib.screenstepslive.com/s/currentCS/m/cpp/l/241903-creating-groups-of-commands</w:t>
         </w:r>
       </w:hyperlink>
     </w:p>
@@ -8887,19 +8861,43 @@
       <w:pPr>
         <w:pStyle w:val="Heading2"/>
       </w:pPr>
-      <w:bookmarkStart w:id="59" w:name="_Toc1729163"/>
-      <w:r>
-        <w:t>Groups of commands</w:t>
+      <w:bookmarkStart w:id="59" w:name="_Toc1729164"/>
+      <w:r>
+        <w:t>Running commands whilst button pressed or held down.</w:t>
       </w:r>
       <w:bookmarkEnd w:id="59"/>
-    </w:p>
-    <w:p>
-      <w:hyperlink r:id="rId100" w:history="1">
-        <w:r>
-          <w:rPr>
-            <w:rStyle w:val="Hyperlink"/>
-          </w:rPr>
-          <w:t>https://wpilib.screenstepslive.com/s/currentCS/m/cpp/l/241903-creating-groups-of-commands</w:t>
+      <w:r>
+        <w:t xml:space="preserve"> </w:t>
+      </w:r>
+    </w:p>
+    <w:p>
+      <w:r>
+        <w:t>Specifically, see “</w:t>
+      </w:r>
+      <w:proofErr w:type="spellStart"/>
+      <w:r>
+        <w:t>whileHeld</w:t>
+      </w:r>
+      <w:proofErr w:type="spellEnd"/>
+      <w:r>
+        <w:t>” &amp; “</w:t>
+      </w:r>
+      <w:proofErr w:type="spellStart"/>
+      <w:r>
+        <w:t>cancelWhenPressed</w:t>
+      </w:r>
+      <w:proofErr w:type="spellEnd"/>
+      <w:r>
+        <w:t>”</w:t>
+      </w:r>
+    </w:p>
+    <w:p>
+      <w:hyperlink r:id="rId101" w:history="1">
+        <w:r>
+          <w:rPr>
+            <w:rStyle w:val="Hyperlink"/>
+          </w:rPr>
+          <w:t>https://wpilib.screenstepslive.com/s/currentCS/m/cpp/l/241904-running-commands-on-joystick-input</w:t>
         </w:r>
       </w:hyperlink>
     </w:p>
@@ -8907,43 +8905,24 @@
       <w:pPr>
         <w:pStyle w:val="Heading2"/>
       </w:pPr>
-      <w:bookmarkStart w:id="60" w:name="_Toc1729164"/>
-      <w:r>
-        <w:t>Running commands whilst button pressed or held down.</w:t>
+      <w:bookmarkStart w:id="60" w:name="_Toc1729165"/>
+      <w:r>
+        <w:t xml:space="preserve">Using commands during auto &amp; </w:t>
+      </w:r>
+      <w:proofErr w:type="spellStart"/>
+      <w:r>
+        <w:t>teleop</w:t>
       </w:r>
       <w:bookmarkEnd w:id="60"/>
-      <w:r>
-        <w:t xml:space="preserve"> </w:t>
-      </w:r>
-    </w:p>
-    <w:p>
-      <w:r>
-        <w:t>Specifically, see “</w:t>
-      </w:r>
-      <w:proofErr w:type="spellStart"/>
-      <w:r>
-        <w:t>whileHeld</w:t>
-      </w:r>
       <w:proofErr w:type="spellEnd"/>
-      <w:r>
-        <w:t>” &amp; “</w:t>
-      </w:r>
-      <w:proofErr w:type="spellStart"/>
-      <w:r>
-        <w:t>cancelWhenPressed</w:t>
-      </w:r>
-      <w:proofErr w:type="spellEnd"/>
-      <w:r>
-        <w:t>”</w:t>
-      </w:r>
-    </w:p>
-    <w:p>
-      <w:hyperlink r:id="rId101" w:history="1">
-        <w:r>
-          <w:rPr>
-            <w:rStyle w:val="Hyperlink"/>
-          </w:rPr>
-          <w:t>https://wpilib.screenstepslive.com/s/currentCS/m/cpp/l/241904-running-commands-on-joystick-input</w:t>
+    </w:p>
+    <w:p>
+      <w:hyperlink r:id="rId102" w:history="1">
+        <w:r>
+          <w:rPr>
+            <w:rStyle w:val="Hyperlink"/>
+          </w:rPr>
+          <w:t>https://wpilib.screenstepslive.com/s/currentCS/m/cpp/l/241905-running-commands-during-the-autonomous-period</w:t>
         </w:r>
       </w:hyperlink>
     </w:p>
@@ -8951,24 +8930,19 @@
       <w:pPr>
         <w:pStyle w:val="Heading2"/>
       </w:pPr>
-      <w:bookmarkStart w:id="61" w:name="_Toc1729165"/>
-      <w:r>
-        <w:t xml:space="preserve">Using commands during auto &amp; </w:t>
-      </w:r>
-      <w:proofErr w:type="spellStart"/>
-      <w:r>
-        <w:t>teleop</w:t>
+      <w:bookmarkStart w:id="61" w:name="_Toc1729166"/>
+      <w:r>
+        <w:t>Default/auto switching between joystick and commands</w:t>
       </w:r>
       <w:bookmarkEnd w:id="61"/>
-      <w:proofErr w:type="spellEnd"/>
-    </w:p>
-    <w:p>
-      <w:hyperlink r:id="rId102" w:history="1">
-        <w:r>
-          <w:rPr>
-            <w:rStyle w:val="Hyperlink"/>
-          </w:rPr>
-          <w:t>https://wpilib.screenstepslive.com/s/currentCS/m/cpp/l/241905-running-commands-during-the-autonomous-period</w:t>
+    </w:p>
+    <w:p>
+      <w:hyperlink r:id="rId103" w:history="1">
+        <w:r>
+          <w:rPr>
+            <w:rStyle w:val="Hyperlink"/>
+          </w:rPr>
+          <w:t>https://wpilib.screenstepslive.com/s/currentCS/m/cpp/l/241907-default-commands</w:t>
         </w:r>
       </w:hyperlink>
     </w:p>
@@ -8976,19 +8950,19 @@
       <w:pPr>
         <w:pStyle w:val="Heading2"/>
       </w:pPr>
-      <w:bookmarkStart w:id="62" w:name="_Toc1729166"/>
-      <w:r>
-        <w:t>Default/auto switching between joystick and commands</w:t>
+      <w:bookmarkStart w:id="62" w:name="_Toc1729167"/>
+      <w:r>
+        <w:t>Synchronizing commands</w:t>
       </w:r>
       <w:bookmarkEnd w:id="62"/>
     </w:p>
     <w:p>
-      <w:hyperlink r:id="rId103" w:history="1">
-        <w:r>
-          <w:rPr>
-            <w:rStyle w:val="Hyperlink"/>
-          </w:rPr>
-          <w:t>https://wpilib.screenstepslive.com/s/currentCS/m/cpp/l/241907-default-commands</w:t>
+      <w:hyperlink r:id="rId104" w:history="1">
+        <w:r>
+          <w:rPr>
+            <w:rStyle w:val="Hyperlink"/>
+          </w:rPr>
+          <w:t>https://wpilib.screenstepslive.com/s/currentCS/m/cpp/l/241908-synchronizing-two-commands</w:t>
         </w:r>
       </w:hyperlink>
     </w:p>
@@ -8996,19 +8970,19 @@
       <w:pPr>
         <w:pStyle w:val="Heading2"/>
       </w:pPr>
-      <w:bookmarkStart w:id="63" w:name="_Toc1729167"/>
-      <w:r>
-        <w:t>Synchronizing commands</w:t>
+      <w:bookmarkStart w:id="63" w:name="_Toc1729168"/>
+      <w:r>
+        <w:t>Limit switches and commands</w:t>
       </w:r>
       <w:bookmarkEnd w:id="63"/>
     </w:p>
     <w:p>
-      <w:hyperlink r:id="rId104" w:history="1">
-        <w:r>
-          <w:rPr>
-            <w:rStyle w:val="Hyperlink"/>
-          </w:rPr>
-          <w:t>https://wpilib.screenstepslive.com/s/currentCS/m/cpp/l/241908-synchronizing-two-commands</w:t>
+      <w:hyperlink r:id="rId105" w:history="1">
+        <w:r>
+          <w:rPr>
+            <w:rStyle w:val="Hyperlink"/>
+          </w:rPr>
+          <w:t>https://wpilib.screenstepslive.com/s/currentCS/m/cpp/l/241909-using-limit-switches-to-control-behavior</w:t>
         </w:r>
       </w:hyperlink>
     </w:p>
@@ -9016,101 +8990,119 @@
       <w:pPr>
         <w:pStyle w:val="Heading2"/>
       </w:pPr>
-      <w:bookmarkStart w:id="64" w:name="_Toc1729168"/>
-      <w:r>
-        <w:t>Limit switches and commands</w:t>
-      </w:r>
-      <w:bookmarkEnd w:id="64"/>
-    </w:p>
-    <w:p>
-      <w:hyperlink r:id="rId105" w:history="1">
-        <w:r>
-          <w:rPr>
-            <w:rStyle w:val="Hyperlink"/>
-          </w:rPr>
-          <w:t>https://wpilib.screenstepslive.com/s/currentCS/m/cpp/l/241909-using-limit-switches-to-control-behavior</w:t>
-        </w:r>
-      </w:hyperlink>
-    </w:p>
-    <w:p>
-      <w:pPr>
-        <w:pStyle w:val="Heading2"/>
-      </w:pPr>
-      <w:bookmarkStart w:id="65" w:name="_Toc1729169"/>
+      <w:bookmarkStart w:id="64" w:name="_Toc1729169"/>
       <w:r>
         <w:lastRenderedPageBreak/>
         <w:t>High level overview</w:t>
       </w:r>
+      <w:bookmarkEnd w:id="64"/>
+    </w:p>
+    <w:p>
+      <w:hyperlink r:id="rId106" w:history="1">
+        <w:r>
+          <w:rPr>
+            <w:rStyle w:val="Hyperlink"/>
+          </w:rPr>
+          <w:t>https://wpilib.screenstepslive.com/s/currentCS/m/cpp/l/277232-scheduling-commands</w:t>
+        </w:r>
+      </w:hyperlink>
+    </w:p>
+    <w:p>
+      <w:pPr>
+        <w:pStyle w:val="Heading1"/>
+      </w:pPr>
+      <w:bookmarkStart w:id="65" w:name="_Toc1729170"/>
+      <w:r>
+        <w:t xml:space="preserve">Team 5940 code using </w:t>
+      </w:r>
+      <w:proofErr w:type="spellStart"/>
+      <w:r>
+        <w:t>PathWeaver</w:t>
+      </w:r>
       <w:bookmarkEnd w:id="65"/>
-    </w:p>
-    <w:p>
-      <w:hyperlink r:id="rId106" w:history="1">
-        <w:r>
-          <w:rPr>
-            <w:rStyle w:val="Hyperlink"/>
-          </w:rPr>
-          <w:t>https://wpilib.screenstepslive.com/s/currentCS/m/cpp/l/277232-scheduling-commands</w:t>
-        </w:r>
-      </w:hyperlink>
+      <w:proofErr w:type="spellEnd"/>
+    </w:p>
+    <w:p>
+      <w:hyperlink r:id="rId107" w:history="1">
+        <w:r>
+          <w:rPr>
+            <w:rStyle w:val="Hyperlink"/>
+          </w:rPr>
+          <w:t>https://github.com/BREAD5940/frc-java-command-codebase</w:t>
+        </w:r>
+      </w:hyperlink>
+    </w:p>
+    <w:p>
+      <w:r>
+        <w:t xml:space="preserve">Check \frc-java-command-codebase\src\main\java\frc\robot\commands\auto\actions for detailed code for both </w:t>
+      </w:r>
+      <w:proofErr w:type="gramStart"/>
+      <w:r>
+        <w:t>path following</w:t>
+      </w:r>
+      <w:proofErr w:type="gramEnd"/>
+      <w:r>
+        <w:t xml:space="preserve"> and motion profile following</w:t>
+      </w:r>
+      <w:r>
+        <w:t>.</w:t>
+      </w:r>
     </w:p>
     <w:p>
       <w:pPr>
         <w:pStyle w:val="Heading1"/>
       </w:pPr>
-      <w:bookmarkStart w:id="66" w:name="_Toc1729170"/>
-      <w:r>
-        <w:t xml:space="preserve">Team 5940 code using </w:t>
+      <w:bookmarkStart w:id="66" w:name="_Toc1729171"/>
+      <w:r>
+        <w:t>Mechanisms, parts and components</w:t>
+      </w:r>
+      <w:bookmarkEnd w:id="66"/>
+    </w:p>
+    <w:p>
+      <w:pPr>
+        <w:pStyle w:val="Heading2"/>
+      </w:pPr>
+      <w:bookmarkStart w:id="67" w:name="_Toc1729172"/>
+      <w:r>
+        <w:t xml:space="preserve">Single articulated </w:t>
       </w:r>
       <w:proofErr w:type="spellStart"/>
       <w:r>
-        <w:t>PathWeaver</w:t>
-      </w:r>
-      <w:bookmarkEnd w:id="66"/>
+        <w:t>mechs</w:t>
+      </w:r>
+      <w:bookmarkEnd w:id="67"/>
       <w:proofErr w:type="spellEnd"/>
     </w:p>
     <w:p>
-      <w:hyperlink r:id="rId107" w:history="1">
-        <w:r>
-          <w:rPr>
-            <w:rStyle w:val="Hyperlink"/>
-          </w:rPr>
-          <w:t>https://github.com/BREAD5940/frc-java-command-codebase</w:t>
-        </w:r>
-      </w:hyperlink>
-    </w:p>
-    <w:p>
-      <w:r>
-        <w:t xml:space="preserve">Check \frc-java-command-codebase\src\main\java\frc\robot\commands\auto\actions for detailed code for both </w:t>
-      </w:r>
-      <w:proofErr w:type="gramStart"/>
-      <w:r>
-        <w:t>path following</w:t>
-      </w:r>
-      <w:proofErr w:type="gramEnd"/>
-      <w:r>
-        <w:t xml:space="preserve"> and motion profile following</w:t>
-      </w:r>
-      <w:r>
-        <w:t>.</w:t>
-      </w:r>
-    </w:p>
-    <w:p>
-      <w:pPr>
-        <w:pStyle w:val="Heading1"/>
-      </w:pPr>
-      <w:bookmarkStart w:id="67" w:name="_Toc1729171"/>
-      <w:r>
-        <w:t>Mechanisms, parts and components</w:t>
-      </w:r>
-      <w:bookmarkEnd w:id="67"/>
+      <w:hyperlink r:id="rId108" w:history="1">
+        <w:r>
+          <w:rPr>
+            <w:rStyle w:val="Hyperlink"/>
+          </w:rPr>
+          <w:t>https://www.youtube.com/watch?v=B1bLacxONlY</w:t>
+        </w:r>
+      </w:hyperlink>
+    </w:p>
+    <w:p>
+      <w:hyperlink r:id="rId109" w:history="1">
+        <w:r>
+          <w:rPr>
+            <w:rStyle w:val="Hyperlink"/>
+          </w:rPr>
+          <w:t>https://www.youtube.com/watch?v=5SRyYz-tFxQ</w:t>
+        </w:r>
+      </w:hyperlink>
+      <w:r>
+        <w:t xml:space="preserve"> ** Motor mount info</w:t>
+      </w:r>
     </w:p>
     <w:p>
       <w:pPr>
         <w:pStyle w:val="Heading2"/>
       </w:pPr>
-      <w:bookmarkStart w:id="68" w:name="_Toc1729172"/>
-      <w:r>
-        <w:t xml:space="preserve">Single articulated </w:t>
+      <w:bookmarkStart w:id="68" w:name="_Toc1729173"/>
+      <w:r>
+        <w:t xml:space="preserve">Cascade lifter </w:t>
       </w:r>
       <w:proofErr w:type="spellStart"/>
       <w:r>
@@ -9120,53 +9112,32 @@
       <w:proofErr w:type="spellEnd"/>
     </w:p>
     <w:p>
-      <w:hyperlink r:id="rId108" w:history="1">
-        <w:r>
-          <w:rPr>
-            <w:rStyle w:val="Hyperlink"/>
-          </w:rPr>
-          <w:t>https://www.youtube.com/watch?v=B1bLacxONlY</w:t>
-        </w:r>
-      </w:hyperlink>
-    </w:p>
-    <w:p>
-      <w:hyperlink r:id="rId109" w:history="1">
-        <w:r>
-          <w:rPr>
-            <w:rStyle w:val="Hyperlink"/>
-          </w:rPr>
-          <w:t>https://www.youtube.com/watch?v=5SRyYz-tFxQ</w:t>
-        </w:r>
-      </w:hyperlink>
-      <w:r>
-        <w:t xml:space="preserve"> </w:t>
-      </w:r>
-      <w:r>
-        <w:t>** Motor mount info</w:t>
-      </w:r>
+      <w:hyperlink r:id="rId110" w:history="1">
+        <w:r>
+          <w:rPr>
+            <w:rStyle w:val="Hyperlink"/>
+          </w:rPr>
+          <w:t>https://www.youtube.com/watch?v=wZ6a6dc4BGg</w:t>
+        </w:r>
+      </w:hyperlink>
     </w:p>
     <w:p>
       <w:pPr>
         <w:pStyle w:val="Heading2"/>
       </w:pPr>
-      <w:bookmarkStart w:id="69" w:name="_Toc1729173"/>
-      <w:r>
-        <w:t xml:space="preserve">Cascade lifter </w:t>
-      </w:r>
-      <w:proofErr w:type="spellStart"/>
-      <w:r>
-        <w:t>mechs</w:t>
+      <w:bookmarkStart w:id="69" w:name="_Toc1729174"/>
+      <w:r>
+        <w:t>Bearing options</w:t>
       </w:r>
       <w:bookmarkEnd w:id="69"/>
-      <w:proofErr w:type="spellEnd"/>
-    </w:p>
-    <w:p>
-      <w:hyperlink r:id="rId110" w:history="1">
-        <w:r>
-          <w:rPr>
-            <w:rStyle w:val="Hyperlink"/>
-          </w:rPr>
-          <w:t>https://www.youtube.com/watch?v=wZ6a6dc4BGg</w:t>
+    </w:p>
+    <w:p>
+      <w:hyperlink r:id="rId111" w:history="1">
+        <w:r>
+          <w:rPr>
+            <w:rStyle w:val="Hyperlink"/>
+          </w:rPr>
+          <w:t>https://www.youtube.com/watch?v=G_HG1_oCbXk</w:t>
         </w:r>
       </w:hyperlink>
     </w:p>
@@ -9174,19 +9145,59 @@
       <w:pPr>
         <w:pStyle w:val="Heading2"/>
       </w:pPr>
-      <w:bookmarkStart w:id="70" w:name="_Toc1729174"/>
-      <w:r>
-        <w:t>Bearing options</w:t>
+      <w:bookmarkStart w:id="70" w:name="_Toc1729175"/>
+      <w:r>
+        <w:t>Vex versa-blocks</w:t>
       </w:r>
       <w:bookmarkEnd w:id="70"/>
     </w:p>
     <w:p>
-      <w:hyperlink r:id="rId111" w:history="1">
-        <w:r>
-          <w:rPr>
-            <w:rStyle w:val="Hyperlink"/>
-          </w:rPr>
-          <w:t>https://www.youtube.com/watch?v=G_HG1_oCbXk</w:t>
+      <w:hyperlink r:id="rId112" w:history="1">
+        <w:r>
+          <w:rPr>
+            <w:rStyle w:val="Hyperlink"/>
+          </w:rPr>
+          <w:t>https://www.vexrobotics.com/bearingblocks.html</w:t>
+        </w:r>
+      </w:hyperlink>
+    </w:p>
+    <w:p>
+      <w:hyperlink r:id="rId113" w:history="1">
+        <w:r>
+          <w:rPr>
+            <w:rStyle w:val="Hyperlink"/>
+          </w:rPr>
+          <w:t>https://www.idesignsol.com/217-5852</w:t>
+        </w:r>
+      </w:hyperlink>
+    </w:p>
+    <w:p>
+      <w:hyperlink r:id="rId114" w:history="1">
+        <w:r>
+          <w:rPr>
+            <w:rStyle w:val="Hyperlink"/>
+          </w:rPr>
+          <w:t>http://www.wcproducts.net/217-3436</w:t>
+        </w:r>
+      </w:hyperlink>
+    </w:p>
+    <w:p>
+      <w:hyperlink r:id="rId115" w:history="1">
+        <w:r>
+          <w:rPr>
+            <w:rStyle w:val="Hyperlink"/>
+          </w:rPr>
+          <w:t>http://www.wcproducts.net/217-3634/</w:t>
+        </w:r>
+      </w:hyperlink>
+    </w:p>
+    <w:p>
+      <w:hyperlink r:id="rId116" w:history="1">
+        <w:r>
+          <w:rPr>
+            <w:rStyle w:val="Hyperlink"/>
+          </w:rPr>
+          <w:t>http://www.wcproducts.net/217-4155</w:t>
         </w:r>
       </w:hyperlink>
     </w:p>
@@ -9194,59 +9205,19 @@
       <w:pPr>
         <w:pStyle w:val="Heading2"/>
       </w:pPr>
-      <w:bookmarkStart w:id="71" w:name="_Toc1729175"/>
-      <w:r>
-        <w:t>Vex versa-blocks</w:t>
+      <w:bookmarkStart w:id="71" w:name="_Toc1729176"/>
+      <w:r>
+        <w:t>Linear actuator</w:t>
       </w:r>
       <w:bookmarkEnd w:id="71"/>
     </w:p>
     <w:p>
-      <w:hyperlink r:id="rId112" w:history="1">
-        <w:r>
-          <w:rPr>
-            <w:rStyle w:val="Hyperlink"/>
-          </w:rPr>
-          <w:t>https://www.vexrobotics.com/bearingblocks.html</w:t>
-        </w:r>
-      </w:hyperlink>
-    </w:p>
-    <w:p>
-      <w:hyperlink r:id="rId113" w:history="1">
-        <w:r>
-          <w:rPr>
-            <w:rStyle w:val="Hyperlink"/>
-          </w:rPr>
-          <w:t>https://www.idesignsol.com/217-5852</w:t>
-        </w:r>
-      </w:hyperlink>
-    </w:p>
-    <w:p>
-      <w:hyperlink r:id="rId114" w:history="1">
-        <w:r>
-          <w:rPr>
-            <w:rStyle w:val="Hyperlink"/>
-          </w:rPr>
-          <w:t>http://www.wcproducts.net/217-3436</w:t>
-        </w:r>
-      </w:hyperlink>
-    </w:p>
-    <w:p>
-      <w:hyperlink r:id="rId115" w:history="1">
-        <w:r>
-          <w:rPr>
-            <w:rStyle w:val="Hyperlink"/>
-          </w:rPr>
-          <w:t>http://www.wcproducts.net/217-3634/</w:t>
-        </w:r>
-      </w:hyperlink>
-    </w:p>
-    <w:p>
-      <w:hyperlink r:id="rId116" w:history="1">
-        <w:r>
-          <w:rPr>
-            <w:rStyle w:val="Hyperlink"/>
-          </w:rPr>
-          <w:t>http://www.wcproducts.net/217-4155</w:t>
+      <w:hyperlink r:id="rId117" w:history="1">
+        <w:r>
+          <w:rPr>
+            <w:rStyle w:val="Hyperlink"/>
+          </w:rPr>
+          <w:t>http://dartactuators.com/</w:t>
         </w:r>
       </w:hyperlink>
     </w:p>
@@ -9254,19 +9225,21 @@
       <w:pPr>
         <w:pStyle w:val="Heading2"/>
       </w:pPr>
-      <w:bookmarkStart w:id="72" w:name="_Toc1729176"/>
-      <w:r>
-        <w:t>Linear actuator</w:t>
+      <w:bookmarkStart w:id="72" w:name="_Toc1729177"/>
+      <w:proofErr w:type="gramStart"/>
+      <w:r>
+        <w:t>Competition robot parts (limited and expensive!!)</w:t>
       </w:r>
       <w:bookmarkEnd w:id="72"/>
-    </w:p>
-    <w:p>
-      <w:hyperlink r:id="rId117" w:history="1">
-        <w:r>
-          <w:rPr>
-            <w:rStyle w:val="Hyperlink"/>
-          </w:rPr>
-          <w:t>http://dartactuators.com/</w:t>
+      <w:proofErr w:type="gramEnd"/>
+    </w:p>
+    <w:p>
+      <w:hyperlink r:id="rId118" w:history="1">
+        <w:r>
+          <w:rPr>
+            <w:rStyle w:val="Hyperlink"/>
+          </w:rPr>
+          <w:t>https://www.competitionrobotparts.com/</w:t>
         </w:r>
       </w:hyperlink>
     </w:p>
@@ -9274,21 +9247,19 @@
       <w:pPr>
         <w:pStyle w:val="Heading2"/>
       </w:pPr>
-      <w:bookmarkStart w:id="73" w:name="_Toc1729177"/>
-      <w:proofErr w:type="gramStart"/>
-      <w:r>
-        <w:t>Competition robot parts (limited and expensive!!)</w:t>
+      <w:bookmarkStart w:id="73" w:name="_Toc1729178"/>
+      <w:r>
+        <w:t>Interesting COTS discussion</w:t>
       </w:r>
       <w:bookmarkEnd w:id="73"/>
-      <w:proofErr w:type="gramEnd"/>
-    </w:p>
-    <w:p>
-      <w:hyperlink r:id="rId118" w:history="1">
-        <w:r>
-          <w:rPr>
-            <w:rStyle w:val="Hyperlink"/>
-          </w:rPr>
-          <w:t>https://www.competitionrobotparts.com/</w:t>
+    </w:p>
+    <w:p>
+      <w:hyperlink r:id="rId119" w:history="1">
+        <w:r>
+          <w:rPr>
+            <w:rStyle w:val="Hyperlink"/>
+          </w:rPr>
+          <w:t>https://www.chiefdelphi.com/t/greyt-universal-cascade-elevator-and-powercube-claw/162345/59</w:t>
         </w:r>
       </w:hyperlink>
     </w:p>
@@ -9296,33 +9267,13 @@
       <w:pPr>
         <w:pStyle w:val="Heading2"/>
       </w:pPr>
-      <w:bookmarkStart w:id="74" w:name="_Toc1729178"/>
-      <w:r>
-        <w:t>Interesting COTS discussion</w:t>
+      <w:bookmarkStart w:id="74" w:name="_Toc1729179"/>
+      <w:r>
+        <w:t>CUI encoders</w:t>
       </w:r>
       <w:bookmarkEnd w:id="74"/>
     </w:p>
     <w:p>
-      <w:hyperlink r:id="rId119" w:history="1">
-        <w:r>
-          <w:rPr>
-            <w:rStyle w:val="Hyperlink"/>
-          </w:rPr>
-          <w:t>https://www.chiefdelphi.com/t/greyt-universal-cascade-elevator-and-powercube-claw/162345/59</w:t>
-        </w:r>
-      </w:hyperlink>
-    </w:p>
-    <w:p>
-      <w:pPr>
-        <w:pStyle w:val="Heading2"/>
-      </w:pPr>
-      <w:bookmarkStart w:id="75" w:name="_Toc1729179"/>
-      <w:r>
-        <w:t>CUI encoders</w:t>
-      </w:r>
-      <w:bookmarkEnd w:id="75"/>
-    </w:p>
-    <w:p>
       <w:hyperlink r:id="rId120" w:history="1">
         <w:r>
           <w:rPr>
@@ -9336,7 +9287,7 @@
       <w:pPr>
         <w:pStyle w:val="Heading1"/>
       </w:pPr>
-      <w:bookmarkStart w:id="76" w:name="_Toc1729180"/>
+      <w:bookmarkStart w:id="75" w:name="_Toc1729180"/>
       <w:proofErr w:type="spellStart"/>
       <w:r>
         <w:t>CheesyVision</w:t>
@@ -9362,7 +9313,7 @@
       <w:r>
         <w:t xml:space="preserve"> ???</w:t>
       </w:r>
-      <w:bookmarkEnd w:id="76"/>
+      <w:bookmarkEnd w:id="75"/>
       <w:proofErr w:type="gramEnd"/>
       <w:r>
         <w:t xml:space="preserve"> </w:t>
@@ -9402,7 +9353,7 @@
       <w:pPr>
         <w:pStyle w:val="Heading1"/>
       </w:pPr>
-      <w:bookmarkStart w:id="77" w:name="_Toc1729181"/>
+      <w:bookmarkStart w:id="76" w:name="_Toc1729181"/>
       <w:proofErr w:type="spellStart"/>
       <w:r>
         <w:lastRenderedPageBreak/>
@@ -9415,28 +9366,28 @@
       <w:r>
         <w:t xml:space="preserve"> software revision control and software management</w:t>
       </w:r>
+      <w:bookmarkEnd w:id="76"/>
+    </w:p>
+    <w:p>
+      <w:pPr>
+        <w:pStyle w:val="Heading2"/>
+      </w:pPr>
+      <w:bookmarkStart w:id="77" w:name="_Toc1729182"/>
+      <w:r>
+        <w:t xml:space="preserve">Make sure </w:t>
+      </w:r>
+      <w:proofErr w:type="spellStart"/>
+      <w:r>
+        <w:t>Git</w:t>
+      </w:r>
+      <w:proofErr w:type="spellEnd"/>
+      <w:r>
+        <w:t xml:space="preserve"> is installed</w:t>
+      </w:r>
+      <w:r>
+        <w:t xml:space="preserve"> on the computer you want to develop on</w:t>
+      </w:r>
       <w:bookmarkEnd w:id="77"/>
-    </w:p>
-    <w:p>
-      <w:pPr>
-        <w:pStyle w:val="Heading2"/>
-      </w:pPr>
-      <w:bookmarkStart w:id="78" w:name="_Toc1729182"/>
-      <w:r>
-        <w:t xml:space="preserve">Make sure </w:t>
-      </w:r>
-      <w:proofErr w:type="spellStart"/>
-      <w:r>
-        <w:t>Git</w:t>
-      </w:r>
-      <w:proofErr w:type="spellEnd"/>
-      <w:r>
-        <w:t xml:space="preserve"> is installed</w:t>
-      </w:r>
-      <w:r>
-        <w:t xml:space="preserve"> on the computer you want to develop on</w:t>
-      </w:r>
-      <w:bookmarkEnd w:id="78"/>
     </w:p>
     <w:p>
       <w:pPr>
@@ -9536,11 +9487,11 @@
       <w:pPr>
         <w:pStyle w:val="Heading2"/>
       </w:pPr>
-      <w:bookmarkStart w:id="79" w:name="_Toc1729183"/>
+      <w:bookmarkStart w:id="78" w:name="_Toc1729183"/>
       <w:r>
         <w:t>Make sure you have an account on GitHub</w:t>
       </w:r>
-      <w:bookmarkEnd w:id="79"/>
+      <w:bookmarkEnd w:id="78"/>
     </w:p>
     <w:p>
       <w:r>
@@ -9950,7 +9901,7 @@
       <w:pPr>
         <w:pStyle w:val="Heading2"/>
       </w:pPr>
-      <w:bookmarkStart w:id="80" w:name="_Toc1729184"/>
+      <w:bookmarkStart w:id="79" w:name="_Toc1729184"/>
       <w:r>
         <w:t>Creating a n</w:t>
       </w:r>
@@ -9968,7 +9919,7 @@
       <w:r>
         <w:t xml:space="preserve"> on computer</w:t>
       </w:r>
-      <w:bookmarkEnd w:id="80"/>
+      <w:bookmarkEnd w:id="79"/>
     </w:p>
     <w:p>
       <w:pPr>
@@ -10178,17 +10129,15 @@
         </w:numPr>
       </w:pPr>
       <w:r>
-        <w:t>‘</w:t>
+        <w:t>Type ‘</w:t>
       </w:r>
       <w:proofErr w:type="spellStart"/>
-      <w:proofErr w:type="gramStart"/>
       <w:r>
         <w:t>git</w:t>
       </w:r>
       <w:proofErr w:type="spellEnd"/>
-      <w:proofErr w:type="gramEnd"/>
-      <w:r>
-        <w:t xml:space="preserve"> push </w:t>
+      <w:r>
+        <w:t xml:space="preserve"> remote add origin </w:t>
       </w:r>
       <w:r>
         <w:rPr>
@@ -10198,16 +10147,71 @@
         <w:t>URL</w:t>
       </w:r>
       <w:r>
-        <w:t xml:space="preserve"> master’ where URL is the </w:t>
-      </w:r>
-      <w:r>
-        <w:t>one given when you created the repository above.</w:t>
-      </w:r>
-      <w:r>
-        <w:t xml:space="preserve"> This will additionally store all your files in the cloud on </w:t>
+        <w:t>’</w:t>
+      </w:r>
+      <w:r>
+        <w:t xml:space="preserve"> </w:t>
+      </w:r>
+      <w:r>
+        <w:t>where URL is the one given when you created the repository above.</w:t>
+      </w:r>
+      <w:r>
+        <w:t xml:space="preserve"> </w:t>
+      </w:r>
+      <w:r>
+        <w:t>This links the repository to GitHub.</w:t>
+      </w:r>
+      <w:r>
+        <w:br/>
+        <w:t>e.g. ‘</w:t>
       </w:r>
       <w:proofErr w:type="spellStart"/>
       <w:r>
+        <w:t>git</w:t>
+      </w:r>
+      <w:proofErr w:type="spellEnd"/>
+      <w:r>
+        <w:t xml:space="preserve"> remote add origin https://github.com/WWRC-FRC/Documents.git</w:t>
+      </w:r>
+      <w:r>
+        <w:t>’</w:t>
+      </w:r>
+    </w:p>
+    <w:p>
+      <w:pPr>
+        <w:pStyle w:val="ListParagraph"/>
+        <w:numPr>
+          <w:ilvl w:val="1"/>
+          <w:numId w:val="1"/>
+        </w:numPr>
+      </w:pPr>
+      <w:r>
+        <w:t>‘</w:t>
+      </w:r>
+      <w:proofErr w:type="spellStart"/>
+      <w:proofErr w:type="gramStart"/>
+      <w:r>
+        <w:t>git</w:t>
+      </w:r>
+      <w:proofErr w:type="spellEnd"/>
+      <w:proofErr w:type="gramEnd"/>
+      <w:r>
+        <w:t xml:space="preserve"> push -u origin master</w:t>
+      </w:r>
+      <w:r>
+        <w:t xml:space="preserve">’ </w:t>
+      </w:r>
+      <w:r>
+        <w:t>This will store</w:t>
+      </w:r>
+      <w:r>
+        <w:t>, or ‘push’</w:t>
+      </w:r>
+      <w:r>
+        <w:t xml:space="preserve"> all your files in the cloud on </w:t>
+      </w:r>
+      <w:proofErr w:type="spellStart"/>
+      <w:r>
         <w:t>github</w:t>
       </w:r>
       <w:proofErr w:type="spellEnd"/>
@@ -10219,7 +10223,15 @@
       </w:r>
       <w:r>
         <w:br/>
-        <w:t xml:space="preserve">NOTE: You will probably be asked to enter the username and password for the </w:t>
+        <w:t xml:space="preserve">NOTE: You will </w:t>
+      </w:r>
+      <w:r>
+        <w:t>possibly/</w:t>
+      </w:r>
+      <w:bookmarkStart w:id="80" w:name="_GoBack"/>
+      <w:bookmarkEnd w:id="80"/>
+      <w:r>
+        <w:t xml:space="preserve">probably be asked to enter the username and password for the </w:t>
       </w:r>
       <w:proofErr w:type="spellStart"/>
       <w:r>
@@ -10759,10 +10771,7 @@
       </w:r>
       <w:proofErr w:type="spellEnd"/>
       <w:r>
-        <w:t xml:space="preserve"> commands</w:t>
-      </w:r>
-      <w:r>
-        <w:t xml:space="preserve"> to ‘forget’ the current user/password. This usually only happens if multiple usernames are being accessed.</w:t>
+        <w:t xml:space="preserve"> commands to ‘forget’ the current user/password. This usually only happens if multiple usernames are being accessed.</w:t>
       </w:r>
     </w:p>
     <w:p/>
@@ -12354,505 +12363,6 @@
 </w:styles>
 </file>
 
-<file path=word/glossary/document.xml><?xml version="1.0" encoding="utf-8"?>
-<w:glossaryDocument xmlns:wpc="http://schemas.microsoft.com/office/word/2010/wordprocessingCanvas" xmlns:mc="http://schemas.openxmlformats.org/markup-compatibility/2006" xmlns:o="urn:schemas-microsoft-com:office:office" xmlns:r="http://schemas.openxmlformats.org/officeDocument/2006/relationships" xmlns:m="http://schemas.openxmlformats.org/officeDocument/2006/math" xmlns:v="urn:schemas-microsoft-com:vml" xmlns:wp14="http://schemas.microsoft.com/office/word/2010/wordprocessingDrawing" xmlns:wp="http://schemas.openxmlformats.org/drawingml/2006/wordprocessingDrawing" xmlns:w10="urn:schemas-microsoft-com:office:word" xmlns:w="http://schemas.openxmlformats.org/wordprocessingml/2006/main" xmlns:w14="http://schemas.microsoft.com/office/word/2010/wordml" xmlns:wpg="http://schemas.microsoft.com/office/word/2010/wordprocessingGroup" xmlns:wpi="http://schemas.microsoft.com/office/word/2010/wordprocessingInk" xmlns:wne="http://schemas.microsoft.com/office/word/2006/wordml" xmlns:wps="http://schemas.microsoft.com/office/word/2010/wordprocessingShape" mc:Ignorable="w14 wp14"/>
-</file>
-
-<file path=word/glossary/fontTable.xml><?xml version="1.0" encoding="utf-8"?>
-<w:fonts xmlns:mc="http://schemas.openxmlformats.org/markup-compatibility/2006" xmlns:r="http://schemas.openxmlformats.org/officeDocument/2006/relationships" xmlns:w="http://schemas.openxmlformats.org/wordprocessingml/2006/main" xmlns:w14="http://schemas.microsoft.com/office/word/2010/wordml" mc:Ignorable="w14">
-  <w:font w:name="Times New Roman">
-    <w:panose1 w:val="02020603050405020304"/>
-    <w:charset w:val="00"/>
-    <w:family w:val="roman"/>
-    <w:pitch w:val="variable"/>
-    <w:sig w:usb0="E0002AFF" w:usb1="C0007841" w:usb2="00000009" w:usb3="00000000" w:csb0="000001FF" w:csb1="00000000"/>
-  </w:font>
-  <w:font w:name="Calibri">
-    <w:panose1 w:val="020F0502020204030204"/>
-    <w:charset w:val="00"/>
-    <w:family w:val="swiss"/>
-    <w:pitch w:val="variable"/>
-    <w:sig w:usb0="E00002FF" w:usb1="4000ACFF" w:usb2="00000001" w:usb3="00000000" w:csb0="0000019F" w:csb1="00000000"/>
-  </w:font>
-  <w:font w:name="Cambria">
-    <w:panose1 w:val="02040503050406030204"/>
-    <w:charset w:val="00"/>
-    <w:family w:val="roman"/>
-    <w:pitch w:val="variable"/>
-    <w:sig w:usb0="E00002FF" w:usb1="400004FF" w:usb2="00000000" w:usb3="00000000" w:csb0="0000019F" w:csb1="00000000"/>
-  </w:font>
-  <w:font w:name="Tahoma">
-    <w:panose1 w:val="020B0604030504040204"/>
-    <w:charset w:val="00"/>
-    <w:family w:val="swiss"/>
-    <w:pitch w:val="variable"/>
-    <w:sig w:usb0="E1002EFF" w:usb1="C000605B" w:usb2="00000029" w:usb3="00000000" w:csb0="000101FF" w:csb1="00000000"/>
-  </w:font>
-  <w:font w:name="Courier New">
-    <w:panose1 w:val="02070309020205020404"/>
-    <w:charset w:val="00"/>
-    <w:family w:val="modern"/>
-    <w:pitch w:val="fixed"/>
-    <w:sig w:usb0="E0002AFF" w:usb1="C0007843" w:usb2="00000009" w:usb3="00000000" w:csb0="000001FF" w:csb1="00000000"/>
-  </w:font>
-  <w:font w:name="Wingdings">
-    <w:panose1 w:val="05000000000000000000"/>
-    <w:charset w:val="02"/>
-    <w:family w:val="auto"/>
-    <w:pitch w:val="variable"/>
-    <w:sig w:usb0="00000000" w:usb1="10000000" w:usb2="00000000" w:usb3="00000000" w:csb0="80000000" w:csb1="00000000"/>
-  </w:font>
-</w:fonts>
-</file>
-
-<file path=word/glossary/settings.xml><?xml version="1.0" encoding="utf-8"?>
-<w:settings xmlns:mc="http://schemas.openxmlformats.org/markup-compatibility/2006" xmlns:o="urn:schemas-microsoft-com:office:office" xmlns:r="http://schemas.openxmlformats.org/officeDocument/2006/relationships" xmlns:m="http://schemas.openxmlformats.org/officeDocument/2006/math" xmlns:v="urn:schemas-microsoft-com:vml" xmlns:w10="urn:schemas-microsoft-com:office:word" xmlns:w="http://schemas.openxmlformats.org/wordprocessingml/2006/main" xmlns:w14="http://schemas.microsoft.com/office/word/2010/wordml" xmlns:sl="http://schemas.openxmlformats.org/schemaLibrary/2006/main" mc:Ignorable="w14">
-  <w:view w:val="normal"/>
-  <w:defaultTabStop w:val="720"/>
-  <w:characterSpacingControl w:val="doNotCompress"/>
-  <w:compat>
-    <w:useFELayout/>
-    <w:compatSetting w:name="compatibilityMode" w:uri="http://schemas.microsoft.com/office/word" w:val="14"/>
-    <w:compatSetting w:name="overrideTableStyleFontSizeAndJustification" w:uri="http://schemas.microsoft.com/office/word" w:val="1"/>
-    <w:compatSetting w:name="enableOpenTypeFeatures" w:uri="http://schemas.microsoft.com/office/word" w:val="1"/>
-    <w:compatSetting w:name="doNotFlipMirrorIndents" w:uri="http://schemas.microsoft.com/office/word" w:val="1"/>
-  </w:compat>
-  <w:rsids>
-    <w:rsidRoot w:val="00956484"/>
-    <w:rsid w:val="003476BA"/>
-    <w:rsid w:val="00956484"/>
-  </w:rsids>
-  <m:mathPr>
-    <m:mathFont m:val="Cambria Math"/>
-    <m:brkBin m:val="before"/>
-    <m:brkBinSub m:val="--"/>
-    <m:smallFrac m:val="0"/>
-    <m:dispDef/>
-    <m:lMargin m:val="0"/>
-    <m:rMargin m:val="0"/>
-    <m:defJc m:val="centerGroup"/>
-    <m:wrapIndent m:val="1440"/>
-    <m:intLim m:val="subSup"/>
-    <m:naryLim m:val="undOvr"/>
-  </m:mathPr>
-  <w:themeFontLang w:val="en-US"/>
-  <w:clrSchemeMapping w:bg1="light1" w:t1="dark1" w:bg2="light2" w:t2="dark2" w:accent1="accent1" w:accent2="accent2" w:accent3="accent3" w:accent4="accent4" w:accent5="accent5" w:accent6="accent6" w:hyperlink="hyperlink" w:followedHyperlink="followedHyperlink"/>
-  <w:decimalSymbol w:val="."/>
-  <w:listSeparator w:val=","/>
-</w:settings>
-</file>
-
-<file path=word/glossary/styles.xml><?xml version="1.0" encoding="utf-8"?>
-<w:styles xmlns:mc="http://schemas.openxmlformats.org/markup-compatibility/2006" xmlns:r="http://schemas.openxmlformats.org/officeDocument/2006/relationships" xmlns:w="http://schemas.openxmlformats.org/wordprocessingml/2006/main" xmlns:w14="http://schemas.microsoft.com/office/word/2010/wordml" mc:Ignorable="w14">
-  <w:docDefaults>
-    <w:rPrDefault>
-      <w:rPr>
-        <w:rFonts w:asciiTheme="minorHAnsi" w:eastAsiaTheme="minorEastAsia" w:hAnsiTheme="minorHAnsi" w:cstheme="minorBidi"/>
-        <w:sz w:val="22"/>
-        <w:szCs w:val="22"/>
-        <w:lang w:val="en-US" w:eastAsia="en-US" w:bidi="ar-SA"/>
-      </w:rPr>
-    </w:rPrDefault>
-    <w:pPrDefault>
-      <w:pPr>
-        <w:spacing w:after="200" w:line="276" w:lineRule="auto"/>
-      </w:pPr>
-    </w:pPrDefault>
-  </w:docDefaults>
-  <w:latentStyles w:defLockedState="0" w:defUIPriority="99" w:defSemiHidden="1" w:defUnhideWhenUsed="1" w:defQFormat="0" w:count="267">
-    <w:lsdException w:name="Normal" w:semiHidden="0" w:uiPriority="0" w:unhideWhenUsed="0" w:qFormat="1"/>
-    <w:lsdException w:name="heading 1" w:semiHidden="0" w:uiPriority="9" w:unhideWhenUsed="0" w:qFormat="1"/>
-    <w:lsdException w:name="heading 2" w:uiPriority="9" w:qFormat="1"/>
-    <w:lsdException w:name="heading 3" w:uiPriority="9" w:qFormat="1"/>
-    <w:lsdException w:name="heading 4" w:uiPriority="9" w:qFormat="1"/>
-    <w:lsdException w:name="heading 5" w:uiPriority="9" w:qFormat="1"/>
-    <w:lsdException w:name="heading 6" w:uiPriority="9" w:qFormat="1"/>
-    <w:lsdException w:name="heading 7" w:uiPriority="9" w:qFormat="1"/>
-    <w:lsdException w:name="heading 8" w:uiPriority="9" w:qFormat="1"/>
-    <w:lsdException w:name="heading 9" w:uiPriority="9" w:qFormat="1"/>
-    <w:lsdException w:name="toc 1" w:uiPriority="39"/>
-    <w:lsdException w:name="toc 2" w:uiPriority="39"/>
-    <w:lsdException w:name="toc 3" w:uiPriority="39"/>
-    <w:lsdException w:name="toc 4" w:uiPriority="39"/>
-    <w:lsdException w:name="toc 5" w:uiPriority="39"/>
-    <w:lsdException w:name="toc 6" w:uiPriority="39"/>
-    <w:lsdException w:name="toc 7" w:uiPriority="39"/>
-    <w:lsdException w:name="toc 8" w:uiPriority="39"/>
-    <w:lsdException w:name="toc 9" w:uiPriority="39"/>
-    <w:lsdException w:name="caption" w:uiPriority="35" w:qFormat="1"/>
-    <w:lsdException w:name="Title" w:semiHidden="0" w:uiPriority="10" w:unhideWhenUsed="0" w:qFormat="1"/>
-    <w:lsdException w:name="Default Paragraph Font" w:uiPriority="1"/>
-    <w:lsdException w:name="Subtitle" w:semiHidden="0" w:uiPriority="11" w:unhideWhenUsed="0" w:qFormat="1"/>
-    <w:lsdException w:name="Strong" w:semiHidden="0" w:uiPriority="22" w:unhideWhenUsed="0" w:qFormat="1"/>
-    <w:lsdException w:name="Emphasis" w:semiHidden="0" w:uiPriority="20" w:unhideWhenUsed="0" w:qFormat="1"/>
-    <w:lsdException w:name="Table Grid" w:semiHidden="0" w:uiPriority="59" w:unhideWhenUsed="0"/>
-    <w:lsdException w:name="Placeholder Text" w:unhideWhenUsed="0"/>
-    <w:lsdException w:name="No Spacing" w:semiHidden="0" w:uiPriority="1" w:unhideWhenUsed="0" w:qFormat="1"/>
-    <w:lsdException w:name="Light Shading" w:semiHidden="0" w:uiPriority="60" w:unhideWhenUsed="0"/>
-    <w:lsdException w:name="Light List" w:semiHidden="0" w:uiPriority="61" w:unhideWhenUsed="0"/>
-    <w:lsdException w:name="Light Grid" w:semiHidden="0" w:uiPriority="62" w:unhideWhenUsed="0"/>
-    <w:lsdException w:name="Medium Shading 1" w:semiHidden="0" w:uiPriority="63" w:unhideWhenUsed="0"/>
-    <w:lsdException w:name="Medium Shading 2" w:semiHidden="0" w:uiPriority="64" w:unhideWhenUsed="0"/>
-    <w:lsdException w:name="Medium List 1" w:semiHidden="0" w:uiPriority="65" w:unhideWhenUsed="0"/>
-    <w:lsdException w:name="Medium List 2" w:semiHidden="0" w:uiPriority="66" w:unhideWhenUsed="0"/>
-    <w:lsdException w:name="Medium Grid 1" w:semiHidden="0" w:uiPriority="67" w:unhideWhenUsed="0"/>
-    <w:lsdException w:name="Medium Grid 2" w:semiHidden="0" w:uiPriority="68" w:unhideWhenUsed="0"/>
-    <w:lsdException w:name="Medium Grid 3" w:semiHidden="0" w:uiPriority="69" w:unhideWhenUsed="0"/>
-    <w:lsdException w:name="Dark List" w:semiHidden="0" w:uiPriority="70" w:unhideWhenUsed="0"/>
-    <w:lsdException w:name="Colorful Shading" w:semiHidden="0" w:uiPriority="71" w:unhideWhenUsed="0"/>
-    <w:lsdException w:name="Colorful List" w:semiHidden="0" w:uiPriority="72" w:unhideWhenUsed="0"/>
-    <w:lsdException w:name="Colorful Grid" w:semiHidden="0" w:uiPriority="73" w:unhideWhenUsed="0"/>
-    <w:lsdException w:name="Light Shading Accent 1" w:semiHidden="0" w:uiPriority="60" w:unhideWhenUsed="0"/>
-    <w:lsdException w:name="Light List Accent 1" w:semiHidden="0" w:uiPriority="61" w:unhideWhenUsed="0"/>
-    <w:lsdException w:name="Light Grid Accent 1" w:semiHidden="0" w:uiPriority="62" w:unhideWhenUsed="0"/>
-    <w:lsdException w:name="Medium Shading 1 Accent 1" w:semiHidden="0" w:uiPriority="63" w:unhideWhenUsed="0"/>
-    <w:lsdException w:name="Medium Shading 2 Accent 1" w:semiHidden="0" w:uiPriority="64" w:unhideWhenUsed="0"/>
-    <w:lsdException w:name="Medium List 1 Accent 1" w:semiHidden="0" w:uiPriority="65" w:unhideWhenUsed="0"/>
-    <w:lsdException w:name="Revision" w:unhideWhenUsed="0"/>
-    <w:lsdException w:name="List Paragraph" w:semiHidden="0" w:uiPriority="34" w:unhideWhenUsed="0" w:qFormat="1"/>
-    <w:lsdException w:name="Quote" w:semiHidden="0" w:uiPriority="29" w:unhideWhenUsed="0" w:qFormat="1"/>
-    <w:lsdException w:name="Intense Quote" w:semiHidden="0" w:uiPriority="30" w:unhideWhenUsed="0" w:qFormat="1"/>
-    <w:lsdException w:name="Medium List 2 Accent 1" w:semiHidden="0" w:uiPriority="66" w:unhideWhenUsed="0"/>
-    <w:lsdException w:name="Medium Grid 1 Accent 1" w:semiHidden="0" w:uiPriority="67" w:unhideWhenUsed="0"/>
-    <w:lsdException w:name="Medium Grid 2 Accent 1" w:semiHidden="0" w:uiPriority="68" w:unhideWhenUsed="0"/>
-    <w:lsdException w:name="Medium Grid 3 Accent 1" w:semiHidden="0" w:uiPriority="69" w:unhideWhenUsed="0"/>
-    <w:lsdException w:name="Dark List Accent 1" w:semiHidden="0" w:uiPriority="70" w:unhideWhenUsed="0"/>
-    <w:lsdException w:name="Colorful Shading Accent 1" w:semiHidden="0" w:uiPriority="71" w:unhideWhenUsed="0"/>
-    <w:lsdException w:name="Colorful List Accent 1" w:semiHidden="0" w:uiPriority="72" w:unhideWhenUsed="0"/>
-    <w:lsdException w:name="Colorful Grid Accent 1" w:semiHidden="0" w:uiPriority="73" w:unhideWhenUsed="0"/>
-    <w:lsdException w:name="Light Shading Accent 2" w:semiHidden="0" w:uiPriority="60" w:unhideWhenUsed="0"/>
-    <w:lsdException w:name="Light List Accent 2" w:semiHidden="0" w:uiPriority="61" w:unhideWhenUsed="0"/>
-    <w:lsdException w:name="Light Grid Accent 2" w:semiHidden="0" w:uiPriority="62" w:unhideWhenUsed="0"/>
-    <w:lsdException w:name="Medium Shading 1 Accent 2" w:semiHidden="0" w:uiPriority="63" w:unhideWhenUsed="0"/>
-    <w:lsdException w:name="Medium Shading 2 Accent 2" w:semiHidden="0" w:uiPriority="64" w:unhideWhenUsed="0"/>
-    <w:lsdException w:name="Medium List 1 Accent 2" w:semiHidden="0" w:uiPriority="65" w:unhideWhenUsed="0"/>
-    <w:lsdException w:name="Medium List 2 Accent 2" w:semiHidden="0" w:uiPriority="66" w:unhideWhenUsed="0"/>
-    <w:lsdException w:name="Medium Grid 1 Accent 2" w:semiHidden="0" w:uiPriority="67" w:unhideWhenUsed="0"/>
-    <w:lsdException w:name="Medium Grid 2 Accent 2" w:semiHidden="0" w:uiPriority="68" w:unhideWhenUsed="0"/>
-    <w:lsdException w:name="Medium Grid 3 Accent 2" w:semiHidden="0" w:uiPriority="69" w:unhideWhenUsed="0"/>
-    <w:lsdException w:name="Dark List Accent 2" w:semiHidden="0" w:uiPriority="70" w:unhideWhenUsed="0"/>
-    <w:lsdException w:name="Colorful Shading Accent 2" w:semiHidden="0" w:uiPriority="71" w:unhideWhenUsed="0"/>
-    <w:lsdException w:name="Colorful List Accent 2" w:semiHidden="0" w:uiPriority="72" w:unhideWhenUsed="0"/>
-    <w:lsdException w:name="Colorful Grid Accent 2" w:semiHidden="0" w:uiPriority="73" w:unhideWhenUsed="0"/>
-    <w:lsdException w:name="Light Shading Accent 3" w:semiHidden="0" w:uiPriority="60" w:unhideWhenUsed="0"/>
-    <w:lsdException w:name="Light List Accent 3" w:semiHidden="0" w:uiPriority="61" w:unhideWhenUsed="0"/>
-    <w:lsdException w:name="Light Grid Accent 3" w:semiHidden="0" w:uiPriority="62" w:unhideWhenUsed="0"/>
-    <w:lsdException w:name="Medium Shading 1 Accent 3" w:semiHidden="0" w:uiPriority="63" w:unhideWhenUsed="0"/>
-    <w:lsdException w:name="Medium Shading 2 Accent 3" w:semiHidden="0" w:uiPriority="64" w:unhideWhenUsed="0"/>
-    <w:lsdException w:name="Medium List 1 Accent 3" w:semiHidden="0" w:uiPriority="65" w:unhideWhenUsed="0"/>
-    <w:lsdException w:name="Medium List 2 Accent 3" w:semiHidden="0" w:uiPriority="66" w:unhideWhenUsed="0"/>
-    <w:lsdException w:name="Medium Grid 1 Accent 3" w:semiHidden="0" w:uiPriority="67" w:unhideWhenUsed="0"/>
-    <w:lsdException w:name="Medium Grid 2 Accent 3" w:semiHidden="0" w:uiPriority="68" w:unhideWhenUsed="0"/>
-    <w:lsdException w:name="Medium Grid 3 Accent 3" w:semiHidden="0" w:uiPriority="69" w:unhideWhenUsed="0"/>
-    <w:lsdException w:name="Dark List Accent 3" w:semiHidden="0" w:uiPriority="70" w:unhideWhenUsed="0"/>
-    <w:lsdException w:name="Colorful Shading Accent 3" w:semiHidden="0" w:uiPriority="71" w:unhideWhenUsed="0"/>
-    <w:lsdException w:name="Colorful List Accent 3" w:semiHidden="0" w:uiPriority="72" w:unhideWhenUsed="0"/>
-    <w:lsdException w:name="Colorful Grid Accent 3" w:semiHidden="0" w:uiPriority="73" w:unhideWhenUsed="0"/>
-    <w:lsdException w:name="Light Shading Accent 4" w:semiHidden="0" w:uiPriority="60" w:unhideWhenUsed="0"/>
-    <w:lsdException w:name="Light List Accent 4" w:semiHidden="0" w:uiPriority="61" w:unhideWhenUsed="0"/>
-    <w:lsdException w:name="Light Grid Accent 4" w:semiHidden="0" w:uiPriority="62" w:unhideWhenUsed="0"/>
-    <w:lsdException w:name="Medium Shading 1 Accent 4" w:semiHidden="0" w:uiPriority="63" w:unhideWhenUsed="0"/>
-    <w:lsdException w:name="Medium Shading 2 Accent 4" w:semiHidden="0" w:uiPriority="64" w:unhideWhenUsed="0"/>
-    <w:lsdException w:name="Medium List 1 Accent 4" w:semiHidden="0" w:uiPriority="65" w:unhideWhenUsed="0"/>
-    <w:lsdException w:name="Medium List 2 Accent 4" w:semiHidden="0" w:uiPriority="66" w:unhideWhenUsed="0"/>
-    <w:lsdException w:name="Medium Grid 1 Accent 4" w:semiHidden="0" w:uiPriority="67" w:unhideWhenUsed="0"/>
-    <w:lsdException w:name="Medium Grid 2 Accent 4" w:semiHidden="0" w:uiPriority="68" w:unhideWhenUsed="0"/>
-    <w:lsdException w:name="Medium Grid 3 Accent 4" w:semiHidden="0" w:uiPriority="69" w:unhideWhenUsed="0"/>
-    <w:lsdException w:name="Dark List Accent 4" w:semiHidden="0" w:uiPriority="70" w:unhideWhenUsed="0"/>
-    <w:lsdException w:name="Colorful Shading Accent 4" w:semiHidden="0" w:uiPriority="71" w:unhideWhenUsed="0"/>
-    <w:lsdException w:name="Colorful List Accent 4" w:semiHidden="0" w:uiPriority="72" w:unhideWhenUsed="0"/>
-    <w:lsdException w:name="Colorful Grid Accent 4" w:semiHidden="0" w:uiPriority="73" w:unhideWhenUsed="0"/>
-    <w:lsdException w:name="Light Shading Accent 5" w:semiHidden="0" w:uiPriority="60" w:unhideWhenUsed="0"/>
-    <w:lsdException w:name="Light List Accent 5" w:semiHidden="0" w:uiPriority="61" w:unhideWhenUsed="0"/>
-    <w:lsdException w:name="Light Grid Accent 5" w:semiHidden="0" w:uiPriority="62" w:unhideWhenUsed="0"/>
-    <w:lsdException w:name="Medium Shading 1 Accent 5" w:semiHidden="0" w:uiPriority="63" w:unhideWhenUsed="0"/>
-    <w:lsdException w:name="Medium Shading 2 Accent 5" w:semiHidden="0" w:uiPriority="64" w:unhideWhenUsed="0"/>
-    <w:lsdException w:name="Medium List 1 Accent 5" w:semiHidden="0" w:uiPriority="65" w:unhideWhenUsed="0"/>
-    <w:lsdException w:name="Medium List 2 Accent 5" w:semiHidden="0" w:uiPriority="66" w:unhideWhenUsed="0"/>
-    <w:lsdException w:name="Medium Grid 1 Accent 5" w:semiHidden="0" w:uiPriority="67" w:unhideWhenUsed="0"/>
-    <w:lsdException w:name="Medium Grid 2 Accent 5" w:semiHidden="0" w:uiPriority="68" w:unhideWhenUsed="0"/>
-    <w:lsdException w:name="Medium Grid 3 Accent 5" w:semiHidden="0" w:uiPriority="69" w:unhideWhenUsed="0"/>
-    <w:lsdException w:name="Dark List Accent 5" w:semiHidden="0" w:uiPriority="70" w:unhideWhenUsed="0"/>
-    <w:lsdException w:name="Colorful Shading Accent 5" w:semiHidden="0" w:uiPriority="71" w:unhideWhenUsed="0"/>
-    <w:lsdException w:name="Colorful List Accent 5" w:semiHidden="0" w:uiPriority="72" w:unhideWhenUsed="0"/>
-    <w:lsdException w:name="Colorful Grid Accent 5" w:semiHidden="0" w:uiPriority="73" w:unhideWhenUsed="0"/>
-    <w:lsdException w:name="Light Shading Accent 6" w:semiHidden="0" w:uiPriority="60" w:unhideWhenUsed="0"/>
-    <w:lsdException w:name="Light List Accent 6" w:semiHidden="0" w:uiPriority="61" w:unhideWhenUsed="0"/>
-    <w:lsdException w:name="Light Grid Accent 6" w:semiHidden="0" w:uiPriority="62" w:unhideWhenUsed="0"/>
-    <w:lsdException w:name="Medium Shading 1 Accent 6" w:semiHidden="0" w:uiPriority="63" w:unhideWhenUsed="0"/>
-    <w:lsdException w:name="Medium Shading 2 Accent 6" w:semiHidden="0" w:uiPriority="64" w:unhideWhenUsed="0"/>
-    <w:lsdException w:name="Medium List 1 Accent 6" w:semiHidden="0" w:uiPriority="65" w:unhideWhenUsed="0"/>
-    <w:lsdException w:name="Medium List 2 Accent 6" w:semiHidden="0" w:uiPriority="66" w:unhideWhenUsed="0"/>
-    <w:lsdException w:name="Medium Grid 1 Accent 6" w:semiHidden="0" w:uiPriority="67" w:unhideWhenUsed="0"/>
-    <w:lsdException w:name="Medium Grid 2 Accent 6" w:semiHidden="0" w:uiPriority="68" w:unhideWhenUsed="0"/>
-    <w:lsdException w:name="Medium Grid 3 Accent 6" w:semiHidden="0" w:uiPriority="69" w:unhideWhenUsed="0"/>
-    <w:lsdException w:name="Dark List Accent 6" w:semiHidden="0" w:uiPriority="70" w:unhideWhenUsed="0"/>
-    <w:lsdException w:name="Colorful Shading Accent 6" w:semiHidden="0" w:uiPriority="71" w:unhideWhenUsed="0"/>
-    <w:lsdException w:name="Colorful List Accent 6" w:semiHidden="0" w:uiPriority="72" w:unhideWhenUsed="0"/>
-    <w:lsdException w:name="Colorful Grid Accent 6" w:semiHidden="0" w:uiPriority="73" w:unhideWhenUsed="0"/>
-    <w:lsdException w:name="Subtle Emphasis" w:semiHidden="0" w:uiPriority="19" w:unhideWhenUsed="0" w:qFormat="1"/>
-    <w:lsdException w:name="Intense Emphasis" w:semiHidden="0" w:uiPriority="21" w:unhideWhenUsed="0" w:qFormat="1"/>
-    <w:lsdException w:name="Subtle Reference" w:semiHidden="0" w:uiPriority="31" w:unhideWhenUsed="0" w:qFormat="1"/>
-    <w:lsdException w:name="Intense Reference" w:semiHidden="0" w:uiPriority="32" w:unhideWhenUsed="0" w:qFormat="1"/>
-    <w:lsdException w:name="Book Title" w:semiHidden="0" w:uiPriority="33" w:unhideWhenUsed="0" w:qFormat="1"/>
-    <w:lsdException w:name="Bibliography" w:uiPriority="37"/>
-    <w:lsdException w:name="TOC Heading" w:uiPriority="39" w:qFormat="1"/>
-  </w:latentStyles>
-  <w:style w:type="paragraph" w:default="1" w:styleId="Normal">
-    <w:name w:val="Normal"/>
-    <w:qFormat/>
-  </w:style>
-  <w:style w:type="character" w:default="1" w:styleId="DefaultParagraphFont">
-    <w:name w:val="Default Paragraph Font"/>
-    <w:uiPriority w:val="1"/>
-    <w:semiHidden/>
-    <w:unhideWhenUsed/>
-  </w:style>
-  <w:style w:type="table" w:default="1" w:styleId="TableNormal">
-    <w:name w:val="Normal Table"/>
-    <w:uiPriority w:val="99"/>
-    <w:semiHidden/>
-    <w:unhideWhenUsed/>
-    <w:tblPr>
-      <w:tblInd w:w="0" w:type="dxa"/>
-      <w:tblCellMar>
-        <w:top w:w="0" w:type="dxa"/>
-        <w:left w:w="108" w:type="dxa"/>
-        <w:bottom w:w="0" w:type="dxa"/>
-        <w:right w:w="108" w:type="dxa"/>
-      </w:tblCellMar>
-    </w:tblPr>
-  </w:style>
-  <w:style w:type="numbering" w:default="1" w:styleId="NoList">
-    <w:name w:val="No List"/>
-    <w:uiPriority w:val="99"/>
-    <w:semiHidden/>
-    <w:unhideWhenUsed/>
-  </w:style>
-  <w:style w:type="paragraph" w:customStyle="1" w:styleId="E54BE5E736324BB3902AFB81D233EBD2">
-    <w:name w:val="E54BE5E736324BB3902AFB81D233EBD2"/>
-    <w:rsid w:val="00956484"/>
-  </w:style>
-  <w:style w:type="paragraph" w:customStyle="1" w:styleId="652C6FBF861F41AE85D40C4337695237">
-    <w:name w:val="652C6FBF861F41AE85D40C4337695237"/>
-    <w:rsid w:val="00956484"/>
-  </w:style>
-  <w:style w:type="paragraph" w:customStyle="1" w:styleId="C76429489DDB435DADD2837F8321A5D1">
-    <w:name w:val="C76429489DDB435DADD2837F8321A5D1"/>
-    <w:rsid w:val="00956484"/>
-  </w:style>
-</w:styles>
-</file>
-
-<file path=word/glossary/stylesWithEffects.xml><?xml version="1.0" encoding="utf-8"?>
-<w:styles xmlns:wpc="http://schemas.microsoft.com/office/word/2010/wordprocessingCanvas" xmlns:mc="http://schemas.openxmlformats.org/markup-compatibility/2006" xmlns:o="urn:schemas-microsoft-com:office:office" xmlns:r="http://schemas.openxmlformats.org/officeDocument/2006/relationships" xmlns:m="http://schemas.openxmlformats.org/officeDocument/2006/math" xmlns:v="urn:schemas-microsoft-com:vml" xmlns:wp14="http://schemas.microsoft.com/office/word/2010/wordprocessingDrawing" xmlns:wp="http://schemas.openxmlformats.org/drawingml/2006/wordprocessingDrawing" xmlns:w10="urn:schemas-microsoft-com:office:word" xmlns:w="http://schemas.openxmlformats.org/wordprocessingml/2006/main" xmlns:w14="http://schemas.microsoft.com/office/word/2010/wordml" xmlns:wpg="http://schemas.microsoft.com/office/word/2010/wordprocessingGroup" xmlns:wpi="http://schemas.microsoft.com/office/word/2010/wordprocessingInk" xmlns:wne="http://schemas.microsoft.com/office/word/2006/wordml" xmlns:wps="http://schemas.microsoft.com/office/word/2010/wordprocessingShape" mc:Ignorable="w14 wp14">
-  <w:docDefaults>
-    <w:rPrDefault>
-      <w:rPr>
-        <w:rFonts w:asciiTheme="minorHAnsi" w:eastAsiaTheme="minorEastAsia" w:hAnsiTheme="minorHAnsi" w:cstheme="minorBidi"/>
-        <w:sz w:val="22"/>
-        <w:szCs w:val="22"/>
-        <w:lang w:val="en-US" w:eastAsia="en-US" w:bidi="ar-SA"/>
-      </w:rPr>
-    </w:rPrDefault>
-    <w:pPrDefault>
-      <w:pPr>
-        <w:spacing w:after="200" w:line="276" w:lineRule="auto"/>
-      </w:pPr>
-    </w:pPrDefault>
-  </w:docDefaults>
-  <w:latentStyles w:defLockedState="0" w:defUIPriority="99" w:defSemiHidden="1" w:defUnhideWhenUsed="1" w:defQFormat="0" w:count="267">
-    <w:lsdException w:name="Normal" w:semiHidden="0" w:uiPriority="0" w:unhideWhenUsed="0" w:qFormat="1"/>
-    <w:lsdException w:name="heading 1" w:semiHidden="0" w:uiPriority="9" w:unhideWhenUsed="0" w:qFormat="1"/>
-    <w:lsdException w:name="heading 2" w:uiPriority="9" w:qFormat="1"/>
-    <w:lsdException w:name="heading 3" w:uiPriority="9" w:qFormat="1"/>
-    <w:lsdException w:name="heading 4" w:uiPriority="9" w:qFormat="1"/>
-    <w:lsdException w:name="heading 5" w:uiPriority="9" w:qFormat="1"/>
-    <w:lsdException w:name="heading 6" w:uiPriority="9" w:qFormat="1"/>
-    <w:lsdException w:name="heading 7" w:uiPriority="9" w:qFormat="1"/>
-    <w:lsdException w:name="heading 8" w:uiPriority="9" w:qFormat="1"/>
-    <w:lsdException w:name="heading 9" w:uiPriority="9" w:qFormat="1"/>
-    <w:lsdException w:name="toc 1" w:uiPriority="39"/>
-    <w:lsdException w:name="toc 2" w:uiPriority="39"/>
-    <w:lsdException w:name="toc 3" w:uiPriority="39"/>
-    <w:lsdException w:name="toc 4" w:uiPriority="39"/>
-    <w:lsdException w:name="toc 5" w:uiPriority="39"/>
-    <w:lsdException w:name="toc 6" w:uiPriority="39"/>
-    <w:lsdException w:name="toc 7" w:uiPriority="39"/>
-    <w:lsdException w:name="toc 8" w:uiPriority="39"/>
-    <w:lsdException w:name="toc 9" w:uiPriority="39"/>
-    <w:lsdException w:name="caption" w:uiPriority="35" w:qFormat="1"/>
-    <w:lsdException w:name="Title" w:semiHidden="0" w:uiPriority="10" w:unhideWhenUsed="0" w:qFormat="1"/>
-    <w:lsdException w:name="Default Paragraph Font" w:uiPriority="1"/>
-    <w:lsdException w:name="Subtitle" w:semiHidden="0" w:uiPriority="11" w:unhideWhenUsed="0" w:qFormat="1"/>
-    <w:lsdException w:name="Strong" w:semiHidden="0" w:uiPriority="22" w:unhideWhenUsed="0" w:qFormat="1"/>
-    <w:lsdException w:name="Emphasis" w:semiHidden="0" w:uiPriority="20" w:unhideWhenUsed="0" w:qFormat="1"/>
-    <w:lsdException w:name="Table Grid" w:semiHidden="0" w:uiPriority="59" w:unhideWhenUsed="0"/>
-    <w:lsdException w:name="Placeholder Text" w:unhideWhenUsed="0"/>
-    <w:lsdException w:name="No Spacing" w:semiHidden="0" w:uiPriority="1" w:unhideWhenUsed="0" w:qFormat="1"/>
-    <w:lsdException w:name="Light Shading" w:semiHidden="0" w:uiPriority="60" w:unhideWhenUsed="0"/>
-    <w:lsdException w:name="Light List" w:semiHidden="0" w:uiPriority="61" w:unhideWhenUsed="0"/>
-    <w:lsdException w:name="Light Grid" w:semiHidden="0" w:uiPriority="62" w:unhideWhenUsed="0"/>
-    <w:lsdException w:name="Medium Shading 1" w:semiHidden="0" w:uiPriority="63" w:unhideWhenUsed="0"/>
-    <w:lsdException w:name="Medium Shading 2" w:semiHidden="0" w:uiPriority="64" w:unhideWhenUsed="0"/>
-    <w:lsdException w:name="Medium List 1" w:semiHidden="0" w:uiPriority="65" w:unhideWhenUsed="0"/>
-    <w:lsdException w:name="Medium List 2" w:semiHidden="0" w:uiPriority="66" w:unhideWhenUsed="0"/>
-    <w:lsdException w:name="Medium Grid 1" w:semiHidden="0" w:uiPriority="67" w:unhideWhenUsed="0"/>
-    <w:lsdException w:name="Medium Grid 2" w:semiHidden="0" w:uiPriority="68" w:unhideWhenUsed="0"/>
-    <w:lsdException w:name="Medium Grid 3" w:semiHidden="0" w:uiPriority="69" w:unhideWhenUsed="0"/>
-    <w:lsdException w:name="Dark List" w:semiHidden="0" w:uiPriority="70" w:unhideWhenUsed="0"/>
-    <w:lsdException w:name="Colorful Shading" w:semiHidden="0" w:uiPriority="71" w:unhideWhenUsed="0"/>
-    <w:lsdException w:name="Colorful List" w:semiHidden="0" w:uiPriority="72" w:unhideWhenUsed="0"/>
-    <w:lsdException w:name="Colorful Grid" w:semiHidden="0" w:uiPriority="73" w:unhideWhenUsed="0"/>
-    <w:lsdException w:name="Light Shading Accent 1" w:semiHidden="0" w:uiPriority="60" w:unhideWhenUsed="0"/>
-    <w:lsdException w:name="Light List Accent 1" w:semiHidden="0" w:uiPriority="61" w:unhideWhenUsed="0"/>
-    <w:lsdException w:name="Light Grid Accent 1" w:semiHidden="0" w:uiPriority="62" w:unhideWhenUsed="0"/>
-    <w:lsdException w:name="Medium Shading 1 Accent 1" w:semiHidden="0" w:uiPriority="63" w:unhideWhenUsed="0"/>
-    <w:lsdException w:name="Medium Shading 2 Accent 1" w:semiHidden="0" w:uiPriority="64" w:unhideWhenUsed="0"/>
-    <w:lsdException w:name="Medium List 1 Accent 1" w:semiHidden="0" w:uiPriority="65" w:unhideWhenUsed="0"/>
-    <w:lsdException w:name="Revision" w:unhideWhenUsed="0"/>
-    <w:lsdException w:name="List Paragraph" w:semiHidden="0" w:uiPriority="34" w:unhideWhenUsed="0" w:qFormat="1"/>
-    <w:lsdException w:name="Quote" w:semiHidden="0" w:uiPriority="29" w:unhideWhenUsed="0" w:qFormat="1"/>
-    <w:lsdException w:name="Intense Quote" w:semiHidden="0" w:uiPriority="30" w:unhideWhenUsed="0" w:qFormat="1"/>
-    <w:lsdException w:name="Medium List 2 Accent 1" w:semiHidden="0" w:uiPriority="66" w:unhideWhenUsed="0"/>
-    <w:lsdException w:name="Medium Grid 1 Accent 1" w:semiHidden="0" w:uiPriority="67" w:unhideWhenUsed="0"/>
-    <w:lsdException w:name="Medium Grid 2 Accent 1" w:semiHidden="0" w:uiPriority="68" w:unhideWhenUsed="0"/>
-    <w:lsdException w:name="Medium Grid 3 Accent 1" w:semiHidden="0" w:uiPriority="69" w:unhideWhenUsed="0"/>
-    <w:lsdException w:name="Dark List Accent 1" w:semiHidden="0" w:uiPriority="70" w:unhideWhenUsed="0"/>
-    <w:lsdException w:name="Colorful Shading Accent 1" w:semiHidden="0" w:uiPriority="71" w:unhideWhenUsed="0"/>
-    <w:lsdException w:name="Colorful List Accent 1" w:semiHidden="0" w:uiPriority="72" w:unhideWhenUsed="0"/>
-    <w:lsdException w:name="Colorful Grid Accent 1" w:semiHidden="0" w:uiPriority="73" w:unhideWhenUsed="0"/>
-    <w:lsdException w:name="Light Shading Accent 2" w:semiHidden="0" w:uiPriority="60" w:unhideWhenUsed="0"/>
-    <w:lsdException w:name="Light List Accent 2" w:semiHidden="0" w:uiPriority="61" w:unhideWhenUsed="0"/>
-    <w:lsdException w:name="Light Grid Accent 2" w:semiHidden="0" w:uiPriority="62" w:unhideWhenUsed="0"/>
-    <w:lsdException w:name="Medium Shading 1 Accent 2" w:semiHidden="0" w:uiPriority="63" w:unhideWhenUsed="0"/>
-    <w:lsdException w:name="Medium Shading 2 Accent 2" w:semiHidden="0" w:uiPriority="64" w:unhideWhenUsed="0"/>
-    <w:lsdException w:name="Medium List 1 Accent 2" w:semiHidden="0" w:uiPriority="65" w:unhideWhenUsed="0"/>
-    <w:lsdException w:name="Medium List 2 Accent 2" w:semiHidden="0" w:uiPriority="66" w:unhideWhenUsed="0"/>
-    <w:lsdException w:name="Medium Grid 1 Accent 2" w:semiHidden="0" w:uiPriority="67" w:unhideWhenUsed="0"/>
-    <w:lsdException w:name="Medium Grid 2 Accent 2" w:semiHidden="0" w:uiPriority="68" w:unhideWhenUsed="0"/>
-    <w:lsdException w:name="Medium Grid 3 Accent 2" w:semiHidden="0" w:uiPriority="69" w:unhideWhenUsed="0"/>
-    <w:lsdException w:name="Dark List Accent 2" w:semiHidden="0" w:uiPriority="70" w:unhideWhenUsed="0"/>
-    <w:lsdException w:name="Colorful Shading Accent 2" w:semiHidden="0" w:uiPriority="71" w:unhideWhenUsed="0"/>
-    <w:lsdException w:name="Colorful List Accent 2" w:semiHidden="0" w:uiPriority="72" w:unhideWhenUsed="0"/>
-    <w:lsdException w:name="Colorful Grid Accent 2" w:semiHidden="0" w:uiPriority="73" w:unhideWhenUsed="0"/>
-    <w:lsdException w:name="Light Shading Accent 3" w:semiHidden="0" w:uiPriority="60" w:unhideWhenUsed="0"/>
-    <w:lsdException w:name="Light List Accent 3" w:semiHidden="0" w:uiPriority="61" w:unhideWhenUsed="0"/>
-    <w:lsdException w:name="Light Grid Accent 3" w:semiHidden="0" w:uiPriority="62" w:unhideWhenUsed="0"/>
-    <w:lsdException w:name="Medium Shading 1 Accent 3" w:semiHidden="0" w:uiPriority="63" w:unhideWhenUsed="0"/>
-    <w:lsdException w:name="Medium Shading 2 Accent 3" w:semiHidden="0" w:uiPriority="64" w:unhideWhenUsed="0"/>
-    <w:lsdException w:name="Medium List 1 Accent 3" w:semiHidden="0" w:uiPriority="65" w:unhideWhenUsed="0"/>
-    <w:lsdException w:name="Medium List 2 Accent 3" w:semiHidden="0" w:uiPriority="66" w:unhideWhenUsed="0"/>
-    <w:lsdException w:name="Medium Grid 1 Accent 3" w:semiHidden="0" w:uiPriority="67" w:unhideWhenUsed="0"/>
-    <w:lsdException w:name="Medium Grid 2 Accent 3" w:semiHidden="0" w:uiPriority="68" w:unhideWhenUsed="0"/>
-    <w:lsdException w:name="Medium Grid 3 Accent 3" w:semiHidden="0" w:uiPriority="69" w:unhideWhenUsed="0"/>
-    <w:lsdException w:name="Dark List Accent 3" w:semiHidden="0" w:uiPriority="70" w:unhideWhenUsed="0"/>
-    <w:lsdException w:name="Colorful Shading Accent 3" w:semiHidden="0" w:uiPriority="71" w:unhideWhenUsed="0"/>
-    <w:lsdException w:name="Colorful List Accent 3" w:semiHidden="0" w:uiPriority="72" w:unhideWhenUsed="0"/>
-    <w:lsdException w:name="Colorful Grid Accent 3" w:semiHidden="0" w:uiPriority="73" w:unhideWhenUsed="0"/>
-    <w:lsdException w:name="Light Shading Accent 4" w:semiHidden="0" w:uiPriority="60" w:unhideWhenUsed="0"/>
-    <w:lsdException w:name="Light List Accent 4" w:semiHidden="0" w:uiPriority="61" w:unhideWhenUsed="0"/>
-    <w:lsdException w:name="Light Grid Accent 4" w:semiHidden="0" w:uiPriority="62" w:unhideWhenUsed="0"/>
-    <w:lsdException w:name="Medium Shading 1 Accent 4" w:semiHidden="0" w:uiPriority="63" w:unhideWhenUsed="0"/>
-    <w:lsdException w:name="Medium Shading 2 Accent 4" w:semiHidden="0" w:uiPriority="64" w:unhideWhenUsed="0"/>
-    <w:lsdException w:name="Medium List 1 Accent 4" w:semiHidden="0" w:uiPriority="65" w:unhideWhenUsed="0"/>
-    <w:lsdException w:name="Medium List 2 Accent 4" w:semiHidden="0" w:uiPriority="66" w:unhideWhenUsed="0"/>
-    <w:lsdException w:name="Medium Grid 1 Accent 4" w:semiHidden="0" w:uiPriority="67" w:unhideWhenUsed="0"/>
-    <w:lsdException w:name="Medium Grid 2 Accent 4" w:semiHidden="0" w:uiPriority="68" w:unhideWhenUsed="0"/>
-    <w:lsdException w:name="Medium Grid 3 Accent 4" w:semiHidden="0" w:uiPriority="69" w:unhideWhenUsed="0"/>
-    <w:lsdException w:name="Dark List Accent 4" w:semiHidden="0" w:uiPriority="70" w:unhideWhenUsed="0"/>
-    <w:lsdException w:name="Colorful Shading Accent 4" w:semiHidden="0" w:uiPriority="71" w:unhideWhenUsed="0"/>
-    <w:lsdException w:name="Colorful List Accent 4" w:semiHidden="0" w:uiPriority="72" w:unhideWhenUsed="0"/>
-    <w:lsdException w:name="Colorful Grid Accent 4" w:semiHidden="0" w:uiPriority="73" w:unhideWhenUsed="0"/>
-    <w:lsdException w:name="Light Shading Accent 5" w:semiHidden="0" w:uiPriority="60" w:unhideWhenUsed="0"/>
-    <w:lsdException w:name="Light List Accent 5" w:semiHidden="0" w:uiPriority="61" w:unhideWhenUsed="0"/>
-    <w:lsdException w:name="Light Grid Accent 5" w:semiHidden="0" w:uiPriority="62" w:unhideWhenUsed="0"/>
-    <w:lsdException w:name="Medium Shading 1 Accent 5" w:semiHidden="0" w:uiPriority="63" w:unhideWhenUsed="0"/>
-    <w:lsdException w:name="Medium Shading 2 Accent 5" w:semiHidden="0" w:uiPriority="64" w:unhideWhenUsed="0"/>
-    <w:lsdException w:name="Medium List 1 Accent 5" w:semiHidden="0" w:uiPriority="65" w:unhideWhenUsed="0"/>
-    <w:lsdException w:name="Medium List 2 Accent 5" w:semiHidden="0" w:uiPriority="66" w:unhideWhenUsed="0"/>
-    <w:lsdException w:name="Medium Grid 1 Accent 5" w:semiHidden="0" w:uiPriority="67" w:unhideWhenUsed="0"/>
-    <w:lsdException w:name="Medium Grid 2 Accent 5" w:semiHidden="0" w:uiPriority="68" w:unhideWhenUsed="0"/>
-    <w:lsdException w:name="Medium Grid 3 Accent 5" w:semiHidden="0" w:uiPriority="69" w:unhideWhenUsed="0"/>
-    <w:lsdException w:name="Dark List Accent 5" w:semiHidden="0" w:uiPriority="70" w:unhideWhenUsed="0"/>
-    <w:lsdException w:name="Colorful Shading Accent 5" w:semiHidden="0" w:uiPriority="71" w:unhideWhenUsed="0"/>
-    <w:lsdException w:name="Colorful List Accent 5" w:semiHidden="0" w:uiPriority="72" w:unhideWhenUsed="0"/>
-    <w:lsdException w:name="Colorful Grid Accent 5" w:semiHidden="0" w:uiPriority="73" w:unhideWhenUsed="0"/>
-    <w:lsdException w:name="Light Shading Accent 6" w:semiHidden="0" w:uiPriority="60" w:unhideWhenUsed="0"/>
-    <w:lsdException w:name="Light List Accent 6" w:semiHidden="0" w:uiPriority="61" w:unhideWhenUsed="0"/>
-    <w:lsdException w:name="Light Grid Accent 6" w:semiHidden="0" w:uiPriority="62" w:unhideWhenUsed="0"/>
-    <w:lsdException w:name="Medium Shading 1 Accent 6" w:semiHidden="0" w:uiPriority="63" w:unhideWhenUsed="0"/>
-    <w:lsdException w:name="Medium Shading 2 Accent 6" w:semiHidden="0" w:uiPriority="64" w:unhideWhenUsed="0"/>
-    <w:lsdException w:name="Medium List 1 Accent 6" w:semiHidden="0" w:uiPriority="65" w:unhideWhenUsed="0"/>
-    <w:lsdException w:name="Medium List 2 Accent 6" w:semiHidden="0" w:uiPriority="66" w:unhideWhenUsed="0"/>
-    <w:lsdException w:name="Medium Grid 1 Accent 6" w:semiHidden="0" w:uiPriority="67" w:unhideWhenUsed="0"/>
-    <w:lsdException w:name="Medium Grid 2 Accent 6" w:semiHidden="0" w:uiPriority="68" w:unhideWhenUsed="0"/>
-    <w:lsdException w:name="Medium Grid 3 Accent 6" w:semiHidden="0" w:uiPriority="69" w:unhideWhenUsed="0"/>
-    <w:lsdException w:name="Dark List Accent 6" w:semiHidden="0" w:uiPriority="70" w:unhideWhenUsed="0"/>
-    <w:lsdException w:name="Colorful Shading Accent 6" w:semiHidden="0" w:uiPriority="71" w:unhideWhenUsed="0"/>
-    <w:lsdException w:name="Colorful List Accent 6" w:semiHidden="0" w:uiPriority="72" w:unhideWhenUsed="0"/>
-    <w:lsdException w:name="Colorful Grid Accent 6" w:semiHidden="0" w:uiPriority="73" w:unhideWhenUsed="0"/>
-    <w:lsdException w:name="Subtle Emphasis" w:semiHidden="0" w:uiPriority="19" w:unhideWhenUsed="0" w:qFormat="1"/>
-    <w:lsdException w:name="Intense Emphasis" w:semiHidden="0" w:uiPriority="21" w:unhideWhenUsed="0" w:qFormat="1"/>
-    <w:lsdException w:name="Subtle Reference" w:semiHidden="0" w:uiPriority="31" w:unhideWhenUsed="0" w:qFormat="1"/>
-    <w:lsdException w:name="Intense Reference" w:semiHidden="0" w:uiPriority="32" w:unhideWhenUsed="0" w:qFormat="1"/>
-    <w:lsdException w:name="Book Title" w:semiHidden="0" w:uiPriority="33" w:unhideWhenUsed="0" w:qFormat="1"/>
-    <w:lsdException w:name="Bibliography" w:uiPriority="37"/>
-    <w:lsdException w:name="TOC Heading" w:uiPriority="39" w:qFormat="1"/>
-  </w:latentStyles>
-  <w:style w:type="paragraph" w:default="1" w:styleId="Normal">
-    <w:name w:val="Normal"/>
-    <w:qFormat/>
-  </w:style>
-  <w:style w:type="character" w:default="1" w:styleId="DefaultParagraphFont">
-    <w:name w:val="Default Paragraph Font"/>
-    <w:uiPriority w:val="1"/>
-    <w:semiHidden/>
-    <w:unhideWhenUsed/>
-  </w:style>
-  <w:style w:type="table" w:default="1" w:styleId="TableNormal">
-    <w:name w:val="Normal Table"/>
-    <w:uiPriority w:val="99"/>
-    <w:semiHidden/>
-    <w:unhideWhenUsed/>
-    <w:tblPr>
-      <w:tblInd w:w="0" w:type="dxa"/>
-      <w:tblCellMar>
-        <w:top w:w="0" w:type="dxa"/>
-        <w:left w:w="108" w:type="dxa"/>
-        <w:bottom w:w="0" w:type="dxa"/>
-        <w:right w:w="108" w:type="dxa"/>
-      </w:tblCellMar>
-    </w:tblPr>
-  </w:style>
-  <w:style w:type="numbering" w:default="1" w:styleId="NoList">
-    <w:name w:val="No List"/>
-    <w:uiPriority w:val="99"/>
-    <w:semiHidden/>
-    <w:unhideWhenUsed/>
-  </w:style>
-  <w:style w:type="paragraph" w:customStyle="1" w:styleId="E54BE5E736324BB3902AFB81D233EBD2">
-    <w:name w:val="E54BE5E736324BB3902AFB81D233EBD2"/>
-    <w:rsid w:val="00956484"/>
-  </w:style>
-  <w:style w:type="paragraph" w:customStyle="1" w:styleId="652C6FBF861F41AE85D40C4337695237">
-    <w:name w:val="652C6FBF861F41AE85D40C4337695237"/>
-    <w:rsid w:val="00956484"/>
-  </w:style>
-  <w:style w:type="paragraph" w:customStyle="1" w:styleId="C76429489DDB435DADD2837F8321A5D1">
-    <w:name w:val="C76429489DDB435DADD2837F8321A5D1"/>
-    <w:rsid w:val="00956484"/>
-  </w:style>
-</w:styles>
-</file>
-
-<file path=word/glossary/webSettings.xml><?xml version="1.0" encoding="utf-8"?>
-<w:webSettings xmlns:mc="http://schemas.openxmlformats.org/markup-compatibility/2006" xmlns:r="http://schemas.openxmlformats.org/officeDocument/2006/relationships" xmlns:w="http://schemas.openxmlformats.org/wordprocessingml/2006/main" xmlns:w14="http://schemas.microsoft.com/office/word/2010/wordml" mc:Ignorable="w14">
-  <w:optimizeForBrowser/>
-  <w:allowPNG/>
-</w:webSettings>
-</file>
-
 <file path=word/theme/theme1.xml><?xml version="1.0" encoding="utf-8"?>
 <a:theme xmlns:a="http://schemas.openxmlformats.org/drawingml/2006/main" name="Office Theme">
   <a:themeElements>
@@ -13143,7 +12653,7 @@
 </file>
 
 <file path=customXml/itemProps1.xml><?xml version="1.0" encoding="utf-8"?>
-<ds:datastoreItem xmlns:ds="http://schemas.openxmlformats.org/officeDocument/2006/customXml" ds:itemID="{8C7D9A37-80E4-4D09-8ACB-FF80FFEB694A}">
+<ds:datastoreItem xmlns:ds="http://schemas.openxmlformats.org/officeDocument/2006/customXml" ds:itemID="{EE2D168D-C3EE-4066-B121-30FC414AB602}">
   <ds:schemaRefs>
     <ds:schemaRef ds:uri="http://schemas.openxmlformats.org/officeDocument/2006/bibliography"/>
   </ds:schemaRefs>

</xml_diff>

<commit_message>
Minor updates to Start document
</commit_message>
<xml_diff>
--- a/Start here.docx
+++ b/Start here.docx
@@ -10153,10 +10153,7 @@
         <w:t xml:space="preserve"> </w:t>
       </w:r>
       <w:r>
-        <w:t>where URL is the one given when you created the repository above.</w:t>
-      </w:r>
-      <w:r>
-        <w:t xml:space="preserve"> </w:t>
+        <w:t xml:space="preserve">where URL is the one given when you created the repository above. </w:t>
       </w:r>
       <w:r>
         <w:t>This links the repository to GitHub.</w:t>
@@ -10228,44 +10225,50 @@
       <w:r>
         <w:t>possibly/</w:t>
       </w:r>
-      <w:bookmarkStart w:id="80" w:name="_GoBack"/>
+      <w:r>
+        <w:t xml:space="preserve">probably be asked to enter the username and password for the </w:t>
+      </w:r>
+      <w:proofErr w:type="spellStart"/>
+      <w:r>
+        <w:t>github</w:t>
+      </w:r>
+      <w:proofErr w:type="spellEnd"/>
+      <w:r>
+        <w:t xml:space="preserve"> account. Enter your personal details if you have a personal account, or the team details from above.</w:t>
+      </w:r>
+      <w:r>
+        <w:t xml:space="preserve"> If you have issues with your password see later “Username and password wrong”</w:t>
+      </w:r>
+    </w:p>
+    <w:p>
+      <w:pPr>
+        <w:pStyle w:val="Heading2"/>
+      </w:pPr>
+      <w:bookmarkStart w:id="80" w:name="_Toc1729185"/>
+      <w:r>
+        <w:t xml:space="preserve">Checking in changes and pushing to </w:t>
+      </w:r>
+      <w:proofErr w:type="spellStart"/>
+      <w:r>
+        <w:t>Github</w:t>
+      </w:r>
       <w:bookmarkEnd w:id="80"/>
-      <w:r>
-        <w:t xml:space="preserve">probably be asked to enter the username and password for the </w:t>
-      </w:r>
-      <w:proofErr w:type="spellStart"/>
-      <w:r>
-        <w:t>github</w:t>
-      </w:r>
       <w:proofErr w:type="spellEnd"/>
-      <w:r>
-        <w:t xml:space="preserve"> account. Enter your personal details if you have a personal account, or the team details from above.</w:t>
-      </w:r>
-    </w:p>
-    <w:p>
-      <w:pPr>
-        <w:pStyle w:val="Heading2"/>
-      </w:pPr>
-      <w:bookmarkStart w:id="81" w:name="_Toc1729185"/>
-      <w:r>
-        <w:t xml:space="preserve">Checking in changes and pushing to </w:t>
-      </w:r>
-      <w:proofErr w:type="spellStart"/>
-      <w:r>
-        <w:t>Github</w:t>
+    </w:p>
+    <w:p>
+      <w:r>
+        <w:t>Whenever you make changes to your code that you want to “commit” to local source control and “push” to the cloud storage you use the following operations…</w:t>
+      </w:r>
+    </w:p>
+    <w:p>
+      <w:pPr>
+        <w:pStyle w:val="Heading3"/>
+      </w:pPr>
+      <w:bookmarkStart w:id="81" w:name="_Toc1729186"/>
+      <w:r>
+        <w:t>FTC teams</w:t>
       </w:r>
       <w:bookmarkEnd w:id="81"/>
-      <w:proofErr w:type="spellEnd"/>
-    </w:p>
-    <w:p>
-      <w:pPr>
-        <w:pStyle w:val="Heading3"/>
-      </w:pPr>
-      <w:bookmarkStart w:id="82" w:name="_Toc1729186"/>
-      <w:r>
-        <w:t>FTC teams</w:t>
-      </w:r>
-      <w:bookmarkEnd w:id="82"/>
     </w:p>
     <w:p>
       <w:pPr>
@@ -10328,11 +10331,11 @@
       <w:pPr>
         <w:pStyle w:val="Heading3"/>
       </w:pPr>
-      <w:bookmarkStart w:id="83" w:name="_Toc1729187"/>
+      <w:bookmarkStart w:id="82" w:name="_Toc1729187"/>
       <w:r>
         <w:t>FRC team</w:t>
       </w:r>
-      <w:bookmarkEnd w:id="83"/>
+      <w:bookmarkEnd w:id="82"/>
     </w:p>
     <w:p>
       <w:pPr>
@@ -10411,179 +10414,28 @@
         </w:numPr>
       </w:pPr>
       <w:r>
-        <w:t xml:space="preserve">The side panel should then show files which are different to ones currently checked in. Click on “CHANGES” and a + should appear. When you hover over the + the message “Stage All Changes” should appear. “Staging” is a </w:t>
+        <w:t xml:space="preserve">The side panel should then show files which are different to ones currently checked in. In the box that says “Message” type something meaningful to describe what changes you made. This can be as long as you need to accurately describe everything. Once finished hit </w:t>
       </w:r>
       <w:proofErr w:type="spellStart"/>
       <w:r>
-        <w:t>git</w:t>
+        <w:t>CTRL+Enter</w:t>
       </w:r>
       <w:proofErr w:type="spellEnd"/>
       <w:r>
-        <w:t xml:space="preserve"> procedure which gets changes ready for ‘committing’. Committed files are not actually stored in </w:t>
-      </w:r>
-      <w:proofErr w:type="spellStart"/>
-      <w:r>
-        <w:t>git</w:t>
-      </w:r>
-      <w:proofErr w:type="spellEnd"/>
-      <w:r>
-        <w:t xml:space="preserve"> when staged, but in our case we are immediately going to both commit and then push to the cloud storage ‘</w:t>
-      </w:r>
-      <w:proofErr w:type="spellStart"/>
-      <w:r>
-        <w:t>github</w:t>
-      </w:r>
-      <w:proofErr w:type="spellEnd"/>
-      <w:r>
-        <w:t>’.</w:t>
-      </w:r>
-      <w:r>
-        <w:br/>
-      </w:r>
-      <w:r>
-        <w:rPr>
-          <w:noProof/>
-        </w:rPr>
-        <w:drawing>
-          <wp:inline distT="0" distB="0" distL="0" distR="0" wp14:anchorId="713CA66C" wp14:editId="3EC96F80">
-            <wp:extent cx="4133850" cy="942975"/>
-            <wp:effectExtent l="0" t="0" r="0" b="9525"/>
-            <wp:docPr id="9" name="Picture 9"/>
-            <wp:cNvGraphicFramePr>
-              <a:graphicFrameLocks xmlns:a="http://schemas.openxmlformats.org/drawingml/2006/main" noChangeAspect="1"/>
-            </wp:cNvGraphicFramePr>
-            <a:graphic xmlns:a="http://schemas.openxmlformats.org/drawingml/2006/main">
-              <a:graphicData uri="http://schemas.openxmlformats.org/drawingml/2006/picture">
-                <pic:pic xmlns:pic="http://schemas.openxmlformats.org/drawingml/2006/picture">
-                  <pic:nvPicPr>
-                    <pic:cNvPr id="0" name="Picture 8"/>
-                    <pic:cNvPicPr>
-                      <a:picLocks noChangeAspect="1" noChangeArrowheads="1"/>
-                    </pic:cNvPicPr>
-                  </pic:nvPicPr>
-                  <pic:blipFill>
-                    <a:blip r:embed="rId140">
-                      <a:extLst>
-                        <a:ext uri="{28A0092B-C50C-407E-A947-70E740481C1C}">
-                          <a14:useLocalDpi xmlns:a14="http://schemas.microsoft.com/office/drawing/2010/main" val="0"/>
-                        </a:ext>
-                      </a:extLst>
-                    </a:blip>
-                    <a:srcRect/>
-                    <a:stretch>
-                      <a:fillRect/>
-                    </a:stretch>
-                  </pic:blipFill>
-                  <pic:spPr bwMode="auto">
-                    <a:xfrm>
-                      <a:off x="0" y="0"/>
-                      <a:ext cx="4133850" cy="942975"/>
-                    </a:xfrm>
-                    <a:prstGeom prst="rect">
-                      <a:avLst/>
-                    </a:prstGeom>
-                    <a:noFill/>
-                    <a:ln>
-                      <a:noFill/>
-                    </a:ln>
-                  </pic:spPr>
-                </pic:pic>
-              </a:graphicData>
-            </a:graphic>
-          </wp:inline>
-        </w:drawing>
-      </w:r>
-    </w:p>
-    <w:p>
-      <w:pPr>
-        <w:pStyle w:val="ListParagraph"/>
-        <w:numPr>
-          <w:ilvl w:val="0"/>
-          <w:numId w:val="4"/>
-        </w:numPr>
-      </w:pPr>
+        <w:t xml:space="preserve"> to ‘commit’ your changes. After this </w:t>
+      </w:r>
+      <w:r>
+        <w:t>the filenames you changed should then be cleared from the list. At this point in time you have made a copy of your files and stored them locally on the computer</w:t>
+      </w:r>
+      <w:r>
+        <w:t xml:space="preserve"> (‘committed’ them)</w:t>
+      </w:r>
+      <w:r>
+        <w:t xml:space="preserve">. You can go back to this version of the files at any time should you </w:t>
+      </w:r>
       <w:r>
         <w:lastRenderedPageBreak/>
-        <w:t>Click on the + after which the display should show the changed files as “STAGED CHANGES”</w:t>
-      </w:r>
-      <w:r>
-        <w:br/>
-      </w:r>
-      <w:r>
-        <w:rPr>
-          <w:noProof/>
-        </w:rPr>
-        <w:drawing>
-          <wp:inline distT="0" distB="0" distL="0" distR="0" wp14:anchorId="50C75B7D" wp14:editId="0B0DAA06">
-            <wp:extent cx="4295775" cy="2028825"/>
-            <wp:effectExtent l="0" t="0" r="9525" b="9525"/>
-            <wp:docPr id="10" name="Picture 10"/>
-            <wp:cNvGraphicFramePr>
-              <a:graphicFrameLocks xmlns:a="http://schemas.openxmlformats.org/drawingml/2006/main" noChangeAspect="1"/>
-            </wp:cNvGraphicFramePr>
-            <a:graphic xmlns:a="http://schemas.openxmlformats.org/drawingml/2006/main">
-              <a:graphicData uri="http://schemas.openxmlformats.org/drawingml/2006/picture">
-                <pic:pic xmlns:pic="http://schemas.openxmlformats.org/drawingml/2006/picture">
-                  <pic:nvPicPr>
-                    <pic:cNvPr id="0" name="Picture 9"/>
-                    <pic:cNvPicPr>
-                      <a:picLocks noChangeAspect="1" noChangeArrowheads="1"/>
-                    </pic:cNvPicPr>
-                  </pic:nvPicPr>
-                  <pic:blipFill>
-                    <a:blip r:embed="rId141">
-                      <a:extLst>
-                        <a:ext uri="{28A0092B-C50C-407E-A947-70E740481C1C}">
-                          <a14:useLocalDpi xmlns:a14="http://schemas.microsoft.com/office/drawing/2010/main" val="0"/>
-                        </a:ext>
-                      </a:extLst>
-                    </a:blip>
-                    <a:srcRect/>
-                    <a:stretch>
-                      <a:fillRect/>
-                    </a:stretch>
-                  </pic:blipFill>
-                  <pic:spPr bwMode="auto">
-                    <a:xfrm>
-                      <a:off x="0" y="0"/>
-                      <a:ext cx="4295775" cy="2028825"/>
-                    </a:xfrm>
-                    <a:prstGeom prst="rect">
-                      <a:avLst/>
-                    </a:prstGeom>
-                    <a:noFill/>
-                    <a:ln>
-                      <a:noFill/>
-                    </a:ln>
-                  </pic:spPr>
-                </pic:pic>
-              </a:graphicData>
-            </a:graphic>
-          </wp:inline>
-        </w:drawing>
-      </w:r>
-    </w:p>
-    <w:p>
-      <w:pPr>
-        <w:pStyle w:val="ListParagraph"/>
-        <w:numPr>
-          <w:ilvl w:val="0"/>
-          <w:numId w:val="4"/>
-        </w:numPr>
-      </w:pPr>
-      <w:r>
-        <w:t xml:space="preserve">In the box that says “Message” type something meaningful to describe what changes you made. This can be as long as you need to accurately describe everything. Once finished hit </w:t>
-      </w:r>
-      <w:proofErr w:type="spellStart"/>
-      <w:r>
-        <w:t>CTRL+Enter</w:t>
-      </w:r>
-      <w:proofErr w:type="spellEnd"/>
-      <w:r>
-        <w:t xml:space="preserve"> to ‘commit’ your changes. After this </w:t>
-      </w:r>
-      <w:r>
-        <w:t>the filenames you changed should then be cleared from the list. At this point in time you have made a copy of your files and stored them locally on the computer. You can go back to this version of the files at any time should you need to. This is also why descriptive messages are critical since otherwise you won’t know why these files were stored in this current state.</w:t>
+        <w:t>need to. This is also why descriptive messages are critical since otherwise you won’t know why these files were stored in this current state.</w:t>
       </w:r>
     </w:p>
     <w:p>
@@ -10638,7 +10490,7 @@
                     </pic:cNvPicPr>
                   </pic:nvPicPr>
                   <pic:blipFill>
-                    <a:blip r:embed="rId142">
+                    <a:blip r:embed="rId140">
                       <a:extLst>
                         <a:ext uri="{28A0092B-C50C-407E-A947-70E740481C1C}">
                           <a14:useLocalDpi xmlns:a14="http://schemas.microsoft.com/office/drawing/2010/main" val="0"/>
@@ -10686,21 +10538,21 @@
       <w:pPr>
         <w:pStyle w:val="Heading2"/>
       </w:pPr>
-      <w:bookmarkStart w:id="84" w:name="_Toc1729188"/>
+      <w:bookmarkStart w:id="83" w:name="_Toc1729188"/>
       <w:r>
         <w:t>Advanced topics</w:t>
       </w:r>
+      <w:bookmarkEnd w:id="83"/>
+    </w:p>
+    <w:p>
+      <w:pPr>
+        <w:pStyle w:val="Heading3"/>
+      </w:pPr>
+      <w:bookmarkStart w:id="84" w:name="_Toc1729189"/>
+      <w:r>
+        <w:t>Switching between ‘accounts’</w:t>
+      </w:r>
       <w:bookmarkEnd w:id="84"/>
-    </w:p>
-    <w:p>
-      <w:pPr>
-        <w:pStyle w:val="Heading3"/>
-      </w:pPr>
-      <w:bookmarkStart w:id="85" w:name="_Toc1729189"/>
-      <w:r>
-        <w:t>Switching between ‘accounts’</w:t>
-      </w:r>
-      <w:bookmarkEnd w:id="85"/>
     </w:p>
     <w:p>
       <w:r>
@@ -10742,7 +10594,7 @@
       <w:r>
         <w:t xml:space="preserve"> origin </w:t>
       </w:r>
-      <w:hyperlink r:id="rId143" w:history="1">
+      <w:hyperlink r:id="rId141" w:history="1">
         <w:r>
           <w:rPr>
             <w:rStyle w:val="Hyperlink"/>
@@ -10755,11 +10607,11 @@
       <w:pPr>
         <w:pStyle w:val="Heading3"/>
       </w:pPr>
-      <w:bookmarkStart w:id="86" w:name="_Toc1729190"/>
+      <w:bookmarkStart w:id="85" w:name="_Toc1729190"/>
       <w:r>
         <w:t>Username and password wrong</w:t>
       </w:r>
-      <w:bookmarkEnd w:id="86"/>
+      <w:bookmarkEnd w:id="85"/>
     </w:p>
     <w:p>
       <w:r>
@@ -10823,9 +10675,10 @@
       <w:r>
         <w:t>credential.helper</w:t>
       </w:r>
+      <w:bookmarkStart w:id="86" w:name="_GoBack"/>
+      <w:bookmarkEnd w:id="86"/>
       <w:proofErr w:type="spellEnd"/>
     </w:p>
-    <w:p/>
     <w:sectPr>
       <w:pgSz w:w="12240" w:h="15840"/>
       <w:pgMar w:top="1440" w:right="1440" w:bottom="1440" w:left="1440" w:header="720" w:footer="720" w:gutter="0"/>
@@ -12653,7 +12506,7 @@
 </file>
 
 <file path=customXml/itemProps1.xml><?xml version="1.0" encoding="utf-8"?>
-<ds:datastoreItem xmlns:ds="http://schemas.openxmlformats.org/officeDocument/2006/customXml" ds:itemID="{EE2D168D-C3EE-4066-B121-30FC414AB602}">
+<ds:datastoreItem xmlns:ds="http://schemas.openxmlformats.org/officeDocument/2006/customXml" ds:itemID="{DCC205E3-E65C-45CE-B57B-CF5BE239B713}">
   <ds:schemaRefs>
     <ds:schemaRef ds:uri="http://schemas.openxmlformats.org/officeDocument/2006/bibliography"/>
   </ds:schemaRefs>

</xml_diff>

<commit_message>
Updated git section slightly
</commit_message>
<xml_diff>
--- a/Start here.docx
+++ b/Start here.docx
@@ -6327,6 +6327,307 @@
       <w:pPr>
         <w:pStyle w:val="Heading2"/>
       </w:pPr>
+      <w:proofErr w:type="spellStart"/>
+      <w:r>
+        <w:t>Misc</w:t>
+      </w:r>
+      <w:proofErr w:type="spellEnd"/>
+      <w:r>
+        <w:t xml:space="preserve"> links</w:t>
+      </w:r>
+    </w:p>
+    <w:p>
+      <w:hyperlink r:id="rId11" w:history="1">
+        <w:r>
+          <w:rPr>
+            <w:rStyle w:val="Hyperlink"/>
+          </w:rPr>
+          <w:t>https://medium.com/@rosbots/ready-to-use-image-raspbian-stretch-ros-opencv-324d6f8dcd96</w:t>
+        </w:r>
+      </w:hyperlink>
+    </w:p>
+    <w:p>
+      <w:hyperlink r:id="rId12" w:history="1">
+        <w:r>
+          <w:rPr>
+            <w:rStyle w:val="Hyperlink"/>
+          </w:rPr>
+          <w:t>https://www.pyimagesearch.com/2018/09/26/install-opencv-4-on-your-raspberry-pi/</w:t>
+        </w:r>
+      </w:hyperlink>
+    </w:p>
+    <w:p>
+      <w:hyperlink r:id="rId13" w:history="1">
+        <w:r>
+          <w:rPr>
+            <w:rStyle w:val="Hyperlink"/>
+          </w:rPr>
+          <w:t>https://www.pyimagesearch.com/2015/12/14/installing-opencv-on-your-raspberry-pi-zero/</w:t>
+        </w:r>
+      </w:hyperlink>
+    </w:p>
+    <w:p>
+      <w:hyperlink r:id="rId14" w:history="1">
+        <w:r>
+          <w:rPr>
+            <w:rStyle w:val="Hyperlink"/>
+          </w:rPr>
+          <w:t>https://tutorial.cytron.io/2017/08/16/raspberry-pi-zero-w-pi-camera-application/</w:t>
+        </w:r>
+      </w:hyperlink>
+    </w:p>
+    <w:p>
+      <w:hyperlink r:id="rId15" w:history="1">
+        <w:r>
+          <w:rPr>
+            <w:rStyle w:val="Hyperlink"/>
+          </w:rPr>
+          <w:t>https://www.hackster.io/phfbertoleti/easily-compiling-opencv-in-raspberry-pi-178e3a</w:t>
+        </w:r>
+      </w:hyperlink>
+    </w:p>
+    <w:p>
+      <w:pPr>
+        <w:pStyle w:val="Heading2"/>
+      </w:pPr>
+      <w:proofErr w:type="spellStart"/>
+      <w:r>
+        <w:t>OpenCV</w:t>
+      </w:r>
+      <w:proofErr w:type="spellEnd"/>
+    </w:p>
+    <w:p>
+      <w:hyperlink r:id="rId16" w:history="1">
+        <w:r>
+          <w:rPr>
+            <w:rStyle w:val="Hyperlink"/>
+          </w:rPr>
+          <w:t>https://docs.opencv.org/master/</w:t>
+        </w:r>
+      </w:hyperlink>
+    </w:p>
+    <w:p>
+      <w:hyperlink r:id="rId17" w:history="1">
+        <w:r>
+          <w:rPr>
+            <w:rStyle w:val="Hyperlink"/>
+          </w:rPr>
+          <w:t>https://docs.opencv.org/2.4/doc/tutorials/imgproc/imgtrans/hough_lines/hough_lines.html</w:t>
+        </w:r>
+      </w:hyperlink>
+      <w:r>
+        <w:t xml:space="preserve"> </w:t>
+      </w:r>
+    </w:p>
+    <w:p>
+      <w:hyperlink r:id="rId18" w:history="1">
+        <w:r>
+          <w:rPr>
+            <w:rStyle w:val="Hyperlink"/>
+          </w:rPr>
+          <w:t>https://www.geeksforgeeks.org/line-detection-python-opencv-houghline-method/</w:t>
+        </w:r>
+      </w:hyperlink>
+    </w:p>
+    <w:p>
+      <w:hyperlink r:id="rId19" w:history="1">
+        <w:r>
+          <w:rPr>
+            <w:rStyle w:val="Hyperlink"/>
+          </w:rPr>
+          <w:t>https://docs.opencv.org/3.0-beta/doc/py_tutorials/py_feature2d/py_features_harris/py_features_harris.html</w:t>
+        </w:r>
+      </w:hyperlink>
+      <w:r>
+        <w:t xml:space="preserve"> - corner detection</w:t>
+      </w:r>
+    </w:p>
+    <w:p>
+      <w:hyperlink r:id="rId20" w:history="1">
+        <w:r>
+          <w:rPr>
+            <w:rStyle w:val="Hyperlink"/>
+          </w:rPr>
+          <w:t>https://pysource.com/2018/03/07/lines-detection-with-hough-transform-opencv-3-4-with-python-3-tutorial-21/</w:t>
+        </w:r>
+      </w:hyperlink>
+    </w:p>
+    <w:p/>
+    <w:p>
+      <w:hyperlink r:id="rId21" w:history="1">
+        <w:r>
+          <w:rPr>
+            <w:rStyle w:val="Hyperlink"/>
+          </w:rPr>
+          <w:t>https://docs.opencv.org/3.0-beta/modules/line_descriptor/doc/tutorial.html</w:t>
+        </w:r>
+      </w:hyperlink>
+    </w:p>
+    <w:p>
+      <w:hyperlink r:id="rId22" w:history="1">
+        <w:r>
+          <w:rPr>
+            <w:rStyle w:val="Hyperlink"/>
+          </w:rPr>
+          <w:t>https://docs.opencv.org/3.4/dc/ddd/group__line__descriptor.html</w:t>
+        </w:r>
+      </w:hyperlink>
+    </w:p>
+    <w:p/>
+    <w:p>
+      <w:hyperlink r:id="rId23" w:history="1">
+        <w:r>
+          <w:rPr>
+            <w:rStyle w:val="Hyperlink"/>
+          </w:rPr>
+          <w:t>https://stackoverflow.com/questions/45322630/how-to-detect-lines-in-opencv</w:t>
+        </w:r>
+      </w:hyperlink>
+    </w:p>
+    <w:p>
+      <w:hyperlink r:id="rId24" w:history="1">
+        <w:r>
+          <w:rPr>
+            <w:rStyle w:val="Hyperlink"/>
+          </w:rPr>
+          <w:t>https://stackoverflow.com/questions/52816097/line-detection-with-opencv-python-and-hough-transform</w:t>
+        </w:r>
+      </w:hyperlink>
+    </w:p>
+    <w:p>
+      <w:hyperlink r:id="rId25" w:history="1">
+        <w:r>
+          <w:rPr>
+            <w:rStyle w:val="Hyperlink"/>
+          </w:rPr>
+          <w:t>https://stackoverflow.com/questions/14184147/detect-lines-opencv-in-object</w:t>
+        </w:r>
+      </w:hyperlink>
+    </w:p>
+    <w:p>
+      <w:hyperlink r:id="rId26" w:history="1">
+        <w:r>
+          <w:rPr>
+            <w:rStyle w:val="Hyperlink"/>
+          </w:rPr>
+          <w:t>http://felix.abecassis.me/2011/09/opencv-morphological-skeleton/</w:t>
+        </w:r>
+      </w:hyperlink>
+      <w:r>
+        <w:t xml:space="preserve"> -Reduce to thin line</w:t>
+      </w:r>
+    </w:p>
+    <w:p>
+      <w:hyperlink r:id="rId27" w:history="1">
+        <w:r>
+          <w:rPr>
+            <w:rStyle w:val="Hyperlink"/>
+          </w:rPr>
+          <w:t>https://stackoverflow.com/questions/16665742/a-good-approach-for-detecting-lines-in-an-image</w:t>
+        </w:r>
+      </w:hyperlink>
+    </w:p>
+    <w:p>
+      <w:hyperlink r:id="rId28" w:history="1">
+        <w:r>
+          <w:rPr>
+            <w:rStyle w:val="Hyperlink"/>
+          </w:rPr>
+          <w:t>https://stackoverflow.com/questions/47389128/opencv-houghline-only-detect-one-line-in-image</w:t>
+        </w:r>
+      </w:hyperlink>
+    </w:p>
+    <w:p>
+      <w:hyperlink r:id="rId29" w:history="1">
+        <w:r>
+          <w:rPr>
+            <w:rStyle w:val="Hyperlink"/>
+          </w:rPr>
+          <w:t>https://stackoverflow.com/questions/42153379/detecting-line-by-color-using-opencv-in-python</w:t>
+        </w:r>
+      </w:hyperlink>
+    </w:p>
+    <w:p>
+      <w:hyperlink r:id="rId30" w:history="1">
+        <w:r>
+          <w:rPr>
+            <w:rStyle w:val="Hyperlink"/>
+          </w:rPr>
+          <w:t>https://stackoverflow.com/questions/49993616/multiple-line-detection-in-houghlinesp-opencv-function</w:t>
+        </w:r>
+      </w:hyperlink>
+    </w:p>
+    <w:p>
+      <w:hyperlink r:id="rId31" w:history="1">
+        <w:r>
+          <w:rPr>
+            <w:rStyle w:val="Hyperlink"/>
+          </w:rPr>
+          <w:t>https://medium.com/@mrhwick/simple-lane-detection-with-opencv-bfeb6ae54ec0</w:t>
+        </w:r>
+      </w:hyperlink>
+    </w:p>
+    <w:p>
+      <w:hyperlink r:id="rId32" w:history="1">
+        <w:r>
+          <w:rPr>
+            <w:rStyle w:val="Hyperlink"/>
+          </w:rPr>
+          <w:t>http://www.robindavid.fr/opencv-tutorial/chapter5-line-edge-and-contours-detection.html</w:t>
+        </w:r>
+      </w:hyperlink>
+    </w:p>
+    <w:p/>
+    <w:p>
+      <w:hyperlink r:id="rId33" w:history="1">
+        <w:r>
+          <w:rPr>
+            <w:rStyle w:val="Hyperlink"/>
+          </w:rPr>
+          <w:t>http://www.aishack.in/tutorials/hough-transform-basics/</w:t>
+        </w:r>
+      </w:hyperlink>
+    </w:p>
+    <w:p>
+      <w:pPr>
+        <w:pStyle w:val="Heading3"/>
+      </w:pPr>
+      <w:r>
+        <w:t>Draw on image</w:t>
+      </w:r>
+    </w:p>
+    <w:p>
+      <w:hyperlink r:id="rId34" w:history="1">
+        <w:r>
+          <w:rPr>
+            <w:rStyle w:val="Hyperlink"/>
+          </w:rPr>
+          <w:t>https://stackoverflow.com/questions/18632276/how-to-draw-a-line-on-an-image-in-opencv/18633964</w:t>
+        </w:r>
+      </w:hyperlink>
+    </w:p>
+    <w:p>
+      <w:pPr>
+        <w:pStyle w:val="Heading3"/>
+      </w:pPr>
+      <w:r>
+        <w:t>Trig</w:t>
+      </w:r>
+    </w:p>
+    <w:p>
+      <w:hyperlink r:id="rId35" w:history="1">
+        <w:r>
+          <w:rPr>
+            <w:rStyle w:val="Hyperlink"/>
+          </w:rPr>
+          <w:t>http://geomalgorithms.com/a02-_lines.html</w:t>
+        </w:r>
+      </w:hyperlink>
+    </w:p>
+    <w:p>
+      <w:pPr>
+        <w:pStyle w:val="Heading2"/>
+      </w:pPr>
       <w:bookmarkStart w:id="3" w:name="_Toc1729108"/>
       <w:r>
         <w:t>Recommendations</w:t>
@@ -6353,7 +6654,7 @@
       <w:r>
         <w:t>(</w:t>
       </w:r>
-      <w:hyperlink r:id="rId11" w:history="1">
+      <w:hyperlink r:id="rId36" w:history="1">
         <w:r>
           <w:rPr>
             <w:rStyle w:val="Hyperlink"/>
@@ -6364,7 +6665,7 @@
       <w:r>
         <w:t xml:space="preserve">, </w:t>
       </w:r>
-      <w:hyperlink r:id="rId12" w:history="1">
+      <w:hyperlink r:id="rId37" w:history="1">
         <w:r>
           <w:rPr>
             <w:rStyle w:val="Hyperlink"/>
@@ -6424,7 +6725,7 @@
           <w:rStyle w:val="Hyperlink"/>
         </w:rPr>
       </w:pPr>
-      <w:hyperlink r:id="rId13" w:history="1">
+      <w:hyperlink r:id="rId38" w:history="1">
         <w:r>
           <w:rPr>
             <w:rStyle w:val="Hyperlink"/>
@@ -6444,7 +6745,7 @@
       <w:bookmarkEnd w:id="5"/>
     </w:p>
     <w:p>
-      <w:hyperlink r:id="rId14" w:history="1">
+      <w:hyperlink r:id="rId39" w:history="1">
         <w:r>
           <w:rPr>
             <w:rStyle w:val="Hyperlink"/>
@@ -6473,42 +6774,82 @@
     </w:p>
     <w:p>
       <w:r>
+        <w:t>Part 4 pulls everything together including an application pushing data to network tables.</w:t>
+      </w:r>
+    </w:p>
+    <w:p>
+      <w:r>
+        <w:t xml:space="preserve">Part 5 is code analysis. </w:t>
+      </w:r>
+    </w:p>
+    <w:p>
+      <w:r>
+        <w:t>Part 6 - GRIP</w:t>
+      </w:r>
+    </w:p>
+    <w:p>
+      <w:r>
+        <w:t>Part 7 - Debugging</w:t>
+      </w:r>
+    </w:p>
+    <w:p>
+      <w:hyperlink r:id="rId40" w:history="1">
+        <w:r>
+          <w:rPr>
+            <w:rStyle w:val="Hyperlink"/>
+          </w:rPr>
+          <w:t>https://github.com/Team997Coders/BB2018BallFindingVision</w:t>
+        </w:r>
+      </w:hyperlink>
+    </w:p>
+    <w:p>
+      <w:hyperlink r:id="rId41" w:history="1">
+        <w:r>
+          <w:rPr>
+            <w:rStyle w:val="Hyperlink"/>
+          </w:rPr>
+          <w:t>https://www.youtube.com/watch?v=Zgt2vMSxNbs</w:t>
+        </w:r>
+      </w:hyperlink>
+    </w:p>
+    <w:p>
+      <w:pPr>
+        <w:pStyle w:val="Heading1"/>
+      </w:pPr>
+      <w:bookmarkStart w:id="7" w:name="_Toc1729112"/>
+      <w:r>
         <w:lastRenderedPageBreak/>
-        <w:t>Part 4 pulls everything together including an application pushing data to network tables.</w:t>
-      </w:r>
-    </w:p>
-    <w:p>
-      <w:r>
-        <w:t xml:space="preserve">Part 5 is code analysis. </w:t>
-      </w:r>
-    </w:p>
-    <w:p>
-      <w:r>
-        <w:t>Part 6 - GRIP</w:t>
-      </w:r>
-    </w:p>
-    <w:p>
-      <w:r>
-        <w:t>Part 7 - Debugging</w:t>
-      </w:r>
-    </w:p>
-    <w:p>
-      <w:hyperlink r:id="rId15" w:history="1">
-        <w:r>
-          <w:rPr>
-            <w:rStyle w:val="Hyperlink"/>
-          </w:rPr>
-          <w:t>https://github.com/Team997Coders/BB2018BallFindingVision</w:t>
-        </w:r>
-      </w:hyperlink>
-    </w:p>
-    <w:p>
-      <w:hyperlink r:id="rId16" w:history="1">
-        <w:r>
-          <w:rPr>
-            <w:rStyle w:val="Hyperlink"/>
-          </w:rPr>
-          <w:t>https://www.youtube.com/watch?v=Zgt2vMSxNbs</w:t>
+        <w:t>GRIP vision</w:t>
+      </w:r>
+      <w:bookmarkEnd w:id="7"/>
+    </w:p>
+    <w:p>
+      <w:hyperlink r:id="rId42" w:history="1">
+        <w:r>
+          <w:rPr>
+            <w:rStyle w:val="Hyperlink"/>
+          </w:rPr>
+          <w:t>https://wpilib.screenstepslive.com/s/currentCS/m/vision/l/463566-introduction-to-grip</w:t>
+        </w:r>
+      </w:hyperlink>
+    </w:p>
+    <w:p>
+      <w:hyperlink r:id="rId43" w:history="1">
+        <w:r>
+          <w:rPr>
+            <w:rStyle w:val="Hyperlink"/>
+          </w:rPr>
+          <w:t>https://wpilib.screenstepslive.com/s/currentCS/m/vision/l/672730-generating-code-from-grip</w:t>
+        </w:r>
+      </w:hyperlink>
+    </w:p>
+    <w:p>
+      <w:hyperlink r:id="rId44" w:anchor="/" w:history="1">
+        <w:r>
+          <w:rPr>
+            <w:rStyle w:val="Hyperlink"/>
+          </w:rPr>
+          <w:t>https://wpiroboticsprojects.github.io/GRIP/#/</w:t>
         </w:r>
       </w:hyperlink>
     </w:p>
@@ -6516,39 +6857,63 @@
       <w:pPr>
         <w:pStyle w:val="Heading1"/>
       </w:pPr>
-      <w:bookmarkStart w:id="7" w:name="_Toc1729112"/>
-      <w:r>
-        <w:t>GRIP vision</w:t>
-      </w:r>
-      <w:bookmarkEnd w:id="7"/>
-    </w:p>
-    <w:p>
-      <w:hyperlink r:id="rId17" w:history="1">
-        <w:r>
-          <w:rPr>
-            <w:rStyle w:val="Hyperlink"/>
-          </w:rPr>
-          <w:t>https://wpilib.screenstepslive.com/s/currentCS/m/vision/l/463566-introduction-to-grip</w:t>
-        </w:r>
-      </w:hyperlink>
-    </w:p>
-    <w:p>
-      <w:hyperlink r:id="rId18" w:history="1">
-        <w:r>
-          <w:rPr>
-            <w:rStyle w:val="Hyperlink"/>
-          </w:rPr>
-          <w:t>https://wpilib.screenstepslive.com/s/currentCS/m/vision/l/672730-generating-code-from-grip</w:t>
-        </w:r>
-      </w:hyperlink>
-    </w:p>
-    <w:p>
-      <w:hyperlink r:id="rId19" w:anchor="/" w:history="1">
-        <w:r>
-          <w:rPr>
-            <w:rStyle w:val="Hyperlink"/>
-          </w:rPr>
-          <w:t>https://wpiroboticsprojects.github.io/GRIP/#/</w:t>
+      <w:bookmarkStart w:id="8" w:name="_Toc1729113"/>
+      <w:r>
+        <w:t>Vision/Network table examples</w:t>
+      </w:r>
+      <w:bookmarkEnd w:id="8"/>
+    </w:p>
+    <w:p>
+      <w:hyperlink r:id="rId45" w:history="1">
+        <w:r>
+          <w:rPr>
+            <w:rStyle w:val="Hyperlink"/>
+          </w:rPr>
+          <w:t>https://github.com/frc4646/frc4646-2016-competition-code/blob/master/src/Subsystems/VisionCalculation.cpp</w:t>
+        </w:r>
+      </w:hyperlink>
+    </w:p>
+    <w:p/>
+    <w:p>
+      <w:hyperlink r:id="rId46" w:history="1">
+        <w:r>
+          <w:rPr>
+            <w:rStyle w:val="Hyperlink"/>
+          </w:rPr>
+          <w:t>https://github.com/oscarrobotics/VisionOnPi2016</w:t>
+        </w:r>
+      </w:hyperlink>
+    </w:p>
+    <w:p/>
+    <w:p>
+      <w:hyperlink r:id="rId47" w:history="1">
+        <w:r>
+          <w:rPr>
+            <w:rStyle w:val="Hyperlink"/>
+          </w:rPr>
+          <w:t>https://github.com/GarnetSquadron4901/rpi-vision-processing/blob/master/wait_for_shutdown.py</w:t>
+        </w:r>
+      </w:hyperlink>
+    </w:p>
+    <w:p/>
+    <w:p>
+      <w:hyperlink r:id="rId48" w:history="1">
+        <w:r>
+          <w:rPr>
+            <w:rStyle w:val="Hyperlink"/>
+          </w:rPr>
+          <w:t>https://github.com/frc5687/pi-tracker</w:t>
+        </w:r>
+      </w:hyperlink>
+    </w:p>
+    <w:p/>
+    <w:p>
+      <w:hyperlink r:id="rId49" w:history="1">
+        <w:r>
+          <w:rPr>
+            <w:rStyle w:val="Hyperlink"/>
+          </w:rPr>
+          <w:t>https://github.com/robotpy/pynetworktables/tree/master/samples</w:t>
         </w:r>
       </w:hyperlink>
     </w:p>
@@ -6556,132 +6921,68 @@
       <w:pPr>
         <w:pStyle w:val="Heading1"/>
       </w:pPr>
-      <w:bookmarkStart w:id="8" w:name="_Toc1729113"/>
-      <w:r>
-        <w:t>Vision/Network table examples</w:t>
-      </w:r>
-      <w:bookmarkEnd w:id="8"/>
-    </w:p>
-    <w:p>
-      <w:hyperlink r:id="rId20" w:history="1">
-        <w:r>
-          <w:rPr>
-            <w:rStyle w:val="Hyperlink"/>
-          </w:rPr>
-          <w:t>https://github.com/frc4646/frc4646-2016-competition-code/blob/master/src/Subsystems/VisionCalculation.cpp</w:t>
+      <w:bookmarkStart w:id="9" w:name="_Toc1729114"/>
+      <w:r>
+        <w:t>FRC networking</w:t>
+      </w:r>
+      <w:bookmarkEnd w:id="9"/>
+    </w:p>
+    <w:p>
+      <w:pPr>
+        <w:pStyle w:val="Heading2"/>
+      </w:pPr>
+      <w:bookmarkStart w:id="10" w:name="_Toc1729115"/>
+      <w:r>
+        <w:t>FRC networking basics</w:t>
+      </w:r>
+      <w:bookmarkEnd w:id="10"/>
+    </w:p>
+    <w:p>
+      <w:hyperlink r:id="rId50" w:history="1">
+        <w:r>
+          <w:rPr>
+            <w:rStyle w:val="Hyperlink"/>
+          </w:rPr>
+          <w:t>https://wpilib.screenstepslive.com/s/4485/m/13503/l/696075-networking-basics</w:t>
         </w:r>
       </w:hyperlink>
     </w:p>
     <w:p/>
     <w:p>
-      <w:hyperlink r:id="rId21" w:history="1">
-        <w:r>
-          <w:rPr>
-            <w:rStyle w:val="Hyperlink"/>
-          </w:rPr>
-          <w:t>https://github.com/oscarrobotics/VisionOnPi2016</w:t>
+      <w:hyperlink r:id="rId51" w:history="1">
+        <w:r>
+          <w:rPr>
+            <w:rStyle w:val="Hyperlink"/>
+          </w:rPr>
+          <w:t>https://wpilib.screenstepslive.com/s/4485/m/24193/l/319135?data-resolve-url=true&amp;data-manual-id=24193</w:t>
         </w:r>
       </w:hyperlink>
     </w:p>
     <w:p/>
     <w:p>
-      <w:hyperlink r:id="rId22" w:history="1">
-        <w:r>
-          <w:rPr>
-            <w:rStyle w:val="Hyperlink"/>
-          </w:rPr>
-          <w:t>https://github.com/GarnetSquadron4901/rpi-vision-processing/blob/master/wait_for_shutdown.py</w:t>
-        </w:r>
-      </w:hyperlink>
-    </w:p>
-    <w:p/>
-    <w:p>
-      <w:hyperlink r:id="rId23" w:history="1">
-        <w:r>
-          <w:rPr>
-            <w:rStyle w:val="Hyperlink"/>
-          </w:rPr>
-          <w:t>https://github.com/frc5687/pi-tracker</w:t>
-        </w:r>
-      </w:hyperlink>
-    </w:p>
-    <w:p/>
-    <w:p>
-      <w:hyperlink r:id="rId24" w:history="1">
-        <w:r>
-          <w:rPr>
-            <w:rStyle w:val="Hyperlink"/>
-          </w:rPr>
-          <w:t>https://github.com/robotpy/pynetworktables/tree/master/samples</w:t>
-        </w:r>
-      </w:hyperlink>
-    </w:p>
-    <w:p>
-      <w:pPr>
-        <w:pStyle w:val="Heading1"/>
-      </w:pPr>
-      <w:bookmarkStart w:id="9" w:name="_Toc1729114"/>
-      <w:r>
-        <w:t>FRC networking</w:t>
-      </w:r>
-      <w:bookmarkEnd w:id="9"/>
+      <w:hyperlink r:id="rId52" w:history="1">
+        <w:r>
+          <w:rPr>
+            <w:rStyle w:val="Hyperlink"/>
+          </w:rPr>
+          <w:t>https://wpilib.screenstepslive.com/s/currentCS/m/troubleshooting/l/319135-ip-networking-at-the-event</w:t>
+        </w:r>
+      </w:hyperlink>
+    </w:p>
+    <w:p>
+      <w:hyperlink r:id="rId53" w:history="1">
+        <w:r>
+          <w:rPr>
+            <w:rStyle w:val="Hyperlink"/>
+          </w:rPr>
+          <w:t>https://www.chiefdelphi.com/t/unable-to-connect-to-raspberry-pi-at-competition/157559</w:t>
+        </w:r>
+      </w:hyperlink>
     </w:p>
     <w:p>
       <w:pPr>
         <w:pStyle w:val="Heading2"/>
       </w:pPr>
-      <w:bookmarkStart w:id="10" w:name="_Toc1729115"/>
-      <w:r>
-        <w:t>FRC networking basics</w:t>
-      </w:r>
-      <w:bookmarkEnd w:id="10"/>
-    </w:p>
-    <w:p>
-      <w:hyperlink r:id="rId25" w:history="1">
-        <w:r>
-          <w:rPr>
-            <w:rStyle w:val="Hyperlink"/>
-          </w:rPr>
-          <w:t>https://wpilib.screenstepslive.com/s/4485/m/13503/l/696075-networking-basics</w:t>
-        </w:r>
-      </w:hyperlink>
-    </w:p>
-    <w:p/>
-    <w:p>
-      <w:hyperlink r:id="rId26" w:history="1">
-        <w:r>
-          <w:rPr>
-            <w:rStyle w:val="Hyperlink"/>
-          </w:rPr>
-          <w:t>https://wpilib.screenstepslive.com/s/4485/m/24193/l/319135?data-resolve-url=true&amp;data-manual-id=24193</w:t>
-        </w:r>
-      </w:hyperlink>
-    </w:p>
-    <w:p/>
-    <w:p>
-      <w:hyperlink r:id="rId27" w:history="1">
-        <w:r>
-          <w:rPr>
-            <w:rStyle w:val="Hyperlink"/>
-          </w:rPr>
-          <w:t>https://wpilib.screenstepslive.com/s/currentCS/m/troubleshooting/l/319135-ip-networking-at-the-event</w:t>
-        </w:r>
-      </w:hyperlink>
-    </w:p>
-    <w:p>
-      <w:hyperlink r:id="rId28" w:history="1">
-        <w:r>
-          <w:rPr>
-            <w:rStyle w:val="Hyperlink"/>
-          </w:rPr>
-          <w:t>https://www.chiefdelphi.com/t/unable-to-connect-to-raspberry-pi-at-competition/157559</w:t>
-        </w:r>
-      </w:hyperlink>
-    </w:p>
-    <w:p>
-      <w:pPr>
-        <w:pStyle w:val="Heading2"/>
-      </w:pPr>
       <w:bookmarkStart w:id="11" w:name="_Toc1729116"/>
       <w:r>
         <w:t xml:space="preserve">Change </w:t>
@@ -6705,7 +7006,7 @@
       <w:bookmarkEnd w:id="11"/>
     </w:p>
     <w:p>
-      <w:hyperlink r:id="rId29" w:history="1">
+      <w:hyperlink r:id="rId54" w:history="1">
         <w:r>
           <w:rPr>
             <w:rStyle w:val="Hyperlink"/>
@@ -6766,7 +7067,7 @@
       </w:r>
     </w:p>
     <w:p>
-      <w:hyperlink r:id="rId30" w:history="1">
+      <w:hyperlink r:id="rId55" w:history="1">
         <w:r>
           <w:rPr>
             <w:rStyle w:val="Hyperlink"/>
@@ -6787,7 +7088,6 @@
     </w:p>
     <w:p>
       <w:r>
-        <w:lastRenderedPageBreak/>
         <w:t>DS 10.TE.AM.5</w:t>
       </w:r>
     </w:p>
@@ -6858,6 +7158,7 @@
       </w:pPr>
       <w:bookmarkStart w:id="12" w:name="_Toc1729117"/>
       <w:r>
+        <w:lastRenderedPageBreak/>
         <w:t>Troubleshooting</w:t>
       </w:r>
       <w:bookmarkEnd w:id="12"/>
@@ -6886,7 +7187,7 @@
       <w:bookmarkEnd w:id="13"/>
     </w:p>
     <w:p>
-      <w:hyperlink r:id="rId31" w:history="1">
+      <w:hyperlink r:id="rId56" w:history="1">
         <w:r>
           <w:rPr>
             <w:rStyle w:val="Hyperlink"/>
@@ -6929,7 +7230,7 @@
       <w:bookmarkEnd w:id="15"/>
     </w:p>
     <w:p>
-      <w:hyperlink r:id="rId32" w:history="1">
+      <w:hyperlink r:id="rId57" w:history="1">
         <w:r>
           <w:rPr>
             <w:rStyle w:val="Hyperlink"/>
@@ -6940,7 +7241,7 @@
     </w:p>
     <w:p/>
     <w:p>
-      <w:hyperlink r:id="rId33" w:history="1">
+      <w:hyperlink r:id="rId58" w:history="1">
         <w:r>
           <w:rPr>
             <w:rStyle w:val="Hyperlink"/>
@@ -6988,7 +7289,7 @@
       </w:r>
     </w:p>
     <w:p>
-      <w:hyperlink r:id="rId34" w:history="1">
+      <w:hyperlink r:id="rId59" w:history="1">
         <w:r>
           <w:rPr>
             <w:rStyle w:val="Hyperlink"/>
@@ -7001,7 +7302,7 @@
       </w:r>
     </w:p>
     <w:p>
-      <w:hyperlink r:id="rId35" w:history="1">
+      <w:hyperlink r:id="rId60" w:history="1">
         <w:r>
           <w:rPr>
             <w:rStyle w:val="Hyperlink"/>
@@ -7012,7 +7313,7 @@
     </w:p>
     <w:p/>
     <w:p>
-      <w:hyperlink r:id="rId36" w:anchor="networktables-guide" w:history="1">
+      <w:hyperlink r:id="rId61" w:anchor="networktables-guide" w:history="1">
         <w:r>
           <w:rPr>
             <w:rStyle w:val="Hyperlink"/>
@@ -7025,7 +7326,7 @@
       </w:r>
     </w:p>
     <w:p>
-      <w:hyperlink r:id="rId37" w:history="1">
+      <w:hyperlink r:id="rId62" w:history="1">
         <w:r>
           <w:rPr>
             <w:rStyle w:val="Hyperlink"/>
@@ -7035,7 +7336,7 @@
       </w:hyperlink>
     </w:p>
     <w:p>
-      <w:hyperlink r:id="rId38" w:history="1">
+      <w:hyperlink r:id="rId63" w:history="1">
         <w:r>
           <w:rPr>
             <w:rStyle w:val="Hyperlink"/>
@@ -7045,7 +7346,7 @@
       </w:hyperlink>
     </w:p>
     <w:p>
-      <w:hyperlink r:id="rId39" w:history="1">
+      <w:hyperlink r:id="rId64" w:history="1">
         <w:r>
           <w:rPr>
             <w:rStyle w:val="Hyperlink"/>
@@ -7055,7 +7356,7 @@
       </w:hyperlink>
     </w:p>
     <w:p>
-      <w:hyperlink r:id="rId40" w:history="1">
+      <w:hyperlink r:id="rId65" w:history="1">
         <w:r>
           <w:rPr>
             <w:rStyle w:val="Hyperlink"/>
@@ -7065,7 +7366,7 @@
       </w:hyperlink>
     </w:p>
     <w:p>
-      <w:hyperlink r:id="rId41" w:history="1">
+      <w:hyperlink r:id="rId66" w:history="1">
         <w:r>
           <w:rPr>
             <w:rStyle w:val="Hyperlink"/>
@@ -7094,7 +7395,7 @@
       <w:bookmarkEnd w:id="17"/>
     </w:p>
     <w:p>
-      <w:hyperlink r:id="rId42" w:history="1">
+      <w:hyperlink r:id="rId67" w:history="1">
         <w:r>
           <w:rPr>
             <w:rStyle w:val="Hyperlink"/>
@@ -7117,7 +7418,7 @@
       <w:bookmarkEnd w:id="18"/>
     </w:p>
     <w:p>
-      <w:hyperlink r:id="rId43" w:history="1">
+      <w:hyperlink r:id="rId68" w:history="1">
         <w:r>
           <w:rPr>
             <w:rStyle w:val="Hyperlink"/>
@@ -7127,7 +7428,7 @@
       </w:hyperlink>
     </w:p>
     <w:p>
-      <w:hyperlink r:id="rId44" w:history="1">
+      <w:hyperlink r:id="rId69" w:history="1">
         <w:r>
           <w:rPr>
             <w:rStyle w:val="Hyperlink"/>
@@ -7142,53 +7443,53 @@
       </w:pPr>
       <w:bookmarkStart w:id="19" w:name="_Toc1729124"/>
       <w:r>
+        <w:t>Displaying camera</w:t>
+      </w:r>
+      <w:bookmarkEnd w:id="19"/>
+    </w:p>
+    <w:p>
+      <w:hyperlink r:id="rId70" w:history="1">
+        <w:r>
+          <w:rPr>
+            <w:rStyle w:val="Hyperlink"/>
+          </w:rPr>
+          <w:t>https://wpilib.screenstepslive.com/s/currentCS/m/shuffleboard/l/831042-displaying-camera-streams</w:t>
+        </w:r>
+      </w:hyperlink>
+    </w:p>
+    <w:p>
+      <w:pPr>
+        <w:pStyle w:val="Heading3"/>
+      </w:pPr>
+      <w:bookmarkStart w:id="20" w:name="_Toc1729125"/>
+      <w:r>
+        <w:t>Graphs</w:t>
+      </w:r>
+      <w:bookmarkEnd w:id="20"/>
+    </w:p>
+    <w:p>
+      <w:hyperlink r:id="rId71" w:history="1">
+        <w:r>
+          <w:rPr>
+            <w:rStyle w:val="Hyperlink"/>
+          </w:rPr>
+          <w:t>https://wpilib.screenstepslive.com/s/currentCS/m/shuffleboard/l/822288-working-with-graphs</w:t>
+        </w:r>
+      </w:hyperlink>
+    </w:p>
+    <w:p>
+      <w:pPr>
+        <w:pStyle w:val="Heading3"/>
+      </w:pPr>
+      <w:bookmarkStart w:id="21" w:name="_Toc1729126"/>
+      <w:r>
         <w:lastRenderedPageBreak/>
-        <w:t>Displaying camera</w:t>
-      </w:r>
-      <w:bookmarkEnd w:id="19"/>
-    </w:p>
-    <w:p>
-      <w:hyperlink r:id="rId45" w:history="1">
-        <w:r>
-          <w:rPr>
-            <w:rStyle w:val="Hyperlink"/>
-          </w:rPr>
-          <w:t>https://wpilib.screenstepslive.com/s/currentCS/m/shuffleboard/l/831042-displaying-camera-streams</w:t>
-        </w:r>
-      </w:hyperlink>
-    </w:p>
-    <w:p>
-      <w:pPr>
-        <w:pStyle w:val="Heading3"/>
-      </w:pPr>
-      <w:bookmarkStart w:id="20" w:name="_Toc1729125"/>
-      <w:r>
-        <w:t>Graphs</w:t>
-      </w:r>
-      <w:bookmarkEnd w:id="20"/>
-    </w:p>
-    <w:p>
-      <w:hyperlink r:id="rId46" w:history="1">
-        <w:r>
-          <w:rPr>
-            <w:rStyle w:val="Hyperlink"/>
-          </w:rPr>
-          <w:t>https://wpilib.screenstepslive.com/s/currentCS/m/shuffleboard/l/822288-working-with-graphs</w:t>
-        </w:r>
-      </w:hyperlink>
-    </w:p>
-    <w:p>
-      <w:pPr>
-        <w:pStyle w:val="Heading3"/>
-      </w:pPr>
-      <w:bookmarkStart w:id="21" w:name="_Toc1729126"/>
-      <w:r>
         <w:t>Displaying command based state information</w:t>
       </w:r>
       <w:bookmarkEnd w:id="21"/>
     </w:p>
     <w:p>
-      <w:hyperlink r:id="rId47" w:history="1">
+      <w:hyperlink r:id="rId72" w:history="1">
         <w:r>
           <w:rPr>
             <w:rStyle w:val="Hyperlink"/>
@@ -7208,7 +7509,7 @@
       <w:bookmarkEnd w:id="22"/>
     </w:p>
     <w:p>
-      <w:hyperlink r:id="rId48" w:history="1">
+      <w:hyperlink r:id="rId73" w:history="1">
         <w:r>
           <w:rPr>
             <w:rStyle w:val="Hyperlink"/>
@@ -7218,7 +7519,7 @@
       </w:hyperlink>
     </w:p>
     <w:p>
-      <w:hyperlink r:id="rId49" w:history="1">
+      <w:hyperlink r:id="rId74" w:history="1">
         <w:r>
           <w:rPr>
             <w:rStyle w:val="Hyperlink"/>
@@ -7228,7 +7529,7 @@
       </w:hyperlink>
     </w:p>
     <w:p>
-      <w:hyperlink r:id="rId50" w:history="1">
+      <w:hyperlink r:id="rId75" w:history="1">
         <w:r>
           <w:rPr>
             <w:rStyle w:val="Hyperlink"/>
@@ -7238,7 +7539,7 @@
       </w:hyperlink>
     </w:p>
     <w:p>
-      <w:hyperlink r:id="rId51" w:history="1">
+      <w:hyperlink r:id="rId76" w:history="1">
         <w:r>
           <w:rPr>
             <w:rStyle w:val="Hyperlink"/>
@@ -7248,7 +7549,7 @@
       </w:hyperlink>
     </w:p>
     <w:p>
-      <w:hyperlink r:id="rId52" w:history="1">
+      <w:hyperlink r:id="rId77" w:history="1">
         <w:r>
           <w:rPr>
             <w:rStyle w:val="Hyperlink"/>
@@ -7270,7 +7571,7 @@
       <w:bookmarkEnd w:id="23"/>
     </w:p>
     <w:p>
-      <w:hyperlink r:id="rId53" w:history="1">
+      <w:hyperlink r:id="rId78" w:history="1">
         <w:r>
           <w:rPr>
             <w:rStyle w:val="Hyperlink"/>
@@ -7301,7 +7602,7 @@
       <w:bookmarkEnd w:id="24"/>
     </w:p>
     <w:p>
-      <w:hyperlink r:id="rId54" w:history="1">
+      <w:hyperlink r:id="rId79" w:history="1">
         <w:r>
           <w:rPr>
             <w:rStyle w:val="Hyperlink"/>
@@ -7329,7 +7630,7 @@
       </w:r>
     </w:p>
     <w:p>
-      <w:hyperlink r:id="rId55" w:history="1">
+      <w:hyperlink r:id="rId80" w:history="1">
         <w:r>
           <w:rPr>
             <w:rStyle w:val="Hyperlink"/>
@@ -7345,7 +7646,7 @@
       </w:r>
     </w:p>
     <w:p>
-      <w:hyperlink r:id="rId56" w:history="1">
+      <w:hyperlink r:id="rId81" w:history="1">
         <w:r>
           <w:rPr>
             <w:rStyle w:val="Hyperlink"/>
@@ -7361,7 +7662,7 @@
       </w:r>
     </w:p>
     <w:p>
-      <w:hyperlink r:id="rId57" w:history="1">
+      <w:hyperlink r:id="rId82" w:history="1">
         <w:r>
           <w:rPr>
             <w:rStyle w:val="Hyperlink"/>
@@ -7371,7 +7672,7 @@
       </w:hyperlink>
     </w:p>
     <w:p>
-      <w:hyperlink r:id="rId58" w:history="1">
+      <w:hyperlink r:id="rId83" w:history="1">
         <w:r>
           <w:rPr>
             <w:rStyle w:val="Hyperlink"/>
@@ -7392,7 +7693,7 @@
       </w:r>
     </w:p>
     <w:p>
-      <w:hyperlink r:id="rId59" w:history="1">
+      <w:hyperlink r:id="rId84" w:history="1">
         <w:r>
           <w:rPr>
             <w:rStyle w:val="Hyperlink"/>
@@ -7414,7 +7715,6 @@
       <w:bookmarkStart w:id="25" w:name="_Toc1729130"/>
       <w:proofErr w:type="spellStart"/>
       <w:r>
-        <w:lastRenderedPageBreak/>
         <w:t>Misc</w:t>
       </w:r>
       <w:proofErr w:type="spellEnd"/>
@@ -7439,7 +7739,7 @@
       <w:proofErr w:type="gramEnd"/>
     </w:p>
     <w:p>
-      <w:hyperlink r:id="rId60" w:history="1">
+      <w:hyperlink r:id="rId85" w:history="1">
         <w:r>
           <w:rPr>
             <w:rStyle w:val="Hyperlink"/>
@@ -7472,7 +7772,7 @@
       </w:r>
     </w:p>
     <w:p>
-      <w:hyperlink r:id="rId61" w:history="1">
+      <w:hyperlink r:id="rId86" w:history="1">
         <w:r>
           <w:rPr>
             <w:rStyle w:val="Hyperlink"/>
@@ -7500,7 +7800,7 @@
       </w:r>
     </w:p>
     <w:p>
-      <w:hyperlink r:id="rId62" w:history="1">
+      <w:hyperlink r:id="rId87" w:history="1">
         <w:r>
           <w:rPr>
             <w:rStyle w:val="Hyperlink"/>
@@ -7548,7 +7848,7 @@
       <w:r>
         <w:t xml:space="preserve">To use vision (or any other 'sensor' system as an input to a PID see this article... </w:t>
       </w:r>
-      <w:hyperlink r:id="rId63" w:history="1">
+      <w:hyperlink r:id="rId88" w:history="1">
         <w:r>
           <w:rPr>
             <w:rStyle w:val="Hyperlink"/>
@@ -7568,7 +7868,7 @@
       <w:bookmarkEnd w:id="29"/>
     </w:p>
     <w:p>
-      <w:hyperlink r:id="rId64" w:anchor="product_tabs_technical_resources" w:history="1">
+      <w:hyperlink r:id="rId89" w:anchor="product_tabs_technical_resources" w:history="1">
         <w:r>
           <w:rPr>
             <w:rStyle w:val="Hyperlink"/>
@@ -7601,7 +7901,7 @@
       <w:proofErr w:type="gramEnd"/>
     </w:p>
     <w:p>
-      <w:hyperlink r:id="rId65" w:history="1">
+      <w:hyperlink r:id="rId90" w:history="1">
         <w:r>
           <w:rPr>
             <w:rStyle w:val="Hyperlink"/>
@@ -7616,7 +7916,7 @@
       </w:r>
     </w:p>
     <w:p>
-      <w:hyperlink r:id="rId66" w:history="1">
+      <w:hyperlink r:id="rId91" w:history="1">
         <w:r>
           <w:rPr>
             <w:rStyle w:val="Hyperlink"/>
@@ -7634,7 +7934,7 @@
       </w:r>
     </w:p>
     <w:p>
-      <w:hyperlink r:id="rId67" w:history="1">
+      <w:hyperlink r:id="rId92" w:history="1">
         <w:r>
           <w:rPr>
             <w:rStyle w:val="Hyperlink"/>
@@ -7696,7 +7996,7 @@
       </w:r>
     </w:p>
     <w:p>
-      <w:hyperlink r:id="rId68" w:history="1">
+      <w:hyperlink r:id="rId93" w:history="1">
         <w:r>
           <w:rPr>
             <w:rStyle w:val="Hyperlink"/>
@@ -7719,7 +8019,7 @@
       <w:r>
         <w:t>(</w:t>
       </w:r>
-      <w:hyperlink r:id="rId69" w:history="1">
+      <w:hyperlink r:id="rId94" w:history="1">
         <w:r>
           <w:rPr>
             <w:rStyle w:val="Hyperlink"/>
@@ -7742,7 +8042,7 @@
       </w:r>
     </w:p>
     <w:p>
-      <w:hyperlink r:id="rId70" w:history="1">
+      <w:hyperlink r:id="rId95" w:history="1">
         <w:r>
           <w:rPr>
             <w:rStyle w:val="Hyperlink"/>
@@ -7783,7 +8083,7 @@
       <w:bookmarkEnd w:id="34"/>
     </w:p>
     <w:p>
-      <w:hyperlink r:id="rId71" w:history="1">
+      <w:hyperlink r:id="rId96" w:history="1">
         <w:r>
           <w:rPr>
             <w:rStyle w:val="Hyperlink"/>
@@ -7806,7 +8106,7 @@
       </w:r>
     </w:p>
     <w:p>
-      <w:hyperlink r:id="rId72" w:history="1">
+      <w:hyperlink r:id="rId97" w:history="1">
         <w:r>
           <w:rPr>
             <w:rStyle w:val="Hyperlink"/>
@@ -7821,84 +8121,84 @@
       </w:pPr>
       <w:bookmarkStart w:id="36" w:name="_Toc1729141"/>
       <w:r>
+        <w:t>Use the plot feature to 'see' things happen :)</w:t>
+      </w:r>
+      <w:bookmarkEnd w:id="36"/>
+    </w:p>
+    <w:p/>
+    <w:p>
+      <w:r>
+        <w:t>**Before you enable the DS, spin the Joystick axis so it reaches the X and Y extremities are reached. USB Gamepads calibrate on-the-fly so if the Gamepad was just inserted into the DS, it likely has not auto detected the max mechanical range of the sticks.</w:t>
+      </w:r>
+    </w:p>
+    <w:p/>
+    <w:p>
+      <w:r>
         <w:lastRenderedPageBreak/>
-        <w:t>Use the plot feature to 'see' things happen :)</w:t>
-      </w:r>
-      <w:bookmarkEnd w:id="36"/>
+        <w:t>Reset the motor controllers then DOCUMENT EXACTLY how each controller is configured f</w:t>
+      </w:r>
+      <w:r>
+        <w:t>or each position on the robot.</w:t>
+      </w:r>
+    </w:p>
+    <w:p>
+      <w:hyperlink r:id="rId98" w:history="1">
+        <w:r>
+          <w:rPr>
+            <w:rStyle w:val="Hyperlink"/>
+          </w:rPr>
+          <w:t>https://phoenix-documentation.readthedocs.io/en/latest/ch13_MC.html</w:t>
+        </w:r>
+      </w:hyperlink>
+    </w:p>
+    <w:p>
+      <w:r>
+        <w:t xml:space="preserve">New in 2019 is the ability to set all these parameters from software. This is recommended to ensure the controllers are really configured correctly, just in case the controller has been replaced/swapped etc... </w:t>
+      </w:r>
+    </w:p>
+    <w:p>
+      <w:r>
+        <w:t>A general recommendation is to:</w:t>
+      </w:r>
+    </w:p>
+    <w:p>
+      <w:r>
+        <w:t xml:space="preserve">    Configure all devices during robot-</w:t>
+      </w:r>
+      <w:proofErr w:type="spellStart"/>
+      <w:r>
+        <w:t>bootup</w:t>
+      </w:r>
+      <w:proofErr w:type="spellEnd"/>
+      <w:r>
+        <w:t xml:space="preserve"> using the API,</w:t>
+      </w:r>
+    </w:p>
+    <w:p>
+      <w:r>
+        <w:t xml:space="preserve">    Use Tuner to dial values quickly during testing/calibration.</w:t>
+      </w:r>
+    </w:p>
+    <w:p>
+      <w:r>
+        <w:t xml:space="preserve">    Export the settings so they are not lost.</w:t>
+      </w:r>
+    </w:p>
+    <w:p>
+      <w:r>
+        <w:t xml:space="preserve">    Update your software </w:t>
+      </w:r>
+      <w:proofErr w:type="spellStart"/>
+      <w:r>
+        <w:t>config</w:t>
+      </w:r>
+      <w:proofErr w:type="spellEnd"/>
+      <w:r>
+        <w:t xml:space="preserve"> values so that Tuner is no longer necessary.</w:t>
+      </w:r>
     </w:p>
     <w:p/>
     <w:p>
-      <w:r>
-        <w:t>**Before you enable the DS, spin the Joystick axis so it reaches the X and Y extremities are reached. USB Gamepads calibrate on-the-fly so if the Gamepad was just inserted into the DS, it likely has not auto detected the max mechanical range of the sticks.</w:t>
-      </w:r>
-    </w:p>
-    <w:p/>
-    <w:p>
-      <w:r>
-        <w:t>Reset the motor controllers then DOCUMENT EXACTLY how each controller is configured f</w:t>
-      </w:r>
-      <w:r>
-        <w:t>or each position on the robot.</w:t>
-      </w:r>
-    </w:p>
-    <w:p>
-      <w:hyperlink r:id="rId73" w:history="1">
-        <w:r>
-          <w:rPr>
-            <w:rStyle w:val="Hyperlink"/>
-          </w:rPr>
-          <w:t>https://phoenix-documentation.readthedocs.io/en/latest/ch13_MC.html</w:t>
-        </w:r>
-      </w:hyperlink>
-    </w:p>
-    <w:p>
-      <w:r>
-        <w:t xml:space="preserve">New in 2019 is the ability to set all these parameters from software. This is recommended to ensure the controllers are really configured correctly, just in case the controller has been replaced/swapped etc... </w:t>
-      </w:r>
-    </w:p>
-    <w:p>
-      <w:r>
-        <w:t>A general recommendation is to:</w:t>
-      </w:r>
-    </w:p>
-    <w:p>
-      <w:r>
-        <w:t xml:space="preserve">    Configure all devices during robot-</w:t>
-      </w:r>
-      <w:proofErr w:type="spellStart"/>
-      <w:r>
-        <w:t>bootup</w:t>
-      </w:r>
-      <w:proofErr w:type="spellEnd"/>
-      <w:r>
-        <w:t xml:space="preserve"> using the API,</w:t>
-      </w:r>
-    </w:p>
-    <w:p>
-      <w:r>
-        <w:t xml:space="preserve">    Use Tuner to dial values quickly during testing/calibration.</w:t>
-      </w:r>
-    </w:p>
-    <w:p>
-      <w:r>
-        <w:t xml:space="preserve">    Export the settings so they are not lost.</w:t>
-      </w:r>
-    </w:p>
-    <w:p>
-      <w:r>
-        <w:t xml:space="preserve">    Update your software </w:t>
-      </w:r>
-      <w:proofErr w:type="spellStart"/>
-      <w:r>
-        <w:t>config</w:t>
-      </w:r>
-      <w:proofErr w:type="spellEnd"/>
-      <w:r>
-        <w:t xml:space="preserve"> values so that Tuner is no longer necessary.</w:t>
-      </w:r>
-    </w:p>
-    <w:p/>
-    <w:p>
       <w:pPr>
         <w:pStyle w:val="Heading2"/>
       </w:pPr>
@@ -7926,7 +8226,7 @@
       <w:bookmarkEnd w:id="37"/>
     </w:p>
     <w:p>
-      <w:hyperlink r:id="rId74" w:history="1">
+      <w:hyperlink r:id="rId99" w:history="1">
         <w:r>
           <w:rPr>
             <w:rStyle w:val="Hyperlink"/>
@@ -7975,7 +8275,7 @@
       </w:r>
     </w:p>
     <w:p>
-      <w:hyperlink r:id="rId75" w:history="1">
+      <w:hyperlink r:id="rId100" w:history="1">
         <w:r>
           <w:rPr>
             <w:rStyle w:val="Hyperlink"/>
@@ -8001,7 +8301,7 @@
       </w:r>
     </w:p>
     <w:p>
-      <w:hyperlink r:id="rId76" w:history="1">
+      <w:hyperlink r:id="rId101" w:history="1">
         <w:r>
           <w:rPr>
             <w:rStyle w:val="Hyperlink"/>
@@ -8039,7 +8339,7 @@
       </w:r>
     </w:p>
     <w:p>
-      <w:hyperlink r:id="rId77" w:history="1">
+      <w:hyperlink r:id="rId102" w:history="1">
         <w:r>
           <w:rPr>
             <w:rStyle w:val="Hyperlink"/>
@@ -8170,7 +8470,6 @@
     </w:p>
     <w:p>
       <w:r>
-        <w:lastRenderedPageBreak/>
         <w:t>We can use "Soft Limits" on the lifter to control the max/min position when under driver control and not a pre-set position. "Sensor Phase" is critical here.</w:t>
       </w:r>
     </w:p>
@@ -8185,7 +8484,7 @@
       <w:bookmarkEnd w:id="42"/>
     </w:p>
     <w:p>
-      <w:hyperlink r:id="rId78" w:history="1">
+      <w:hyperlink r:id="rId103" w:history="1">
         <w:r>
           <w:rPr>
             <w:rStyle w:val="Hyperlink"/>
@@ -8200,7 +8499,7 @@
       </w:r>
     </w:p>
     <w:p>
-      <w:hyperlink r:id="rId79" w:history="1">
+      <w:hyperlink r:id="rId104" w:history="1">
         <w:r>
           <w:rPr>
             <w:rStyle w:val="Hyperlink"/>
@@ -8228,7 +8527,7 @@
       </w:r>
     </w:p>
     <w:p>
-      <w:hyperlink r:id="rId80" w:history="1">
+      <w:hyperlink r:id="rId105" w:history="1">
         <w:r>
           <w:rPr>
             <w:rStyle w:val="Hyperlink"/>
@@ -8281,7 +8580,7 @@
       </w:r>
     </w:p>
     <w:p>
-      <w:hyperlink r:id="rId81" w:history="1">
+      <w:hyperlink r:id="rId106" w:history="1">
         <w:r>
           <w:rPr>
             <w:rStyle w:val="Hyperlink"/>
@@ -8310,7 +8609,7 @@
       </w:r>
     </w:p>
     <w:p>
-      <w:hyperlink r:id="rId82" w:history="1">
+      <w:hyperlink r:id="rId107" w:history="1">
         <w:r>
           <w:rPr>
             <w:rStyle w:val="Hyperlink"/>
@@ -8359,7 +8658,7 @@
       <w:bookmarkEnd w:id="47"/>
     </w:p>
     <w:p>
-      <w:hyperlink r:id="rId83" w:history="1">
+      <w:hyperlink r:id="rId108" w:history="1">
         <w:r>
           <w:rPr>
             <w:rStyle w:val="Hyperlink"/>
@@ -8389,7 +8688,7 @@
       </w:r>
     </w:p>
     <w:p>
-      <w:hyperlink r:id="rId84" w:history="1">
+      <w:hyperlink r:id="rId109" w:history="1">
         <w:r>
           <w:rPr>
             <w:rStyle w:val="Hyperlink"/>
@@ -8399,7 +8698,7 @@
       </w:hyperlink>
     </w:p>
     <w:p>
-      <w:hyperlink r:id="rId85" w:history="1">
+      <w:hyperlink r:id="rId110" w:history="1">
         <w:r>
           <w:rPr>
             <w:rStyle w:val="Hyperlink"/>
@@ -8440,7 +8739,7 @@
       <w:bookmarkEnd w:id="48"/>
     </w:p>
     <w:p>
-      <w:hyperlink r:id="rId86" w:history="1">
+      <w:hyperlink r:id="rId111" w:history="1">
         <w:r>
           <w:rPr>
             <w:rStyle w:val="Hyperlink"/>
@@ -8455,66 +8754,66 @@
       </w:pPr>
       <w:bookmarkStart w:id="49" w:name="_Toc1729154"/>
       <w:r>
+        <w:t>Spline fitting</w:t>
+      </w:r>
+      <w:bookmarkEnd w:id="49"/>
+    </w:p>
+    <w:p>
+      <w:hyperlink r:id="rId112" w:history="1">
+        <w:r>
+          <w:rPr>
+            <w:rStyle w:val="Hyperlink"/>
+          </w:rPr>
+          <w:t>https://github.com/Team254/TrajectoryLib</w:t>
+        </w:r>
+      </w:hyperlink>
+    </w:p>
+    <w:p>
+      <w:hyperlink r:id="rId113" w:history="1">
+        <w:r>
+          <w:rPr>
+            <w:rStyle w:val="Hyperlink"/>
+          </w:rPr>
+          <w:t>https://www.chiefdelphi.com/t/pic-parametric-quintic-spline-trajectory/178825</w:t>
+        </w:r>
+      </w:hyperlink>
+      <w:r>
+        <w:t xml:space="preserve"> (Nice images)</w:t>
+      </w:r>
+    </w:p>
+    <w:p>
+      <w:pPr>
+        <w:pStyle w:val="Heading2"/>
+      </w:pPr>
+      <w:bookmarkStart w:id="50" w:name="_Toc1729155"/>
+      <w:r>
+        <w:t>Motion profiling article</w:t>
+      </w:r>
+      <w:bookmarkEnd w:id="50"/>
+    </w:p>
+    <w:p>
+      <w:hyperlink r:id="rId114" w:history="1">
+        <w:r>
+          <w:rPr>
+            <w:rStyle w:val="Hyperlink"/>
+          </w:rPr>
+          <w:t>https://www.chiefdelphi.com/t/motion-profiling/115133</w:t>
+        </w:r>
+      </w:hyperlink>
+    </w:p>
+    <w:p>
+      <w:pPr>
+        <w:pStyle w:val="Heading2"/>
+      </w:pPr>
+      <w:bookmarkStart w:id="51" w:name="_Toc1729156"/>
+      <w:r>
         <w:lastRenderedPageBreak/>
-        <w:t>Spline fitting</w:t>
-      </w:r>
-      <w:bookmarkEnd w:id="49"/>
-    </w:p>
-    <w:p>
-      <w:hyperlink r:id="rId87" w:history="1">
-        <w:r>
-          <w:rPr>
-            <w:rStyle w:val="Hyperlink"/>
-          </w:rPr>
-          <w:t>https://github.com/Team254/TrajectoryLib</w:t>
-        </w:r>
-      </w:hyperlink>
-    </w:p>
-    <w:p>
-      <w:hyperlink r:id="rId88" w:history="1">
-        <w:r>
-          <w:rPr>
-            <w:rStyle w:val="Hyperlink"/>
-          </w:rPr>
-          <w:t>https://www.chiefdelphi.com/t/pic-parametric-quintic-spline-trajectory/178825</w:t>
-        </w:r>
-      </w:hyperlink>
-      <w:r>
-        <w:t xml:space="preserve"> (Nice images)</w:t>
-      </w:r>
-    </w:p>
-    <w:p>
-      <w:pPr>
-        <w:pStyle w:val="Heading2"/>
-      </w:pPr>
-      <w:bookmarkStart w:id="50" w:name="_Toc1729155"/>
-      <w:r>
-        <w:t>Motion profiling article</w:t>
-      </w:r>
-      <w:bookmarkEnd w:id="50"/>
-    </w:p>
-    <w:p>
-      <w:hyperlink r:id="rId89" w:history="1">
-        <w:r>
-          <w:rPr>
-            <w:rStyle w:val="Hyperlink"/>
-          </w:rPr>
-          <w:t>https://www.chiefdelphi.com/t/motion-profiling/115133</w:t>
-        </w:r>
-      </w:hyperlink>
-    </w:p>
-    <w:p>
-      <w:pPr>
-        <w:pStyle w:val="Heading2"/>
-      </w:pPr>
-      <w:bookmarkStart w:id="51" w:name="_Toc1729156"/>
-      <w:r>
         <w:t>Motion planning video presentation</w:t>
       </w:r>
       <w:bookmarkEnd w:id="51"/>
     </w:p>
     <w:p>
-      <w:hyperlink r:id="rId90" w:history="1">
+      <w:hyperlink r:id="rId115" w:history="1">
         <w:r>
           <w:rPr>
             <w:rStyle w:val="Hyperlink"/>
@@ -8524,7 +8823,7 @@
       </w:hyperlink>
     </w:p>
     <w:p>
-      <w:hyperlink r:id="rId91" w:anchor="slide=id.g76b62f478_0_111" w:history="1">
+      <w:hyperlink r:id="rId116" w:anchor="slide=id.g76b62f478_0_111" w:history="1">
         <w:r>
           <w:rPr>
             <w:rStyle w:val="Hyperlink"/>
@@ -8624,7 +8923,7 @@
       <w:bookmarkEnd w:id="52"/>
     </w:p>
     <w:p>
-      <w:hyperlink r:id="rId92" w:history="1">
+      <w:hyperlink r:id="rId117" w:history="1">
         <w:r>
           <w:rPr>
             <w:rStyle w:val="Hyperlink"/>
@@ -8656,7 +8955,7 @@
       <w:bookmarkEnd w:id="53"/>
     </w:p>
     <w:p>
-      <w:hyperlink r:id="rId93" w:history="1">
+      <w:hyperlink r:id="rId118" w:history="1">
         <w:r>
           <w:rPr>
             <w:rStyle w:val="Hyperlink"/>
@@ -8671,7 +8970,7 @@
       </w:r>
     </w:p>
     <w:p>
-      <w:hyperlink r:id="rId94" w:history="1">
+      <w:hyperlink r:id="rId119" w:history="1">
         <w:r>
           <w:rPr>
             <w:rStyle w:val="Hyperlink"/>
@@ -8696,7 +8995,7 @@
       <w:proofErr w:type="spellEnd"/>
     </w:p>
     <w:p>
-      <w:hyperlink r:id="rId95" w:history="1">
+      <w:hyperlink r:id="rId120" w:history="1">
         <w:r>
           <w:rPr>
             <w:rStyle w:val="Hyperlink"/>
@@ -8741,7 +9040,7 @@
                     </pic:cNvPicPr>
                   </pic:nvPicPr>
                   <pic:blipFill>
-                    <a:blip r:embed="rId96">
+                    <a:blip r:embed="rId121">
                       <a:extLst>
                         <a:ext uri="{28A0092B-C50C-407E-A947-70E740481C1C}">
                           <a14:useLocalDpi xmlns:a14="http://schemas.microsoft.com/office/drawing/2010/main" val="0"/>
@@ -8798,7 +9097,7 @@
       <w:bookmarkEnd w:id="56"/>
     </w:p>
     <w:p>
-      <w:hyperlink r:id="rId97" w:history="1">
+      <w:hyperlink r:id="rId122" w:history="1">
         <w:r>
           <w:rPr>
             <w:rStyle w:val="Hyperlink"/>
@@ -8808,7 +9107,7 @@
       </w:hyperlink>
     </w:p>
     <w:p>
-      <w:hyperlink r:id="rId98" w:history="1">
+      <w:hyperlink r:id="rId123" w:history="1">
         <w:r>
           <w:rPr>
             <w:rStyle w:val="Hyperlink"/>
@@ -8828,7 +9127,7 @@
       <w:bookmarkEnd w:id="57"/>
     </w:p>
     <w:p>
-      <w:hyperlink r:id="rId99" w:history="1">
+      <w:hyperlink r:id="rId124" w:history="1">
         <w:r>
           <w:rPr>
             <w:rStyle w:val="Hyperlink"/>
@@ -8848,7 +9147,7 @@
       <w:bookmarkEnd w:id="58"/>
     </w:p>
     <w:p>
-      <w:hyperlink r:id="rId100" w:history="1">
+      <w:hyperlink r:id="rId125" w:history="1">
         <w:r>
           <w:rPr>
             <w:rStyle w:val="Hyperlink"/>
@@ -8892,7 +9191,7 @@
       </w:r>
     </w:p>
     <w:p>
-      <w:hyperlink r:id="rId101" w:history="1">
+      <w:hyperlink r:id="rId126" w:history="1">
         <w:r>
           <w:rPr>
             <w:rStyle w:val="Hyperlink"/>
@@ -8917,7 +9216,7 @@
       <w:proofErr w:type="spellEnd"/>
     </w:p>
     <w:p>
-      <w:hyperlink r:id="rId102" w:history="1">
+      <w:hyperlink r:id="rId127" w:history="1">
         <w:r>
           <w:rPr>
             <w:rStyle w:val="Hyperlink"/>
@@ -8937,7 +9236,7 @@
       <w:bookmarkEnd w:id="61"/>
     </w:p>
     <w:p>
-      <w:hyperlink r:id="rId103" w:history="1">
+      <w:hyperlink r:id="rId128" w:history="1">
         <w:r>
           <w:rPr>
             <w:rStyle w:val="Hyperlink"/>
@@ -8957,7 +9256,7 @@
       <w:bookmarkEnd w:id="62"/>
     </w:p>
     <w:p>
-      <w:hyperlink r:id="rId104" w:history="1">
+      <w:hyperlink r:id="rId129" w:history="1">
         <w:r>
           <w:rPr>
             <w:rStyle w:val="Hyperlink"/>
@@ -8977,7 +9276,7 @@
       <w:bookmarkEnd w:id="63"/>
     </w:p>
     <w:p>
-      <w:hyperlink r:id="rId105" w:history="1">
+      <w:hyperlink r:id="rId130" w:history="1">
         <w:r>
           <w:rPr>
             <w:rStyle w:val="Hyperlink"/>
@@ -8998,7 +9297,7 @@
       <w:bookmarkEnd w:id="64"/>
     </w:p>
     <w:p>
-      <w:hyperlink r:id="rId106" w:history="1">
+      <w:hyperlink r:id="rId131" w:history="1">
         <w:r>
           <w:rPr>
             <w:rStyle w:val="Hyperlink"/>
@@ -9023,7 +9322,7 @@
       <w:proofErr w:type="spellEnd"/>
     </w:p>
     <w:p>
-      <w:hyperlink r:id="rId107" w:history="1">
+      <w:hyperlink r:id="rId132" w:history="1">
         <w:r>
           <w:rPr>
             <w:rStyle w:val="Hyperlink"/>
@@ -9074,7 +9373,7 @@
       <w:proofErr w:type="spellEnd"/>
     </w:p>
     <w:p>
-      <w:hyperlink r:id="rId108" w:history="1">
+      <w:hyperlink r:id="rId133" w:history="1">
         <w:r>
           <w:rPr>
             <w:rStyle w:val="Hyperlink"/>
@@ -9084,7 +9383,7 @@
       </w:hyperlink>
     </w:p>
     <w:p>
-      <w:hyperlink r:id="rId109" w:history="1">
+      <w:hyperlink r:id="rId134" w:history="1">
         <w:r>
           <w:rPr>
             <w:rStyle w:val="Hyperlink"/>
@@ -9112,7 +9411,7 @@
       <w:proofErr w:type="spellEnd"/>
     </w:p>
     <w:p>
-      <w:hyperlink r:id="rId110" w:history="1">
+      <w:hyperlink r:id="rId135" w:history="1">
         <w:r>
           <w:rPr>
             <w:rStyle w:val="Hyperlink"/>
@@ -9132,7 +9431,7 @@
       <w:bookmarkEnd w:id="69"/>
     </w:p>
     <w:p>
-      <w:hyperlink r:id="rId111" w:history="1">
+      <w:hyperlink r:id="rId136" w:history="1">
         <w:r>
           <w:rPr>
             <w:rStyle w:val="Hyperlink"/>
@@ -9152,7 +9451,7 @@
       <w:bookmarkEnd w:id="70"/>
     </w:p>
     <w:p>
-      <w:hyperlink r:id="rId112" w:history="1">
+      <w:hyperlink r:id="rId137" w:history="1">
         <w:r>
           <w:rPr>
             <w:rStyle w:val="Hyperlink"/>
@@ -9162,7 +9461,7 @@
       </w:hyperlink>
     </w:p>
     <w:p>
-      <w:hyperlink r:id="rId113" w:history="1">
+      <w:hyperlink r:id="rId138" w:history="1">
         <w:r>
           <w:rPr>
             <w:rStyle w:val="Hyperlink"/>
@@ -9172,7 +9471,7 @@
       </w:hyperlink>
     </w:p>
     <w:p>
-      <w:hyperlink r:id="rId114" w:history="1">
+      <w:hyperlink r:id="rId139" w:history="1">
         <w:r>
           <w:rPr>
             <w:rStyle w:val="Hyperlink"/>
@@ -9182,7 +9481,7 @@
       </w:hyperlink>
     </w:p>
     <w:p>
-      <w:hyperlink r:id="rId115" w:history="1">
+      <w:hyperlink r:id="rId140" w:history="1">
         <w:r>
           <w:rPr>
             <w:rStyle w:val="Hyperlink"/>
@@ -9192,7 +9491,7 @@
       </w:hyperlink>
     </w:p>
     <w:p>
-      <w:hyperlink r:id="rId116" w:history="1">
+      <w:hyperlink r:id="rId141" w:history="1">
         <w:r>
           <w:rPr>
             <w:rStyle w:val="Hyperlink"/>
@@ -9212,7 +9511,7 @@
       <w:bookmarkEnd w:id="71"/>
     </w:p>
     <w:p>
-      <w:hyperlink r:id="rId117" w:history="1">
+      <w:hyperlink r:id="rId142" w:history="1">
         <w:r>
           <w:rPr>
             <w:rStyle w:val="Hyperlink"/>
@@ -9234,7 +9533,7 @@
       <w:proofErr w:type="gramEnd"/>
     </w:p>
     <w:p>
-      <w:hyperlink r:id="rId118" w:history="1">
+      <w:hyperlink r:id="rId143" w:history="1">
         <w:r>
           <w:rPr>
             <w:rStyle w:val="Hyperlink"/>
@@ -9254,7 +9553,7 @@
       <w:bookmarkEnd w:id="73"/>
     </w:p>
     <w:p>
-      <w:hyperlink r:id="rId119" w:history="1">
+      <w:hyperlink r:id="rId144" w:history="1">
         <w:r>
           <w:rPr>
             <w:rStyle w:val="Hyperlink"/>
@@ -9274,7 +9573,7 @@
       <w:bookmarkEnd w:id="74"/>
     </w:p>
     <w:p>
-      <w:hyperlink r:id="rId120" w:history="1">
+      <w:hyperlink r:id="rId145" w:history="1">
         <w:r>
           <w:rPr>
             <w:rStyle w:val="Hyperlink"/>
@@ -9330,7 +9629,7 @@
       <w:proofErr w:type="gramEnd"/>
     </w:p>
     <w:p>
-      <w:hyperlink r:id="rId121" w:history="1">
+      <w:hyperlink r:id="rId146" w:history="1">
         <w:r>
           <w:rPr>
             <w:rStyle w:val="Hyperlink"/>
@@ -9340,7 +9639,7 @@
       </w:hyperlink>
     </w:p>
     <w:p>
-      <w:hyperlink r:id="rId122" w:history="1">
+      <w:hyperlink r:id="rId147" w:history="1">
         <w:r>
           <w:rPr>
             <w:rStyle w:val="Hyperlink"/>
@@ -9445,7 +9744,7 @@
       <w:r>
         <w:t xml:space="preserve">In a web browser navigate to </w:t>
       </w:r>
-      <w:hyperlink r:id="rId123" w:history="1">
+      <w:hyperlink r:id="rId148" w:history="1">
         <w:r>
           <w:rPr>
             <w:rStyle w:val="Hyperlink"/>
@@ -9498,7 +9797,7 @@
         <w:tab/>
         <w:t xml:space="preserve">You need an account at </w:t>
       </w:r>
-      <w:hyperlink r:id="rId124" w:history="1">
+      <w:hyperlink r:id="rId149" w:history="1">
         <w:r>
           <w:rPr>
             <w:rStyle w:val="Hyperlink"/>
@@ -9533,7 +9832,7 @@
       </w:r>
     </w:p>
     <w:p>
-      <w:hyperlink r:id="rId125" w:history="1">
+      <w:hyperlink r:id="rId150" w:history="1">
         <w:r>
           <w:rPr>
             <w:rStyle w:val="Hyperlink"/>
@@ -9594,7 +9893,7 @@
                     </pic:cNvPicPr>
                   </pic:nvPicPr>
                   <pic:blipFill>
-                    <a:blip r:embed="rId126">
+                    <a:blip r:embed="rId151">
                       <a:extLst>
                         <a:ext uri="{28A0092B-C50C-407E-A947-70E740481C1C}">
                           <a14:useLocalDpi xmlns:a14="http://schemas.microsoft.com/office/drawing/2010/main" val="0"/>
@@ -9627,7 +9926,7 @@
       </w:r>
     </w:p>
     <w:p>
-      <w:hyperlink r:id="rId127" w:history="1">
+      <w:hyperlink r:id="rId152" w:history="1">
         <w:r>
           <w:rPr>
             <w:rStyle w:val="Hyperlink"/>
@@ -9637,7 +9936,7 @@
       </w:hyperlink>
     </w:p>
     <w:p>
-      <w:hyperlink r:id="rId128" w:history="1">
+      <w:hyperlink r:id="rId153" w:history="1">
         <w:r>
           <w:rPr>
             <w:rStyle w:val="Hyperlink"/>
@@ -9677,7 +9976,7 @@
                     </pic:cNvPicPr>
                   </pic:nvPicPr>
                   <pic:blipFill>
-                    <a:blip r:embed="rId129">
+                    <a:blip r:embed="rId154">
                       <a:extLst>
                         <a:ext uri="{28A0092B-C50C-407E-A947-70E740481C1C}">
                           <a14:useLocalDpi xmlns:a14="http://schemas.microsoft.com/office/drawing/2010/main" val="0"/>
@@ -9710,7 +10009,7 @@
       </w:r>
     </w:p>
     <w:p>
-      <w:hyperlink r:id="rId130" w:history="1">
+      <w:hyperlink r:id="rId155" w:history="1">
         <w:r>
           <w:rPr>
             <w:rStyle w:val="Hyperlink"/>
@@ -9720,7 +10019,7 @@
       </w:hyperlink>
     </w:p>
     <w:p>
-      <w:hyperlink r:id="rId131" w:history="1">
+      <w:hyperlink r:id="rId156" w:history="1">
         <w:r>
           <w:rPr>
             <w:rStyle w:val="Hyperlink"/>
@@ -9755,7 +10054,7 @@
                     </pic:cNvPicPr>
                   </pic:nvPicPr>
                   <pic:blipFill>
-                    <a:blip r:embed="rId132">
+                    <a:blip r:embed="rId157">
                       <a:extLst>
                         <a:ext uri="{28A0092B-C50C-407E-A947-70E740481C1C}">
                           <a14:useLocalDpi xmlns:a14="http://schemas.microsoft.com/office/drawing/2010/main" val="0"/>
@@ -9793,7 +10092,7 @@
       </w:pPr>
     </w:p>
     <w:p>
-      <w:hyperlink r:id="rId133" w:history="1">
+      <w:hyperlink r:id="rId158" w:history="1">
         <w:r>
           <w:rPr>
             <w:rStyle w:val="Hyperlink"/>
@@ -9803,7 +10102,7 @@
       </w:hyperlink>
     </w:p>
     <w:p>
-      <w:hyperlink r:id="rId134" w:history="1">
+      <w:hyperlink r:id="rId159" w:history="1">
         <w:r>
           <w:rPr>
             <w:rStyle w:val="Hyperlink"/>
@@ -9839,7 +10138,7 @@
                     </pic:cNvPicPr>
                   </pic:nvPicPr>
                   <pic:blipFill>
-                    <a:blip r:embed="rId135">
+                    <a:blip r:embed="rId160">
                       <a:extLst>
                         <a:ext uri="{28A0092B-C50C-407E-A947-70E740481C1C}">
                           <a14:useLocalDpi xmlns:a14="http://schemas.microsoft.com/office/drawing/2010/main" val="0"/>
@@ -9872,7 +10171,7 @@
       </w:r>
     </w:p>
     <w:p>
-      <w:hyperlink r:id="rId136" w:history="1">
+      <w:hyperlink r:id="rId161" w:history="1">
         <w:r>
           <w:rPr>
             <w:rStyle w:val="Hyperlink"/>
@@ -9888,7 +10187,7 @@
           <w:bCs/>
         </w:rPr>
       </w:pPr>
-      <w:hyperlink r:id="rId137" w:history="1">
+      <w:hyperlink r:id="rId162" w:history="1">
         <w:r>
           <w:rPr>
             <w:rStyle w:val="Hyperlink"/>
@@ -9987,7 +10286,7 @@
       <w:r>
         <w:t xml:space="preserve">at </w:t>
       </w:r>
-      <w:hyperlink r:id="rId138" w:history="1">
+      <w:hyperlink r:id="rId163" w:history="1">
         <w:r>
           <w:rPr>
             <w:rStyle w:val="Hyperlink"/>
@@ -10407,7 +10706,7 @@
                     </pic:cNvPicPr>
                   </pic:nvPicPr>
                   <pic:blipFill>
-                    <a:blip r:embed="rId139">
+                    <a:blip r:embed="rId164">
                       <a:extLst>
                         <a:ext uri="{28A0092B-C50C-407E-A947-70E740481C1C}">
                           <a14:useLocalDpi xmlns:a14="http://schemas.microsoft.com/office/drawing/2010/main" val="0"/>
@@ -10494,7 +10793,7 @@
         </w:numPr>
       </w:pPr>
       <w:r>
-        <w:t>Type ‘</w:t>
+        <w:t>If you have added any new files then type ‘</w:t>
       </w:r>
       <w:proofErr w:type="spellStart"/>
       <w:r>
@@ -10502,13 +10801,10 @@
       </w:r>
       <w:proofErr w:type="spellEnd"/>
       <w:r>
-        <w:t xml:space="preserve"> </w:t>
-      </w:r>
-      <w:proofErr w:type="gramStart"/>
-      <w:r>
-        <w:t>commit .’</w:t>
-      </w:r>
-      <w:proofErr w:type="gramEnd"/>
+        <w:t xml:space="preserve"> add .’</w:t>
+      </w:r>
+      <w:bookmarkStart w:id="82" w:name="_GoBack"/>
+      <w:bookmarkEnd w:id="82"/>
     </w:p>
     <w:p>
       <w:pPr>
@@ -10527,6 +10823,31 @@
       </w:r>
       <w:proofErr w:type="spellEnd"/>
       <w:r>
+        <w:t xml:space="preserve"> </w:t>
+      </w:r>
+      <w:proofErr w:type="gramStart"/>
+      <w:r>
+        <w:t>commit .’</w:t>
+      </w:r>
+      <w:proofErr w:type="gramEnd"/>
+    </w:p>
+    <w:p>
+      <w:pPr>
+        <w:pStyle w:val="ListParagraph"/>
+        <w:numPr>
+          <w:ilvl w:val="0"/>
+          <w:numId w:val="3"/>
+        </w:numPr>
+      </w:pPr>
+      <w:r>
+        <w:t>Type ‘</w:t>
+      </w:r>
+      <w:proofErr w:type="spellStart"/>
+      <w:r>
+        <w:t>git</w:t>
+      </w:r>
+      <w:proofErr w:type="spellEnd"/>
+      <w:r>
         <w:t xml:space="preserve"> push’</w:t>
       </w:r>
     </w:p>
@@ -10534,11 +10855,11 @@
       <w:pPr>
         <w:pStyle w:val="Heading3"/>
       </w:pPr>
-      <w:bookmarkStart w:id="82" w:name="_Toc1729187"/>
+      <w:bookmarkStart w:id="83" w:name="_Toc1729187"/>
       <w:r>
         <w:t>FRC team</w:t>
       </w:r>
-      <w:bookmarkEnd w:id="82"/>
+      <w:bookmarkEnd w:id="83"/>
     </w:p>
     <w:p>
       <w:pPr>
@@ -10576,7 +10897,7 @@
                     </pic:cNvPicPr>
                   </pic:nvPicPr>
                   <pic:blipFill>
-                    <a:blip r:embed="rId140">
+                    <a:blip r:embed="rId165">
                       <a:extLst>
                         <a:ext uri="{28A0092B-C50C-407E-A947-70E740481C1C}">
                           <a14:useLocalDpi xmlns:a14="http://schemas.microsoft.com/office/drawing/2010/main" val="0"/>
@@ -10689,7 +11010,7 @@
                     </pic:cNvPicPr>
                   </pic:nvPicPr>
                   <pic:blipFill>
-                    <a:blip r:embed="rId141">
+                    <a:blip r:embed="rId166">
                       <a:extLst>
                         <a:ext uri="{28A0092B-C50C-407E-A947-70E740481C1C}">
                           <a14:useLocalDpi xmlns:a14="http://schemas.microsoft.com/office/drawing/2010/main" val="0"/>
@@ -10737,21 +11058,21 @@
       <w:pPr>
         <w:pStyle w:val="Heading2"/>
       </w:pPr>
-      <w:bookmarkStart w:id="83" w:name="_Toc1729188"/>
+      <w:bookmarkStart w:id="84" w:name="_Toc1729188"/>
       <w:r>
         <w:t>Advanced topics</w:t>
       </w:r>
-      <w:bookmarkEnd w:id="83"/>
+      <w:bookmarkEnd w:id="84"/>
     </w:p>
     <w:p>
       <w:pPr>
         <w:pStyle w:val="Heading3"/>
       </w:pPr>
-      <w:bookmarkStart w:id="84" w:name="_Toc1729189"/>
+      <w:bookmarkStart w:id="85" w:name="_Toc1729189"/>
       <w:r>
         <w:t>Switching between ‘accounts’</w:t>
       </w:r>
-      <w:bookmarkEnd w:id="84"/>
+      <w:bookmarkEnd w:id="85"/>
     </w:p>
     <w:p>
       <w:r>
@@ -10793,7 +11114,7 @@
       <w:r>
         <w:t xml:space="preserve"> origin </w:t>
       </w:r>
-      <w:hyperlink r:id="rId142" w:history="1">
+      <w:hyperlink r:id="rId167" w:history="1">
         <w:r>
           <w:rPr>
             <w:rStyle w:val="Hyperlink"/>
@@ -10806,11 +11127,11 @@
       <w:pPr>
         <w:pStyle w:val="Heading3"/>
       </w:pPr>
-      <w:bookmarkStart w:id="85" w:name="_Toc1729190"/>
+      <w:bookmarkStart w:id="86" w:name="_Toc1729190"/>
       <w:r>
         <w:t>Username and password wrong</w:t>
       </w:r>
-      <w:bookmarkEnd w:id="85"/>
+      <w:bookmarkEnd w:id="86"/>
     </w:p>
     <w:p>
       <w:r>
@@ -10951,8 +11272,6 @@
       <w:r>
         <w:t>There are better ways to handle deleted files which will be outlined later.</w:t>
       </w:r>
-      <w:bookmarkStart w:id="86" w:name="_GoBack"/>
-      <w:bookmarkEnd w:id="86"/>
     </w:p>
     <w:sectPr>
       <w:pgSz w:w="12240" w:h="15840"/>
@@ -12873,7 +13192,7 @@
 </file>
 
 <file path=customXml/itemProps1.xml><?xml version="1.0" encoding="utf-8"?>
-<ds:datastoreItem xmlns:ds="http://schemas.openxmlformats.org/officeDocument/2006/customXml" ds:itemID="{0E97E4D3-F030-4090-8FB1-A7728BDE54EB}">
+<ds:datastoreItem xmlns:ds="http://schemas.openxmlformats.org/officeDocument/2006/customXml" ds:itemID="{7A0E05D4-92A7-498D-AA37-94F8474E4D4E}">
   <ds:schemaRefs>
     <ds:schemaRef ds:uri="http://schemas.openxmlformats.org/officeDocument/2006/bibliography"/>
   </ds:schemaRefs>

</xml_diff>

<commit_message>
Updated git section again
</commit_message>
<xml_diff>
--- a/Start here.docx
+++ b/Start here.docx
@@ -10443,18 +10443,13 @@
       </w:r>
       <w:proofErr w:type="spellEnd"/>
       <w:r>
-        <w:t xml:space="preserve"> commit –m “Initial commit”’</w:t>
-      </w:r>
-      <w:r>
-        <w:t xml:space="preserve"> </w:t>
-      </w:r>
-      <w:proofErr w:type="gramStart"/>
-      <w:r>
-        <w:t>This</w:t>
-      </w:r>
-      <w:proofErr w:type="gramEnd"/>
-      <w:r>
-        <w:t xml:space="preserve"> actually stores the files in a </w:t>
+        <w:t xml:space="preserve"> commit -m "Initial commit"</w:t>
+      </w:r>
+      <w:r>
+        <w:t>’.</w:t>
+      </w:r>
+      <w:r>
+        <w:t xml:space="preserve"> This actually stores the files in a </w:t>
       </w:r>
       <w:proofErr w:type="spellStart"/>
       <w:r>
@@ -10587,6 +10582,94 @@
     </w:p>
     <w:p>
       <w:pPr>
+        <w:pStyle w:val="ListParagraph"/>
+        <w:numPr>
+          <w:ilvl w:val="1"/>
+          <w:numId w:val="1"/>
+        </w:numPr>
+      </w:pPr>
+      <w:r>
+        <w:t>Summary…</w:t>
+      </w:r>
+      <w:r>
+        <w:br/>
+      </w:r>
+      <w:proofErr w:type="spellStart"/>
+      <w:r>
+        <w:t>git</w:t>
+      </w:r>
+      <w:proofErr w:type="spellEnd"/>
+      <w:r>
+        <w:t xml:space="preserve"> </w:t>
+      </w:r>
+      <w:proofErr w:type="spellStart"/>
+      <w:r>
+        <w:t>init</w:t>
+      </w:r>
+      <w:proofErr w:type="spellEnd"/>
+      <w:r>
+        <w:br/>
+      </w:r>
+      <w:proofErr w:type="spellStart"/>
+      <w:r>
+        <w:t>git</w:t>
+      </w:r>
+      <w:proofErr w:type="spellEnd"/>
+      <w:r>
+        <w:t xml:space="preserve"> </w:t>
+      </w:r>
+      <w:proofErr w:type="gramStart"/>
+      <w:r>
+        <w:t>add .</w:t>
+      </w:r>
+      <w:proofErr w:type="gramEnd"/>
+      <w:r>
+        <w:br/>
+      </w:r>
+      <w:proofErr w:type="spellStart"/>
+      <w:r>
+        <w:t>git</w:t>
+      </w:r>
+      <w:proofErr w:type="spellEnd"/>
+      <w:r>
+        <w:t xml:space="preserve"> commit -m "Initial commit"</w:t>
+      </w:r>
+      <w:r>
+        <w:br/>
+      </w:r>
+      <w:proofErr w:type="spellStart"/>
+      <w:r>
+        <w:t>git</w:t>
+      </w:r>
+      <w:proofErr w:type="spellEnd"/>
+      <w:r>
+        <w:t xml:space="preserve"> remote add origin </w:t>
+      </w:r>
+      <w:r>
+        <w:rPr>
+          <w:i/>
+          <w:u w:val="single"/>
+        </w:rPr>
+        <w:t>URL</w:t>
+      </w:r>
+      <w:r>
+        <w:rPr>
+          <w:i/>
+          <w:u w:val="single"/>
+        </w:rPr>
+        <w:br/>
+      </w:r>
+      <w:proofErr w:type="spellStart"/>
+      <w:r>
+        <w:t>git</w:t>
+      </w:r>
+      <w:proofErr w:type="spellEnd"/>
+      <w:r>
+        <w:t xml:space="preserve"> push -u origin master</w:t>
+      </w:r>
+    </w:p>
+    <w:p>
+      <w:pPr>
         <w:pStyle w:val="Heading2"/>
       </w:pPr>
       <w:r>
@@ -10682,7 +10765,11 @@
       </w:r>
       <w:proofErr w:type="spellEnd"/>
       <w:r>
-        <w:t xml:space="preserve"> web page for the project you want to clone and clicking on the </w:t>
+        <w:t xml:space="preserve"> web page for the project you want to clone and </w:t>
+      </w:r>
+      <w:r>
+        <w:lastRenderedPageBreak/>
+        <w:t xml:space="preserve">clicking on the </w:t>
       </w:r>
       <w:r>
         <w:rPr>
@@ -10767,7 +10854,6 @@
       </w:pPr>
       <w:bookmarkStart w:id="81" w:name="_Toc1729186"/>
       <w:r>
-        <w:lastRenderedPageBreak/>
         <w:t>FTC teams</w:t>
       </w:r>
       <w:bookmarkEnd w:id="81"/>
@@ -10803,8 +10889,6 @@
       <w:r>
         <w:t xml:space="preserve"> add .’</w:t>
       </w:r>
-      <w:bookmarkStart w:id="82" w:name="_GoBack"/>
-      <w:bookmarkEnd w:id="82"/>
     </w:p>
     <w:p>
       <w:pPr>
@@ -10855,11 +10939,11 @@
       <w:pPr>
         <w:pStyle w:val="Heading3"/>
       </w:pPr>
-      <w:bookmarkStart w:id="83" w:name="_Toc1729187"/>
+      <w:bookmarkStart w:id="82" w:name="_Toc1729187"/>
       <w:r>
         <w:t>FRC team</w:t>
       </w:r>
-      <w:bookmarkEnd w:id="83"/>
+      <w:bookmarkEnd w:id="82"/>
     </w:p>
     <w:p>
       <w:pPr>
@@ -11058,21 +11142,21 @@
       <w:pPr>
         <w:pStyle w:val="Heading2"/>
       </w:pPr>
-      <w:bookmarkStart w:id="84" w:name="_Toc1729188"/>
+      <w:bookmarkStart w:id="83" w:name="_Toc1729188"/>
       <w:r>
         <w:t>Advanced topics</w:t>
       </w:r>
+      <w:bookmarkEnd w:id="83"/>
+    </w:p>
+    <w:p>
+      <w:pPr>
+        <w:pStyle w:val="Heading3"/>
+      </w:pPr>
+      <w:bookmarkStart w:id="84" w:name="_Toc1729189"/>
+      <w:r>
+        <w:t>Switching between ‘accounts’</w:t>
+      </w:r>
       <w:bookmarkEnd w:id="84"/>
-    </w:p>
-    <w:p>
-      <w:pPr>
-        <w:pStyle w:val="Heading3"/>
-      </w:pPr>
-      <w:bookmarkStart w:id="85" w:name="_Toc1729189"/>
-      <w:r>
-        <w:t>Switching between ‘accounts’</w:t>
-      </w:r>
-      <w:bookmarkEnd w:id="85"/>
     </w:p>
     <w:p>
       <w:r>
@@ -11127,11 +11211,12 @@
       <w:pPr>
         <w:pStyle w:val="Heading3"/>
       </w:pPr>
-      <w:bookmarkStart w:id="86" w:name="_Toc1729190"/>
-      <w:r>
+      <w:bookmarkStart w:id="85" w:name="_Toc1729190"/>
+      <w:r>
+        <w:lastRenderedPageBreak/>
         <w:t>Username and password wrong</w:t>
       </w:r>
-      <w:bookmarkEnd w:id="86"/>
+      <w:bookmarkEnd w:id="85"/>
     </w:p>
     <w:p>
       <w:r>
@@ -11198,11 +11283,165 @@
       <w:proofErr w:type="spellEnd"/>
     </w:p>
     <w:p>
+      <w:proofErr w:type="spellStart"/>
+      <w:proofErr w:type="gramStart"/>
+      <w:r>
+        <w:t>git</w:t>
+      </w:r>
+      <w:proofErr w:type="spellEnd"/>
+      <w:proofErr w:type="gramEnd"/>
+      <w:r>
+        <w:t xml:space="preserve"> </w:t>
+      </w:r>
+      <w:proofErr w:type="spellStart"/>
+      <w:r>
+        <w:t>config</w:t>
+      </w:r>
+      <w:proofErr w:type="spellEnd"/>
+      <w:r>
+        <w:t xml:space="preserve"> --system --unset </w:t>
+      </w:r>
+      <w:proofErr w:type="spellStart"/>
+      <w:r>
+        <w:t>credential.helper</w:t>
+      </w:r>
+      <w:proofErr w:type="spellEnd"/>
+    </w:p>
+    <w:p>
+      <w:r>
+        <w:t xml:space="preserve">You might also need to delete </w:t>
+      </w:r>
+      <w:proofErr w:type="spellStart"/>
+      <w:r>
+        <w:t>git</w:t>
+      </w:r>
+      <w:proofErr w:type="spellEnd"/>
+      <w:r>
+        <w:t xml:space="preserve"> from Windows’s ‘Credentials manager’. In the Windows search box type “credential” and you should see the credentials manager appear. Select this then delete anything </w:t>
+      </w:r>
+      <w:proofErr w:type="spellStart"/>
+      <w:r>
+        <w:t>github</w:t>
+      </w:r>
+      <w:proofErr w:type="spellEnd"/>
+      <w:r>
+        <w:t xml:space="preserve"> related in the generic credentials section.</w:t>
+      </w:r>
+    </w:p>
+    <w:p>
       <w:pPr>
         <w:pStyle w:val="Heading3"/>
       </w:pPr>
       <w:r>
-        <w:lastRenderedPageBreak/>
+        <w:t>Persistent username/p</w:t>
+      </w:r>
+      <w:bookmarkStart w:id="86" w:name="_GoBack"/>
+      <w:bookmarkEnd w:id="86"/>
+      <w:r>
+        <w:t>assword</w:t>
+      </w:r>
+    </w:p>
+    <w:p>
+      <w:r>
+        <w:t>You can make your username/password persistent for a period of time using the following command…</w:t>
+      </w:r>
+    </w:p>
+    <w:p>
+      <w:pPr>
+        <w:tabs>
+          <w:tab w:val="left" w:pos="916"/>
+          <w:tab w:val="left" w:pos="1832"/>
+          <w:tab w:val="left" w:pos="2748"/>
+          <w:tab w:val="left" w:pos="3664"/>
+          <w:tab w:val="left" w:pos="4580"/>
+          <w:tab w:val="left" w:pos="5496"/>
+          <w:tab w:val="left" w:pos="6412"/>
+          <w:tab w:val="left" w:pos="7328"/>
+          <w:tab w:val="left" w:pos="8244"/>
+          <w:tab w:val="left" w:pos="9160"/>
+          <w:tab w:val="left" w:pos="10076"/>
+          <w:tab w:val="left" w:pos="10992"/>
+          <w:tab w:val="left" w:pos="11908"/>
+          <w:tab w:val="left" w:pos="12824"/>
+          <w:tab w:val="left" w:pos="13740"/>
+          <w:tab w:val="left" w:pos="14656"/>
+        </w:tabs>
+        <w:rPr>
+          <w:rFonts w:ascii="Courier New" w:eastAsia="Times New Roman" w:hAnsi="Courier New" w:cs="Courier New"/>
+          <w:sz w:val="20"/>
+          <w:szCs w:val="20"/>
+        </w:rPr>
+      </w:pPr>
+      <w:proofErr w:type="spellStart"/>
+      <w:proofErr w:type="gramStart"/>
+      <w:r>
+        <w:rPr>
+          <w:rFonts w:ascii="Courier New" w:eastAsia="Times New Roman" w:hAnsi="Courier New" w:cs="Courier New"/>
+          <w:sz w:val="20"/>
+          <w:szCs w:val="20"/>
+        </w:rPr>
+        <w:t>git</w:t>
+      </w:r>
+      <w:proofErr w:type="spellEnd"/>
+      <w:proofErr w:type="gramEnd"/>
+      <w:r>
+        <w:rPr>
+          <w:rFonts w:ascii="Courier New" w:eastAsia="Times New Roman" w:hAnsi="Courier New" w:cs="Courier New"/>
+          <w:sz w:val="20"/>
+          <w:szCs w:val="20"/>
+        </w:rPr>
+        <w:t xml:space="preserve"> </w:t>
+      </w:r>
+      <w:proofErr w:type="spellStart"/>
+      <w:r>
+        <w:rPr>
+          <w:rFonts w:ascii="Courier New" w:eastAsia="Times New Roman" w:hAnsi="Courier New" w:cs="Courier New"/>
+          <w:sz w:val="20"/>
+          <w:szCs w:val="20"/>
+        </w:rPr>
+        <w:t>config</w:t>
+      </w:r>
+      <w:proofErr w:type="spellEnd"/>
+      <w:r>
+        <w:rPr>
+          <w:rFonts w:ascii="Courier New" w:eastAsia="Times New Roman" w:hAnsi="Courier New" w:cs="Courier New"/>
+          <w:sz w:val="20"/>
+          <w:szCs w:val="20"/>
+        </w:rPr>
+        <w:t xml:space="preserve"> --global </w:t>
+      </w:r>
+      <w:proofErr w:type="spellStart"/>
+      <w:r>
+        <w:rPr>
+          <w:rFonts w:ascii="Courier New" w:eastAsia="Times New Roman" w:hAnsi="Courier New" w:cs="Courier New"/>
+          <w:sz w:val="20"/>
+          <w:szCs w:val="20"/>
+        </w:rPr>
+        <w:t>credential.helper</w:t>
+      </w:r>
+      <w:proofErr w:type="spellEnd"/>
+      <w:r>
+        <w:rPr>
+          <w:rFonts w:ascii="Courier New" w:eastAsia="Times New Roman" w:hAnsi="Courier New" w:cs="Courier New"/>
+          <w:sz w:val="20"/>
+          <w:szCs w:val="20"/>
+        </w:rPr>
+        <w:t xml:space="preserve"> 'cache --timeout 7200'</w:t>
+      </w:r>
+    </w:p>
+    <w:p>
+      <w:r>
+        <w:t>This will set the time period to 7200 seconds before you need to re-enter your username/password</w:t>
+      </w:r>
+      <w:r>
+        <w:t>.</w:t>
+      </w:r>
+    </w:p>
+    <w:p>
+      <w:pPr>
+        <w:pStyle w:val="Heading3"/>
+      </w:pPr>
+      <w:r>
         <w:t xml:space="preserve">Forcing your changes to </w:t>
       </w:r>
       <w:proofErr w:type="spellStart"/>
@@ -11844,7 +12083,7 @@
         <w:ind w:left="1440" w:hanging="360"/>
       </w:pPr>
     </w:lvl>
-    <w:lvl w:ilvl="2" w:tplc="0409001B" w:tentative="1">
+    <w:lvl w:ilvl="2" w:tplc="0409001B">
       <w:start w:val="1"/>
       <w:numFmt w:val="lowerRoman"/>
       <w:lvlText w:val="%3."/>
@@ -13192,7 +13431,7 @@
 </file>
 
 <file path=customXml/itemProps1.xml><?xml version="1.0" encoding="utf-8"?>
-<ds:datastoreItem xmlns:ds="http://schemas.openxmlformats.org/officeDocument/2006/customXml" ds:itemID="{7A0E05D4-92A7-498D-AA37-94F8474E4D4E}">
+<ds:datastoreItem xmlns:ds="http://schemas.openxmlformats.org/officeDocument/2006/customXml" ds:itemID="{40632CEF-9C94-4319-8353-87D04A300395}">
   <ds:schemaRefs>
     <ds:schemaRef ds:uri="http://schemas.openxmlformats.org/officeDocument/2006/bibliography"/>
   </ds:schemaRefs>

</xml_diff>

<commit_message>
Added more vision info
</commit_message>
<xml_diff>
--- a/Start here.docx
+++ b/Start here.docx
@@ -6324,6 +6324,35 @@
       </w:r>
     </w:p>
     <w:p>
+      <w:hyperlink r:id="rId11" w:history="1">
+        <w:r>
+          <w:rPr>
+            <w:rStyle w:val="Hyperlink"/>
+          </w:rPr>
+          <w:t>https://github.com/wpilibsuite/FRCVision-pi-gen</w:t>
+        </w:r>
+      </w:hyperlink>
+      <w:r>
+        <w:t xml:space="preserve"> Generate </w:t>
+      </w:r>
+      <w:proofErr w:type="spellStart"/>
+      <w:r>
+        <w:t>FRCVision</w:t>
+      </w:r>
+      <w:proofErr w:type="spellEnd"/>
+      <w:r>
+        <w:t xml:space="preserve"> </w:t>
+      </w:r>
+      <w:proofErr w:type="spellStart"/>
+      <w:r>
+        <w:t>RasPi</w:t>
+      </w:r>
+      <w:proofErr w:type="spellEnd"/>
+      <w:r>
+        <w:t xml:space="preserve"> image</w:t>
+      </w:r>
+    </w:p>
+    <w:p>
       <w:pPr>
         <w:pStyle w:val="Heading2"/>
       </w:pPr>
@@ -6337,7 +6366,7 @@
       </w:r>
     </w:p>
     <w:p>
-      <w:hyperlink r:id="rId11" w:history="1">
+      <w:hyperlink r:id="rId12" w:history="1">
         <w:r>
           <w:rPr>
             <w:rStyle w:val="Hyperlink"/>
@@ -6347,7 +6376,7 @@
       </w:hyperlink>
     </w:p>
     <w:p>
-      <w:hyperlink r:id="rId12" w:history="1">
+      <w:hyperlink r:id="rId13" w:history="1">
         <w:r>
           <w:rPr>
             <w:rStyle w:val="Hyperlink"/>
@@ -6357,7 +6386,7 @@
       </w:hyperlink>
     </w:p>
     <w:p>
-      <w:hyperlink r:id="rId13" w:history="1">
+      <w:hyperlink r:id="rId14" w:history="1">
         <w:r>
           <w:rPr>
             <w:rStyle w:val="Hyperlink"/>
@@ -6367,7 +6396,7 @@
       </w:hyperlink>
     </w:p>
     <w:p>
-      <w:hyperlink r:id="rId14" w:history="1">
+      <w:hyperlink r:id="rId15" w:history="1">
         <w:r>
           <w:rPr>
             <w:rStyle w:val="Hyperlink"/>
@@ -6377,7 +6406,7 @@
       </w:hyperlink>
     </w:p>
     <w:p>
-      <w:hyperlink r:id="rId15" w:history="1">
+      <w:hyperlink r:id="rId16" w:history="1">
         <w:r>
           <w:rPr>
             <w:rStyle w:val="Hyperlink"/>
@@ -6397,7 +6426,7 @@
       <w:proofErr w:type="spellEnd"/>
     </w:p>
     <w:p>
-      <w:hyperlink r:id="rId16" w:history="1">
+      <w:hyperlink r:id="rId17" w:history="1">
         <w:r>
           <w:rPr>
             <w:rStyle w:val="Hyperlink"/>
@@ -6407,7 +6436,7 @@
       </w:hyperlink>
     </w:p>
     <w:p>
-      <w:hyperlink r:id="rId17" w:history="1">
+      <w:hyperlink r:id="rId18" w:history="1">
         <w:r>
           <w:rPr>
             <w:rStyle w:val="Hyperlink"/>
@@ -6420,7 +6449,7 @@
       </w:r>
     </w:p>
     <w:p>
-      <w:hyperlink r:id="rId18" w:history="1">
+      <w:hyperlink r:id="rId19" w:history="1">
         <w:r>
           <w:rPr>
             <w:rStyle w:val="Hyperlink"/>
@@ -6430,7 +6459,7 @@
       </w:hyperlink>
     </w:p>
     <w:p>
-      <w:hyperlink r:id="rId19" w:history="1">
+      <w:hyperlink r:id="rId20" w:history="1">
         <w:r>
           <w:rPr>
             <w:rStyle w:val="Hyperlink"/>
@@ -6443,7 +6472,7 @@
       </w:r>
     </w:p>
     <w:p>
-      <w:hyperlink r:id="rId20" w:history="1">
+      <w:hyperlink r:id="rId21" w:history="1">
         <w:r>
           <w:rPr>
             <w:rStyle w:val="Hyperlink"/>
@@ -6454,7 +6483,7 @@
     </w:p>
     <w:p/>
     <w:p>
-      <w:hyperlink r:id="rId21" w:history="1">
+      <w:hyperlink r:id="rId22" w:history="1">
         <w:r>
           <w:rPr>
             <w:rStyle w:val="Hyperlink"/>
@@ -6464,7 +6493,7 @@
       </w:hyperlink>
     </w:p>
     <w:p>
-      <w:hyperlink r:id="rId22" w:history="1">
+      <w:hyperlink r:id="rId23" w:history="1">
         <w:r>
           <w:rPr>
             <w:rStyle w:val="Hyperlink"/>
@@ -6475,7 +6504,7 @@
     </w:p>
     <w:p/>
     <w:p>
-      <w:hyperlink r:id="rId23" w:history="1">
+      <w:hyperlink r:id="rId24" w:history="1">
         <w:r>
           <w:rPr>
             <w:rStyle w:val="Hyperlink"/>
@@ -6485,7 +6514,7 @@
       </w:hyperlink>
     </w:p>
     <w:p>
-      <w:hyperlink r:id="rId24" w:history="1">
+      <w:hyperlink r:id="rId25" w:history="1">
         <w:r>
           <w:rPr>
             <w:rStyle w:val="Hyperlink"/>
@@ -6495,7 +6524,7 @@
       </w:hyperlink>
     </w:p>
     <w:p>
-      <w:hyperlink r:id="rId25" w:history="1">
+      <w:hyperlink r:id="rId26" w:history="1">
         <w:r>
           <w:rPr>
             <w:rStyle w:val="Hyperlink"/>
@@ -6505,7 +6534,7 @@
       </w:hyperlink>
     </w:p>
     <w:p>
-      <w:hyperlink r:id="rId26" w:history="1">
+      <w:hyperlink r:id="rId27" w:history="1">
         <w:r>
           <w:rPr>
             <w:rStyle w:val="Hyperlink"/>
@@ -6518,7 +6547,7 @@
       </w:r>
     </w:p>
     <w:p>
-      <w:hyperlink r:id="rId27" w:history="1">
+      <w:hyperlink r:id="rId28" w:history="1">
         <w:r>
           <w:rPr>
             <w:rStyle w:val="Hyperlink"/>
@@ -6528,7 +6557,7 @@
       </w:hyperlink>
     </w:p>
     <w:p>
-      <w:hyperlink r:id="rId28" w:history="1">
+      <w:hyperlink r:id="rId29" w:history="1">
         <w:r>
           <w:rPr>
             <w:rStyle w:val="Hyperlink"/>
@@ -6538,7 +6567,7 @@
       </w:hyperlink>
     </w:p>
     <w:p>
-      <w:hyperlink r:id="rId29" w:history="1">
+      <w:hyperlink r:id="rId30" w:history="1">
         <w:r>
           <w:rPr>
             <w:rStyle w:val="Hyperlink"/>
@@ -6548,7 +6577,7 @@
       </w:hyperlink>
     </w:p>
     <w:p>
-      <w:hyperlink r:id="rId30" w:history="1">
+      <w:hyperlink r:id="rId31" w:history="1">
         <w:r>
           <w:rPr>
             <w:rStyle w:val="Hyperlink"/>
@@ -6558,7 +6587,7 @@
       </w:hyperlink>
     </w:p>
     <w:p>
-      <w:hyperlink r:id="rId31" w:history="1">
+      <w:hyperlink r:id="rId32" w:history="1">
         <w:r>
           <w:rPr>
             <w:rStyle w:val="Hyperlink"/>
@@ -6568,7 +6597,7 @@
       </w:hyperlink>
     </w:p>
     <w:p>
-      <w:hyperlink r:id="rId32" w:history="1">
+      <w:hyperlink r:id="rId33" w:history="1">
         <w:r>
           <w:rPr>
             <w:rStyle w:val="Hyperlink"/>
@@ -6579,7 +6608,7 @@
     </w:p>
     <w:p/>
     <w:p>
-      <w:hyperlink r:id="rId33" w:history="1">
+      <w:hyperlink r:id="rId34" w:history="1">
         <w:r>
           <w:rPr>
             <w:rStyle w:val="Hyperlink"/>
@@ -6597,7 +6626,7 @@
       </w:r>
     </w:p>
     <w:p>
-      <w:hyperlink r:id="rId34" w:history="1">
+      <w:hyperlink r:id="rId35" w:history="1">
         <w:r>
           <w:rPr>
             <w:rStyle w:val="Hyperlink"/>
@@ -6615,7 +6644,7 @@
       </w:r>
     </w:p>
     <w:p>
-      <w:hyperlink r:id="rId35" w:history="1">
+      <w:hyperlink r:id="rId36" w:history="1">
         <w:r>
           <w:rPr>
             <w:rStyle w:val="Hyperlink"/>
@@ -6654,7 +6683,7 @@
       <w:r>
         <w:t>(</w:t>
       </w:r>
-      <w:hyperlink r:id="rId36" w:history="1">
+      <w:hyperlink r:id="rId37" w:history="1">
         <w:r>
           <w:rPr>
             <w:rStyle w:val="Hyperlink"/>
@@ -6665,7 +6694,7 @@
       <w:r>
         <w:t xml:space="preserve">, </w:t>
       </w:r>
-      <w:hyperlink r:id="rId37" w:history="1">
+      <w:hyperlink r:id="rId38" w:history="1">
         <w:r>
           <w:rPr>
             <w:rStyle w:val="Hyperlink"/>
@@ -6725,7 +6754,7 @@
           <w:rStyle w:val="Hyperlink"/>
         </w:rPr>
       </w:pPr>
-      <w:hyperlink r:id="rId38" w:history="1">
+      <w:hyperlink r:id="rId39" w:history="1">
         <w:r>
           <w:rPr>
             <w:rStyle w:val="Hyperlink"/>
@@ -6745,7 +6774,7 @@
       <w:bookmarkEnd w:id="5"/>
     </w:p>
     <w:p>
-      <w:hyperlink r:id="rId39" w:history="1">
+      <w:hyperlink r:id="rId40" w:history="1">
         <w:r>
           <w:rPr>
             <w:rStyle w:val="Hyperlink"/>
@@ -6793,7 +6822,7 @@
       </w:r>
     </w:p>
     <w:p>
-      <w:hyperlink r:id="rId40" w:history="1">
+      <w:hyperlink r:id="rId41" w:history="1">
         <w:r>
           <w:rPr>
             <w:rStyle w:val="Hyperlink"/>
@@ -6803,7 +6832,7 @@
       </w:hyperlink>
     </w:p>
     <w:p>
-      <w:hyperlink r:id="rId41" w:history="1">
+      <w:hyperlink r:id="rId42" w:history="1">
         <w:r>
           <w:rPr>
             <w:rStyle w:val="Hyperlink"/>
@@ -6824,7 +6853,7 @@
       <w:bookmarkEnd w:id="7"/>
     </w:p>
     <w:p>
-      <w:hyperlink r:id="rId42" w:history="1">
+      <w:hyperlink r:id="rId43" w:history="1">
         <w:r>
           <w:rPr>
             <w:rStyle w:val="Hyperlink"/>
@@ -6834,7 +6863,7 @@
       </w:hyperlink>
     </w:p>
     <w:p>
-      <w:hyperlink r:id="rId43" w:history="1">
+      <w:hyperlink r:id="rId44" w:history="1">
         <w:r>
           <w:rPr>
             <w:rStyle w:val="Hyperlink"/>
@@ -6844,7 +6873,7 @@
       </w:hyperlink>
     </w:p>
     <w:p>
-      <w:hyperlink r:id="rId44" w:anchor="/" w:history="1">
+      <w:hyperlink r:id="rId45" w:anchor="/" w:history="1">
         <w:r>
           <w:rPr>
             <w:rStyle w:val="Hyperlink"/>
@@ -6864,7 +6893,7 @@
       <w:bookmarkEnd w:id="8"/>
     </w:p>
     <w:p>
-      <w:hyperlink r:id="rId45" w:history="1">
+      <w:hyperlink r:id="rId46" w:history="1">
         <w:r>
           <w:rPr>
             <w:rStyle w:val="Hyperlink"/>
@@ -6875,7 +6904,7 @@
     </w:p>
     <w:p/>
     <w:p>
-      <w:hyperlink r:id="rId46" w:history="1">
+      <w:hyperlink r:id="rId47" w:history="1">
         <w:r>
           <w:rPr>
             <w:rStyle w:val="Hyperlink"/>
@@ -6886,7 +6915,7 @@
     </w:p>
     <w:p/>
     <w:p>
-      <w:hyperlink r:id="rId47" w:history="1">
+      <w:hyperlink r:id="rId48" w:history="1">
         <w:r>
           <w:rPr>
             <w:rStyle w:val="Hyperlink"/>
@@ -6897,7 +6926,7 @@
     </w:p>
     <w:p/>
     <w:p>
-      <w:hyperlink r:id="rId48" w:history="1">
+      <w:hyperlink r:id="rId49" w:history="1">
         <w:r>
           <w:rPr>
             <w:rStyle w:val="Hyperlink"/>
@@ -6908,7 +6937,7 @@
     </w:p>
     <w:p/>
     <w:p>
-      <w:hyperlink r:id="rId49" w:history="1">
+      <w:hyperlink r:id="rId50" w:history="1">
         <w:r>
           <w:rPr>
             <w:rStyle w:val="Hyperlink"/>
@@ -6922,6 +6951,106 @@
         <w:pStyle w:val="Heading1"/>
       </w:pPr>
       <w:bookmarkStart w:id="9" w:name="_Toc1729114"/>
+      <w:proofErr w:type="spellStart"/>
+      <w:r>
+        <w:t>OpenCV</w:t>
+      </w:r>
+      <w:proofErr w:type="spellEnd"/>
+      <w:r>
+        <w:t xml:space="preserve"> on </w:t>
+      </w:r>
+      <w:proofErr w:type="spellStart"/>
+      <w:r>
+        <w:t>RoboRIO</w:t>
+      </w:r>
+      <w:proofErr w:type="spellEnd"/>
+    </w:p>
+    <w:p>
+      <w:hyperlink r:id="rId51" w:history="1">
+        <w:r>
+          <w:rPr>
+            <w:rStyle w:val="Hyperlink"/>
+          </w:rPr>
+          <w:t>https://wpilib.screenstepslive.com/s/currentCS/m/vision/l/669166-using-the-cameraserver-on-the-roborio</w:t>
+        </w:r>
+      </w:hyperlink>
+    </w:p>
+    <w:p>
+      <w:hyperlink r:id="rId52" w:history="1">
+        <w:r>
+          <w:rPr>
+            <w:rStyle w:val="Hyperlink"/>
+          </w:rPr>
+          <w:t>https://wpilib.screenstepslive.com/s/currentCS/m/vision</w:t>
+        </w:r>
+      </w:hyperlink>
+    </w:p>
+    <w:p>
+      <w:hyperlink r:id="rId53" w:history="1">
+        <w:r>
+          <w:rPr>
+            <w:rStyle w:val="Hyperlink"/>
+          </w:rPr>
+          <w:t>http://first.wpi.edu/FRC/roborio/release/docs/java/edu/wpi/first/vision/package-summary.html</w:t>
+        </w:r>
+      </w:hyperlink>
+    </w:p>
+    <w:p>
+      <w:hyperlink r:id="rId54" w:history="1">
+        <w:r>
+          <w:rPr>
+            <w:rStyle w:val="Hyperlink"/>
+          </w:rPr>
+          <w:t>https://github.com/Team2168/2168_Vision_Example</w:t>
+        </w:r>
+      </w:hyperlink>
+    </w:p>
+    <w:p>
+      <w:hyperlink r:id="rId55" w:history="1">
+        <w:r>
+          <w:rPr>
+            <w:rStyle w:val="Hyperlink"/>
+          </w:rPr>
+          <w:t>https://github.com/robotpy/roborio-opencv</w:t>
+        </w:r>
+      </w:hyperlink>
+    </w:p>
+    <w:p>
+      <w:hyperlink r:id="rId56" w:history="1">
+        <w:r>
+          <w:rPr>
+            <w:rStyle w:val="Hyperlink"/>
+          </w:rPr>
+          <w:t>https://github.com/WPIRoboticsProjects/opencv-installer</w:t>
+        </w:r>
+      </w:hyperlink>
+    </w:p>
+    <w:p>
+      <w:hyperlink r:id="rId57" w:history="1">
+        <w:r>
+          <w:rPr>
+            <w:rStyle w:val="Hyperlink"/>
+          </w:rPr>
+          <w:t>https://wpilib.screenstepslive.com/s/currentCS/m/vision/l/682117-strategies-for-vision-programming</w:t>
+        </w:r>
+      </w:hyperlink>
+    </w:p>
+    <w:p>
+      <w:hyperlink r:id="rId58" w:history="1">
+        <w:r>
+          <w:rPr>
+            <w:rStyle w:val="Hyperlink"/>
+          </w:rPr>
+          <w:t>https://usfirst.collab.net/sf/frs/do/viewRelease/projects.wpilib/frs.sample_programs.2017_c_java_vision_sample?_message=1483834990405</w:t>
+        </w:r>
+      </w:hyperlink>
+    </w:p>
+    <w:p>
+      <w:pPr>
+        <w:pStyle w:val="Heading1"/>
+      </w:pPr>
+      <w:bookmarkStart w:id="10" w:name="_GoBack"/>
+      <w:bookmarkEnd w:id="10"/>
       <w:r>
         <w:t>FRC networking</w:t>
       </w:r>
@@ -6931,14 +7060,14 @@
       <w:pPr>
         <w:pStyle w:val="Heading2"/>
       </w:pPr>
-      <w:bookmarkStart w:id="10" w:name="_Toc1729115"/>
+      <w:bookmarkStart w:id="11" w:name="_Toc1729115"/>
       <w:r>
         <w:t>FRC networking basics</w:t>
       </w:r>
-      <w:bookmarkEnd w:id="10"/>
-    </w:p>
-    <w:p>
-      <w:hyperlink r:id="rId50" w:history="1">
+      <w:bookmarkEnd w:id="11"/>
+    </w:p>
+    <w:p>
+      <w:hyperlink r:id="rId59" w:history="1">
         <w:r>
           <w:rPr>
             <w:rStyle w:val="Hyperlink"/>
@@ -6949,7 +7078,7 @@
     </w:p>
     <w:p/>
     <w:p>
-      <w:hyperlink r:id="rId51" w:history="1">
+      <w:hyperlink r:id="rId60" w:history="1">
         <w:r>
           <w:rPr>
             <w:rStyle w:val="Hyperlink"/>
@@ -6960,7 +7089,7 @@
     </w:p>
     <w:p/>
     <w:p>
-      <w:hyperlink r:id="rId52" w:history="1">
+      <w:hyperlink r:id="rId61" w:history="1">
         <w:r>
           <w:rPr>
             <w:rStyle w:val="Hyperlink"/>
@@ -6970,7 +7099,7 @@
       </w:hyperlink>
     </w:p>
     <w:p>
-      <w:hyperlink r:id="rId53" w:history="1">
+      <w:hyperlink r:id="rId62" w:history="1">
         <w:r>
           <w:rPr>
             <w:rStyle w:val="Hyperlink"/>
@@ -6983,7 +7112,7 @@
       <w:pPr>
         <w:pStyle w:val="Heading2"/>
       </w:pPr>
-      <w:bookmarkStart w:id="11" w:name="_Toc1729116"/>
+      <w:bookmarkStart w:id="12" w:name="_Toc1729116"/>
       <w:r>
         <w:t xml:space="preserve">Change </w:t>
       </w:r>
@@ -7003,10 +7132,10 @@
       <w:r>
         <w:t xml:space="preserve"> name</w:t>
       </w:r>
-      <w:bookmarkEnd w:id="11"/>
-    </w:p>
-    <w:p>
-      <w:hyperlink r:id="rId54" w:history="1">
+      <w:bookmarkEnd w:id="12"/>
+    </w:p>
+    <w:p>
+      <w:hyperlink r:id="rId63" w:history="1">
         <w:r>
           <w:rPr>
             <w:rStyle w:val="Hyperlink"/>
@@ -7041,6 +7170,7 @@
     <w:p>
       <w:proofErr w:type="gramStart"/>
       <w:r>
+        <w:lastRenderedPageBreak/>
         <w:t>ex</w:t>
       </w:r>
       <w:proofErr w:type="gramEnd"/>
@@ -7067,7 +7197,7 @@
       </w:r>
     </w:p>
     <w:p>
-      <w:hyperlink r:id="rId55" w:history="1">
+      <w:hyperlink r:id="rId64" w:history="1">
         <w:r>
           <w:rPr>
             <w:rStyle w:val="Hyperlink"/>
@@ -7156,12 +7286,11 @@
       <w:pPr>
         <w:pStyle w:val="Heading2"/>
       </w:pPr>
-      <w:bookmarkStart w:id="12" w:name="_Toc1729117"/>
-      <w:r>
-        <w:lastRenderedPageBreak/>
+      <w:bookmarkStart w:id="13" w:name="_Toc1729117"/>
+      <w:r>
         <w:t>Troubleshooting</w:t>
       </w:r>
-      <w:bookmarkEnd w:id="12"/>
+      <w:bookmarkEnd w:id="13"/>
       <w:r>
         <w:t xml:space="preserve"> </w:t>
       </w:r>
@@ -7180,14 +7309,14 @@
       <w:pPr>
         <w:pStyle w:val="Heading2"/>
       </w:pPr>
-      <w:bookmarkStart w:id="13" w:name="_Toc1729118"/>
+      <w:bookmarkStart w:id="14" w:name="_Toc1729118"/>
       <w:r>
         <w:t>FRC IP networking at events</w:t>
       </w:r>
-      <w:bookmarkEnd w:id="13"/>
-    </w:p>
-    <w:p>
-      <w:hyperlink r:id="rId56" w:history="1">
+      <w:bookmarkEnd w:id="14"/>
+    </w:p>
+    <w:p>
+      <w:hyperlink r:id="rId65" w:history="1">
         <w:r>
           <w:rPr>
             <w:rStyle w:val="Hyperlink"/>
@@ -7200,11 +7329,11 @@
       <w:pPr>
         <w:pStyle w:val="Heading1"/>
       </w:pPr>
-      <w:bookmarkStart w:id="14" w:name="_Toc1729119"/>
+      <w:bookmarkStart w:id="15" w:name="_Toc1729119"/>
       <w:r>
         <w:t>Network tables</w:t>
       </w:r>
-      <w:bookmarkEnd w:id="14"/>
+      <w:bookmarkEnd w:id="15"/>
     </w:p>
     <w:p>
       <w:r>
@@ -7223,14 +7352,14 @@
       <w:pPr>
         <w:pStyle w:val="Heading2"/>
       </w:pPr>
-      <w:bookmarkStart w:id="15" w:name="_Toc1729120"/>
+      <w:bookmarkStart w:id="16" w:name="_Toc1729120"/>
       <w:r>
         <w:t>Using network tables</w:t>
       </w:r>
-      <w:bookmarkEnd w:id="15"/>
-    </w:p>
-    <w:p>
-      <w:hyperlink r:id="rId57" w:history="1">
+      <w:bookmarkEnd w:id="16"/>
+    </w:p>
+    <w:p>
+      <w:hyperlink r:id="rId66" w:history="1">
         <w:r>
           <w:rPr>
             <w:rStyle w:val="Hyperlink"/>
@@ -7241,7 +7370,7 @@
     </w:p>
     <w:p/>
     <w:p>
-      <w:hyperlink r:id="rId58" w:history="1">
+      <w:hyperlink r:id="rId67" w:history="1">
         <w:r>
           <w:rPr>
             <w:rStyle w:val="Hyperlink"/>
@@ -7254,7 +7383,7 @@
       <w:pPr>
         <w:pStyle w:val="Heading2"/>
       </w:pPr>
-      <w:bookmarkStart w:id="16" w:name="_Toc1729121"/>
+      <w:bookmarkStart w:id="17" w:name="_Toc1729121"/>
       <w:proofErr w:type="spellStart"/>
       <w:r>
         <w:t>Misc</w:t>
@@ -7263,7 +7392,7 @@
       <w:r>
         <w:t xml:space="preserve"> notes</w:t>
       </w:r>
-      <w:bookmarkEnd w:id="16"/>
+      <w:bookmarkEnd w:id="17"/>
     </w:p>
     <w:p>
       <w:proofErr w:type="gramStart"/>
@@ -7289,7 +7418,7 @@
       </w:r>
     </w:p>
     <w:p>
-      <w:hyperlink r:id="rId59" w:history="1">
+      <w:hyperlink r:id="rId68" w:history="1">
         <w:r>
           <w:rPr>
             <w:rStyle w:val="Hyperlink"/>
@@ -7302,7 +7431,7 @@
       </w:r>
     </w:p>
     <w:p>
-      <w:hyperlink r:id="rId60" w:history="1">
+      <w:hyperlink r:id="rId69" w:history="1">
         <w:r>
           <w:rPr>
             <w:rStyle w:val="Hyperlink"/>
@@ -7313,7 +7442,7 @@
     </w:p>
     <w:p/>
     <w:p>
-      <w:hyperlink r:id="rId61" w:anchor="networktables-guide" w:history="1">
+      <w:hyperlink r:id="rId70" w:anchor="networktables-guide" w:history="1">
         <w:r>
           <w:rPr>
             <w:rStyle w:val="Hyperlink"/>
@@ -7326,7 +7455,7 @@
       </w:r>
     </w:p>
     <w:p>
-      <w:hyperlink r:id="rId62" w:history="1">
+      <w:hyperlink r:id="rId71" w:history="1">
         <w:r>
           <w:rPr>
             <w:rStyle w:val="Hyperlink"/>
@@ -7336,7 +7465,7 @@
       </w:hyperlink>
     </w:p>
     <w:p>
-      <w:hyperlink r:id="rId63" w:history="1">
+      <w:hyperlink r:id="rId72" w:history="1">
         <w:r>
           <w:rPr>
             <w:rStyle w:val="Hyperlink"/>
@@ -7346,7 +7475,7 @@
       </w:hyperlink>
     </w:p>
     <w:p>
-      <w:hyperlink r:id="rId64" w:history="1">
+      <w:hyperlink r:id="rId73" w:history="1">
         <w:r>
           <w:rPr>
             <w:rStyle w:val="Hyperlink"/>
@@ -7356,7 +7485,7 @@
       </w:hyperlink>
     </w:p>
     <w:p>
-      <w:hyperlink r:id="rId65" w:history="1">
+      <w:hyperlink r:id="rId74" w:history="1">
         <w:r>
           <w:rPr>
             <w:rStyle w:val="Hyperlink"/>
@@ -7366,7 +7495,7 @@
       </w:hyperlink>
     </w:p>
     <w:p>
-      <w:hyperlink r:id="rId66" w:history="1">
+      <w:hyperlink r:id="rId75" w:history="1">
         <w:r>
           <w:rPr>
             <w:rStyle w:val="Hyperlink"/>
@@ -7380,8 +7509,9 @@
       <w:pPr>
         <w:pStyle w:val="Heading3"/>
       </w:pPr>
-      <w:bookmarkStart w:id="17" w:name="_Toc1729122"/>
-      <w:r>
+      <w:bookmarkStart w:id="18" w:name="_Toc1729122"/>
+      <w:r>
+        <w:lastRenderedPageBreak/>
         <w:t xml:space="preserve">LOOK AT </w:t>
       </w:r>
       <w:proofErr w:type="gramStart"/>
@@ -7392,10 +7522,10 @@
       <w:r>
         <w:t xml:space="preserve"> It can display tons of info including network tables</w:t>
       </w:r>
-      <w:bookmarkEnd w:id="17"/>
-    </w:p>
-    <w:p>
-      <w:hyperlink r:id="rId67" w:history="1">
+      <w:bookmarkEnd w:id="18"/>
+    </w:p>
+    <w:p>
+      <w:hyperlink r:id="rId76" w:history="1">
         <w:r>
           <w:rPr>
             <w:rStyle w:val="Hyperlink"/>
@@ -7411,14 +7541,14 @@
       <w:pPr>
         <w:pStyle w:val="Heading3"/>
       </w:pPr>
-      <w:bookmarkStart w:id="18" w:name="_Toc1729123"/>
+      <w:bookmarkStart w:id="19" w:name="_Toc1729123"/>
       <w:r>
         <w:t>Data recording &amp; playback</w:t>
       </w:r>
-      <w:bookmarkEnd w:id="18"/>
-    </w:p>
-    <w:p>
-      <w:hyperlink r:id="rId68" w:history="1">
+      <w:bookmarkEnd w:id="19"/>
+    </w:p>
+    <w:p>
+      <w:hyperlink r:id="rId77" w:history="1">
         <w:r>
           <w:rPr>
             <w:rStyle w:val="Hyperlink"/>
@@ -7428,7 +7558,7 @@
       </w:hyperlink>
     </w:p>
     <w:p>
-      <w:hyperlink r:id="rId69" w:history="1">
+      <w:hyperlink r:id="rId78" w:history="1">
         <w:r>
           <w:rPr>
             <w:rStyle w:val="Hyperlink"/>
@@ -7441,14 +7571,14 @@
       <w:pPr>
         <w:pStyle w:val="Heading3"/>
       </w:pPr>
-      <w:bookmarkStart w:id="19" w:name="_Toc1729124"/>
+      <w:bookmarkStart w:id="20" w:name="_Toc1729124"/>
       <w:r>
         <w:t>Displaying camera</w:t>
       </w:r>
-      <w:bookmarkEnd w:id="19"/>
-    </w:p>
-    <w:p>
-      <w:hyperlink r:id="rId70" w:history="1">
+      <w:bookmarkEnd w:id="20"/>
+    </w:p>
+    <w:p>
+      <w:hyperlink r:id="rId79" w:history="1">
         <w:r>
           <w:rPr>
             <w:rStyle w:val="Hyperlink"/>
@@ -7461,14 +7591,14 @@
       <w:pPr>
         <w:pStyle w:val="Heading3"/>
       </w:pPr>
-      <w:bookmarkStart w:id="20" w:name="_Toc1729125"/>
+      <w:bookmarkStart w:id="21" w:name="_Toc1729125"/>
       <w:r>
         <w:t>Graphs</w:t>
       </w:r>
-      <w:bookmarkEnd w:id="20"/>
-    </w:p>
-    <w:p>
-      <w:hyperlink r:id="rId71" w:history="1">
+      <w:bookmarkEnd w:id="21"/>
+    </w:p>
+    <w:p>
+      <w:hyperlink r:id="rId80" w:history="1">
         <w:r>
           <w:rPr>
             <w:rStyle w:val="Hyperlink"/>
@@ -7481,15 +7611,14 @@
       <w:pPr>
         <w:pStyle w:val="Heading3"/>
       </w:pPr>
-      <w:bookmarkStart w:id="21" w:name="_Toc1729126"/>
-      <w:r>
-        <w:lastRenderedPageBreak/>
+      <w:bookmarkStart w:id="22" w:name="_Toc1729126"/>
+      <w:r>
         <w:t>Displaying command based state information</w:t>
       </w:r>
-      <w:bookmarkEnd w:id="21"/>
-    </w:p>
-    <w:p>
-      <w:hyperlink r:id="rId72" w:history="1">
+      <w:bookmarkEnd w:id="22"/>
+    </w:p>
+    <w:p>
+      <w:hyperlink r:id="rId81" w:history="1">
         <w:r>
           <w:rPr>
             <w:rStyle w:val="Hyperlink"/>
@@ -7502,14 +7631,14 @@
       <w:pPr>
         <w:pStyle w:val="Heading1"/>
       </w:pPr>
-      <w:bookmarkStart w:id="22" w:name="_Toc1729127"/>
+      <w:bookmarkStart w:id="23" w:name="_Toc1729127"/>
       <w:r>
         <w:t>UDP messaging</w:t>
       </w:r>
-      <w:bookmarkEnd w:id="22"/>
-    </w:p>
-    <w:p>
-      <w:hyperlink r:id="rId73" w:history="1">
+      <w:bookmarkEnd w:id="23"/>
+    </w:p>
+    <w:p>
+      <w:hyperlink r:id="rId82" w:history="1">
         <w:r>
           <w:rPr>
             <w:rStyle w:val="Hyperlink"/>
@@ -7519,7 +7648,7 @@
       </w:hyperlink>
     </w:p>
     <w:p>
-      <w:hyperlink r:id="rId74" w:history="1">
+      <w:hyperlink r:id="rId83" w:history="1">
         <w:r>
           <w:rPr>
             <w:rStyle w:val="Hyperlink"/>
@@ -7529,7 +7658,7 @@
       </w:hyperlink>
     </w:p>
     <w:p>
-      <w:hyperlink r:id="rId75" w:history="1">
+      <w:hyperlink r:id="rId84" w:history="1">
         <w:r>
           <w:rPr>
             <w:rStyle w:val="Hyperlink"/>
@@ -7539,7 +7668,7 @@
       </w:hyperlink>
     </w:p>
     <w:p>
-      <w:hyperlink r:id="rId76" w:history="1">
+      <w:hyperlink r:id="rId85" w:history="1">
         <w:r>
           <w:rPr>
             <w:rStyle w:val="Hyperlink"/>
@@ -7549,7 +7678,7 @@
       </w:hyperlink>
     </w:p>
     <w:p>
-      <w:hyperlink r:id="rId77" w:history="1">
+      <w:hyperlink r:id="rId86" w:history="1">
         <w:r>
           <w:rPr>
             <w:rStyle w:val="Hyperlink"/>
@@ -7564,14 +7693,14 @@
       <w:pPr>
         <w:pStyle w:val="Heading1"/>
       </w:pPr>
-      <w:bookmarkStart w:id="23" w:name="_Toc1729128"/>
+      <w:bookmarkStart w:id="24" w:name="_Toc1729128"/>
       <w:r>
         <w:t>TCP messaging</w:t>
       </w:r>
-      <w:bookmarkEnd w:id="23"/>
-    </w:p>
-    <w:p>
-      <w:hyperlink r:id="rId78" w:history="1">
+      <w:bookmarkEnd w:id="24"/>
+    </w:p>
+    <w:p>
+      <w:hyperlink r:id="rId87" w:history="1">
         <w:r>
           <w:rPr>
             <w:rStyle w:val="Hyperlink"/>
@@ -7584,7 +7713,7 @@
       <w:pPr>
         <w:pStyle w:val="Heading1"/>
       </w:pPr>
-      <w:bookmarkStart w:id="24" w:name="_Toc1729129"/>
+      <w:bookmarkStart w:id="25" w:name="_Toc1729129"/>
       <w:r>
         <w:t>PID tuner</w:t>
       </w:r>
@@ -7599,10 +7728,10 @@
       <w:r>
         <w:t>…</w:t>
       </w:r>
-      <w:bookmarkEnd w:id="24"/>
-    </w:p>
-    <w:p>
-      <w:hyperlink r:id="rId79" w:history="1">
+      <w:bookmarkEnd w:id="25"/>
+    </w:p>
+    <w:p>
+      <w:hyperlink r:id="rId88" w:history="1">
         <w:r>
           <w:rPr>
             <w:rStyle w:val="Hyperlink"/>
@@ -7630,7 +7759,7 @@
       </w:r>
     </w:p>
     <w:p>
-      <w:hyperlink r:id="rId80" w:history="1">
+      <w:hyperlink r:id="rId89" w:history="1">
         <w:r>
           <w:rPr>
             <w:rStyle w:val="Hyperlink"/>
@@ -7646,7 +7775,7 @@
       </w:r>
     </w:p>
     <w:p>
-      <w:hyperlink r:id="rId81" w:history="1">
+      <w:hyperlink r:id="rId90" w:history="1">
         <w:r>
           <w:rPr>
             <w:rStyle w:val="Hyperlink"/>
@@ -7662,7 +7791,7 @@
       </w:r>
     </w:p>
     <w:p>
-      <w:hyperlink r:id="rId82" w:history="1">
+      <w:hyperlink r:id="rId91" w:history="1">
         <w:r>
           <w:rPr>
             <w:rStyle w:val="Hyperlink"/>
@@ -7672,7 +7801,7 @@
       </w:hyperlink>
     </w:p>
     <w:p>
-      <w:hyperlink r:id="rId83" w:history="1">
+      <w:hyperlink r:id="rId92" w:history="1">
         <w:r>
           <w:rPr>
             <w:rStyle w:val="Hyperlink"/>
@@ -7693,7 +7822,7 @@
       </w:r>
     </w:p>
     <w:p>
-      <w:hyperlink r:id="rId84" w:history="1">
+      <w:hyperlink r:id="rId93" w:history="1">
         <w:r>
           <w:rPr>
             <w:rStyle w:val="Hyperlink"/>
@@ -7712,7 +7841,7 @@
       <w:pPr>
         <w:pStyle w:val="Heading1"/>
       </w:pPr>
-      <w:bookmarkStart w:id="25" w:name="_Toc1729130"/>
+      <w:bookmarkStart w:id="26" w:name="_Toc1729130"/>
       <w:proofErr w:type="spellStart"/>
       <w:r>
         <w:t>Misc</w:t>
@@ -7721,13 +7850,13 @@
       <w:r>
         <w:t xml:space="preserve"> stuff</w:t>
       </w:r>
-      <w:bookmarkEnd w:id="25"/>
+      <w:bookmarkEnd w:id="26"/>
     </w:p>
     <w:p>
       <w:pPr>
         <w:pStyle w:val="Heading2"/>
       </w:pPr>
-      <w:bookmarkStart w:id="26" w:name="_Toc1729131"/>
+      <w:bookmarkStart w:id="27" w:name="_Toc1729131"/>
       <w:r>
         <w:t xml:space="preserve">Start </w:t>
       </w:r>
@@ -7735,11 +7864,11 @@
       <w:r>
         <w:t>here ...</w:t>
       </w:r>
-      <w:bookmarkEnd w:id="26"/>
+      <w:bookmarkEnd w:id="27"/>
       <w:proofErr w:type="gramEnd"/>
     </w:p>
     <w:p>
-      <w:hyperlink r:id="rId85" w:history="1">
+      <w:hyperlink r:id="rId94" w:history="1">
         <w:r>
           <w:rPr>
             <w:rStyle w:val="Hyperlink"/>
@@ -7772,7 +7901,7 @@
       </w:r>
     </w:p>
     <w:p>
-      <w:hyperlink r:id="rId86" w:history="1">
+      <w:hyperlink r:id="rId95" w:history="1">
         <w:r>
           <w:rPr>
             <w:rStyle w:val="Hyperlink"/>
@@ -7785,7 +7914,7 @@
       <w:pPr>
         <w:pStyle w:val="Heading2"/>
       </w:pPr>
-      <w:bookmarkStart w:id="27" w:name="_Toc1729132"/>
+      <w:bookmarkStart w:id="28" w:name="_Toc1729132"/>
       <w:proofErr w:type="gramStart"/>
       <w:r>
         <w:t>Great article on programming for FRC.</w:t>
@@ -7794,13 +7923,13 @@
       <w:r>
         <w:t xml:space="preserve"> READ THIS!!!</w:t>
       </w:r>
-      <w:bookmarkEnd w:id="27"/>
+      <w:bookmarkEnd w:id="28"/>
       <w:r>
         <w:t xml:space="preserve"> </w:t>
       </w:r>
     </w:p>
     <w:p>
-      <w:hyperlink r:id="rId87" w:history="1">
+      <w:hyperlink r:id="rId96" w:history="1">
         <w:r>
           <w:rPr>
             <w:rStyle w:val="Hyperlink"/>
@@ -7838,17 +7967,17 @@
       <w:pPr>
         <w:pStyle w:val="Heading2"/>
       </w:pPr>
-      <w:bookmarkStart w:id="28" w:name="_Toc1729133"/>
+      <w:bookmarkStart w:id="29" w:name="_Toc1729133"/>
       <w:r>
         <w:t>Systems as PID input</w:t>
       </w:r>
-      <w:bookmarkEnd w:id="28"/>
+      <w:bookmarkEnd w:id="29"/>
     </w:p>
     <w:p>
       <w:r>
         <w:t xml:space="preserve">To use vision (or any other 'sensor' system as an input to a PID see this article... </w:t>
       </w:r>
-      <w:hyperlink r:id="rId88" w:history="1">
+      <w:hyperlink r:id="rId97" w:history="1">
         <w:r>
           <w:rPr>
             <w:rStyle w:val="Hyperlink"/>
@@ -7861,14 +7990,14 @@
       <w:pPr>
         <w:pStyle w:val="Heading2"/>
       </w:pPr>
-      <w:bookmarkStart w:id="29" w:name="_Toc1729134"/>
+      <w:bookmarkStart w:id="30" w:name="_Toc1729134"/>
       <w:r>
         <w:t>Talon resources</w:t>
       </w:r>
-      <w:bookmarkEnd w:id="29"/>
-    </w:p>
-    <w:p>
-      <w:hyperlink r:id="rId89" w:anchor="product_tabs_technical_resources" w:history="1">
+      <w:bookmarkEnd w:id="30"/>
+    </w:p>
+    <w:p>
+      <w:hyperlink r:id="rId98" w:anchor="product_tabs_technical_resources" w:history="1">
         <w:r>
           <w:rPr>
             <w:rStyle w:val="Hyperlink"/>
@@ -7901,7 +8030,7 @@
       <w:proofErr w:type="gramEnd"/>
     </w:p>
     <w:p>
-      <w:hyperlink r:id="rId90" w:history="1">
+      <w:hyperlink r:id="rId99" w:history="1">
         <w:r>
           <w:rPr>
             <w:rStyle w:val="Hyperlink"/>
@@ -7916,7 +8045,7 @@
       </w:r>
     </w:p>
     <w:p>
-      <w:hyperlink r:id="rId91" w:history="1">
+      <w:hyperlink r:id="rId100" w:history="1">
         <w:r>
           <w:rPr>
             <w:rStyle w:val="Hyperlink"/>
@@ -7934,7 +8063,7 @@
       </w:r>
     </w:p>
     <w:p>
-      <w:hyperlink r:id="rId92" w:history="1">
+      <w:hyperlink r:id="rId101" w:history="1">
         <w:r>
           <w:rPr>
             <w:rStyle w:val="Hyperlink"/>
@@ -7960,7 +8089,7 @@
       <w:pPr>
         <w:pStyle w:val="Heading2"/>
       </w:pPr>
-      <w:bookmarkStart w:id="30" w:name="_Toc1729135"/>
+      <w:bookmarkStart w:id="31" w:name="_Toc1729135"/>
       <w:proofErr w:type="spellStart"/>
       <w:r>
         <w:t>Misc</w:t>
@@ -7979,24 +8108,24 @@
       <w:r>
         <w:t>ME !</w:t>
       </w:r>
-      <w:bookmarkEnd w:id="30"/>
+      <w:bookmarkEnd w:id="31"/>
       <w:proofErr w:type="gramEnd"/>
     </w:p>
     <w:p>
       <w:pPr>
         <w:pStyle w:val="Heading3"/>
       </w:pPr>
-      <w:bookmarkStart w:id="31" w:name="_Toc1729136"/>
+      <w:bookmarkStart w:id="32" w:name="_Toc1729136"/>
       <w:r>
         <w:t>Make sure Rio is imaged correctly for 2019</w:t>
       </w:r>
-      <w:bookmarkEnd w:id="31"/>
+      <w:bookmarkEnd w:id="32"/>
       <w:r>
         <w:t xml:space="preserve"> </w:t>
       </w:r>
     </w:p>
     <w:p>
-      <w:hyperlink r:id="rId93" w:history="1">
+      <w:hyperlink r:id="rId102" w:history="1">
         <w:r>
           <w:rPr>
             <w:rStyle w:val="Hyperlink"/>
@@ -8009,17 +8138,17 @@
       <w:pPr>
         <w:pStyle w:val="Heading3"/>
       </w:pPr>
-      <w:bookmarkStart w:id="32" w:name="_Toc1729137"/>
+      <w:bookmarkStart w:id="33" w:name="_Toc1729137"/>
       <w:r>
         <w:t>Understand the new Phoenix tuner application</w:t>
       </w:r>
-      <w:bookmarkEnd w:id="32"/>
+      <w:bookmarkEnd w:id="33"/>
     </w:p>
     <w:p>
       <w:r>
         <w:t>(</w:t>
       </w:r>
-      <w:hyperlink r:id="rId94" w:history="1">
+      <w:hyperlink r:id="rId103" w:history="1">
         <w:r>
           <w:rPr>
             <w:rStyle w:val="Hyperlink"/>
@@ -8032,17 +8161,17 @@
       <w:pPr>
         <w:pStyle w:val="Heading3"/>
       </w:pPr>
-      <w:bookmarkStart w:id="33" w:name="_Toc1729138"/>
+      <w:bookmarkStart w:id="34" w:name="_Toc1729138"/>
       <w:r>
         <w:t>New project test example</w:t>
       </w:r>
-      <w:bookmarkEnd w:id="33"/>
+      <w:bookmarkEnd w:id="34"/>
       <w:r>
         <w:t xml:space="preserve"> </w:t>
       </w:r>
     </w:p>
     <w:p>
-      <w:hyperlink r:id="rId95" w:history="1">
+      <w:hyperlink r:id="rId104" w:history="1">
         <w:r>
           <w:rPr>
             <w:rStyle w:val="Hyperlink"/>
@@ -8076,14 +8205,15 @@
       <w:pPr>
         <w:pStyle w:val="Heading3"/>
       </w:pPr>
-      <w:bookmarkStart w:id="34" w:name="_Toc1729139"/>
-      <w:r>
+      <w:bookmarkStart w:id="35" w:name="_Toc1729139"/>
+      <w:r>
+        <w:lastRenderedPageBreak/>
         <w:t>Quadrature and limit switch sensor testing</w:t>
       </w:r>
-      <w:bookmarkEnd w:id="34"/>
-    </w:p>
-    <w:p>
-      <w:hyperlink r:id="rId96" w:history="1">
+      <w:bookmarkEnd w:id="35"/>
+    </w:p>
+    <w:p>
+      <w:hyperlink r:id="rId105" w:history="1">
         <w:r>
           <w:rPr>
             <w:rStyle w:val="Hyperlink"/>
@@ -8096,17 +8226,17 @@
       <w:pPr>
         <w:pStyle w:val="Heading3"/>
       </w:pPr>
-      <w:bookmarkStart w:id="35" w:name="_Toc1729140"/>
+      <w:bookmarkStart w:id="36" w:name="_Toc1729140"/>
       <w:r>
         <w:t>Sensor setup and testing</w:t>
       </w:r>
-      <w:bookmarkEnd w:id="35"/>
+      <w:bookmarkEnd w:id="36"/>
       <w:r>
         <w:t xml:space="preserve"> </w:t>
       </w:r>
     </w:p>
     <w:p>
-      <w:hyperlink r:id="rId97" w:history="1">
+      <w:hyperlink r:id="rId106" w:history="1">
         <w:r>
           <w:rPr>
             <w:rStyle w:val="Hyperlink"/>
@@ -8119,11 +8249,11 @@
       <w:pPr>
         <w:pStyle w:val="Heading3"/>
       </w:pPr>
-      <w:bookmarkStart w:id="36" w:name="_Toc1729141"/>
+      <w:bookmarkStart w:id="37" w:name="_Toc1729141"/>
       <w:r>
         <w:t>Use the plot feature to 'see' things happen :)</w:t>
       </w:r>
-      <w:bookmarkEnd w:id="36"/>
+      <w:bookmarkEnd w:id="37"/>
     </w:p>
     <w:p/>
     <w:p>
@@ -8134,7 +8264,6 @@
     <w:p/>
     <w:p>
       <w:r>
-        <w:lastRenderedPageBreak/>
         <w:t>Reset the motor controllers then DOCUMENT EXACTLY how each controller is configured f</w:t>
       </w:r>
       <w:r>
@@ -8142,7 +8271,7 @@
       </w:r>
     </w:p>
     <w:p>
-      <w:hyperlink r:id="rId98" w:history="1">
+      <w:hyperlink r:id="rId107" w:history="1">
         <w:r>
           <w:rPr>
             <w:rStyle w:val="Hyperlink"/>
@@ -8202,7 +8331,7 @@
       <w:pPr>
         <w:pStyle w:val="Heading2"/>
       </w:pPr>
-      <w:bookmarkStart w:id="37" w:name="_Toc1729142"/>
+      <w:bookmarkStart w:id="38" w:name="_Toc1729142"/>
       <w:r>
         <w:t>Motor</w:t>
       </w:r>
@@ -8223,10 +8352,10 @@
       <w:r>
         <w:t>, READ ME !</w:t>
       </w:r>
-      <w:bookmarkEnd w:id="37"/>
-    </w:p>
-    <w:p>
-      <w:hyperlink r:id="rId99" w:history="1">
+      <w:bookmarkEnd w:id="38"/>
+    </w:p>
+    <w:p>
+      <w:hyperlink r:id="rId108" w:history="1">
         <w:r>
           <w:rPr>
             <w:rStyle w:val="Hyperlink"/>
@@ -8257,7 +8386,7 @@
       <w:pPr>
         <w:pStyle w:val="Heading3"/>
       </w:pPr>
-      <w:bookmarkStart w:id="38" w:name="_Toc1729143"/>
+      <w:bookmarkStart w:id="39" w:name="_Toc1729143"/>
       <w:r>
         <w:t>Almost complete example of motor, sensor, d</w:t>
       </w:r>
@@ -8268,14 +8397,14 @@
       <w:r>
         <w:t>here</w:t>
       </w:r>
-      <w:bookmarkEnd w:id="38"/>
+      <w:bookmarkEnd w:id="39"/>
       <w:proofErr w:type="gramEnd"/>
       <w:r>
         <w:t xml:space="preserve"> </w:t>
       </w:r>
     </w:p>
     <w:p>
-      <w:hyperlink r:id="rId100" w:history="1">
+      <w:hyperlink r:id="rId109" w:history="1">
         <w:r>
           <w:rPr>
             <w:rStyle w:val="Hyperlink"/>
@@ -8288,20 +8417,20 @@
       <w:pPr>
         <w:pStyle w:val="Heading3"/>
       </w:pPr>
-      <w:bookmarkStart w:id="39" w:name="_Toc1729144"/>
+      <w:bookmarkStart w:id="40" w:name="_Toc1729144"/>
       <w:r>
         <w:t xml:space="preserve">Motor </w:t>
       </w:r>
       <w:r>
         <w:t>'followers' are described here</w:t>
       </w:r>
-      <w:bookmarkEnd w:id="39"/>
+      <w:bookmarkEnd w:id="40"/>
       <w:r>
         <w:t xml:space="preserve"> </w:t>
       </w:r>
     </w:p>
     <w:p>
-      <w:hyperlink r:id="rId101" w:history="1">
+      <w:hyperlink r:id="rId110" w:history="1">
         <w:r>
           <w:rPr>
             <w:rStyle w:val="Hyperlink"/>
@@ -8329,17 +8458,17 @@
       <w:pPr>
         <w:pStyle w:val="Heading3"/>
       </w:pPr>
-      <w:bookmarkStart w:id="40" w:name="_Toc1729145"/>
+      <w:bookmarkStart w:id="41" w:name="_Toc1729145"/>
       <w:r>
         <w:t>"Ramping" is discussed here</w:t>
       </w:r>
-      <w:bookmarkEnd w:id="40"/>
+      <w:bookmarkEnd w:id="41"/>
       <w:r>
         <w:t xml:space="preserve"> </w:t>
       </w:r>
     </w:p>
     <w:p>
-      <w:hyperlink r:id="rId102" w:history="1">
+      <w:hyperlink r:id="rId111" w:history="1">
         <w:r>
           <w:rPr>
             <w:rStyle w:val="Hyperlink"/>
@@ -8412,11 +8541,11 @@
       <w:pPr>
         <w:pStyle w:val="Heading3"/>
       </w:pPr>
-      <w:bookmarkStart w:id="41" w:name="_Toc1729146"/>
+      <w:bookmarkStart w:id="42" w:name="_Toc1729146"/>
       <w:r>
         <w:t>Can read the following at any time...</w:t>
       </w:r>
-      <w:bookmarkEnd w:id="41"/>
+      <w:bookmarkEnd w:id="42"/>
     </w:p>
     <w:p>
       <w:r>
@@ -8455,6 +8584,7 @@
     </w:p>
     <w:p>
       <w:r>
+        <w:lastRenderedPageBreak/>
         <w:t xml:space="preserve">    Brake State (coast vs brake)</w:t>
       </w:r>
     </w:p>
@@ -8477,14 +8607,14 @@
       <w:pPr>
         <w:pStyle w:val="Heading3"/>
       </w:pPr>
-      <w:bookmarkStart w:id="42" w:name="_Toc1729147"/>
+      <w:bookmarkStart w:id="43" w:name="_Toc1729147"/>
       <w:r>
         <w:t>Sensor checking/debug</w:t>
       </w:r>
-      <w:bookmarkEnd w:id="42"/>
-    </w:p>
-    <w:p>
-      <w:hyperlink r:id="rId103" w:history="1">
+      <w:bookmarkEnd w:id="43"/>
+    </w:p>
+    <w:p>
+      <w:hyperlink r:id="rId112" w:history="1">
         <w:r>
           <w:rPr>
             <w:rStyle w:val="Hyperlink"/>
@@ -8499,7 +8629,7 @@
       </w:r>
     </w:p>
     <w:p>
-      <w:hyperlink r:id="rId104" w:history="1">
+      <w:hyperlink r:id="rId113" w:history="1">
         <w:r>
           <w:rPr>
             <w:rStyle w:val="Hyperlink"/>
@@ -8512,11 +8642,11 @@
       <w:pPr>
         <w:pStyle w:val="Heading3"/>
       </w:pPr>
-      <w:bookmarkStart w:id="43" w:name="_Toc1729148"/>
+      <w:bookmarkStart w:id="44" w:name="_Toc1729148"/>
       <w:r>
         <w:t>See "Recommended Procedure"</w:t>
       </w:r>
-      <w:bookmarkEnd w:id="43"/>
+      <w:bookmarkEnd w:id="44"/>
     </w:p>
     <w:p>
       <w:r>
@@ -8527,7 +8657,7 @@
       </w:r>
     </w:p>
     <w:p>
-      <w:hyperlink r:id="rId105" w:history="1">
+      <w:hyperlink r:id="rId114" w:history="1">
         <w:r>
           <w:rPr>
             <w:rStyle w:val="Hyperlink"/>
@@ -8540,11 +8670,11 @@
       <w:pPr>
         <w:pStyle w:val="Heading3"/>
       </w:pPr>
-      <w:bookmarkStart w:id="44" w:name="_Toc1729149"/>
+      <w:bookmarkStart w:id="45" w:name="_Toc1729149"/>
       <w:r>
         <w:t>"Motion Magic Control Mode" might be better for the lift, but not 100% sure yet</w:t>
       </w:r>
-      <w:bookmarkEnd w:id="44"/>
+      <w:bookmarkEnd w:id="45"/>
     </w:p>
     <w:p>
       <w:r>
@@ -8570,17 +8700,17 @@
       <w:pPr>
         <w:pStyle w:val="Heading3"/>
       </w:pPr>
-      <w:bookmarkStart w:id="45" w:name="_Toc1729150"/>
+      <w:bookmarkStart w:id="46" w:name="_Toc1729150"/>
       <w:r>
         <w:t>Make sure we understand how to check, analyze and clear faults</w:t>
       </w:r>
-      <w:bookmarkEnd w:id="45"/>
+      <w:bookmarkEnd w:id="46"/>
       <w:r>
         <w:t xml:space="preserve"> </w:t>
       </w:r>
     </w:p>
     <w:p>
-      <w:hyperlink r:id="rId106" w:history="1">
+      <w:hyperlink r:id="rId115" w:history="1">
         <w:r>
           <w:rPr>
             <w:rStyle w:val="Hyperlink"/>
@@ -8594,7 +8724,7 @@
       <w:pPr>
         <w:pStyle w:val="Heading3"/>
       </w:pPr>
-      <w:bookmarkStart w:id="46" w:name="_Toc1729151"/>
+      <w:bookmarkStart w:id="47" w:name="_Toc1729151"/>
       <w:proofErr w:type="gramStart"/>
       <w:r>
         <w:t>Examples exists</w:t>
@@ -8603,13 +8733,13 @@
       <w:r>
         <w:t xml:space="preserve"> here for the following...</w:t>
       </w:r>
-      <w:bookmarkEnd w:id="46"/>
+      <w:bookmarkEnd w:id="47"/>
       <w:r>
         <w:t xml:space="preserve"> </w:t>
       </w:r>
     </w:p>
     <w:p>
-      <w:hyperlink r:id="rId107" w:history="1">
+      <w:hyperlink r:id="rId116" w:history="1">
         <w:r>
           <w:rPr>
             <w:rStyle w:val="Hyperlink"/>
@@ -8651,14 +8781,14 @@
       <w:pPr>
         <w:pStyle w:val="Heading1"/>
       </w:pPr>
-      <w:bookmarkStart w:id="47" w:name="_Toc1729152"/>
+      <w:bookmarkStart w:id="48" w:name="_Toc1729152"/>
       <w:r>
         <w:t>Motion profile generator and example code</w:t>
       </w:r>
-      <w:bookmarkEnd w:id="47"/>
-    </w:p>
-    <w:p>
-      <w:hyperlink r:id="rId108" w:history="1">
+      <w:bookmarkEnd w:id="48"/>
+    </w:p>
+    <w:p>
+      <w:hyperlink r:id="rId117" w:history="1">
         <w:r>
           <w:rPr>
             <w:rStyle w:val="Hyperlink"/>
@@ -8688,7 +8818,7 @@
       </w:r>
     </w:p>
     <w:p>
-      <w:hyperlink r:id="rId109" w:history="1">
+      <w:hyperlink r:id="rId118" w:history="1">
         <w:r>
           <w:rPr>
             <w:rStyle w:val="Hyperlink"/>
@@ -8698,7 +8828,7 @@
       </w:hyperlink>
     </w:p>
     <w:p>
-      <w:hyperlink r:id="rId110" w:history="1">
+      <w:hyperlink r:id="rId119" w:history="1">
         <w:r>
           <w:rPr>
             <w:rStyle w:val="Hyperlink"/>
@@ -8732,14 +8862,15 @@
       <w:pPr>
         <w:pStyle w:val="Heading1"/>
       </w:pPr>
-      <w:bookmarkStart w:id="48" w:name="_Toc1729153"/>
-      <w:r>
+      <w:bookmarkStart w:id="49" w:name="_Toc1729153"/>
+      <w:r>
+        <w:lastRenderedPageBreak/>
         <w:t>Motion Profiling</w:t>
       </w:r>
-      <w:bookmarkEnd w:id="48"/>
-    </w:p>
-    <w:p>
-      <w:hyperlink r:id="rId111" w:history="1">
+      <w:bookmarkEnd w:id="49"/>
+    </w:p>
+    <w:p>
+      <w:hyperlink r:id="rId120" w:history="1">
         <w:r>
           <w:rPr>
             <w:rStyle w:val="Hyperlink"/>
@@ -8752,14 +8883,14 @@
       <w:pPr>
         <w:pStyle w:val="Heading2"/>
       </w:pPr>
-      <w:bookmarkStart w:id="49" w:name="_Toc1729154"/>
+      <w:bookmarkStart w:id="50" w:name="_Toc1729154"/>
       <w:r>
         <w:t>Spline fitting</w:t>
       </w:r>
-      <w:bookmarkEnd w:id="49"/>
-    </w:p>
-    <w:p>
-      <w:hyperlink r:id="rId112" w:history="1">
+      <w:bookmarkEnd w:id="50"/>
+    </w:p>
+    <w:p>
+      <w:hyperlink r:id="rId121" w:history="1">
         <w:r>
           <w:rPr>
             <w:rStyle w:val="Hyperlink"/>
@@ -8769,7 +8900,7 @@
       </w:hyperlink>
     </w:p>
     <w:p>
-      <w:hyperlink r:id="rId113" w:history="1">
+      <w:hyperlink r:id="rId122" w:history="1">
         <w:r>
           <w:rPr>
             <w:rStyle w:val="Hyperlink"/>
@@ -8785,14 +8916,14 @@
       <w:pPr>
         <w:pStyle w:val="Heading2"/>
       </w:pPr>
-      <w:bookmarkStart w:id="50" w:name="_Toc1729155"/>
+      <w:bookmarkStart w:id="51" w:name="_Toc1729155"/>
       <w:r>
         <w:t>Motion profiling article</w:t>
       </w:r>
-      <w:bookmarkEnd w:id="50"/>
-    </w:p>
-    <w:p>
-      <w:hyperlink r:id="rId114" w:history="1">
+      <w:bookmarkEnd w:id="51"/>
+    </w:p>
+    <w:p>
+      <w:hyperlink r:id="rId123" w:history="1">
         <w:r>
           <w:rPr>
             <w:rStyle w:val="Hyperlink"/>
@@ -8805,15 +8936,14 @@
       <w:pPr>
         <w:pStyle w:val="Heading2"/>
       </w:pPr>
-      <w:bookmarkStart w:id="51" w:name="_Toc1729156"/>
-      <w:r>
-        <w:lastRenderedPageBreak/>
+      <w:bookmarkStart w:id="52" w:name="_Toc1729156"/>
+      <w:r>
         <w:t>Motion planning video presentation</w:t>
       </w:r>
-      <w:bookmarkEnd w:id="51"/>
-    </w:p>
-    <w:p>
-      <w:hyperlink r:id="rId115" w:history="1">
+      <w:bookmarkEnd w:id="52"/>
+    </w:p>
+    <w:p>
+      <w:hyperlink r:id="rId124" w:history="1">
         <w:r>
           <w:rPr>
             <w:rStyle w:val="Hyperlink"/>
@@ -8823,7 +8953,7 @@
       </w:hyperlink>
     </w:p>
     <w:p>
-      <w:hyperlink r:id="rId116" w:anchor="slide=id.g76b62f478_0_111" w:history="1">
+      <w:hyperlink r:id="rId125" w:anchor="slide=id.g76b62f478_0_111" w:history="1">
         <w:r>
           <w:rPr>
             <w:rStyle w:val="Hyperlink"/>
@@ -8916,14 +9046,14 @@
       <w:pPr>
         <w:pStyle w:val="Heading1"/>
       </w:pPr>
-      <w:bookmarkStart w:id="52" w:name="_Toc1729157"/>
+      <w:bookmarkStart w:id="53" w:name="_Toc1729157"/>
       <w:r>
         <w:t>Custom PID sources</w:t>
       </w:r>
-      <w:bookmarkEnd w:id="52"/>
-    </w:p>
-    <w:p>
-      <w:hyperlink r:id="rId117" w:history="1">
+      <w:bookmarkEnd w:id="53"/>
+    </w:p>
+    <w:p>
+      <w:hyperlink r:id="rId126" w:history="1">
         <w:r>
           <w:rPr>
             <w:rStyle w:val="Hyperlink"/>
@@ -8948,14 +9078,14 @@
       <w:pPr>
         <w:pStyle w:val="Heading1"/>
       </w:pPr>
-      <w:bookmarkStart w:id="53" w:name="_Toc1729158"/>
+      <w:bookmarkStart w:id="54" w:name="_Toc1729158"/>
       <w:r>
         <w:t>Good Talon blog with simulation environment</w:t>
       </w:r>
-      <w:bookmarkEnd w:id="53"/>
-    </w:p>
-    <w:p>
-      <w:hyperlink r:id="rId118" w:history="1">
+      <w:bookmarkEnd w:id="54"/>
+    </w:p>
+    <w:p>
+      <w:hyperlink r:id="rId127" w:history="1">
         <w:r>
           <w:rPr>
             <w:rStyle w:val="Hyperlink"/>
@@ -8970,7 +9100,7 @@
       </w:r>
     </w:p>
     <w:p>
-      <w:hyperlink r:id="rId119" w:history="1">
+      <w:hyperlink r:id="rId128" w:history="1">
         <w:r>
           <w:rPr>
             <w:rStyle w:val="Hyperlink"/>
@@ -8983,7 +9113,7 @@
       <w:pPr>
         <w:pStyle w:val="Heading1"/>
       </w:pPr>
-      <w:bookmarkStart w:id="54" w:name="_Toc1729159"/>
+      <w:bookmarkStart w:id="55" w:name="_Toc1729159"/>
       <w:r>
         <w:t xml:space="preserve">Example motion profile from </w:t>
       </w:r>
@@ -8991,11 +9121,11 @@
       <w:r>
         <w:t>SteamWorks</w:t>
       </w:r>
-      <w:bookmarkEnd w:id="54"/>
+      <w:bookmarkEnd w:id="55"/>
       <w:proofErr w:type="spellEnd"/>
     </w:p>
     <w:p>
-      <w:hyperlink r:id="rId120" w:history="1">
+      <w:hyperlink r:id="rId129" w:history="1">
         <w:r>
           <w:rPr>
             <w:rStyle w:val="Hyperlink"/>
@@ -9010,12 +9140,11 @@
       <w:pPr>
         <w:pStyle w:val="Heading1"/>
       </w:pPr>
-      <w:bookmarkStart w:id="55" w:name="_Toc1729160"/>
-      <w:r>
-        <w:lastRenderedPageBreak/>
+      <w:bookmarkStart w:id="56" w:name="_Toc1729160"/>
+      <w:r>
         <w:t>Useful function for periodic message display…</w:t>
       </w:r>
-      <w:bookmarkEnd w:id="55"/>
+      <w:bookmarkEnd w:id="56"/>
     </w:p>
     <w:p>
       <w:r>
@@ -9040,7 +9169,7 @@
                     </pic:cNvPicPr>
                   </pic:nvPicPr>
                   <pic:blipFill>
-                    <a:blip r:embed="rId121">
+                    <a:blip r:embed="rId130">
                       <a:extLst>
                         <a:ext uri="{28A0092B-C50C-407E-A947-70E740481C1C}">
                           <a14:useLocalDpi xmlns:a14="http://schemas.microsoft.com/office/drawing/2010/main" val="0"/>
@@ -9077,7 +9206,7 @@
       <w:pPr>
         <w:pStyle w:val="Heading1"/>
       </w:pPr>
-      <w:bookmarkStart w:id="56" w:name="_Toc1729161"/>
+      <w:bookmarkStart w:id="57" w:name="_Toc1729161"/>
       <w:proofErr w:type="spellStart"/>
       <w:r>
         <w:t>Itterative</w:t>
@@ -9094,10 +9223,10 @@
       <w:r>
         <w:t xml:space="preserve"> vs Command</w:t>
       </w:r>
-      <w:bookmarkEnd w:id="56"/>
-    </w:p>
-    <w:p>
-      <w:hyperlink r:id="rId122" w:history="1">
+      <w:bookmarkEnd w:id="57"/>
+    </w:p>
+    <w:p>
+      <w:hyperlink r:id="rId131" w:history="1">
         <w:r>
           <w:rPr>
             <w:rStyle w:val="Hyperlink"/>
@@ -9107,7 +9236,7 @@
       </w:hyperlink>
     </w:p>
     <w:p>
-      <w:hyperlink r:id="rId123" w:history="1">
+      <w:hyperlink r:id="rId132" w:history="1">
         <w:r>
           <w:rPr>
             <w:rStyle w:val="Hyperlink"/>
@@ -9120,14 +9249,14 @@
       <w:pPr>
         <w:pStyle w:val="Heading2"/>
       </w:pPr>
-      <w:bookmarkStart w:id="57" w:name="_Toc1729162"/>
+      <w:bookmarkStart w:id="58" w:name="_Toc1729162"/>
       <w:r>
         <w:t>Command based joystick control</w:t>
       </w:r>
-      <w:bookmarkEnd w:id="57"/>
-    </w:p>
-    <w:p>
-      <w:hyperlink r:id="rId124" w:history="1">
+      <w:bookmarkEnd w:id="58"/>
+    </w:p>
+    <w:p>
+      <w:hyperlink r:id="rId133" w:history="1">
         <w:r>
           <w:rPr>
             <w:rStyle w:val="Hyperlink"/>
@@ -9140,14 +9269,14 @@
       <w:pPr>
         <w:pStyle w:val="Heading2"/>
       </w:pPr>
-      <w:bookmarkStart w:id="58" w:name="_Toc1729163"/>
+      <w:bookmarkStart w:id="59" w:name="_Toc1729163"/>
       <w:r>
         <w:t>Groups of commands</w:t>
       </w:r>
-      <w:bookmarkEnd w:id="58"/>
-    </w:p>
-    <w:p>
-      <w:hyperlink r:id="rId125" w:history="1">
+      <w:bookmarkEnd w:id="59"/>
+    </w:p>
+    <w:p>
+      <w:hyperlink r:id="rId134" w:history="1">
         <w:r>
           <w:rPr>
             <w:rStyle w:val="Hyperlink"/>
@@ -9160,11 +9289,11 @@
       <w:pPr>
         <w:pStyle w:val="Heading2"/>
       </w:pPr>
-      <w:bookmarkStart w:id="59" w:name="_Toc1729164"/>
+      <w:bookmarkStart w:id="60" w:name="_Toc1729164"/>
       <w:r>
         <w:t>Running commands whilst button pressed or held down.</w:t>
       </w:r>
-      <w:bookmarkEnd w:id="59"/>
+      <w:bookmarkEnd w:id="60"/>
       <w:r>
         <w:t xml:space="preserve"> </w:t>
       </w:r>
@@ -9191,7 +9320,7 @@
       </w:r>
     </w:p>
     <w:p>
-      <w:hyperlink r:id="rId126" w:history="1">
+      <w:hyperlink r:id="rId135" w:history="1">
         <w:r>
           <w:rPr>
             <w:rStyle w:val="Hyperlink"/>
@@ -9204,7 +9333,7 @@
       <w:pPr>
         <w:pStyle w:val="Heading2"/>
       </w:pPr>
-      <w:bookmarkStart w:id="60" w:name="_Toc1729165"/>
+      <w:bookmarkStart w:id="61" w:name="_Toc1729165"/>
       <w:r>
         <w:t xml:space="preserve">Using commands during auto &amp; </w:t>
       </w:r>
@@ -9212,11 +9341,11 @@
       <w:r>
         <w:t>teleop</w:t>
       </w:r>
-      <w:bookmarkEnd w:id="60"/>
+      <w:bookmarkEnd w:id="61"/>
       <w:proofErr w:type="spellEnd"/>
     </w:p>
     <w:p>
-      <w:hyperlink r:id="rId127" w:history="1">
+      <w:hyperlink r:id="rId136" w:history="1">
         <w:r>
           <w:rPr>
             <w:rStyle w:val="Hyperlink"/>
@@ -9229,14 +9358,14 @@
       <w:pPr>
         <w:pStyle w:val="Heading2"/>
       </w:pPr>
-      <w:bookmarkStart w:id="61" w:name="_Toc1729166"/>
+      <w:bookmarkStart w:id="62" w:name="_Toc1729166"/>
       <w:r>
         <w:t>Default/auto switching between joystick and commands</w:t>
       </w:r>
-      <w:bookmarkEnd w:id="61"/>
-    </w:p>
-    <w:p>
-      <w:hyperlink r:id="rId128" w:history="1">
+      <w:bookmarkEnd w:id="62"/>
+    </w:p>
+    <w:p>
+      <w:hyperlink r:id="rId137" w:history="1">
         <w:r>
           <w:rPr>
             <w:rStyle w:val="Hyperlink"/>
@@ -9249,14 +9378,14 @@
       <w:pPr>
         <w:pStyle w:val="Heading2"/>
       </w:pPr>
-      <w:bookmarkStart w:id="62" w:name="_Toc1729167"/>
+      <w:bookmarkStart w:id="63" w:name="_Toc1729167"/>
       <w:r>
         <w:t>Synchronizing commands</w:t>
       </w:r>
-      <w:bookmarkEnd w:id="62"/>
-    </w:p>
-    <w:p>
-      <w:hyperlink r:id="rId129" w:history="1">
+      <w:bookmarkEnd w:id="63"/>
+    </w:p>
+    <w:p>
+      <w:hyperlink r:id="rId138" w:history="1">
         <w:r>
           <w:rPr>
             <w:rStyle w:val="Hyperlink"/>
@@ -9269,14 +9398,15 @@
       <w:pPr>
         <w:pStyle w:val="Heading2"/>
       </w:pPr>
-      <w:bookmarkStart w:id="63" w:name="_Toc1729168"/>
-      <w:r>
+      <w:bookmarkStart w:id="64" w:name="_Toc1729168"/>
+      <w:r>
+        <w:lastRenderedPageBreak/>
         <w:t>Limit switches and commands</w:t>
       </w:r>
-      <w:bookmarkEnd w:id="63"/>
-    </w:p>
-    <w:p>
-      <w:hyperlink r:id="rId130" w:history="1">
+      <w:bookmarkEnd w:id="64"/>
+    </w:p>
+    <w:p>
+      <w:hyperlink r:id="rId139" w:history="1">
         <w:r>
           <w:rPr>
             <w:rStyle w:val="Hyperlink"/>
@@ -9289,15 +9419,14 @@
       <w:pPr>
         <w:pStyle w:val="Heading2"/>
       </w:pPr>
-      <w:bookmarkStart w:id="64" w:name="_Toc1729169"/>
-      <w:r>
-        <w:lastRenderedPageBreak/>
+      <w:bookmarkStart w:id="65" w:name="_Toc1729169"/>
+      <w:r>
         <w:t>High level overview</w:t>
       </w:r>
-      <w:bookmarkEnd w:id="64"/>
-    </w:p>
-    <w:p>
-      <w:hyperlink r:id="rId131" w:history="1">
+      <w:bookmarkEnd w:id="65"/>
+    </w:p>
+    <w:p>
+      <w:hyperlink r:id="rId140" w:history="1">
         <w:r>
           <w:rPr>
             <w:rStyle w:val="Hyperlink"/>
@@ -9310,7 +9439,7 @@
       <w:pPr>
         <w:pStyle w:val="Heading1"/>
       </w:pPr>
-      <w:bookmarkStart w:id="65" w:name="_Toc1729170"/>
+      <w:bookmarkStart w:id="66" w:name="_Toc1729170"/>
       <w:r>
         <w:t xml:space="preserve">Team 5940 code using </w:t>
       </w:r>
@@ -9318,11 +9447,11 @@
       <w:r>
         <w:t>PathWeaver</w:t>
       </w:r>
-      <w:bookmarkEnd w:id="65"/>
+      <w:bookmarkEnd w:id="66"/>
       <w:proofErr w:type="spellEnd"/>
     </w:p>
     <w:p>
-      <w:hyperlink r:id="rId132" w:history="1">
+      <w:hyperlink r:id="rId141" w:history="1">
         <w:r>
           <w:rPr>
             <w:rStyle w:val="Hyperlink"/>
@@ -9351,57 +9480,19 @@
       <w:pPr>
         <w:pStyle w:val="Heading1"/>
       </w:pPr>
-      <w:bookmarkStart w:id="66" w:name="_Toc1729171"/>
+      <w:bookmarkStart w:id="67" w:name="_Toc1729171"/>
       <w:r>
         <w:t>Mechanisms, parts and components</w:t>
       </w:r>
-      <w:bookmarkEnd w:id="66"/>
+      <w:bookmarkEnd w:id="67"/>
     </w:p>
     <w:p>
       <w:pPr>
         <w:pStyle w:val="Heading2"/>
       </w:pPr>
-      <w:bookmarkStart w:id="67" w:name="_Toc1729172"/>
+      <w:bookmarkStart w:id="68" w:name="_Toc1729172"/>
       <w:r>
         <w:t xml:space="preserve">Single articulated </w:t>
-      </w:r>
-      <w:proofErr w:type="spellStart"/>
-      <w:r>
-        <w:t>mechs</w:t>
-      </w:r>
-      <w:bookmarkEnd w:id="67"/>
-      <w:proofErr w:type="spellEnd"/>
-    </w:p>
-    <w:p>
-      <w:hyperlink r:id="rId133" w:history="1">
-        <w:r>
-          <w:rPr>
-            <w:rStyle w:val="Hyperlink"/>
-          </w:rPr>
-          <w:t>https://www.youtube.com/watch?v=B1bLacxONlY</w:t>
-        </w:r>
-      </w:hyperlink>
-    </w:p>
-    <w:p>
-      <w:hyperlink r:id="rId134" w:history="1">
-        <w:r>
-          <w:rPr>
-            <w:rStyle w:val="Hyperlink"/>
-          </w:rPr>
-          <w:t>https://www.youtube.com/watch?v=5SRyYz-tFxQ</w:t>
-        </w:r>
-      </w:hyperlink>
-      <w:r>
-        <w:t xml:space="preserve"> ** Motor mount info</w:t>
-      </w:r>
-    </w:p>
-    <w:p>
-      <w:pPr>
-        <w:pStyle w:val="Heading2"/>
-      </w:pPr>
-      <w:bookmarkStart w:id="68" w:name="_Toc1729173"/>
-      <w:r>
-        <w:t xml:space="preserve">Cascade lifter </w:t>
       </w:r>
       <w:proofErr w:type="spellStart"/>
       <w:r>
@@ -9411,7 +9502,45 @@
       <w:proofErr w:type="spellEnd"/>
     </w:p>
     <w:p>
-      <w:hyperlink r:id="rId135" w:history="1">
+      <w:hyperlink r:id="rId142" w:history="1">
+        <w:r>
+          <w:rPr>
+            <w:rStyle w:val="Hyperlink"/>
+          </w:rPr>
+          <w:t>https://www.youtube.com/watch?v=B1bLacxONlY</w:t>
+        </w:r>
+      </w:hyperlink>
+    </w:p>
+    <w:p>
+      <w:hyperlink r:id="rId143" w:history="1">
+        <w:r>
+          <w:rPr>
+            <w:rStyle w:val="Hyperlink"/>
+          </w:rPr>
+          <w:t>https://www.youtube.com/watch?v=5SRyYz-tFxQ</w:t>
+        </w:r>
+      </w:hyperlink>
+      <w:r>
+        <w:t xml:space="preserve"> ** Motor mount info</w:t>
+      </w:r>
+    </w:p>
+    <w:p>
+      <w:pPr>
+        <w:pStyle w:val="Heading2"/>
+      </w:pPr>
+      <w:bookmarkStart w:id="69" w:name="_Toc1729173"/>
+      <w:r>
+        <w:t xml:space="preserve">Cascade lifter </w:t>
+      </w:r>
+      <w:proofErr w:type="spellStart"/>
+      <w:r>
+        <w:t>mechs</w:t>
+      </w:r>
+      <w:bookmarkEnd w:id="69"/>
+      <w:proofErr w:type="spellEnd"/>
+    </w:p>
+    <w:p>
+      <w:hyperlink r:id="rId144" w:history="1">
         <w:r>
           <w:rPr>
             <w:rStyle w:val="Hyperlink"/>
@@ -9424,14 +9553,14 @@
       <w:pPr>
         <w:pStyle w:val="Heading2"/>
       </w:pPr>
-      <w:bookmarkStart w:id="69" w:name="_Toc1729174"/>
+      <w:bookmarkStart w:id="70" w:name="_Toc1729174"/>
       <w:r>
         <w:t>Bearing options</w:t>
       </w:r>
-      <w:bookmarkEnd w:id="69"/>
-    </w:p>
-    <w:p>
-      <w:hyperlink r:id="rId136" w:history="1">
+      <w:bookmarkEnd w:id="70"/>
+    </w:p>
+    <w:p>
+      <w:hyperlink r:id="rId145" w:history="1">
         <w:r>
           <w:rPr>
             <w:rStyle w:val="Hyperlink"/>
@@ -9444,14 +9573,14 @@
       <w:pPr>
         <w:pStyle w:val="Heading2"/>
       </w:pPr>
-      <w:bookmarkStart w:id="70" w:name="_Toc1729175"/>
+      <w:bookmarkStart w:id="71" w:name="_Toc1729175"/>
       <w:r>
         <w:t>Vex versa-blocks</w:t>
       </w:r>
-      <w:bookmarkEnd w:id="70"/>
-    </w:p>
-    <w:p>
-      <w:hyperlink r:id="rId137" w:history="1">
+      <w:bookmarkEnd w:id="71"/>
+    </w:p>
+    <w:p>
+      <w:hyperlink r:id="rId146" w:history="1">
         <w:r>
           <w:rPr>
             <w:rStyle w:val="Hyperlink"/>
@@ -9461,7 +9590,7 @@
       </w:hyperlink>
     </w:p>
     <w:p>
-      <w:hyperlink r:id="rId138" w:history="1">
+      <w:hyperlink r:id="rId147" w:history="1">
         <w:r>
           <w:rPr>
             <w:rStyle w:val="Hyperlink"/>
@@ -9471,7 +9600,7 @@
       </w:hyperlink>
     </w:p>
     <w:p>
-      <w:hyperlink r:id="rId139" w:history="1">
+      <w:hyperlink r:id="rId148" w:history="1">
         <w:r>
           <w:rPr>
             <w:rStyle w:val="Hyperlink"/>
@@ -9481,7 +9610,7 @@
       </w:hyperlink>
     </w:p>
     <w:p>
-      <w:hyperlink r:id="rId140" w:history="1">
+      <w:hyperlink r:id="rId149" w:history="1">
         <w:r>
           <w:rPr>
             <w:rStyle w:val="Hyperlink"/>
@@ -9491,7 +9620,7 @@
       </w:hyperlink>
     </w:p>
     <w:p>
-      <w:hyperlink r:id="rId141" w:history="1">
+      <w:hyperlink r:id="rId150" w:history="1">
         <w:r>
           <w:rPr>
             <w:rStyle w:val="Hyperlink"/>
@@ -9504,14 +9633,14 @@
       <w:pPr>
         <w:pStyle w:val="Heading2"/>
       </w:pPr>
-      <w:bookmarkStart w:id="71" w:name="_Toc1729176"/>
+      <w:bookmarkStart w:id="72" w:name="_Toc1729176"/>
       <w:r>
         <w:t>Linear actuator</w:t>
       </w:r>
-      <w:bookmarkEnd w:id="71"/>
-    </w:p>
-    <w:p>
-      <w:hyperlink r:id="rId142" w:history="1">
+      <w:bookmarkEnd w:id="72"/>
+    </w:p>
+    <w:p>
+      <w:hyperlink r:id="rId151" w:history="1">
         <w:r>
           <w:rPr>
             <w:rStyle w:val="Hyperlink"/>
@@ -9524,16 +9653,16 @@
       <w:pPr>
         <w:pStyle w:val="Heading2"/>
       </w:pPr>
-      <w:bookmarkStart w:id="72" w:name="_Toc1729177"/>
+      <w:bookmarkStart w:id="73" w:name="_Toc1729177"/>
       <w:proofErr w:type="gramStart"/>
       <w:r>
         <w:t>Competition robot parts (limited and expensive!!)</w:t>
       </w:r>
-      <w:bookmarkEnd w:id="72"/>
+      <w:bookmarkEnd w:id="73"/>
       <w:proofErr w:type="gramEnd"/>
     </w:p>
     <w:p>
-      <w:hyperlink r:id="rId143" w:history="1">
+      <w:hyperlink r:id="rId152" w:history="1">
         <w:r>
           <w:rPr>
             <w:rStyle w:val="Hyperlink"/>
@@ -9546,14 +9675,14 @@
       <w:pPr>
         <w:pStyle w:val="Heading2"/>
       </w:pPr>
-      <w:bookmarkStart w:id="73" w:name="_Toc1729178"/>
+      <w:bookmarkStart w:id="74" w:name="_Toc1729178"/>
       <w:r>
         <w:t>Interesting COTS discussion</w:t>
       </w:r>
-      <w:bookmarkEnd w:id="73"/>
-    </w:p>
-    <w:p>
-      <w:hyperlink r:id="rId144" w:history="1">
+      <w:bookmarkEnd w:id="74"/>
+    </w:p>
+    <w:p>
+      <w:hyperlink r:id="rId153" w:history="1">
         <w:r>
           <w:rPr>
             <w:rStyle w:val="Hyperlink"/>
@@ -9566,14 +9695,14 @@
       <w:pPr>
         <w:pStyle w:val="Heading2"/>
       </w:pPr>
-      <w:bookmarkStart w:id="74" w:name="_Toc1729179"/>
+      <w:bookmarkStart w:id="75" w:name="_Toc1729179"/>
       <w:r>
         <w:t>CUI encoders</w:t>
       </w:r>
-      <w:bookmarkEnd w:id="74"/>
-    </w:p>
-    <w:p>
-      <w:hyperlink r:id="rId145" w:history="1">
+      <w:bookmarkEnd w:id="75"/>
+    </w:p>
+    <w:p>
+      <w:hyperlink r:id="rId154" w:history="1">
         <w:r>
           <w:rPr>
             <w:rStyle w:val="Hyperlink"/>
@@ -9586,7 +9715,7 @@
       <w:pPr>
         <w:pStyle w:val="Heading1"/>
       </w:pPr>
-      <w:bookmarkStart w:id="75" w:name="_Toc1729180"/>
+      <w:bookmarkStart w:id="76" w:name="_Toc1729180"/>
       <w:proofErr w:type="spellStart"/>
       <w:r>
         <w:t>CheesyVision</w:t>
@@ -9612,7 +9741,7 @@
       <w:r>
         <w:t xml:space="preserve"> ???</w:t>
       </w:r>
-      <w:bookmarkEnd w:id="75"/>
+      <w:bookmarkEnd w:id="76"/>
       <w:proofErr w:type="gramEnd"/>
       <w:r>
         <w:t xml:space="preserve"> </w:t>
@@ -9629,7 +9758,7 @@
       <w:proofErr w:type="gramEnd"/>
     </w:p>
     <w:p>
-      <w:hyperlink r:id="rId146" w:history="1">
+      <w:hyperlink r:id="rId155" w:history="1">
         <w:r>
           <w:rPr>
             <w:rStyle w:val="Hyperlink"/>
@@ -9639,7 +9768,7 @@
       </w:hyperlink>
     </w:p>
     <w:p>
-      <w:hyperlink r:id="rId147" w:history="1">
+      <w:hyperlink r:id="rId156" w:history="1">
         <w:r>
           <w:rPr>
             <w:rStyle w:val="Hyperlink"/>
@@ -9652,10 +9781,9 @@
       <w:pPr>
         <w:pStyle w:val="Heading1"/>
       </w:pPr>
-      <w:bookmarkStart w:id="76" w:name="_Toc1729181"/>
+      <w:bookmarkStart w:id="77" w:name="_Toc1729181"/>
       <w:proofErr w:type="spellStart"/>
       <w:r>
-        <w:lastRenderedPageBreak/>
         <w:t>G</w:t>
       </w:r>
       <w:r>
@@ -9665,13 +9793,13 @@
       <w:r>
         <w:t xml:space="preserve"> software revision control and software management</w:t>
       </w:r>
-      <w:bookmarkEnd w:id="76"/>
+      <w:bookmarkEnd w:id="77"/>
     </w:p>
     <w:p>
       <w:pPr>
         <w:pStyle w:val="Heading2"/>
       </w:pPr>
-      <w:bookmarkStart w:id="77" w:name="_Toc1729182"/>
+      <w:bookmarkStart w:id="78" w:name="_Toc1729182"/>
       <w:r>
         <w:t xml:space="preserve">Make sure </w:t>
       </w:r>
@@ -9686,7 +9814,7 @@
       <w:r>
         <w:t xml:space="preserve"> on the computer you want to develop on</w:t>
       </w:r>
-      <w:bookmarkEnd w:id="77"/>
+      <w:bookmarkEnd w:id="78"/>
     </w:p>
     <w:p>
       <w:pPr>
@@ -9744,7 +9872,7 @@
       <w:r>
         <w:t xml:space="preserve">In a web browser navigate to </w:t>
       </w:r>
-      <w:hyperlink r:id="rId148" w:history="1">
+      <w:hyperlink r:id="rId157" w:history="1">
         <w:r>
           <w:rPr>
             <w:rStyle w:val="Hyperlink"/>
@@ -9786,18 +9914,18 @@
       <w:pPr>
         <w:pStyle w:val="Heading2"/>
       </w:pPr>
-      <w:bookmarkStart w:id="78" w:name="_Toc1729183"/>
+      <w:bookmarkStart w:id="79" w:name="_Toc1729183"/>
       <w:r>
         <w:t>Make sure you have an account on GitHub</w:t>
       </w:r>
-      <w:bookmarkEnd w:id="78"/>
+      <w:bookmarkEnd w:id="79"/>
     </w:p>
     <w:p>
       <w:r>
         <w:tab/>
         <w:t xml:space="preserve">You need an account at </w:t>
       </w:r>
-      <w:hyperlink r:id="rId149" w:history="1">
+      <w:hyperlink r:id="rId158" w:history="1">
         <w:r>
           <w:rPr>
             <w:rStyle w:val="Hyperlink"/>
@@ -9832,7 +9960,7 @@
       </w:r>
     </w:p>
     <w:p>
-      <w:hyperlink r:id="rId150" w:history="1">
+      <w:hyperlink r:id="rId159" w:history="1">
         <w:r>
           <w:rPr>
             <w:rStyle w:val="Hyperlink"/>
@@ -9893,7 +10021,7 @@
                     </pic:cNvPicPr>
                   </pic:nvPicPr>
                   <pic:blipFill>
-                    <a:blip r:embed="rId151">
+                    <a:blip r:embed="rId160">
                       <a:extLst>
                         <a:ext uri="{28A0092B-C50C-407E-A947-70E740481C1C}">
                           <a14:useLocalDpi xmlns:a14="http://schemas.microsoft.com/office/drawing/2010/main" val="0"/>
@@ -9926,7 +10054,7 @@
       </w:r>
     </w:p>
     <w:p>
-      <w:hyperlink r:id="rId152" w:history="1">
+      <w:hyperlink r:id="rId161" w:history="1">
         <w:r>
           <w:rPr>
             <w:rStyle w:val="Hyperlink"/>
@@ -9936,7 +10064,7 @@
       </w:hyperlink>
     </w:p>
     <w:p>
-      <w:hyperlink r:id="rId153" w:history="1">
+      <w:hyperlink r:id="rId162" w:history="1">
         <w:r>
           <w:rPr>
             <w:rStyle w:val="Hyperlink"/>
@@ -9976,7 +10104,7 @@
                     </pic:cNvPicPr>
                   </pic:nvPicPr>
                   <pic:blipFill>
-                    <a:blip r:embed="rId154">
+                    <a:blip r:embed="rId163">
                       <a:extLst>
                         <a:ext uri="{28A0092B-C50C-407E-A947-70E740481C1C}">
                           <a14:useLocalDpi xmlns:a14="http://schemas.microsoft.com/office/drawing/2010/main" val="0"/>
@@ -10009,7 +10137,7 @@
       </w:r>
     </w:p>
     <w:p>
-      <w:hyperlink r:id="rId155" w:history="1">
+      <w:hyperlink r:id="rId164" w:history="1">
         <w:r>
           <w:rPr>
             <w:rStyle w:val="Hyperlink"/>
@@ -10019,7 +10147,7 @@
       </w:hyperlink>
     </w:p>
     <w:p>
-      <w:hyperlink r:id="rId156" w:history="1">
+      <w:hyperlink r:id="rId165" w:history="1">
         <w:r>
           <w:rPr>
             <w:rStyle w:val="Hyperlink"/>
@@ -10054,7 +10182,7 @@
                     </pic:cNvPicPr>
                   </pic:nvPicPr>
                   <pic:blipFill>
-                    <a:blip r:embed="rId157">
+                    <a:blip r:embed="rId166">
                       <a:extLst>
                         <a:ext uri="{28A0092B-C50C-407E-A947-70E740481C1C}">
                           <a14:useLocalDpi xmlns:a14="http://schemas.microsoft.com/office/drawing/2010/main" val="0"/>
@@ -10092,7 +10220,7 @@
       </w:pPr>
     </w:p>
     <w:p>
-      <w:hyperlink r:id="rId158" w:history="1">
+      <w:hyperlink r:id="rId167" w:history="1">
         <w:r>
           <w:rPr>
             <w:rStyle w:val="Hyperlink"/>
@@ -10102,7 +10230,7 @@
       </w:hyperlink>
     </w:p>
     <w:p>
-      <w:hyperlink r:id="rId159" w:history="1">
+      <w:hyperlink r:id="rId168" w:history="1">
         <w:r>
           <w:rPr>
             <w:rStyle w:val="Hyperlink"/>
@@ -10138,7 +10266,7 @@
                     </pic:cNvPicPr>
                   </pic:nvPicPr>
                   <pic:blipFill>
-                    <a:blip r:embed="rId160">
+                    <a:blip r:embed="rId169">
                       <a:extLst>
                         <a:ext uri="{28A0092B-C50C-407E-A947-70E740481C1C}">
                           <a14:useLocalDpi xmlns:a14="http://schemas.microsoft.com/office/drawing/2010/main" val="0"/>
@@ -10171,7 +10299,7 @@
       </w:r>
     </w:p>
     <w:p>
-      <w:hyperlink r:id="rId161" w:history="1">
+      <w:hyperlink r:id="rId170" w:history="1">
         <w:r>
           <w:rPr>
             <w:rStyle w:val="Hyperlink"/>
@@ -10187,7 +10315,7 @@
           <w:bCs/>
         </w:rPr>
       </w:pPr>
-      <w:hyperlink r:id="rId162" w:history="1">
+      <w:hyperlink r:id="rId171" w:history="1">
         <w:r>
           <w:rPr>
             <w:rStyle w:val="Hyperlink"/>
@@ -10200,7 +10328,7 @@
       <w:pPr>
         <w:pStyle w:val="Heading2"/>
       </w:pPr>
-      <w:bookmarkStart w:id="79" w:name="_Toc1729184"/>
+      <w:bookmarkStart w:id="80" w:name="_Toc1729184"/>
       <w:r>
         <w:t>Creating a n</w:t>
       </w:r>
@@ -10224,7 +10352,7 @@
       <w:r>
         <w:t>computer</w:t>
       </w:r>
-      <w:bookmarkEnd w:id="79"/>
+      <w:bookmarkEnd w:id="80"/>
     </w:p>
     <w:p>
       <w:r>
@@ -10286,7 +10414,7 @@
       <w:r>
         <w:t xml:space="preserve">at </w:t>
       </w:r>
-      <w:hyperlink r:id="rId163" w:history="1">
+      <w:hyperlink r:id="rId172" w:history="1">
         <w:r>
           <w:rPr>
             <w:rStyle w:val="Hyperlink"/>
@@ -10793,7 +10921,7 @@
                     </pic:cNvPicPr>
                   </pic:nvPicPr>
                   <pic:blipFill>
-                    <a:blip r:embed="rId164">
+                    <a:blip r:embed="rId173">
                       <a:extLst>
                         <a:ext uri="{28A0092B-C50C-407E-A947-70E740481C1C}">
                           <a14:useLocalDpi xmlns:a14="http://schemas.microsoft.com/office/drawing/2010/main" val="0"/>
@@ -10832,7 +10960,7 @@
       <w:pPr>
         <w:pStyle w:val="Heading2"/>
       </w:pPr>
-      <w:bookmarkStart w:id="80" w:name="_Toc1729185"/>
+      <w:bookmarkStart w:id="81" w:name="_Toc1729185"/>
       <w:r>
         <w:t xml:space="preserve">Checking in changes and pushing to </w:t>
       </w:r>
@@ -10840,7 +10968,7 @@
       <w:r>
         <w:t>Github</w:t>
       </w:r>
-      <w:bookmarkEnd w:id="80"/>
+      <w:bookmarkEnd w:id="81"/>
       <w:proofErr w:type="spellEnd"/>
     </w:p>
     <w:p>
@@ -10852,11 +10980,11 @@
       <w:pPr>
         <w:pStyle w:val="Heading3"/>
       </w:pPr>
-      <w:bookmarkStart w:id="81" w:name="_Toc1729186"/>
+      <w:bookmarkStart w:id="82" w:name="_Toc1729186"/>
       <w:r>
         <w:t>FTC teams</w:t>
       </w:r>
-      <w:bookmarkEnd w:id="81"/>
+      <w:bookmarkEnd w:id="82"/>
     </w:p>
     <w:p>
       <w:pPr>
@@ -10939,11 +11067,11 @@
       <w:pPr>
         <w:pStyle w:val="Heading3"/>
       </w:pPr>
-      <w:bookmarkStart w:id="82" w:name="_Toc1729187"/>
+      <w:bookmarkStart w:id="83" w:name="_Toc1729187"/>
       <w:r>
         <w:t>FRC team</w:t>
       </w:r>
-      <w:bookmarkEnd w:id="82"/>
+      <w:bookmarkEnd w:id="83"/>
     </w:p>
     <w:p>
       <w:pPr>
@@ -10981,7 +11109,7 @@
                     </pic:cNvPicPr>
                   </pic:nvPicPr>
                   <pic:blipFill>
-                    <a:blip r:embed="rId165">
+                    <a:blip r:embed="rId174">
                       <a:extLst>
                         <a:ext uri="{28A0092B-C50C-407E-A947-70E740481C1C}">
                           <a14:useLocalDpi xmlns:a14="http://schemas.microsoft.com/office/drawing/2010/main" val="0"/>
@@ -11094,7 +11222,7 @@
                     </pic:cNvPicPr>
                   </pic:nvPicPr>
                   <pic:blipFill>
-                    <a:blip r:embed="rId166">
+                    <a:blip r:embed="rId175">
                       <a:extLst>
                         <a:ext uri="{28A0092B-C50C-407E-A947-70E740481C1C}">
                           <a14:useLocalDpi xmlns:a14="http://schemas.microsoft.com/office/drawing/2010/main" val="0"/>
@@ -11142,21 +11270,21 @@
       <w:pPr>
         <w:pStyle w:val="Heading2"/>
       </w:pPr>
-      <w:bookmarkStart w:id="83" w:name="_Toc1729188"/>
+      <w:bookmarkStart w:id="84" w:name="_Toc1729188"/>
       <w:r>
         <w:t>Advanced topics</w:t>
       </w:r>
-      <w:bookmarkEnd w:id="83"/>
+      <w:bookmarkEnd w:id="84"/>
     </w:p>
     <w:p>
       <w:pPr>
         <w:pStyle w:val="Heading3"/>
       </w:pPr>
-      <w:bookmarkStart w:id="84" w:name="_Toc1729189"/>
+      <w:bookmarkStart w:id="85" w:name="_Toc1729189"/>
       <w:r>
         <w:t>Switching between ‘accounts’</w:t>
       </w:r>
-      <w:bookmarkEnd w:id="84"/>
+      <w:bookmarkEnd w:id="85"/>
     </w:p>
     <w:p>
       <w:r>
@@ -11198,7 +11326,7 @@
       <w:r>
         <w:t xml:space="preserve"> origin </w:t>
       </w:r>
-      <w:hyperlink r:id="rId167" w:history="1">
+      <w:hyperlink r:id="rId176" w:history="1">
         <w:r>
           <w:rPr>
             <w:rStyle w:val="Hyperlink"/>
@@ -11211,12 +11339,12 @@
       <w:pPr>
         <w:pStyle w:val="Heading3"/>
       </w:pPr>
-      <w:bookmarkStart w:id="85" w:name="_Toc1729190"/>
+      <w:bookmarkStart w:id="86" w:name="_Toc1729190"/>
       <w:r>
         <w:lastRenderedPageBreak/>
         <w:t>Username and password wrong</w:t>
       </w:r>
-      <w:bookmarkEnd w:id="85"/>
+      <w:bookmarkEnd w:id="86"/>
     </w:p>
     <w:p>
       <w:r>
@@ -11333,12 +11461,7 @@
         <w:pStyle w:val="Heading3"/>
       </w:pPr>
       <w:r>
-        <w:t>Persistent username/p</w:t>
-      </w:r>
-      <w:bookmarkStart w:id="86" w:name="_GoBack"/>
-      <w:bookmarkEnd w:id="86"/>
-      <w:r>
-        <w:t>assword</w:t>
+        <w:t>Persistent username/password</w:t>
       </w:r>
     </w:p>
     <w:p>
@@ -13431,7 +13554,7 @@
 </file>
 
 <file path=customXml/itemProps1.xml><?xml version="1.0" encoding="utf-8"?>
-<ds:datastoreItem xmlns:ds="http://schemas.openxmlformats.org/officeDocument/2006/customXml" ds:itemID="{40632CEF-9C94-4319-8353-87D04A300395}">
+<ds:datastoreItem xmlns:ds="http://schemas.openxmlformats.org/officeDocument/2006/customXml" ds:itemID="{CD1D5A9C-E13E-48D2-B034-793233E1940E}">
   <ds:schemaRefs>
     <ds:schemaRef ds:uri="http://schemas.openxmlformats.org/officeDocument/2006/bibliography"/>
   </ds:schemaRefs>

</xml_diff>

<commit_message>
Minor update to git section
</commit_message>
<xml_diff>
--- a/Start here.docx
+++ b/Start here.docx
@@ -7049,90 +7049,88 @@
       <w:pPr>
         <w:pStyle w:val="Heading1"/>
       </w:pPr>
-      <w:bookmarkStart w:id="10" w:name="_GoBack"/>
+      <w:r>
+        <w:t>FRC networking</w:t>
+      </w:r>
+      <w:bookmarkEnd w:id="9"/>
+    </w:p>
+    <w:p>
+      <w:pPr>
+        <w:pStyle w:val="Heading2"/>
+      </w:pPr>
+      <w:bookmarkStart w:id="10" w:name="_Toc1729115"/>
+      <w:r>
+        <w:t>FRC networking basics</w:t>
+      </w:r>
       <w:bookmarkEnd w:id="10"/>
-      <w:r>
-        <w:t>FRC networking</w:t>
-      </w:r>
-      <w:bookmarkEnd w:id="9"/>
+    </w:p>
+    <w:p>
+      <w:hyperlink r:id="rId59" w:history="1">
+        <w:r>
+          <w:rPr>
+            <w:rStyle w:val="Hyperlink"/>
+          </w:rPr>
+          <w:t>https://wpilib.screenstepslive.com/s/4485/m/13503/l/696075-networking-basics</w:t>
+        </w:r>
+      </w:hyperlink>
+    </w:p>
+    <w:p/>
+    <w:p>
+      <w:hyperlink r:id="rId60" w:history="1">
+        <w:r>
+          <w:rPr>
+            <w:rStyle w:val="Hyperlink"/>
+          </w:rPr>
+          <w:t>https://wpilib.screenstepslive.com/s/4485/m/24193/l/319135?data-resolve-url=true&amp;data-manual-id=24193</w:t>
+        </w:r>
+      </w:hyperlink>
+    </w:p>
+    <w:p/>
+    <w:p>
+      <w:hyperlink r:id="rId61" w:history="1">
+        <w:r>
+          <w:rPr>
+            <w:rStyle w:val="Hyperlink"/>
+          </w:rPr>
+          <w:t>https://wpilib.screenstepslive.com/s/currentCS/m/troubleshooting/l/319135-ip-networking-at-the-event</w:t>
+        </w:r>
+      </w:hyperlink>
+    </w:p>
+    <w:p>
+      <w:hyperlink r:id="rId62" w:history="1">
+        <w:r>
+          <w:rPr>
+            <w:rStyle w:val="Hyperlink"/>
+          </w:rPr>
+          <w:t>https://www.chiefdelphi.com/t/unable-to-connect-to-raspberry-pi-at-competition/157559</w:t>
+        </w:r>
+      </w:hyperlink>
     </w:p>
     <w:p>
       <w:pPr>
         <w:pStyle w:val="Heading2"/>
       </w:pPr>
-      <w:bookmarkStart w:id="11" w:name="_Toc1729115"/>
-      <w:r>
-        <w:t>FRC networking basics</w:t>
+      <w:bookmarkStart w:id="11" w:name="_Toc1729116"/>
+      <w:r>
+        <w:t xml:space="preserve">Change </w:t>
+      </w:r>
+      <w:proofErr w:type="spellStart"/>
+      <w:r>
+        <w:t>RasPi</w:t>
+      </w:r>
+      <w:proofErr w:type="spellEnd"/>
+      <w:r>
+        <w:t xml:space="preserve"> </w:t>
+      </w:r>
+      <w:proofErr w:type="spellStart"/>
+      <w:r>
+        <w:t>mDNS</w:t>
+      </w:r>
+      <w:proofErr w:type="spellEnd"/>
+      <w:r>
+        <w:t xml:space="preserve"> name</w:t>
       </w:r>
       <w:bookmarkEnd w:id="11"/>
-    </w:p>
-    <w:p>
-      <w:hyperlink r:id="rId59" w:history="1">
-        <w:r>
-          <w:rPr>
-            <w:rStyle w:val="Hyperlink"/>
-          </w:rPr>
-          <w:t>https://wpilib.screenstepslive.com/s/4485/m/13503/l/696075-networking-basics</w:t>
-        </w:r>
-      </w:hyperlink>
-    </w:p>
-    <w:p/>
-    <w:p>
-      <w:hyperlink r:id="rId60" w:history="1">
-        <w:r>
-          <w:rPr>
-            <w:rStyle w:val="Hyperlink"/>
-          </w:rPr>
-          <w:t>https://wpilib.screenstepslive.com/s/4485/m/24193/l/319135?data-resolve-url=true&amp;data-manual-id=24193</w:t>
-        </w:r>
-      </w:hyperlink>
-    </w:p>
-    <w:p/>
-    <w:p>
-      <w:hyperlink r:id="rId61" w:history="1">
-        <w:r>
-          <w:rPr>
-            <w:rStyle w:val="Hyperlink"/>
-          </w:rPr>
-          <w:t>https://wpilib.screenstepslive.com/s/currentCS/m/troubleshooting/l/319135-ip-networking-at-the-event</w:t>
-        </w:r>
-      </w:hyperlink>
-    </w:p>
-    <w:p>
-      <w:hyperlink r:id="rId62" w:history="1">
-        <w:r>
-          <w:rPr>
-            <w:rStyle w:val="Hyperlink"/>
-          </w:rPr>
-          <w:t>https://www.chiefdelphi.com/t/unable-to-connect-to-raspberry-pi-at-competition/157559</w:t>
-        </w:r>
-      </w:hyperlink>
-    </w:p>
-    <w:p>
-      <w:pPr>
-        <w:pStyle w:val="Heading2"/>
-      </w:pPr>
-      <w:bookmarkStart w:id="12" w:name="_Toc1729116"/>
-      <w:r>
-        <w:t xml:space="preserve">Change </w:t>
-      </w:r>
-      <w:proofErr w:type="spellStart"/>
-      <w:r>
-        <w:t>RasPi</w:t>
-      </w:r>
-      <w:proofErr w:type="spellEnd"/>
-      <w:r>
-        <w:t xml:space="preserve"> </w:t>
-      </w:r>
-      <w:proofErr w:type="spellStart"/>
-      <w:r>
-        <w:t>mDNS</w:t>
-      </w:r>
-      <w:proofErr w:type="spellEnd"/>
-      <w:r>
-        <w:t xml:space="preserve"> name</w:t>
-      </w:r>
-      <w:bookmarkEnd w:id="12"/>
     </w:p>
     <w:p>
       <w:hyperlink r:id="rId63" w:history="1">
@@ -7286,113 +7284,113 @@
       <w:pPr>
         <w:pStyle w:val="Heading2"/>
       </w:pPr>
-      <w:bookmarkStart w:id="13" w:name="_Toc1729117"/>
+      <w:bookmarkStart w:id="12" w:name="_Toc1729117"/>
       <w:r>
         <w:t>Troubleshooting</w:t>
       </w:r>
+      <w:bookmarkEnd w:id="12"/>
+      <w:r>
+        <w:t xml:space="preserve"> </w:t>
+      </w:r>
+    </w:p>
+    <w:p>
+      <w:r>
+        <w:t>The most common issue is to have a mix of static and DHCP configured devices. This should be less problematic with the 2018 configuration, but should still be avoided.</w:t>
+      </w:r>
+    </w:p>
+    <w:p>
+      <w:r>
+        <w:t>Another common issue is using a subnet mask of 255.255.255.0 on the DS PC. This configuration will not communicate with the FMS system which is on a 10.0.100 address.</w:t>
+      </w:r>
+    </w:p>
+    <w:p>
+      <w:pPr>
+        <w:pStyle w:val="Heading2"/>
+      </w:pPr>
+      <w:bookmarkStart w:id="13" w:name="_Toc1729118"/>
+      <w:r>
+        <w:t>FRC IP networking at events</w:t>
+      </w:r>
       <w:bookmarkEnd w:id="13"/>
-      <w:r>
-        <w:t xml:space="preserve"> </w:t>
-      </w:r>
-    </w:p>
-    <w:p>
-      <w:r>
-        <w:t>The most common issue is to have a mix of static and DHCP configured devices. This should be less problematic with the 2018 configuration, but should still be avoided.</w:t>
-      </w:r>
-    </w:p>
-    <w:p>
-      <w:r>
-        <w:t>Another common issue is using a subnet mask of 255.255.255.0 on the DS PC. This configuration will not communicate with the FMS system which is on a 10.0.100 address.</w:t>
+    </w:p>
+    <w:p>
+      <w:hyperlink r:id="rId65" w:history="1">
+        <w:r>
+          <w:rPr>
+            <w:rStyle w:val="Hyperlink"/>
+          </w:rPr>
+          <w:t>https://wpilib.screenstepslive.com/s/4485/m/24193/l/319135?data-resolve-url=true&amp;data-manual-id=24193</w:t>
+        </w:r>
+      </w:hyperlink>
+    </w:p>
+    <w:p>
+      <w:pPr>
+        <w:pStyle w:val="Heading1"/>
+      </w:pPr>
+      <w:bookmarkStart w:id="14" w:name="_Toc1729119"/>
+      <w:r>
+        <w:t>Network tables</w:t>
+      </w:r>
+      <w:bookmarkEnd w:id="14"/>
+    </w:p>
+    <w:p>
+      <w:r>
+        <w:t xml:space="preserve">DON’T USE </w:t>
+      </w:r>
+      <w:proofErr w:type="gramStart"/>
+      <w:r>
+        <w:t>MDNS !!!</w:t>
+      </w:r>
+      <w:proofErr w:type="gramEnd"/>
+      <w:r>
+        <w:t xml:space="preserve"> USE STATIC IP!!!</w:t>
       </w:r>
     </w:p>
     <w:p>
       <w:pPr>
         <w:pStyle w:val="Heading2"/>
       </w:pPr>
-      <w:bookmarkStart w:id="14" w:name="_Toc1729118"/>
-      <w:r>
-        <w:t>FRC IP networking at events</w:t>
-      </w:r>
-      <w:bookmarkEnd w:id="14"/>
-    </w:p>
-    <w:p>
-      <w:hyperlink r:id="rId65" w:history="1">
-        <w:r>
-          <w:rPr>
-            <w:rStyle w:val="Hyperlink"/>
-          </w:rPr>
-          <w:t>https://wpilib.screenstepslive.com/s/4485/m/24193/l/319135?data-resolve-url=true&amp;data-manual-id=24193</w:t>
-        </w:r>
-      </w:hyperlink>
-    </w:p>
-    <w:p>
-      <w:pPr>
-        <w:pStyle w:val="Heading1"/>
-      </w:pPr>
-      <w:bookmarkStart w:id="15" w:name="_Toc1729119"/>
-      <w:r>
-        <w:t>Network tables</w:t>
+      <w:bookmarkStart w:id="15" w:name="_Toc1729120"/>
+      <w:r>
+        <w:t>Using network tables</w:t>
       </w:r>
       <w:bookmarkEnd w:id="15"/>
     </w:p>
     <w:p>
-      <w:r>
-        <w:t xml:space="preserve">DON’T USE </w:t>
-      </w:r>
-      <w:proofErr w:type="gramStart"/>
-      <w:r>
-        <w:t>MDNS !!!</w:t>
-      </w:r>
-      <w:proofErr w:type="gramEnd"/>
-      <w:r>
-        <w:t xml:space="preserve"> USE STATIC IP!!!</w:t>
-      </w:r>
+      <w:hyperlink r:id="rId66" w:history="1">
+        <w:r>
+          <w:rPr>
+            <w:rStyle w:val="Hyperlink"/>
+          </w:rPr>
+          <w:t>https://robotpy.readthedocs.io/en/latest/guide/nt.html</w:t>
+        </w:r>
+      </w:hyperlink>
+    </w:p>
+    <w:p/>
+    <w:p>
+      <w:hyperlink r:id="rId67" w:history="1">
+        <w:r>
+          <w:rPr>
+            <w:rStyle w:val="Hyperlink"/>
+          </w:rPr>
+          <w:t>https://pynetworktables.readthedocs.io/en/latest/</w:t>
+        </w:r>
+      </w:hyperlink>
     </w:p>
     <w:p>
       <w:pPr>
         <w:pStyle w:val="Heading2"/>
       </w:pPr>
-      <w:bookmarkStart w:id="16" w:name="_Toc1729120"/>
-      <w:r>
-        <w:t>Using network tables</w:t>
+      <w:bookmarkStart w:id="16" w:name="_Toc1729121"/>
+      <w:proofErr w:type="spellStart"/>
+      <w:r>
+        <w:t>Misc</w:t>
+      </w:r>
+      <w:proofErr w:type="spellEnd"/>
+      <w:r>
+        <w:t xml:space="preserve"> notes</w:t>
       </w:r>
       <w:bookmarkEnd w:id="16"/>
-    </w:p>
-    <w:p>
-      <w:hyperlink r:id="rId66" w:history="1">
-        <w:r>
-          <w:rPr>
-            <w:rStyle w:val="Hyperlink"/>
-          </w:rPr>
-          <w:t>https://robotpy.readthedocs.io/en/latest/guide/nt.html</w:t>
-        </w:r>
-      </w:hyperlink>
-    </w:p>
-    <w:p/>
-    <w:p>
-      <w:hyperlink r:id="rId67" w:history="1">
-        <w:r>
-          <w:rPr>
-            <w:rStyle w:val="Hyperlink"/>
-          </w:rPr>
-          <w:t>https://pynetworktables.readthedocs.io/en/latest/</w:t>
-        </w:r>
-      </w:hyperlink>
-    </w:p>
-    <w:p>
-      <w:pPr>
-        <w:pStyle w:val="Heading2"/>
-      </w:pPr>
-      <w:bookmarkStart w:id="17" w:name="_Toc1729121"/>
-      <w:proofErr w:type="spellStart"/>
-      <w:r>
-        <w:t>Misc</w:t>
-      </w:r>
-      <w:proofErr w:type="spellEnd"/>
-      <w:r>
-        <w:t xml:space="preserve"> notes</w:t>
-      </w:r>
-      <w:bookmarkEnd w:id="17"/>
     </w:p>
     <w:p>
       <w:proofErr w:type="gramStart"/>
@@ -7509,7 +7507,7 @@
       <w:pPr>
         <w:pStyle w:val="Heading3"/>
       </w:pPr>
-      <w:bookmarkStart w:id="18" w:name="_Toc1729122"/>
+      <w:bookmarkStart w:id="17" w:name="_Toc1729122"/>
       <w:r>
         <w:lastRenderedPageBreak/>
         <w:t xml:space="preserve">LOOK AT </w:t>
@@ -7522,48 +7520,68 @@
       <w:r>
         <w:t xml:space="preserve"> It can display tons of info including network tables</w:t>
       </w:r>
+      <w:bookmarkEnd w:id="17"/>
+    </w:p>
+    <w:p>
+      <w:hyperlink r:id="rId76" w:history="1">
+        <w:r>
+          <w:rPr>
+            <w:rStyle w:val="Hyperlink"/>
+          </w:rPr>
+          <w:t>https://wpilib.screenstepslive.com/s/currentCS/m/shuffleboard/l/814689-tour-of-shuffleboard</w:t>
+        </w:r>
+      </w:hyperlink>
+      <w:r>
+        <w:t xml:space="preserve"> **</w:t>
+      </w:r>
+    </w:p>
+    <w:p>
+      <w:pPr>
+        <w:pStyle w:val="Heading3"/>
+      </w:pPr>
+      <w:bookmarkStart w:id="18" w:name="_Toc1729123"/>
+      <w:r>
+        <w:t>Data recording &amp; playback</w:t>
+      </w:r>
       <w:bookmarkEnd w:id="18"/>
     </w:p>
     <w:p>
-      <w:hyperlink r:id="rId76" w:history="1">
-        <w:r>
-          <w:rPr>
-            <w:rStyle w:val="Hyperlink"/>
-          </w:rPr>
-          <w:t>https://wpilib.screenstepslive.com/s/currentCS/m/shuffleboard/l/814689-tour-of-shuffleboard</w:t>
-        </w:r>
-      </w:hyperlink>
-      <w:r>
-        <w:t xml:space="preserve"> **</w:t>
-      </w:r>
+      <w:hyperlink r:id="rId77" w:history="1">
+        <w:r>
+          <w:rPr>
+            <w:rStyle w:val="Hyperlink"/>
+          </w:rPr>
+          <w:t>https://wpilib.screenstepslive.com/s/currentCS/m/shuffleboard/l/1021944-controlling-data-recording</w:t>
+        </w:r>
+      </w:hyperlink>
+    </w:p>
+    <w:p>
+      <w:hyperlink r:id="rId78" w:history="1">
+        <w:r>
+          <w:rPr>
+            <w:rStyle w:val="Hyperlink"/>
+          </w:rPr>
+          <w:t>https://wpilib.screenstepslive.com/s/currentCS/m/shuffleboard/l/822285-using-record-and-playback</w:t>
+        </w:r>
+      </w:hyperlink>
     </w:p>
     <w:p>
       <w:pPr>
         <w:pStyle w:val="Heading3"/>
       </w:pPr>
-      <w:bookmarkStart w:id="19" w:name="_Toc1729123"/>
-      <w:r>
-        <w:t>Data recording &amp; playback</w:t>
+      <w:bookmarkStart w:id="19" w:name="_Toc1729124"/>
+      <w:r>
+        <w:t>Displaying camera</w:t>
       </w:r>
       <w:bookmarkEnd w:id="19"/>
     </w:p>
     <w:p>
-      <w:hyperlink r:id="rId77" w:history="1">
-        <w:r>
-          <w:rPr>
-            <w:rStyle w:val="Hyperlink"/>
-          </w:rPr>
-          <w:t>https://wpilib.screenstepslive.com/s/currentCS/m/shuffleboard/l/1021944-controlling-data-recording</w:t>
-        </w:r>
-      </w:hyperlink>
-    </w:p>
-    <w:p>
-      <w:hyperlink r:id="rId78" w:history="1">
-        <w:r>
-          <w:rPr>
-            <w:rStyle w:val="Hyperlink"/>
-          </w:rPr>
-          <w:t>https://wpilib.screenstepslive.com/s/currentCS/m/shuffleboard/l/822285-using-record-and-playback</w:t>
+      <w:hyperlink r:id="rId79" w:history="1">
+        <w:r>
+          <w:rPr>
+            <w:rStyle w:val="Hyperlink"/>
+          </w:rPr>
+          <w:t>https://wpilib.screenstepslive.com/s/currentCS/m/shuffleboard/l/831042-displaying-camera-streams</w:t>
         </w:r>
       </w:hyperlink>
     </w:p>
@@ -7571,19 +7589,19 @@
       <w:pPr>
         <w:pStyle w:val="Heading3"/>
       </w:pPr>
-      <w:bookmarkStart w:id="20" w:name="_Toc1729124"/>
-      <w:r>
-        <w:t>Displaying camera</w:t>
+      <w:bookmarkStart w:id="20" w:name="_Toc1729125"/>
+      <w:r>
+        <w:t>Graphs</w:t>
       </w:r>
       <w:bookmarkEnd w:id="20"/>
     </w:p>
     <w:p>
-      <w:hyperlink r:id="rId79" w:history="1">
-        <w:r>
-          <w:rPr>
-            <w:rStyle w:val="Hyperlink"/>
-          </w:rPr>
-          <w:t>https://wpilib.screenstepslive.com/s/currentCS/m/shuffleboard/l/831042-displaying-camera-streams</w:t>
+      <w:hyperlink r:id="rId80" w:history="1">
+        <w:r>
+          <w:rPr>
+            <w:rStyle w:val="Hyperlink"/>
+          </w:rPr>
+          <w:t>https://wpilib.screenstepslive.com/s/currentCS/m/shuffleboard/l/822288-working-with-graphs</w:t>
         </w:r>
       </w:hyperlink>
     </w:p>
@@ -7591,51 +7609,31 @@
       <w:pPr>
         <w:pStyle w:val="Heading3"/>
       </w:pPr>
-      <w:bookmarkStart w:id="21" w:name="_Toc1729125"/>
-      <w:r>
-        <w:t>Graphs</w:t>
+      <w:bookmarkStart w:id="21" w:name="_Toc1729126"/>
+      <w:r>
+        <w:t>Displaying command based state information</w:t>
       </w:r>
       <w:bookmarkEnd w:id="21"/>
     </w:p>
     <w:p>
-      <w:hyperlink r:id="rId80" w:history="1">
-        <w:r>
-          <w:rPr>
-            <w:rStyle w:val="Hyperlink"/>
-          </w:rPr>
-          <w:t>https://wpilib.screenstepslive.com/s/currentCS/m/shuffleboard/l/822288-working-with-graphs</w:t>
-        </w:r>
-      </w:hyperlink>
-    </w:p>
-    <w:p>
-      <w:pPr>
-        <w:pStyle w:val="Heading3"/>
-      </w:pPr>
-      <w:bookmarkStart w:id="22" w:name="_Toc1729126"/>
-      <w:r>
-        <w:t>Displaying command based state information</w:t>
+      <w:hyperlink r:id="rId81" w:history="1">
+        <w:r>
+          <w:rPr>
+            <w:rStyle w:val="Hyperlink"/>
+          </w:rPr>
+          <w:t>https://wpilib.screenstepslive.com/s/currentCS/m/shuffleboard/l/831050-working-with-commands-and-subsystems</w:t>
+        </w:r>
+      </w:hyperlink>
+    </w:p>
+    <w:p>
+      <w:pPr>
+        <w:pStyle w:val="Heading1"/>
+      </w:pPr>
+      <w:bookmarkStart w:id="22" w:name="_Toc1729127"/>
+      <w:r>
+        <w:t>UDP messaging</w:t>
       </w:r>
       <w:bookmarkEnd w:id="22"/>
-    </w:p>
-    <w:p>
-      <w:hyperlink r:id="rId81" w:history="1">
-        <w:r>
-          <w:rPr>
-            <w:rStyle w:val="Hyperlink"/>
-          </w:rPr>
-          <w:t>https://wpilib.screenstepslive.com/s/currentCS/m/shuffleboard/l/831050-working-with-commands-and-subsystems</w:t>
-        </w:r>
-      </w:hyperlink>
-    </w:p>
-    <w:p>
-      <w:pPr>
-        <w:pStyle w:val="Heading1"/>
-      </w:pPr>
-      <w:bookmarkStart w:id="23" w:name="_Toc1729127"/>
-      <w:r>
-        <w:t>UDP messaging</w:t>
-      </w:r>
-      <w:bookmarkEnd w:id="23"/>
     </w:p>
     <w:p>
       <w:hyperlink r:id="rId82" w:history="1">
@@ -7693,237 +7691,237 @@
       <w:pPr>
         <w:pStyle w:val="Heading1"/>
       </w:pPr>
-      <w:bookmarkStart w:id="24" w:name="_Toc1729128"/>
+      <w:bookmarkStart w:id="23" w:name="_Toc1729128"/>
       <w:r>
         <w:t>TCP messaging</w:t>
       </w:r>
+      <w:bookmarkEnd w:id="23"/>
+    </w:p>
+    <w:p>
+      <w:hyperlink r:id="rId87" w:history="1">
+        <w:r>
+          <w:rPr>
+            <w:rStyle w:val="Hyperlink"/>
+          </w:rPr>
+          <w:t>https://www.chiefdelphi.com/t/frc-java-tcp-client/138061/12</w:t>
+        </w:r>
+      </w:hyperlink>
+    </w:p>
+    <w:p>
+      <w:pPr>
+        <w:pStyle w:val="Heading1"/>
+      </w:pPr>
+      <w:bookmarkStart w:id="24" w:name="_Toc1729129"/>
+      <w:r>
+        <w:t>PID tuner</w:t>
+      </w:r>
+      <w:r>
+        <w:t xml:space="preserve">s </w:t>
+      </w:r>
+      <w:proofErr w:type="spellStart"/>
+      <w:r>
+        <w:t>etc</w:t>
+      </w:r>
+      <w:proofErr w:type="spellEnd"/>
+      <w:r>
+        <w:t>…</w:t>
+      </w:r>
       <w:bookmarkEnd w:id="24"/>
     </w:p>
     <w:p>
-      <w:hyperlink r:id="rId87" w:history="1">
-        <w:r>
-          <w:rPr>
-            <w:rStyle w:val="Hyperlink"/>
-          </w:rPr>
-          <w:t>https://www.chiefdelphi.com/t/frc-java-tcp-client/138061/12</w:t>
-        </w:r>
-      </w:hyperlink>
+      <w:hyperlink r:id="rId88" w:history="1">
+        <w:r>
+          <w:rPr>
+            <w:rStyle w:val="Hyperlink"/>
+          </w:rPr>
+          <w:t>https://wpilib.screenstepslive.com/s/currentCS/m/shuffleboard/l/831044-testing-and-tuning-pid-loops</w:t>
+        </w:r>
+      </w:hyperlink>
+    </w:p>
+    <w:p>
+      <w:proofErr w:type="gramStart"/>
+      <w:r>
+        <w:t>use</w:t>
+      </w:r>
+      <w:proofErr w:type="gramEnd"/>
+      <w:r>
+        <w:t xml:space="preserve"> </w:t>
+      </w:r>
+      <w:proofErr w:type="spellStart"/>
+      <w:r>
+        <w:t>setPIDTarget</w:t>
+      </w:r>
+      <w:proofErr w:type="spellEnd"/>
+      <w:r>
+        <w:t>();</w:t>
+      </w:r>
+    </w:p>
+    <w:p>
+      <w:hyperlink r:id="rId89" w:history="1">
+        <w:r>
+          <w:rPr>
+            <w:rStyle w:val="Hyperlink"/>
+          </w:rPr>
+          <w:t>https://wpilib.screenstepslive.com/s/currentCS/m/smartdashboard/l/255413-pid-tuning-with-smartdashboard</w:t>
+        </w:r>
+      </w:hyperlink>
+    </w:p>
+    <w:p/>
+    <w:p>
+      <w:r>
+        <w:t>Good video</w:t>
+      </w:r>
+    </w:p>
+    <w:p>
+      <w:hyperlink r:id="rId90" w:history="1">
+        <w:r>
+          <w:rPr>
+            <w:rStyle w:val="Hyperlink"/>
+          </w:rPr>
+          <w:t>https://www.youtube.com/watch?v=yqD9iHiR3j8</w:t>
+        </w:r>
+      </w:hyperlink>
+    </w:p>
+    <w:p/>
+    <w:p>
+      <w:r>
+        <w:t>Team 2168 video series PID tuning</w:t>
+      </w:r>
+    </w:p>
+    <w:p>
+      <w:hyperlink r:id="rId91" w:history="1">
+        <w:r>
+          <w:rPr>
+            <w:rStyle w:val="Hyperlink"/>
+          </w:rPr>
+          <w:t>http://team2168.org/index.php/resources/programming/217-pid-control-tutorial</w:t>
+        </w:r>
+      </w:hyperlink>
+    </w:p>
+    <w:p>
+      <w:hyperlink r:id="rId92" w:history="1">
+        <w:r>
+          <w:rPr>
+            <w:rStyle w:val="Hyperlink"/>
+          </w:rPr>
+          <w:t>https://www.youtube.com/watch?v=KBh54PAvoxs</w:t>
+        </w:r>
+      </w:hyperlink>
+    </w:p>
+    <w:p/>
+    <w:p>
+      <w:r>
+        <w:t>Team 5584 PID tuning guides</w:t>
+      </w:r>
+    </w:p>
+    <w:p>
+      <w:r>
+        <w:t>Talk about closed loop velocity control. Also follow suggested CTRE Talon software guide instructions (section 12.4)</w:t>
+      </w:r>
+    </w:p>
+    <w:p>
+      <w:hyperlink r:id="rId93" w:history="1">
+        <w:r>
+          <w:rPr>
+            <w:rStyle w:val="Hyperlink"/>
+          </w:rPr>
+          <w:t>http://www.versiontree.com/icrobotics/first/123-pid-tuning-motor-control</w:t>
+        </w:r>
+      </w:hyperlink>
+    </w:p>
+    <w:p/>
+    <w:p>
+      <w:r>
+        <w:t>Check CTRE Talon software user guide for examples on tuning both speed and position.</w:t>
+      </w:r>
     </w:p>
     <w:p>
       <w:pPr>
         <w:pStyle w:val="Heading1"/>
       </w:pPr>
-      <w:bookmarkStart w:id="25" w:name="_Toc1729129"/>
-      <w:r>
-        <w:t>PID tuner</w:t>
-      </w:r>
-      <w:r>
-        <w:t xml:space="preserve">s </w:t>
-      </w:r>
+      <w:bookmarkStart w:id="25" w:name="_Toc1729130"/>
       <w:proofErr w:type="spellStart"/>
       <w:r>
-        <w:t>etc</w:t>
+        <w:t>Misc</w:t>
       </w:r>
       <w:proofErr w:type="spellEnd"/>
       <w:r>
-        <w:t>…</w:t>
+        <w:t xml:space="preserve"> stuff</w:t>
       </w:r>
       <w:bookmarkEnd w:id="25"/>
     </w:p>
     <w:p>
-      <w:hyperlink r:id="rId88" w:history="1">
-        <w:r>
-          <w:rPr>
-            <w:rStyle w:val="Hyperlink"/>
-          </w:rPr>
-          <w:t>https://wpilib.screenstepslive.com/s/currentCS/m/shuffleboard/l/831044-testing-and-tuning-pid-loops</w:t>
-        </w:r>
-      </w:hyperlink>
-    </w:p>
-    <w:p>
+      <w:pPr>
+        <w:pStyle w:val="Heading2"/>
+      </w:pPr>
+      <w:bookmarkStart w:id="26" w:name="_Toc1729131"/>
+      <w:r>
+        <w:t xml:space="preserve">Start </w:t>
+      </w:r>
       <w:proofErr w:type="gramStart"/>
       <w:r>
-        <w:t>use</w:t>
-      </w:r>
+        <w:t>here ...</w:t>
+      </w:r>
+      <w:bookmarkEnd w:id="26"/>
       <w:proofErr w:type="gramEnd"/>
-      <w:r>
-        <w:t xml:space="preserve"> </w:t>
-      </w:r>
-      <w:proofErr w:type="spellStart"/>
-      <w:r>
-        <w:t>setPIDTarget</w:t>
-      </w:r>
-      <w:proofErr w:type="spellEnd"/>
-      <w:r>
-        <w:t>();</w:t>
-      </w:r>
-    </w:p>
-    <w:p>
-      <w:hyperlink r:id="rId89" w:history="1">
-        <w:r>
-          <w:rPr>
-            <w:rStyle w:val="Hyperlink"/>
-          </w:rPr>
-          <w:t>https://wpilib.screenstepslive.com/s/currentCS/m/smartdashboard/l/255413-pid-tuning-with-smartdashboard</w:t>
-        </w:r>
-      </w:hyperlink>
-    </w:p>
-    <w:p/>
-    <w:p>
-      <w:r>
-        <w:t>Good video</w:t>
-      </w:r>
-    </w:p>
-    <w:p>
-      <w:hyperlink r:id="rId90" w:history="1">
-        <w:r>
-          <w:rPr>
-            <w:rStyle w:val="Hyperlink"/>
-          </w:rPr>
-          <w:t>https://www.youtube.com/watch?v=yqD9iHiR3j8</w:t>
-        </w:r>
-      </w:hyperlink>
-    </w:p>
-    <w:p/>
-    <w:p>
-      <w:r>
-        <w:t>Team 2168 video series PID tuning</w:t>
-      </w:r>
-    </w:p>
-    <w:p>
-      <w:hyperlink r:id="rId91" w:history="1">
-        <w:r>
-          <w:rPr>
-            <w:rStyle w:val="Hyperlink"/>
-          </w:rPr>
-          <w:t>http://team2168.org/index.php/resources/programming/217-pid-control-tutorial</w:t>
-        </w:r>
-      </w:hyperlink>
-    </w:p>
-    <w:p>
-      <w:hyperlink r:id="rId92" w:history="1">
-        <w:r>
-          <w:rPr>
-            <w:rStyle w:val="Hyperlink"/>
-          </w:rPr>
-          <w:t>https://www.youtube.com/watch?v=KBh54PAvoxs</w:t>
-        </w:r>
-      </w:hyperlink>
-    </w:p>
-    <w:p/>
-    <w:p>
-      <w:r>
-        <w:t>Team 5584 PID tuning guides</w:t>
-      </w:r>
-    </w:p>
-    <w:p>
-      <w:r>
-        <w:t>Talk about closed loop velocity control. Also follow suggested CTRE Talon software guide instructions (section 12.4)</w:t>
-      </w:r>
-    </w:p>
-    <w:p>
-      <w:hyperlink r:id="rId93" w:history="1">
-        <w:r>
-          <w:rPr>
-            <w:rStyle w:val="Hyperlink"/>
-          </w:rPr>
-          <w:t>http://www.versiontree.com/icrobotics/first/123-pid-tuning-motor-control</w:t>
-        </w:r>
-      </w:hyperlink>
-    </w:p>
-    <w:p/>
-    <w:p>
-      <w:r>
-        <w:t>Check CTRE Talon software user guide for examples on tuning both speed and position.</w:t>
-      </w:r>
-    </w:p>
-    <w:p>
-      <w:pPr>
-        <w:pStyle w:val="Heading1"/>
-      </w:pPr>
-      <w:bookmarkStart w:id="26" w:name="_Toc1729130"/>
-      <w:proofErr w:type="spellStart"/>
-      <w:r>
-        <w:t>Misc</w:t>
-      </w:r>
-      <w:proofErr w:type="spellEnd"/>
-      <w:r>
-        <w:t xml:space="preserve"> stuff</w:t>
-      </w:r>
-      <w:bookmarkEnd w:id="26"/>
+    </w:p>
+    <w:p>
+      <w:hyperlink r:id="rId94" w:history="1">
+        <w:r>
+          <w:rPr>
+            <w:rStyle w:val="Hyperlink"/>
+          </w:rPr>
+          <w:t>https://phoenix-documentation.readthedocs.io/en/latest/ch01_PhoeSoftRefManual.html</w:t>
+        </w:r>
+      </w:hyperlink>
+    </w:p>
+    <w:p>
+      <w:r>
+        <w:t>READ ALL CHAPTERS!!!</w:t>
+      </w:r>
+    </w:p>
+    <w:p>
+      <w:r>
+        <w:t xml:space="preserve">Chapter 16 is where closed loop motor control is introduced. READ ALL PREVIOUS CHAPTERS THOUGH!!! READ THE ENTIRE SECTION BEFORE 'PLAYING </w:t>
+      </w:r>
+      <w:proofErr w:type="gramStart"/>
+      <w:r>
+        <w:t>AROUND' !!!</w:t>
+      </w:r>
+      <w:proofErr w:type="gramEnd"/>
+    </w:p>
+    <w:p>
+      <w:r>
+        <w:t>Read the FAQs</w:t>
+      </w:r>
+      <w:r>
+        <w:t xml:space="preserve"> here</w:t>
+      </w:r>
+    </w:p>
+    <w:p>
+      <w:hyperlink r:id="rId95" w:history="1">
+        <w:r>
+          <w:rPr>
+            <w:rStyle w:val="Hyperlink"/>
+          </w:rPr>
+          <w:t>https://phoenix-documentation.readthedocs.io/en/latest/ch20_FAQ.html</w:t>
+        </w:r>
+      </w:hyperlink>
     </w:p>
     <w:p>
       <w:pPr>
         <w:pStyle w:val="Heading2"/>
       </w:pPr>
-      <w:bookmarkStart w:id="27" w:name="_Toc1729131"/>
-      <w:r>
-        <w:t xml:space="preserve">Start </w:t>
-      </w:r>
+      <w:bookmarkStart w:id="27" w:name="_Toc1729132"/>
       <w:proofErr w:type="gramStart"/>
       <w:r>
-        <w:t>here ...</w:t>
+        <w:t>Great article on programming for FRC.</w:t>
+      </w:r>
+      <w:proofErr w:type="gramEnd"/>
+      <w:r>
+        <w:t xml:space="preserve"> READ THIS!!!</w:t>
       </w:r>
       <w:bookmarkEnd w:id="27"/>
-      <w:proofErr w:type="gramEnd"/>
-    </w:p>
-    <w:p>
-      <w:hyperlink r:id="rId94" w:history="1">
-        <w:r>
-          <w:rPr>
-            <w:rStyle w:val="Hyperlink"/>
-          </w:rPr>
-          <w:t>https://phoenix-documentation.readthedocs.io/en/latest/ch01_PhoeSoftRefManual.html</w:t>
-        </w:r>
-      </w:hyperlink>
-    </w:p>
-    <w:p>
-      <w:r>
-        <w:t>READ ALL CHAPTERS!!!</w:t>
-      </w:r>
-    </w:p>
-    <w:p>
-      <w:r>
-        <w:t xml:space="preserve">Chapter 16 is where closed loop motor control is introduced. READ ALL PREVIOUS CHAPTERS THOUGH!!! READ THE ENTIRE SECTION BEFORE 'PLAYING </w:t>
-      </w:r>
-      <w:proofErr w:type="gramStart"/>
-      <w:r>
-        <w:t>AROUND' !!!</w:t>
-      </w:r>
-      <w:proofErr w:type="gramEnd"/>
-    </w:p>
-    <w:p>
-      <w:r>
-        <w:t>Read the FAQs</w:t>
-      </w:r>
-      <w:r>
-        <w:t xml:space="preserve"> here</w:t>
-      </w:r>
-    </w:p>
-    <w:p>
-      <w:hyperlink r:id="rId95" w:history="1">
-        <w:r>
-          <w:rPr>
-            <w:rStyle w:val="Hyperlink"/>
-          </w:rPr>
-          <w:t>https://phoenix-documentation.readthedocs.io/en/latest/ch20_FAQ.html</w:t>
-        </w:r>
-      </w:hyperlink>
-    </w:p>
-    <w:p>
-      <w:pPr>
-        <w:pStyle w:val="Heading2"/>
-      </w:pPr>
-      <w:bookmarkStart w:id="28" w:name="_Toc1729132"/>
-      <w:proofErr w:type="gramStart"/>
-      <w:r>
-        <w:t>Great article on programming for FRC.</w:t>
-      </w:r>
-      <w:proofErr w:type="gramEnd"/>
-      <w:r>
-        <w:t xml:space="preserve"> READ THIS!!!</w:t>
-      </w:r>
-      <w:bookmarkEnd w:id="28"/>
       <w:r>
         <w:t xml:space="preserve"> </w:t>
       </w:r>
@@ -7967,258 +7965,281 @@
       <w:pPr>
         <w:pStyle w:val="Heading2"/>
       </w:pPr>
-      <w:bookmarkStart w:id="29" w:name="_Toc1729133"/>
+      <w:bookmarkStart w:id="28" w:name="_Toc1729133"/>
       <w:r>
         <w:t>Systems as PID input</w:t>
       </w:r>
+      <w:bookmarkEnd w:id="28"/>
+    </w:p>
+    <w:p>
+      <w:r>
+        <w:t xml:space="preserve">To use vision (or any other 'sensor' system as an input to a PID see this article... </w:t>
+      </w:r>
+      <w:hyperlink r:id="rId97" w:history="1">
+        <w:r>
+          <w:rPr>
+            <w:rStyle w:val="Hyperlink"/>
+          </w:rPr>
+          <w:t>https://wpilib.screenstepslive.com/s/3120/m/7912/l/79828-operating-the-robot-with-feedback-from-sensors-pid-control</w:t>
+        </w:r>
+      </w:hyperlink>
+    </w:p>
+    <w:p>
+      <w:pPr>
+        <w:pStyle w:val="Heading2"/>
+      </w:pPr>
+      <w:bookmarkStart w:id="29" w:name="_Toc1729134"/>
+      <w:r>
+        <w:t>Talon resources</w:t>
+      </w:r>
       <w:bookmarkEnd w:id="29"/>
     </w:p>
     <w:p>
-      <w:r>
-        <w:t xml:space="preserve">To use vision (or any other 'sensor' system as an input to a PID see this article... </w:t>
-      </w:r>
-      <w:hyperlink r:id="rId97" w:history="1">
-        <w:r>
-          <w:rPr>
-            <w:rStyle w:val="Hyperlink"/>
-          </w:rPr>
-          <w:t>https://wpilib.screenstepslive.com/s/3120/m/7912/l/79828-operating-the-robot-with-feedback-from-sensors-pid-control</w:t>
-        </w:r>
-      </w:hyperlink>
+      <w:hyperlink r:id="rId98" w:anchor="product_tabs_technical_resources" w:history="1">
+        <w:r>
+          <w:rPr>
+            <w:rStyle w:val="Hyperlink"/>
+          </w:rPr>
+          <w:t>http://www.ctr-electronics.com/talon-srx.html#product_tabs_technical_resources</w:t>
+        </w:r>
+      </w:hyperlink>
+    </w:p>
+    <w:p>
+      <w:r>
+        <w:t xml:space="preserve"> ** note about 2019 </w:t>
+      </w:r>
+      <w:proofErr w:type="gramStart"/>
+      <w:r>
+        <w:t>firmware !!!</w:t>
+      </w:r>
+      <w:proofErr w:type="gramEnd"/>
+      <w:r>
+        <w:t xml:space="preserve"> Also has motion profile generator</w:t>
+      </w:r>
+    </w:p>
+    <w:p>
+      <w:r>
+        <w:t xml:space="preserve">*******Check the "FOLLOW THESE INSTRUCTIONS" </w:t>
+      </w:r>
+      <w:proofErr w:type="gramStart"/>
+      <w:r>
+        <w:t>section !!!</w:t>
+      </w:r>
+      <w:proofErr w:type="gramEnd"/>
+    </w:p>
+    <w:p>
+      <w:hyperlink r:id="rId99" w:history="1">
+        <w:r>
+          <w:rPr>
+            <w:rStyle w:val="Hyperlink"/>
+          </w:rPr>
+          <w:t>https://phoenix-documentation.readthedocs.io/en/latest/index.html</w:t>
+        </w:r>
+      </w:hyperlink>
+    </w:p>
+    <w:p>
+      <w:r>
+        <w:t>Example code</w:t>
+      </w:r>
+    </w:p>
+    <w:p>
+      <w:hyperlink r:id="rId100" w:history="1">
+        <w:r>
+          <w:rPr>
+            <w:rStyle w:val="Hyperlink"/>
+          </w:rPr>
+          <w:t>https://github.com/CrossTheRoadElec/Phoenix-Examples-Languages</w:t>
+        </w:r>
+      </w:hyperlink>
+    </w:p>
+    <w:p>
+      <w:r>
+        <w:t>Very simple Te</w:t>
+      </w:r>
+      <w:r>
+        <w:t xml:space="preserve">st Drive of robot using Talons </w:t>
+      </w:r>
+    </w:p>
+    <w:p>
+      <w:hyperlink r:id="rId101" w:history="1">
+        <w:r>
+          <w:rPr>
+            <w:rStyle w:val="Hyperlink"/>
+          </w:rPr>
+          <w:t>https://phoenix-documentation.readthedocs.io/en/latest/ch13_MC.html</w:t>
+        </w:r>
+      </w:hyperlink>
+    </w:p>
+    <w:p>
+      <w:r>
+        <w:t>Note</w:t>
+      </w:r>
+      <w:proofErr w:type="gramStart"/>
+      <w:r>
+        <w:t>,</w:t>
+      </w:r>
+      <w:proofErr w:type="gramEnd"/>
+      <w:r>
+        <w:t xml:space="preserve"> example is only single channel. Tank requires 2</w:t>
+      </w:r>
     </w:p>
     <w:p>
       <w:pPr>
         <w:pStyle w:val="Heading2"/>
       </w:pPr>
-      <w:bookmarkStart w:id="30" w:name="_Toc1729134"/>
-      <w:r>
-        <w:t>Talon resources</w:t>
+      <w:bookmarkStart w:id="30" w:name="_Toc1729135"/>
+      <w:proofErr w:type="spellStart"/>
+      <w:r>
+        <w:t>Misc</w:t>
+      </w:r>
+      <w:proofErr w:type="spellEnd"/>
+      <w:r>
+        <w:t xml:space="preserve"> n</w:t>
+      </w:r>
+      <w:r>
+        <w:t>otes</w:t>
+      </w:r>
+      <w:r>
+        <w:t xml:space="preserve">. READ </w:t>
+      </w:r>
+      <w:proofErr w:type="gramStart"/>
+      <w:r>
+        <w:t>ME !</w:t>
       </w:r>
       <w:bookmarkEnd w:id="30"/>
-    </w:p>
-    <w:p>
-      <w:hyperlink r:id="rId98" w:anchor="product_tabs_technical_resources" w:history="1">
-        <w:r>
-          <w:rPr>
-            <w:rStyle w:val="Hyperlink"/>
-          </w:rPr>
-          <w:t>http://www.ctr-electronics.com/talon-srx.html#product_tabs_technical_resources</w:t>
-        </w:r>
-      </w:hyperlink>
-    </w:p>
-    <w:p>
-      <w:r>
-        <w:t xml:space="preserve"> ** note about 2019 </w:t>
+      <w:proofErr w:type="gramEnd"/>
+    </w:p>
+    <w:p>
+      <w:pPr>
+        <w:pStyle w:val="Heading3"/>
+      </w:pPr>
+      <w:bookmarkStart w:id="31" w:name="_Toc1729136"/>
+      <w:r>
+        <w:t>Make sure Rio is imaged correctly for 2019</w:t>
+      </w:r>
+      <w:bookmarkEnd w:id="31"/>
+      <w:r>
+        <w:t xml:space="preserve"> </w:t>
+      </w:r>
+    </w:p>
+    <w:p>
+      <w:hyperlink r:id="rId102" w:history="1">
+        <w:r>
+          <w:rPr>
+            <w:rStyle w:val="Hyperlink"/>
+          </w:rPr>
+          <w:t>https://phoenix-documentation.readthedocs.io/en/latest/ch05_PrepWorkstation.html</w:t>
+        </w:r>
+      </w:hyperlink>
+    </w:p>
+    <w:p>
+      <w:pPr>
+        <w:pStyle w:val="Heading3"/>
+      </w:pPr>
+      <w:bookmarkStart w:id="32" w:name="_Toc1729137"/>
+      <w:r>
+        <w:t>Understand the new Phoenix tuner application</w:t>
+      </w:r>
+      <w:bookmarkEnd w:id="32"/>
+    </w:p>
+    <w:p>
+      <w:r>
+        <w:t>(</w:t>
+      </w:r>
+      <w:hyperlink r:id="rId103" w:history="1">
+        <w:r>
+          <w:rPr>
+            <w:rStyle w:val="Hyperlink"/>
+          </w:rPr>
+          <w:t>https://phoenix-documentation.readthedocs.io/en/latest/ch03_PrimerPhoenixSoft.html</w:t>
+        </w:r>
+      </w:hyperlink>
+    </w:p>
+    <w:p>
+      <w:pPr>
+        <w:pStyle w:val="Heading3"/>
+      </w:pPr>
+      <w:bookmarkStart w:id="33" w:name="_Toc1729138"/>
+      <w:r>
+        <w:t>New project test example</w:t>
+      </w:r>
+      <w:bookmarkEnd w:id="33"/>
+      <w:r>
+        <w:t xml:space="preserve"> </w:t>
+      </w:r>
+    </w:p>
+    <w:p>
+      <w:hyperlink r:id="rId104" w:history="1">
+        <w:r>
+          <w:rPr>
+            <w:rStyle w:val="Hyperlink"/>
+          </w:rPr>
+          <w:t>https://phoenix-documentation.readthedocs.io/en/latest/ch05a_CppJava.html</w:t>
+        </w:r>
+      </w:hyperlink>
+    </w:p>
+    <w:p>
+      <w:r>
+        <w:t>Read this, there is a lot of good info about the new VS environment. Note "</w:t>
+      </w:r>
+      <w:proofErr w:type="spellStart"/>
+      <w:r>
+        <w:t>ControlMode</w:t>
+      </w:r>
+      <w:proofErr w:type="spellEnd"/>
+      <w:r>
+        <w:t xml:space="preserve">" </w:t>
       </w:r>
       <w:proofErr w:type="gramStart"/>
       <w:r>
-        <w:t>firmware !!!</w:t>
+        <w:t>parameter !!!</w:t>
       </w:r>
       <w:proofErr w:type="gramEnd"/>
       <w:r>
-        <w:t xml:space="preserve"> Also has motion profile generator</w:t>
-      </w:r>
-    </w:p>
-    <w:p>
-      <w:r>
-        <w:t xml:space="preserve">*******Check the "FOLLOW THESE INSTRUCTIONS" </w:t>
-      </w:r>
-      <w:proofErr w:type="gramStart"/>
-      <w:r>
-        <w:t>section !!!</w:t>
-      </w:r>
-      <w:proofErr w:type="gramEnd"/>
-    </w:p>
-    <w:p>
-      <w:hyperlink r:id="rId99" w:history="1">
-        <w:r>
-          <w:rPr>
-            <w:rStyle w:val="Hyperlink"/>
-          </w:rPr>
-          <w:t>https://phoenix-documentation.readthedocs.io/en/latest/index.html</w:t>
-        </w:r>
-      </w:hyperlink>
-    </w:p>
-    <w:p>
-      <w:r>
-        <w:t>Example code</w:t>
-      </w:r>
-    </w:p>
-    <w:p>
-      <w:hyperlink r:id="rId100" w:history="1">
-        <w:r>
-          <w:rPr>
-            <w:rStyle w:val="Hyperlink"/>
-          </w:rPr>
-          <w:t>https://github.com/CrossTheRoadElec/Phoenix-Examples-Languages</w:t>
-        </w:r>
-      </w:hyperlink>
-    </w:p>
-    <w:p>
-      <w:r>
-        <w:t>Very simple Te</w:t>
-      </w:r>
-      <w:r>
-        <w:t xml:space="preserve">st Drive of robot using Talons </w:t>
-      </w:r>
-    </w:p>
-    <w:p>
-      <w:hyperlink r:id="rId101" w:history="1">
-        <w:r>
-          <w:rPr>
-            <w:rStyle w:val="Hyperlink"/>
-          </w:rPr>
-          <w:t>https://phoenix-documentation.readthedocs.io/en/latest/ch13_MC.html</w:t>
-        </w:r>
-      </w:hyperlink>
-    </w:p>
-    <w:p>
-      <w:r>
-        <w:t>Note</w:t>
-      </w:r>
-      <w:proofErr w:type="gramStart"/>
-      <w:r>
-        <w:t>,</w:t>
-      </w:r>
-      <w:proofErr w:type="gramEnd"/>
-      <w:r>
-        <w:t xml:space="preserve"> example is only single channel. Tank requires 2</w:t>
-      </w:r>
-    </w:p>
-    <w:p>
-      <w:pPr>
-        <w:pStyle w:val="Heading2"/>
-      </w:pPr>
-      <w:bookmarkStart w:id="31" w:name="_Toc1729135"/>
-      <w:proofErr w:type="spellStart"/>
-      <w:r>
-        <w:t>Misc</w:t>
-      </w:r>
-      <w:proofErr w:type="spellEnd"/>
-      <w:r>
-        <w:t xml:space="preserve"> n</w:t>
-      </w:r>
-      <w:r>
-        <w:t>otes</w:t>
-      </w:r>
-      <w:r>
-        <w:t xml:space="preserve">. READ </w:t>
-      </w:r>
-      <w:proofErr w:type="gramStart"/>
-      <w:r>
-        <w:t>ME !</w:t>
-      </w:r>
-      <w:bookmarkEnd w:id="31"/>
-      <w:proofErr w:type="gramEnd"/>
+        <w:t xml:space="preserve"> READ EVERYTHING. This section goes on to describe configuring the hardware, which is also necessary!!!</w:t>
+      </w:r>
     </w:p>
     <w:p>
       <w:pPr>
         <w:pStyle w:val="Heading3"/>
       </w:pPr>
-      <w:bookmarkStart w:id="32" w:name="_Toc1729136"/>
-      <w:r>
-        <w:t>Make sure Rio is imaged correctly for 2019</w:t>
-      </w:r>
-      <w:bookmarkEnd w:id="32"/>
-      <w:r>
-        <w:t xml:space="preserve"> </w:t>
-      </w:r>
-    </w:p>
-    <w:p>
-      <w:hyperlink r:id="rId102" w:history="1">
-        <w:r>
-          <w:rPr>
-            <w:rStyle w:val="Hyperlink"/>
-          </w:rPr>
-          <w:t>https://phoenix-documentation.readthedocs.io/en/latest/ch05_PrepWorkstation.html</w:t>
-        </w:r>
-      </w:hyperlink>
-    </w:p>
-    <w:p>
-      <w:pPr>
-        <w:pStyle w:val="Heading3"/>
-      </w:pPr>
-      <w:bookmarkStart w:id="33" w:name="_Toc1729137"/>
-      <w:r>
-        <w:t>Understand the new Phoenix tuner application</w:t>
-      </w:r>
-      <w:bookmarkEnd w:id="33"/>
-    </w:p>
-    <w:p>
-      <w:r>
-        <w:t>(</w:t>
-      </w:r>
-      <w:hyperlink r:id="rId103" w:history="1">
-        <w:r>
-          <w:rPr>
-            <w:rStyle w:val="Hyperlink"/>
-          </w:rPr>
-          <w:t>https://phoenix-documentation.readthedocs.io/en/latest/ch03_PrimerPhoenixSoft.html</w:t>
-        </w:r>
-      </w:hyperlink>
-    </w:p>
-    <w:p>
-      <w:pPr>
-        <w:pStyle w:val="Heading3"/>
-      </w:pPr>
-      <w:bookmarkStart w:id="34" w:name="_Toc1729138"/>
-      <w:r>
-        <w:t>New project test example</w:t>
-      </w:r>
-      <w:bookmarkEnd w:id="34"/>
-      <w:r>
-        <w:t xml:space="preserve"> </w:t>
-      </w:r>
-    </w:p>
-    <w:p>
-      <w:hyperlink r:id="rId104" w:history="1">
-        <w:r>
-          <w:rPr>
-            <w:rStyle w:val="Hyperlink"/>
-          </w:rPr>
-          <w:t>https://phoenix-documentation.readthedocs.io/en/latest/ch05a_CppJava.html</w:t>
-        </w:r>
-      </w:hyperlink>
-    </w:p>
-    <w:p>
-      <w:r>
-        <w:t>Read this, there is a lot of good info about the new VS environment. Note "</w:t>
-      </w:r>
-      <w:proofErr w:type="spellStart"/>
-      <w:r>
-        <w:t>ControlMode</w:t>
-      </w:r>
-      <w:proofErr w:type="spellEnd"/>
-      <w:r>
-        <w:t xml:space="preserve">" </w:t>
-      </w:r>
-      <w:proofErr w:type="gramStart"/>
-      <w:r>
-        <w:t>parameter !!!</w:t>
-      </w:r>
-      <w:proofErr w:type="gramEnd"/>
-      <w:r>
-        <w:t xml:space="preserve"> READ EVERYTHING. This section goes on to describe configuring the hardware, which is also necessary!!!</w:t>
-      </w:r>
-    </w:p>
-    <w:p>
-      <w:pPr>
-        <w:pStyle w:val="Heading3"/>
-      </w:pPr>
-      <w:bookmarkStart w:id="35" w:name="_Toc1729139"/>
+      <w:bookmarkStart w:id="34" w:name="_Toc1729139"/>
       <w:r>
         <w:lastRenderedPageBreak/>
         <w:t>Quadrature and limit switch sensor testing</w:t>
       </w:r>
+      <w:bookmarkEnd w:id="34"/>
+    </w:p>
+    <w:p>
+      <w:hyperlink r:id="rId105" w:history="1">
+        <w:r>
+          <w:rPr>
+            <w:rStyle w:val="Hyperlink"/>
+          </w:rPr>
+          <w:t>https://phoenix-documentation.readthedocs.io/en/latest/ch12_BringUpCANifier.html</w:t>
+        </w:r>
+      </w:hyperlink>
+    </w:p>
+    <w:p>
+      <w:pPr>
+        <w:pStyle w:val="Heading3"/>
+      </w:pPr>
+      <w:bookmarkStart w:id="35" w:name="_Toc1729140"/>
+      <w:r>
+        <w:t>Sensor setup and testing</w:t>
+      </w:r>
       <w:bookmarkEnd w:id="35"/>
-    </w:p>
-    <w:p>
-      <w:hyperlink r:id="rId105" w:history="1">
-        <w:r>
-          <w:rPr>
-            <w:rStyle w:val="Hyperlink"/>
-          </w:rPr>
-          <w:t>https://phoenix-documentation.readthedocs.io/en/latest/ch12_BringUpCANifier.html</w:t>
+      <w:r>
+        <w:t xml:space="preserve"> </w:t>
+      </w:r>
+    </w:p>
+    <w:p>
+      <w:hyperlink r:id="rId106" w:history="1">
+        <w:r>
+          <w:rPr>
+            <w:rStyle w:val="Hyperlink"/>
+          </w:rPr>
+          <w:t>https://phoenix-documentation.readthedocs.io/en/latest/ch14_MCSensor.html</w:t>
         </w:r>
       </w:hyperlink>
     </w:p>
@@ -8226,133 +8247,110 @@
       <w:pPr>
         <w:pStyle w:val="Heading3"/>
       </w:pPr>
-      <w:bookmarkStart w:id="36" w:name="_Toc1729140"/>
-      <w:r>
-        <w:t>Sensor setup and testing</w:t>
+      <w:bookmarkStart w:id="36" w:name="_Toc1729141"/>
+      <w:r>
+        <w:t>Use the plot feature to 'see' things happen :)</w:t>
       </w:r>
       <w:bookmarkEnd w:id="36"/>
-      <w:r>
-        <w:t xml:space="preserve"> </w:t>
-      </w:r>
-    </w:p>
-    <w:p>
-      <w:hyperlink r:id="rId106" w:history="1">
-        <w:r>
-          <w:rPr>
-            <w:rStyle w:val="Hyperlink"/>
-          </w:rPr>
-          <w:t>https://phoenix-documentation.readthedocs.io/en/latest/ch14_MCSensor.html</w:t>
-        </w:r>
-      </w:hyperlink>
-    </w:p>
-    <w:p>
-      <w:pPr>
-        <w:pStyle w:val="Heading3"/>
-      </w:pPr>
-      <w:bookmarkStart w:id="37" w:name="_Toc1729141"/>
-      <w:r>
-        <w:t>Use the plot feature to 'see' things happen :)</w:t>
+    </w:p>
+    <w:p/>
+    <w:p>
+      <w:r>
+        <w:t>**Before you enable the DS, spin the Joystick axis so it reaches the X and Y extremities are reached. USB Gamepads calibrate on-the-fly so if the Gamepad was just inserted into the DS, it likely has not auto detected the max mechanical range of the sticks.</w:t>
+      </w:r>
+    </w:p>
+    <w:p/>
+    <w:p>
+      <w:r>
+        <w:t>Reset the motor controllers then DOCUMENT EXACTLY how each controller is configured f</w:t>
+      </w:r>
+      <w:r>
+        <w:t>or each position on the robot.</w:t>
+      </w:r>
+    </w:p>
+    <w:p>
+      <w:hyperlink r:id="rId107" w:history="1">
+        <w:r>
+          <w:rPr>
+            <w:rStyle w:val="Hyperlink"/>
+          </w:rPr>
+          <w:t>https://phoenix-documentation.readthedocs.io/en/latest/ch13_MC.html</w:t>
+        </w:r>
+      </w:hyperlink>
+    </w:p>
+    <w:p>
+      <w:r>
+        <w:t xml:space="preserve">New in 2019 is the ability to set all these parameters from software. This is recommended to ensure the controllers are really configured correctly, just in case the controller has been replaced/swapped etc... </w:t>
+      </w:r>
+    </w:p>
+    <w:p>
+      <w:r>
+        <w:t>A general recommendation is to:</w:t>
+      </w:r>
+    </w:p>
+    <w:p>
+      <w:r>
+        <w:t xml:space="preserve">    Configure all devices during robot-</w:t>
+      </w:r>
+      <w:proofErr w:type="spellStart"/>
+      <w:r>
+        <w:t>bootup</w:t>
+      </w:r>
+      <w:proofErr w:type="spellEnd"/>
+      <w:r>
+        <w:t xml:space="preserve"> using the API,</w:t>
+      </w:r>
+    </w:p>
+    <w:p>
+      <w:r>
+        <w:t xml:space="preserve">    Use Tuner to dial values quickly during testing/calibration.</w:t>
+      </w:r>
+    </w:p>
+    <w:p>
+      <w:r>
+        <w:t xml:space="preserve">    Export the settings so they are not lost.</w:t>
+      </w:r>
+    </w:p>
+    <w:p>
+      <w:r>
+        <w:t xml:space="preserve">    Update your software </w:t>
+      </w:r>
+      <w:proofErr w:type="spellStart"/>
+      <w:r>
+        <w:t>config</w:t>
+      </w:r>
+      <w:proofErr w:type="spellEnd"/>
+      <w:r>
+        <w:t xml:space="preserve"> values so that Tuner is no longer necessary.</w:t>
+      </w:r>
+    </w:p>
+    <w:p/>
+    <w:p>
+      <w:pPr>
+        <w:pStyle w:val="Heading2"/>
+      </w:pPr>
+      <w:bookmarkStart w:id="37" w:name="_Toc1729142"/>
+      <w:r>
+        <w:t>Motor</w:t>
+      </w:r>
+      <w:r>
+        <w:t>s</w:t>
+      </w:r>
+      <w:proofErr w:type="gramStart"/>
+      <w:r>
+        <w:t xml:space="preserve">, </w:t>
+      </w:r>
+      <w:r>
+        <w:t xml:space="preserve"> testing</w:t>
+      </w:r>
+      <w:proofErr w:type="gramEnd"/>
+      <w:r>
+        <w:t xml:space="preserve"> and calibration</w:t>
+      </w:r>
+      <w:r>
+        <w:t>, READ ME !</w:t>
       </w:r>
       <w:bookmarkEnd w:id="37"/>
-    </w:p>
-    <w:p/>
-    <w:p>
-      <w:r>
-        <w:t>**Before you enable the DS, spin the Joystick axis so it reaches the X and Y extremities are reached. USB Gamepads calibrate on-the-fly so if the Gamepad was just inserted into the DS, it likely has not auto detected the max mechanical range of the sticks.</w:t>
-      </w:r>
-    </w:p>
-    <w:p/>
-    <w:p>
-      <w:r>
-        <w:t>Reset the motor controllers then DOCUMENT EXACTLY how each controller is configured f</w:t>
-      </w:r>
-      <w:r>
-        <w:t>or each position on the robot.</w:t>
-      </w:r>
-    </w:p>
-    <w:p>
-      <w:hyperlink r:id="rId107" w:history="1">
-        <w:r>
-          <w:rPr>
-            <w:rStyle w:val="Hyperlink"/>
-          </w:rPr>
-          <w:t>https://phoenix-documentation.readthedocs.io/en/latest/ch13_MC.html</w:t>
-        </w:r>
-      </w:hyperlink>
-    </w:p>
-    <w:p>
-      <w:r>
-        <w:t xml:space="preserve">New in 2019 is the ability to set all these parameters from software. This is recommended to ensure the controllers are really configured correctly, just in case the controller has been replaced/swapped etc... </w:t>
-      </w:r>
-    </w:p>
-    <w:p>
-      <w:r>
-        <w:t>A general recommendation is to:</w:t>
-      </w:r>
-    </w:p>
-    <w:p>
-      <w:r>
-        <w:t xml:space="preserve">    Configure all devices during robot-</w:t>
-      </w:r>
-      <w:proofErr w:type="spellStart"/>
-      <w:r>
-        <w:t>bootup</w:t>
-      </w:r>
-      <w:proofErr w:type="spellEnd"/>
-      <w:r>
-        <w:t xml:space="preserve"> using the API,</w:t>
-      </w:r>
-    </w:p>
-    <w:p>
-      <w:r>
-        <w:t xml:space="preserve">    Use Tuner to dial values quickly during testing/calibration.</w:t>
-      </w:r>
-    </w:p>
-    <w:p>
-      <w:r>
-        <w:t xml:space="preserve">    Export the settings so they are not lost.</w:t>
-      </w:r>
-    </w:p>
-    <w:p>
-      <w:r>
-        <w:t xml:space="preserve">    Update your software </w:t>
-      </w:r>
-      <w:proofErr w:type="spellStart"/>
-      <w:r>
-        <w:t>config</w:t>
-      </w:r>
-      <w:proofErr w:type="spellEnd"/>
-      <w:r>
-        <w:t xml:space="preserve"> values so that Tuner is no longer necessary.</w:t>
-      </w:r>
-    </w:p>
-    <w:p/>
-    <w:p>
-      <w:pPr>
-        <w:pStyle w:val="Heading2"/>
-      </w:pPr>
-      <w:bookmarkStart w:id="38" w:name="_Toc1729142"/>
-      <w:r>
-        <w:t>Motor</w:t>
-      </w:r>
-      <w:r>
-        <w:t>s</w:t>
-      </w:r>
-      <w:proofErr w:type="gramStart"/>
-      <w:r>
-        <w:t xml:space="preserve">, </w:t>
-      </w:r>
-      <w:r>
-        <w:t xml:space="preserve"> testing</w:t>
-      </w:r>
-      <w:proofErr w:type="gramEnd"/>
-      <w:r>
-        <w:t xml:space="preserve"> and calibration</w:t>
-      </w:r>
-      <w:r>
-        <w:t>, READ ME !</w:t>
-      </w:r>
-      <w:bookmarkEnd w:id="38"/>
     </w:p>
     <w:p>
       <w:hyperlink r:id="rId108" w:history="1">
@@ -8386,7 +8384,7 @@
       <w:pPr>
         <w:pStyle w:val="Heading3"/>
       </w:pPr>
-      <w:bookmarkStart w:id="39" w:name="_Toc1729143"/>
+      <w:bookmarkStart w:id="38" w:name="_Toc1729143"/>
       <w:r>
         <w:t>Almost complete example of motor, sensor, d</w:t>
       </w:r>
@@ -8397,34 +8395,34 @@
       <w:r>
         <w:t>here</w:t>
       </w:r>
+      <w:bookmarkEnd w:id="38"/>
+      <w:proofErr w:type="gramEnd"/>
+      <w:r>
+        <w:t xml:space="preserve"> </w:t>
+      </w:r>
+    </w:p>
+    <w:p>
+      <w:hyperlink r:id="rId109" w:history="1">
+        <w:r>
+          <w:rPr>
+            <w:rStyle w:val="Hyperlink"/>
+          </w:rPr>
+          <w:t>https://phoenix-documentation.readthedocs.io/en/latest/ch14_MCSensor.html</w:t>
+        </w:r>
+      </w:hyperlink>
+    </w:p>
+    <w:p>
+      <w:pPr>
+        <w:pStyle w:val="Heading3"/>
+      </w:pPr>
+      <w:bookmarkStart w:id="39" w:name="_Toc1729144"/>
+      <w:r>
+        <w:t xml:space="preserve">Motor </w:t>
+      </w:r>
+      <w:r>
+        <w:t>'followers' are described here</w:t>
+      </w:r>
       <w:bookmarkEnd w:id="39"/>
-      <w:proofErr w:type="gramEnd"/>
-      <w:r>
-        <w:t xml:space="preserve"> </w:t>
-      </w:r>
-    </w:p>
-    <w:p>
-      <w:hyperlink r:id="rId109" w:history="1">
-        <w:r>
-          <w:rPr>
-            <w:rStyle w:val="Hyperlink"/>
-          </w:rPr>
-          <w:t>https://phoenix-documentation.readthedocs.io/en/latest/ch14_MCSensor.html</w:t>
-        </w:r>
-      </w:hyperlink>
-    </w:p>
-    <w:p>
-      <w:pPr>
-        <w:pStyle w:val="Heading3"/>
-      </w:pPr>
-      <w:bookmarkStart w:id="40" w:name="_Toc1729144"/>
-      <w:r>
-        <w:t xml:space="preserve">Motor </w:t>
-      </w:r>
-      <w:r>
-        <w:t>'followers' are described here</w:t>
-      </w:r>
-      <w:bookmarkEnd w:id="40"/>
       <w:r>
         <w:t xml:space="preserve"> </w:t>
       </w:r>
@@ -8458,11 +8456,11 @@
       <w:pPr>
         <w:pStyle w:val="Heading3"/>
       </w:pPr>
-      <w:bookmarkStart w:id="41" w:name="_Toc1729145"/>
+      <w:bookmarkStart w:id="40" w:name="_Toc1729145"/>
       <w:r>
         <w:t>"Ramping" is discussed here</w:t>
       </w:r>
-      <w:bookmarkEnd w:id="41"/>
+      <w:bookmarkEnd w:id="40"/>
       <w:r>
         <w:t xml:space="preserve"> </w:t>
       </w:r>
@@ -8541,11 +8539,11 @@
       <w:pPr>
         <w:pStyle w:val="Heading3"/>
       </w:pPr>
-      <w:bookmarkStart w:id="42" w:name="_Toc1729146"/>
+      <w:bookmarkStart w:id="41" w:name="_Toc1729146"/>
       <w:r>
         <w:t>Can read the following at any time...</w:t>
       </w:r>
-      <w:bookmarkEnd w:id="42"/>
+      <w:bookmarkEnd w:id="41"/>
     </w:p>
     <w:p>
       <w:r>
@@ -8607,34 +8605,62 @@
       <w:pPr>
         <w:pStyle w:val="Heading3"/>
       </w:pPr>
-      <w:bookmarkStart w:id="43" w:name="_Toc1729147"/>
+      <w:bookmarkStart w:id="42" w:name="_Toc1729147"/>
       <w:r>
         <w:t>Sensor checking/debug</w:t>
       </w:r>
+      <w:bookmarkEnd w:id="42"/>
+    </w:p>
+    <w:p>
+      <w:hyperlink r:id="rId112" w:history="1">
+        <w:r>
+          <w:rPr>
+            <w:rStyle w:val="Hyperlink"/>
+          </w:rPr>
+          <w:t>https://phoenix-documentation.readthedocs.io/en/latest/ch14_MCSensor.html</w:t>
+        </w:r>
+      </w:hyperlink>
+    </w:p>
+    <w:p>
+      <w:r>
+        <w:t xml:space="preserve">We might need to change the sensor sample window and/or rolling average window size if motors are moving fast </w:t>
+      </w:r>
+    </w:p>
+    <w:p>
+      <w:hyperlink r:id="rId113" w:history="1">
+        <w:r>
+          <w:rPr>
+            <w:rStyle w:val="Hyperlink"/>
+          </w:rPr>
+          <w:t>https://phoenix-documentation.readthedocs.io/en/latest/ch14_MCSensor.html</w:t>
+        </w:r>
+      </w:hyperlink>
+    </w:p>
+    <w:p>
+      <w:pPr>
+        <w:pStyle w:val="Heading3"/>
+      </w:pPr>
+      <w:bookmarkStart w:id="43" w:name="_Toc1729148"/>
+      <w:r>
+        <w:t>See "Recommended Procedure"</w:t>
+      </w:r>
       <w:bookmarkEnd w:id="43"/>
     </w:p>
     <w:p>
-      <w:hyperlink r:id="rId112" w:history="1">
-        <w:r>
-          <w:rPr>
-            <w:rStyle w:val="Hyperlink"/>
-          </w:rPr>
-          <w:t>https://phoenix-documentation.readthedocs.io/en/latest/ch14_MCSensor.html</w:t>
-        </w:r>
-      </w:hyperlink>
-    </w:p>
-    <w:p>
-      <w:r>
-        <w:t xml:space="preserve">We might need to change the sensor sample window and/or rolling average window size if motors are moving fast </w:t>
-      </w:r>
-    </w:p>
-    <w:p>
-      <w:hyperlink r:id="rId113" w:history="1">
-        <w:r>
-          <w:rPr>
-            <w:rStyle w:val="Hyperlink"/>
-          </w:rPr>
-          <w:t>https://phoenix-documentation.readthedocs.io/en/latest/ch14_MCSensor.html</w:t>
+      <w:r>
+        <w:t>We probably want to use "Position Closed-Loop Control Mode" for the lifter. Start</w:t>
+      </w:r>
+      <w:r>
+        <w:t xml:space="preserve"> here for the tuning procedure</w:t>
+      </w:r>
+    </w:p>
+    <w:p>
+      <w:hyperlink r:id="rId114" w:history="1">
+        <w:r>
+          <w:rPr>
+            <w:rStyle w:val="Hyperlink"/>
+          </w:rPr>
+          <w:t>https://phoenix-documentation.readthedocs.io/en/latest/ch16_ClosedLoop.html</w:t>
         </w:r>
       </w:hyperlink>
     </w:p>
@@ -8642,39 +8668,11 @@
       <w:pPr>
         <w:pStyle w:val="Heading3"/>
       </w:pPr>
-      <w:bookmarkStart w:id="44" w:name="_Toc1729148"/>
-      <w:r>
-        <w:t>See "Recommended Procedure"</w:t>
+      <w:bookmarkStart w:id="44" w:name="_Toc1729149"/>
+      <w:r>
+        <w:t>"Motion Magic Control Mode" might be better for the lift, but not 100% sure yet</w:t>
       </w:r>
       <w:bookmarkEnd w:id="44"/>
-    </w:p>
-    <w:p>
-      <w:r>
-        <w:t>We probably want to use "Position Closed-Loop Control Mode" for the lifter. Start</w:t>
-      </w:r>
-      <w:r>
-        <w:t xml:space="preserve"> here for the tuning procedure</w:t>
-      </w:r>
-    </w:p>
-    <w:p>
-      <w:hyperlink r:id="rId114" w:history="1">
-        <w:r>
-          <w:rPr>
-            <w:rStyle w:val="Hyperlink"/>
-          </w:rPr>
-          <w:t>https://phoenix-documentation.readthedocs.io/en/latest/ch16_ClosedLoop.html</w:t>
-        </w:r>
-      </w:hyperlink>
-    </w:p>
-    <w:p>
-      <w:pPr>
-        <w:pStyle w:val="Heading3"/>
-      </w:pPr>
-      <w:bookmarkStart w:id="45" w:name="_Toc1729149"/>
-      <w:r>
-        <w:t>"Motion Magic Control Mode" might be better for the lift, but not 100% sure yet</w:t>
-      </w:r>
-      <w:bookmarkEnd w:id="45"/>
     </w:p>
     <w:p>
       <w:r>
@@ -8700,247 +8698,247 @@
       <w:pPr>
         <w:pStyle w:val="Heading3"/>
       </w:pPr>
-      <w:bookmarkStart w:id="46" w:name="_Toc1729150"/>
+      <w:bookmarkStart w:id="45" w:name="_Toc1729150"/>
       <w:r>
         <w:t>Make sure we understand how to check, analyze and clear faults</w:t>
       </w:r>
+      <w:bookmarkEnd w:id="45"/>
+      <w:r>
+        <w:t xml:space="preserve"> </w:t>
+      </w:r>
+    </w:p>
+    <w:p>
+      <w:hyperlink r:id="rId115" w:history="1">
+        <w:r>
+          <w:rPr>
+            <w:rStyle w:val="Hyperlink"/>
+          </w:rPr>
+          <w:t>https://phoenix-documentation.readthedocs.io/en/latest/ch17_Faults.html</w:t>
+        </w:r>
+      </w:hyperlink>
+    </w:p>
+    <w:p/>
+    <w:p>
+      <w:pPr>
+        <w:pStyle w:val="Heading3"/>
+      </w:pPr>
+      <w:bookmarkStart w:id="46" w:name="_Toc1729151"/>
+      <w:proofErr w:type="gramStart"/>
+      <w:r>
+        <w:t>Examples exists</w:t>
+      </w:r>
+      <w:proofErr w:type="gramEnd"/>
+      <w:r>
+        <w:t xml:space="preserve"> here for the following...</w:t>
+      </w:r>
       <w:bookmarkEnd w:id="46"/>
       <w:r>
         <w:t xml:space="preserve"> </w:t>
       </w:r>
     </w:p>
     <w:p>
-      <w:hyperlink r:id="rId115" w:history="1">
-        <w:r>
-          <w:rPr>
-            <w:rStyle w:val="Hyperlink"/>
-          </w:rPr>
-          <w:t>https://phoenix-documentation.readthedocs.io/en/latest/ch17_Faults.html</w:t>
-        </w:r>
-      </w:hyperlink>
+      <w:hyperlink r:id="rId116" w:history="1">
+        <w:r>
+          <w:rPr>
+            <w:rStyle w:val="Hyperlink"/>
+          </w:rPr>
+          <w:t>https://github.com/CrossTheRoadElec/Phoenix-Examples-Languages/tree/master/Java</w:t>
+        </w:r>
+      </w:hyperlink>
+    </w:p>
+    <w:p>
+      <w:r>
+        <w:t xml:space="preserve">    </w:t>
+      </w:r>
+      <w:proofErr w:type="spellStart"/>
+      <w:r>
+        <w:t>DriveStraight_AuxQuadrature</w:t>
+      </w:r>
+      <w:proofErr w:type="spellEnd"/>
+      <w:r>
+        <w:t xml:space="preserve"> - Drive straight based on encoder</w:t>
+      </w:r>
+    </w:p>
+    <w:p>
+      <w:r>
+        <w:t xml:space="preserve">    </w:t>
+      </w:r>
+      <w:proofErr w:type="spellStart"/>
+      <w:r>
+        <w:t>DriveStraight_AuxPigeon</w:t>
+      </w:r>
+      <w:proofErr w:type="spellEnd"/>
     </w:p>
     <w:p/>
     <w:p>
-      <w:pPr>
-        <w:pStyle w:val="Heading3"/>
-      </w:pPr>
-      <w:bookmarkStart w:id="47" w:name="_Toc1729151"/>
+      <w:r>
+        <w:t>**Label the devices/controllers appropriately so there is no guessing which device ID is what.</w:t>
+      </w:r>
+    </w:p>
+    <w:p>
+      <w:pPr>
+        <w:pStyle w:val="Heading1"/>
+      </w:pPr>
+      <w:bookmarkStart w:id="47" w:name="_Toc1729152"/>
+      <w:r>
+        <w:t>Motion profile generator and example code</w:t>
+      </w:r>
+      <w:bookmarkEnd w:id="47"/>
+    </w:p>
+    <w:p>
+      <w:hyperlink r:id="rId117" w:history="1">
+        <w:r>
+          <w:rPr>
+            <w:rStyle w:val="Hyperlink"/>
+          </w:rPr>
+          <w:t>https://github.com/vannaka/Motion_Profile_Generator/releases</w:t>
+        </w:r>
+      </w:hyperlink>
+    </w:p>
+    <w:p>
       <w:proofErr w:type="gramStart"/>
       <w:r>
-        <w:t>Examples exists</w:t>
+        <w:t>Interesting post about PID and arms, to account for gravity.</w:t>
       </w:r>
       <w:proofErr w:type="gramEnd"/>
       <w:r>
-        <w:t xml:space="preserve"> here for the following...</w:t>
-      </w:r>
-      <w:bookmarkEnd w:id="47"/>
-      <w:r>
-        <w:t xml:space="preserve"> </w:t>
-      </w:r>
-    </w:p>
-    <w:p>
-      <w:hyperlink r:id="rId116" w:history="1">
-        <w:r>
-          <w:rPr>
-            <w:rStyle w:val="Hyperlink"/>
-          </w:rPr>
-          <w:t>https://github.com/CrossTheRoadElec/Phoenix-Examples-Languages/tree/master/Java</w:t>
-        </w:r>
-      </w:hyperlink>
-    </w:p>
-    <w:p>
-      <w:r>
-        <w:t xml:space="preserve">    </w:t>
+        <w:t xml:space="preserve"> Might help FTC </w:t>
       </w:r>
       <w:proofErr w:type="spellStart"/>
       <w:r>
-        <w:t>DriveStraight_AuxQuadrature</w:t>
+        <w:t>Mechanicats</w:t>
       </w:r>
       <w:proofErr w:type="spellEnd"/>
-      <w:r>
-        <w:t xml:space="preserve"> - Drive straight based on encoder</w:t>
-      </w:r>
-    </w:p>
-    <w:p>
-      <w:r>
-        <w:t xml:space="preserve">    </w:t>
-      </w:r>
-      <w:proofErr w:type="spellStart"/>
-      <w:r>
-        <w:t>DriveStraight_AuxPigeon</w:t>
-      </w:r>
-      <w:proofErr w:type="spellEnd"/>
-    </w:p>
-    <w:p/>
-    <w:p>
-      <w:r>
-        <w:t>**Label the devices/controllers appropriately so there is no guessing which device ID is what.</w:t>
+    </w:p>
+    <w:p>
+      <w:r>
+        <w:t>Speed controlled object</w:t>
+      </w:r>
+    </w:p>
+    <w:p>
+      <w:hyperlink r:id="rId118" w:history="1">
+        <w:r>
+          <w:rPr>
+            <w:rStyle w:val="Hyperlink"/>
+          </w:rPr>
+          <w:t>https://wpilib.screenstepslive.com/s/currentCS/m/java/l/599702-driving-motors-with-pwm-speed-controller-objects</w:t>
+        </w:r>
+      </w:hyperlink>
+    </w:p>
+    <w:p>
+      <w:hyperlink r:id="rId119" w:history="1">
+        <w:r>
+          <w:rPr>
+            <w:rStyle w:val="Hyperlink"/>
+          </w:rPr>
+          <w:t>https://www.chiefdelphi.com/t/speed-control-with-talon-srx-and-encoder/149271</w:t>
+        </w:r>
+      </w:hyperlink>
+    </w:p>
+    <w:p>
+      <w:pPr>
+        <w:spacing w:after="200" w:line="276" w:lineRule="auto"/>
+      </w:pPr>
+      <w:r>
+        <w:t>Lift will use motion magic. Make sure to read the Talon SRM motion magic control section, especially about setting F parameter correctly!!! “Motion Magic Closed-Loop Walkthrough”!!!</w:t>
+      </w:r>
+    </w:p>
+    <w:p>
+      <w:r>
+        <w:t xml:space="preserve">Auto MIGHT use Motion Profile </w:t>
+      </w:r>
+      <w:proofErr w:type="gramStart"/>
+      <w:r>
+        <w:t>mode .</w:t>
+      </w:r>
+      <w:proofErr w:type="gramEnd"/>
+      <w:r>
+        <w:t xml:space="preserve"> Read Motion Profile Reference Manual. Check the complete example including display feedback in section 6.7.2.</w:t>
       </w:r>
     </w:p>
     <w:p>
       <w:pPr>
         <w:pStyle w:val="Heading1"/>
       </w:pPr>
-      <w:bookmarkStart w:id="48" w:name="_Toc1729152"/>
-      <w:r>
-        <w:t>Motion profile generator and example code</w:t>
-      </w:r>
-      <w:bookmarkEnd w:id="48"/>
-    </w:p>
-    <w:p>
-      <w:hyperlink r:id="rId117" w:history="1">
-        <w:r>
-          <w:rPr>
-            <w:rStyle w:val="Hyperlink"/>
-          </w:rPr>
-          <w:t>https://github.com/vannaka/Motion_Profile_Generator/releases</w:t>
-        </w:r>
-      </w:hyperlink>
-    </w:p>
-    <w:p>
-      <w:proofErr w:type="gramStart"/>
-      <w:r>
-        <w:t>Interesting post about PID and arms, to account for gravity.</w:t>
-      </w:r>
-      <w:proofErr w:type="gramEnd"/>
-      <w:r>
-        <w:t xml:space="preserve"> Might help FTC </w:t>
-      </w:r>
-      <w:proofErr w:type="spellStart"/>
-      <w:r>
-        <w:t>Mechanicats</w:t>
-      </w:r>
-      <w:proofErr w:type="spellEnd"/>
-    </w:p>
-    <w:p>
-      <w:r>
-        <w:t>Speed controlled object</w:t>
-      </w:r>
-    </w:p>
-    <w:p>
-      <w:hyperlink r:id="rId118" w:history="1">
-        <w:r>
-          <w:rPr>
-            <w:rStyle w:val="Hyperlink"/>
-          </w:rPr>
-          <w:t>https://wpilib.screenstepslive.com/s/currentCS/m/java/l/599702-driving-motors-with-pwm-speed-controller-objects</w:t>
-        </w:r>
-      </w:hyperlink>
-    </w:p>
-    <w:p>
-      <w:hyperlink r:id="rId119" w:history="1">
-        <w:r>
-          <w:rPr>
-            <w:rStyle w:val="Hyperlink"/>
-          </w:rPr>
-          <w:t>https://www.chiefdelphi.com/t/speed-control-with-talon-srx-and-encoder/149271</w:t>
-        </w:r>
-      </w:hyperlink>
-    </w:p>
-    <w:p>
-      <w:pPr>
-        <w:spacing w:after="200" w:line="276" w:lineRule="auto"/>
-      </w:pPr>
-      <w:r>
-        <w:t>Lift will use motion magic. Make sure to read the Talon SRM motion magic control section, especially about setting F parameter correctly!!! “Motion Magic Closed-Loop Walkthrough”!!!</w:t>
-      </w:r>
-    </w:p>
-    <w:p>
-      <w:r>
-        <w:t xml:space="preserve">Auto MIGHT use Motion Profile </w:t>
-      </w:r>
-      <w:proofErr w:type="gramStart"/>
-      <w:r>
-        <w:t>mode .</w:t>
-      </w:r>
-      <w:proofErr w:type="gramEnd"/>
-      <w:r>
-        <w:t xml:space="preserve"> Read Motion Profile Reference Manual. Check the complete example including display feedback in section 6.7.2.</w:t>
-      </w:r>
-    </w:p>
-    <w:p>
-      <w:pPr>
-        <w:pStyle w:val="Heading1"/>
-      </w:pPr>
-      <w:bookmarkStart w:id="49" w:name="_Toc1729153"/>
+      <w:bookmarkStart w:id="48" w:name="_Toc1729153"/>
       <w:r>
         <w:lastRenderedPageBreak/>
         <w:t>Motion Profiling</w:t>
       </w:r>
+      <w:bookmarkEnd w:id="48"/>
+    </w:p>
+    <w:p>
+      <w:hyperlink r:id="rId120" w:history="1">
+        <w:r>
+          <w:rPr>
+            <w:rStyle w:val="Hyperlink"/>
+          </w:rPr>
+          <w:t>https://github.com/juchong/Motion_Profile_Generator</w:t>
+        </w:r>
+      </w:hyperlink>
+    </w:p>
+    <w:p>
+      <w:pPr>
+        <w:pStyle w:val="Heading2"/>
+      </w:pPr>
+      <w:bookmarkStart w:id="49" w:name="_Toc1729154"/>
+      <w:r>
+        <w:t>Spline fitting</w:t>
+      </w:r>
       <w:bookmarkEnd w:id="49"/>
     </w:p>
     <w:p>
-      <w:hyperlink r:id="rId120" w:history="1">
-        <w:r>
-          <w:rPr>
-            <w:rStyle w:val="Hyperlink"/>
-          </w:rPr>
-          <w:t>https://github.com/juchong/Motion_Profile_Generator</w:t>
-        </w:r>
-      </w:hyperlink>
+      <w:hyperlink r:id="rId121" w:history="1">
+        <w:r>
+          <w:rPr>
+            <w:rStyle w:val="Hyperlink"/>
+          </w:rPr>
+          <w:t>https://github.com/Team254/TrajectoryLib</w:t>
+        </w:r>
+      </w:hyperlink>
+    </w:p>
+    <w:p>
+      <w:hyperlink r:id="rId122" w:history="1">
+        <w:r>
+          <w:rPr>
+            <w:rStyle w:val="Hyperlink"/>
+          </w:rPr>
+          <w:t>https://www.chiefdelphi.com/t/pic-parametric-quintic-spline-trajectory/178825</w:t>
+        </w:r>
+      </w:hyperlink>
+      <w:r>
+        <w:t xml:space="preserve"> (Nice images)</w:t>
+      </w:r>
     </w:p>
     <w:p>
       <w:pPr>
         <w:pStyle w:val="Heading2"/>
       </w:pPr>
-      <w:bookmarkStart w:id="50" w:name="_Toc1729154"/>
-      <w:r>
-        <w:t>Spline fitting</w:t>
+      <w:bookmarkStart w:id="50" w:name="_Toc1729155"/>
+      <w:r>
+        <w:t>Motion profiling article</w:t>
       </w:r>
       <w:bookmarkEnd w:id="50"/>
     </w:p>
     <w:p>
-      <w:hyperlink r:id="rId121" w:history="1">
-        <w:r>
-          <w:rPr>
-            <w:rStyle w:val="Hyperlink"/>
-          </w:rPr>
-          <w:t>https://github.com/Team254/TrajectoryLib</w:t>
-        </w:r>
-      </w:hyperlink>
-    </w:p>
-    <w:p>
-      <w:hyperlink r:id="rId122" w:history="1">
-        <w:r>
-          <w:rPr>
-            <w:rStyle w:val="Hyperlink"/>
-          </w:rPr>
-          <w:t>https://www.chiefdelphi.com/t/pic-parametric-quintic-spline-trajectory/178825</w:t>
-        </w:r>
-      </w:hyperlink>
-      <w:r>
-        <w:t xml:space="preserve"> (Nice images)</w:t>
-      </w:r>
+      <w:hyperlink r:id="rId123" w:history="1">
+        <w:r>
+          <w:rPr>
+            <w:rStyle w:val="Hyperlink"/>
+          </w:rPr>
+          <w:t>https://www.chiefdelphi.com/t/motion-profiling/115133</w:t>
+        </w:r>
+      </w:hyperlink>
     </w:p>
     <w:p>
       <w:pPr>
         <w:pStyle w:val="Heading2"/>
       </w:pPr>
-      <w:bookmarkStart w:id="51" w:name="_Toc1729155"/>
-      <w:r>
-        <w:t>Motion profiling article</w:t>
+      <w:bookmarkStart w:id="51" w:name="_Toc1729156"/>
+      <w:r>
+        <w:t>Motion planning video presentation</w:t>
       </w:r>
       <w:bookmarkEnd w:id="51"/>
-    </w:p>
-    <w:p>
-      <w:hyperlink r:id="rId123" w:history="1">
-        <w:r>
-          <w:rPr>
-            <w:rStyle w:val="Hyperlink"/>
-          </w:rPr>
-          <w:t>https://www.chiefdelphi.com/t/motion-profiling/115133</w:t>
-        </w:r>
-      </w:hyperlink>
-    </w:p>
-    <w:p>
-      <w:pPr>
-        <w:pStyle w:val="Heading2"/>
-      </w:pPr>
-      <w:bookmarkStart w:id="52" w:name="_Toc1729156"/>
-      <w:r>
-        <w:t>Motion planning video presentation</w:t>
-      </w:r>
-      <w:bookmarkEnd w:id="52"/>
     </w:p>
     <w:p>
       <w:hyperlink r:id="rId124" w:history="1">
@@ -9046,11 +9044,11 @@
       <w:pPr>
         <w:pStyle w:val="Heading1"/>
       </w:pPr>
-      <w:bookmarkStart w:id="53" w:name="_Toc1729157"/>
+      <w:bookmarkStart w:id="52" w:name="_Toc1729157"/>
       <w:r>
         <w:t>Custom PID sources</w:t>
       </w:r>
-      <w:bookmarkEnd w:id="53"/>
+      <w:bookmarkEnd w:id="52"/>
     </w:p>
     <w:p>
       <w:hyperlink r:id="rId126" w:history="1">
@@ -9078,50 +9076,50 @@
       <w:pPr>
         <w:pStyle w:val="Heading1"/>
       </w:pPr>
-      <w:bookmarkStart w:id="54" w:name="_Toc1729158"/>
+      <w:bookmarkStart w:id="53" w:name="_Toc1729158"/>
       <w:r>
         <w:t>Good Talon blog with simulation environment</w:t>
       </w:r>
+      <w:bookmarkEnd w:id="53"/>
+    </w:p>
+    <w:p>
+      <w:hyperlink r:id="rId127" w:history="1">
+        <w:r>
+          <w:rPr>
+            <w:rStyle w:val="Hyperlink"/>
+          </w:rPr>
+          <w:t>https://www.systemvision.com/blog/controlling-motors-talon-srx-february-1-2017</w:t>
+        </w:r>
+      </w:hyperlink>
+    </w:p>
+    <w:p>
+      <w:r>
+        <w:t>Good blog on simulating for FRC</w:t>
+      </w:r>
+    </w:p>
+    <w:p>
+      <w:hyperlink r:id="rId128" w:history="1">
+        <w:r>
+          <w:rPr>
+            <w:rStyle w:val="Hyperlink"/>
+          </w:rPr>
+          <w:t>https://www.systemvision.com/blog/first-robotics-frc-motor-modeling-may-6-2016</w:t>
+        </w:r>
+      </w:hyperlink>
+    </w:p>
+    <w:p>
+      <w:pPr>
+        <w:pStyle w:val="Heading1"/>
+      </w:pPr>
+      <w:bookmarkStart w:id="54" w:name="_Toc1729159"/>
+      <w:r>
+        <w:t xml:space="preserve">Example motion profile from </w:t>
+      </w:r>
+      <w:proofErr w:type="spellStart"/>
+      <w:r>
+        <w:t>SteamWorks</w:t>
+      </w:r>
       <w:bookmarkEnd w:id="54"/>
-    </w:p>
-    <w:p>
-      <w:hyperlink r:id="rId127" w:history="1">
-        <w:r>
-          <w:rPr>
-            <w:rStyle w:val="Hyperlink"/>
-          </w:rPr>
-          <w:t>https://www.systemvision.com/blog/controlling-motors-talon-srx-february-1-2017</w:t>
-        </w:r>
-      </w:hyperlink>
-    </w:p>
-    <w:p>
-      <w:r>
-        <w:t>Good blog on simulating for FRC</w:t>
-      </w:r>
-    </w:p>
-    <w:p>
-      <w:hyperlink r:id="rId128" w:history="1">
-        <w:r>
-          <w:rPr>
-            <w:rStyle w:val="Hyperlink"/>
-          </w:rPr>
-          <w:t>https://www.systemvision.com/blog/first-robotics-frc-motor-modeling-may-6-2016</w:t>
-        </w:r>
-      </w:hyperlink>
-    </w:p>
-    <w:p>
-      <w:pPr>
-        <w:pStyle w:val="Heading1"/>
-      </w:pPr>
-      <w:bookmarkStart w:id="55" w:name="_Toc1729159"/>
-      <w:r>
-        <w:t xml:space="preserve">Example motion profile from </w:t>
-      </w:r>
-      <w:proofErr w:type="spellStart"/>
-      <w:r>
-        <w:t>SteamWorks</w:t>
-      </w:r>
-      <w:bookmarkEnd w:id="55"/>
       <w:proofErr w:type="spellEnd"/>
     </w:p>
     <w:p>
@@ -9140,11 +9138,11 @@
       <w:pPr>
         <w:pStyle w:val="Heading1"/>
       </w:pPr>
-      <w:bookmarkStart w:id="56" w:name="_Toc1729160"/>
+      <w:bookmarkStart w:id="55" w:name="_Toc1729160"/>
       <w:r>
         <w:t>Useful function for periodic message display…</w:t>
       </w:r>
-      <w:bookmarkEnd w:id="56"/>
+      <w:bookmarkEnd w:id="55"/>
     </w:p>
     <w:p>
       <w:r>
@@ -9206,7 +9204,7 @@
       <w:pPr>
         <w:pStyle w:val="Heading1"/>
       </w:pPr>
-      <w:bookmarkStart w:id="57" w:name="_Toc1729161"/>
+      <w:bookmarkStart w:id="56" w:name="_Toc1729161"/>
       <w:proofErr w:type="spellStart"/>
       <w:r>
         <w:t>Itterative</w:t>
@@ -9223,25 +9221,45 @@
       <w:r>
         <w:t xml:space="preserve"> vs Command</w:t>
       </w:r>
+      <w:bookmarkEnd w:id="56"/>
+    </w:p>
+    <w:p>
+      <w:hyperlink r:id="rId131" w:history="1">
+        <w:r>
+          <w:rPr>
+            <w:rStyle w:val="Hyperlink"/>
+          </w:rPr>
+          <w:t>https://wpilib.screenstepslive.com/s/currentCS/m/java/l/599697-choosing-a-base-class</w:t>
+        </w:r>
+      </w:hyperlink>
+    </w:p>
+    <w:p>
+      <w:hyperlink r:id="rId132" w:history="1">
+        <w:r>
+          <w:rPr>
+            <w:rStyle w:val="Hyperlink"/>
+          </w:rPr>
+          <w:t>https://wpilib.screenstepslive.com/s/currentCS/m/cpp/l/241900-simple-subsystems</w:t>
+        </w:r>
+      </w:hyperlink>
+    </w:p>
+    <w:p>
+      <w:pPr>
+        <w:pStyle w:val="Heading2"/>
+      </w:pPr>
+      <w:bookmarkStart w:id="57" w:name="_Toc1729162"/>
+      <w:r>
+        <w:t>Command based joystick control</w:t>
+      </w:r>
       <w:bookmarkEnd w:id="57"/>
     </w:p>
     <w:p>
-      <w:hyperlink r:id="rId131" w:history="1">
-        <w:r>
-          <w:rPr>
-            <w:rStyle w:val="Hyperlink"/>
-          </w:rPr>
-          <w:t>https://wpilib.screenstepslive.com/s/currentCS/m/java/l/599697-choosing-a-base-class</w:t>
-        </w:r>
-      </w:hyperlink>
-    </w:p>
-    <w:p>
-      <w:hyperlink r:id="rId132" w:history="1">
-        <w:r>
-          <w:rPr>
-            <w:rStyle w:val="Hyperlink"/>
-          </w:rPr>
-          <w:t>https://wpilib.screenstepslive.com/s/currentCS/m/cpp/l/241900-simple-subsystems</w:t>
+      <w:hyperlink r:id="rId133" w:history="1">
+        <w:r>
+          <w:rPr>
+            <w:rStyle w:val="Hyperlink"/>
+          </w:rPr>
+          <w:t>https://wpilib.screenstepslive.com/s/currentCS/m/cpp/l/241902-creating-simple-commands</w:t>
         </w:r>
       </w:hyperlink>
     </w:p>
@@ -9249,19 +9267,19 @@
       <w:pPr>
         <w:pStyle w:val="Heading2"/>
       </w:pPr>
-      <w:bookmarkStart w:id="58" w:name="_Toc1729162"/>
-      <w:r>
-        <w:t>Command based joystick control</w:t>
+      <w:bookmarkStart w:id="58" w:name="_Toc1729163"/>
+      <w:r>
+        <w:t>Groups of commands</w:t>
       </w:r>
       <w:bookmarkEnd w:id="58"/>
     </w:p>
     <w:p>
-      <w:hyperlink r:id="rId133" w:history="1">
-        <w:r>
-          <w:rPr>
-            <w:rStyle w:val="Hyperlink"/>
-          </w:rPr>
-          <w:t>https://wpilib.screenstepslive.com/s/currentCS/m/cpp/l/241902-creating-simple-commands</w:t>
+      <w:hyperlink r:id="rId134" w:history="1">
+        <w:r>
+          <w:rPr>
+            <w:rStyle w:val="Hyperlink"/>
+          </w:rPr>
+          <w:t>https://wpilib.screenstepslive.com/s/currentCS/m/cpp/l/241903-creating-groups-of-commands</w:t>
         </w:r>
       </w:hyperlink>
     </w:p>
@@ -9269,19 +9287,43 @@
       <w:pPr>
         <w:pStyle w:val="Heading2"/>
       </w:pPr>
-      <w:bookmarkStart w:id="59" w:name="_Toc1729163"/>
-      <w:r>
-        <w:t>Groups of commands</w:t>
+      <w:bookmarkStart w:id="59" w:name="_Toc1729164"/>
+      <w:r>
+        <w:t>Running commands whilst button pressed or held down.</w:t>
       </w:r>
       <w:bookmarkEnd w:id="59"/>
-    </w:p>
-    <w:p>
-      <w:hyperlink r:id="rId134" w:history="1">
-        <w:r>
-          <w:rPr>
-            <w:rStyle w:val="Hyperlink"/>
-          </w:rPr>
-          <w:t>https://wpilib.screenstepslive.com/s/currentCS/m/cpp/l/241903-creating-groups-of-commands</w:t>
+      <w:r>
+        <w:t xml:space="preserve"> </w:t>
+      </w:r>
+    </w:p>
+    <w:p>
+      <w:r>
+        <w:t>Specifically, see “</w:t>
+      </w:r>
+      <w:proofErr w:type="spellStart"/>
+      <w:r>
+        <w:t>whileHeld</w:t>
+      </w:r>
+      <w:proofErr w:type="spellEnd"/>
+      <w:r>
+        <w:t>” &amp; “</w:t>
+      </w:r>
+      <w:proofErr w:type="spellStart"/>
+      <w:r>
+        <w:t>cancelWhenPressed</w:t>
+      </w:r>
+      <w:proofErr w:type="spellEnd"/>
+      <w:r>
+        <w:t>”</w:t>
+      </w:r>
+    </w:p>
+    <w:p>
+      <w:hyperlink r:id="rId135" w:history="1">
+        <w:r>
+          <w:rPr>
+            <w:rStyle w:val="Hyperlink"/>
+          </w:rPr>
+          <w:t>https://wpilib.screenstepslive.com/s/currentCS/m/cpp/l/241904-running-commands-on-joystick-input</w:t>
         </w:r>
       </w:hyperlink>
     </w:p>
@@ -9289,43 +9331,24 @@
       <w:pPr>
         <w:pStyle w:val="Heading2"/>
       </w:pPr>
-      <w:bookmarkStart w:id="60" w:name="_Toc1729164"/>
-      <w:r>
-        <w:t>Running commands whilst button pressed or held down.</w:t>
+      <w:bookmarkStart w:id="60" w:name="_Toc1729165"/>
+      <w:r>
+        <w:t xml:space="preserve">Using commands during auto &amp; </w:t>
+      </w:r>
+      <w:proofErr w:type="spellStart"/>
+      <w:r>
+        <w:t>teleop</w:t>
       </w:r>
       <w:bookmarkEnd w:id="60"/>
-      <w:r>
-        <w:t xml:space="preserve"> </w:t>
-      </w:r>
-    </w:p>
-    <w:p>
-      <w:r>
-        <w:t>Specifically, see “</w:t>
-      </w:r>
-      <w:proofErr w:type="spellStart"/>
-      <w:r>
-        <w:t>whileHeld</w:t>
-      </w:r>
       <w:proofErr w:type="spellEnd"/>
-      <w:r>
-        <w:t>” &amp; “</w:t>
-      </w:r>
-      <w:proofErr w:type="spellStart"/>
-      <w:r>
-        <w:t>cancelWhenPressed</w:t>
-      </w:r>
-      <w:proofErr w:type="spellEnd"/>
-      <w:r>
-        <w:t>”</w:t>
-      </w:r>
-    </w:p>
-    <w:p>
-      <w:hyperlink r:id="rId135" w:history="1">
-        <w:r>
-          <w:rPr>
-            <w:rStyle w:val="Hyperlink"/>
-          </w:rPr>
-          <w:t>https://wpilib.screenstepslive.com/s/currentCS/m/cpp/l/241904-running-commands-on-joystick-input</w:t>
+    </w:p>
+    <w:p>
+      <w:hyperlink r:id="rId136" w:history="1">
+        <w:r>
+          <w:rPr>
+            <w:rStyle w:val="Hyperlink"/>
+          </w:rPr>
+          <w:t>https://wpilib.screenstepslive.com/s/currentCS/m/cpp/l/241905-running-commands-during-the-autonomous-period</w:t>
         </w:r>
       </w:hyperlink>
     </w:p>
@@ -9333,24 +9356,19 @@
       <w:pPr>
         <w:pStyle w:val="Heading2"/>
       </w:pPr>
-      <w:bookmarkStart w:id="61" w:name="_Toc1729165"/>
-      <w:r>
-        <w:t xml:space="preserve">Using commands during auto &amp; </w:t>
-      </w:r>
-      <w:proofErr w:type="spellStart"/>
-      <w:r>
-        <w:t>teleop</w:t>
+      <w:bookmarkStart w:id="61" w:name="_Toc1729166"/>
+      <w:r>
+        <w:t>Default/auto switching between joystick and commands</w:t>
       </w:r>
       <w:bookmarkEnd w:id="61"/>
-      <w:proofErr w:type="spellEnd"/>
-    </w:p>
-    <w:p>
-      <w:hyperlink r:id="rId136" w:history="1">
-        <w:r>
-          <w:rPr>
-            <w:rStyle w:val="Hyperlink"/>
-          </w:rPr>
-          <w:t>https://wpilib.screenstepslive.com/s/currentCS/m/cpp/l/241905-running-commands-during-the-autonomous-period</w:t>
+    </w:p>
+    <w:p>
+      <w:hyperlink r:id="rId137" w:history="1">
+        <w:r>
+          <w:rPr>
+            <w:rStyle w:val="Hyperlink"/>
+          </w:rPr>
+          <w:t>https://wpilib.screenstepslive.com/s/currentCS/m/cpp/l/241907-default-commands</w:t>
         </w:r>
       </w:hyperlink>
     </w:p>
@@ -9358,19 +9376,19 @@
       <w:pPr>
         <w:pStyle w:val="Heading2"/>
       </w:pPr>
-      <w:bookmarkStart w:id="62" w:name="_Toc1729166"/>
-      <w:r>
-        <w:t>Default/auto switching between joystick and commands</w:t>
+      <w:bookmarkStart w:id="62" w:name="_Toc1729167"/>
+      <w:r>
+        <w:t>Synchronizing commands</w:t>
       </w:r>
       <w:bookmarkEnd w:id="62"/>
     </w:p>
     <w:p>
-      <w:hyperlink r:id="rId137" w:history="1">
-        <w:r>
-          <w:rPr>
-            <w:rStyle w:val="Hyperlink"/>
-          </w:rPr>
-          <w:t>https://wpilib.screenstepslive.com/s/currentCS/m/cpp/l/241907-default-commands</w:t>
+      <w:hyperlink r:id="rId138" w:history="1">
+        <w:r>
+          <w:rPr>
+            <w:rStyle w:val="Hyperlink"/>
+          </w:rPr>
+          <w:t>https://wpilib.screenstepslive.com/s/currentCS/m/cpp/l/241908-synchronizing-two-commands</w:t>
         </w:r>
       </w:hyperlink>
     </w:p>
@@ -9378,121 +9396,139 @@
       <w:pPr>
         <w:pStyle w:val="Heading2"/>
       </w:pPr>
-      <w:bookmarkStart w:id="63" w:name="_Toc1729167"/>
-      <w:r>
-        <w:t>Synchronizing commands</w:t>
-      </w:r>
-      <w:bookmarkEnd w:id="63"/>
-    </w:p>
-    <w:p>
-      <w:hyperlink r:id="rId138" w:history="1">
-        <w:r>
-          <w:rPr>
-            <w:rStyle w:val="Hyperlink"/>
-          </w:rPr>
-          <w:t>https://wpilib.screenstepslive.com/s/currentCS/m/cpp/l/241908-synchronizing-two-commands</w:t>
-        </w:r>
-      </w:hyperlink>
-    </w:p>
-    <w:p>
-      <w:pPr>
-        <w:pStyle w:val="Heading2"/>
-      </w:pPr>
-      <w:bookmarkStart w:id="64" w:name="_Toc1729168"/>
+      <w:bookmarkStart w:id="63" w:name="_Toc1729168"/>
       <w:r>
         <w:lastRenderedPageBreak/>
         <w:t>Limit switches and commands</w:t>
       </w:r>
+      <w:bookmarkEnd w:id="63"/>
+    </w:p>
+    <w:p>
+      <w:hyperlink r:id="rId139" w:history="1">
+        <w:r>
+          <w:rPr>
+            <w:rStyle w:val="Hyperlink"/>
+          </w:rPr>
+          <w:t>https://wpilib.screenstepslive.com/s/currentCS/m/cpp/l/241909-using-limit-switches-to-control-behavior</w:t>
+        </w:r>
+      </w:hyperlink>
+    </w:p>
+    <w:p>
+      <w:pPr>
+        <w:pStyle w:val="Heading2"/>
+      </w:pPr>
+      <w:bookmarkStart w:id="64" w:name="_Toc1729169"/>
+      <w:r>
+        <w:t>High level overview</w:t>
+      </w:r>
       <w:bookmarkEnd w:id="64"/>
     </w:p>
     <w:p>
-      <w:hyperlink r:id="rId139" w:history="1">
-        <w:r>
-          <w:rPr>
-            <w:rStyle w:val="Hyperlink"/>
-          </w:rPr>
-          <w:t>https://wpilib.screenstepslive.com/s/currentCS/m/cpp/l/241909-using-limit-switches-to-control-behavior</w:t>
-        </w:r>
-      </w:hyperlink>
+      <w:hyperlink r:id="rId140" w:history="1">
+        <w:r>
+          <w:rPr>
+            <w:rStyle w:val="Hyperlink"/>
+          </w:rPr>
+          <w:t>https://wpilib.screenstepslive.com/s/currentCS/m/cpp/l/277232-scheduling-commands</w:t>
+        </w:r>
+      </w:hyperlink>
+    </w:p>
+    <w:p>
+      <w:pPr>
+        <w:pStyle w:val="Heading1"/>
+      </w:pPr>
+      <w:bookmarkStart w:id="65" w:name="_Toc1729170"/>
+      <w:r>
+        <w:t xml:space="preserve">Team 5940 code using </w:t>
+      </w:r>
+      <w:proofErr w:type="spellStart"/>
+      <w:r>
+        <w:t>PathWeaver</w:t>
+      </w:r>
+      <w:bookmarkEnd w:id="65"/>
+      <w:proofErr w:type="spellEnd"/>
+    </w:p>
+    <w:p>
+      <w:hyperlink r:id="rId141" w:history="1">
+        <w:r>
+          <w:rPr>
+            <w:rStyle w:val="Hyperlink"/>
+          </w:rPr>
+          <w:t>https://github.com/BREAD5940/frc-java-command-codebase</w:t>
+        </w:r>
+      </w:hyperlink>
+    </w:p>
+    <w:p>
+      <w:r>
+        <w:t xml:space="preserve">Check \frc-java-command-codebase\src\main\java\frc\robot\commands\auto\actions for detailed code for both </w:t>
+      </w:r>
+      <w:proofErr w:type="gramStart"/>
+      <w:r>
+        <w:t>path following</w:t>
+      </w:r>
+      <w:proofErr w:type="gramEnd"/>
+      <w:r>
+        <w:t xml:space="preserve"> and motion profile following</w:t>
+      </w:r>
+      <w:r>
+        <w:t>.</w:t>
+      </w:r>
+    </w:p>
+    <w:p>
+      <w:pPr>
+        <w:pStyle w:val="Heading1"/>
+      </w:pPr>
+      <w:bookmarkStart w:id="66" w:name="_Toc1729171"/>
+      <w:r>
+        <w:t>Mechanisms, parts and components</w:t>
+      </w:r>
+      <w:bookmarkEnd w:id="66"/>
     </w:p>
     <w:p>
       <w:pPr>
         <w:pStyle w:val="Heading2"/>
       </w:pPr>
-      <w:bookmarkStart w:id="65" w:name="_Toc1729169"/>
-      <w:r>
-        <w:t>High level overview</w:t>
-      </w:r>
-      <w:bookmarkEnd w:id="65"/>
-    </w:p>
-    <w:p>
-      <w:hyperlink r:id="rId140" w:history="1">
-        <w:r>
-          <w:rPr>
-            <w:rStyle w:val="Hyperlink"/>
-          </w:rPr>
-          <w:t>https://wpilib.screenstepslive.com/s/currentCS/m/cpp/l/277232-scheduling-commands</w:t>
-        </w:r>
-      </w:hyperlink>
-    </w:p>
-    <w:p>
-      <w:pPr>
-        <w:pStyle w:val="Heading1"/>
-      </w:pPr>
-      <w:bookmarkStart w:id="66" w:name="_Toc1729170"/>
-      <w:r>
-        <w:t xml:space="preserve">Team 5940 code using </w:t>
+      <w:bookmarkStart w:id="67" w:name="_Toc1729172"/>
+      <w:r>
+        <w:t xml:space="preserve">Single articulated </w:t>
       </w:r>
       <w:proofErr w:type="spellStart"/>
       <w:r>
-        <w:t>PathWeaver</w:t>
-      </w:r>
-      <w:bookmarkEnd w:id="66"/>
+        <w:t>mechs</w:t>
+      </w:r>
+      <w:bookmarkEnd w:id="67"/>
       <w:proofErr w:type="spellEnd"/>
     </w:p>
     <w:p>
-      <w:hyperlink r:id="rId141" w:history="1">
-        <w:r>
-          <w:rPr>
-            <w:rStyle w:val="Hyperlink"/>
-          </w:rPr>
-          <w:t>https://github.com/BREAD5940/frc-java-command-codebase</w:t>
-        </w:r>
-      </w:hyperlink>
-    </w:p>
-    <w:p>
-      <w:r>
-        <w:t xml:space="preserve">Check \frc-java-command-codebase\src\main\java\frc\robot\commands\auto\actions for detailed code for both </w:t>
-      </w:r>
-      <w:proofErr w:type="gramStart"/>
-      <w:r>
-        <w:t>path following</w:t>
-      </w:r>
-      <w:proofErr w:type="gramEnd"/>
-      <w:r>
-        <w:t xml:space="preserve"> and motion profile following</w:t>
-      </w:r>
-      <w:r>
-        <w:t>.</w:t>
-      </w:r>
-    </w:p>
-    <w:p>
-      <w:pPr>
-        <w:pStyle w:val="Heading1"/>
-      </w:pPr>
-      <w:bookmarkStart w:id="67" w:name="_Toc1729171"/>
-      <w:r>
-        <w:t>Mechanisms, parts and components</w:t>
-      </w:r>
-      <w:bookmarkEnd w:id="67"/>
+      <w:hyperlink r:id="rId142" w:history="1">
+        <w:r>
+          <w:rPr>
+            <w:rStyle w:val="Hyperlink"/>
+          </w:rPr>
+          <w:t>https://www.youtube.com/watch?v=B1bLacxONlY</w:t>
+        </w:r>
+      </w:hyperlink>
+    </w:p>
+    <w:p>
+      <w:hyperlink r:id="rId143" w:history="1">
+        <w:r>
+          <w:rPr>
+            <w:rStyle w:val="Hyperlink"/>
+          </w:rPr>
+          <w:t>https://www.youtube.com/watch?v=5SRyYz-tFxQ</w:t>
+        </w:r>
+      </w:hyperlink>
+      <w:r>
+        <w:t xml:space="preserve"> ** Motor mount info</w:t>
+      </w:r>
     </w:p>
     <w:p>
       <w:pPr>
         <w:pStyle w:val="Heading2"/>
       </w:pPr>
-      <w:bookmarkStart w:id="68" w:name="_Toc1729172"/>
-      <w:r>
-        <w:t xml:space="preserve">Single articulated </w:t>
+      <w:bookmarkStart w:id="68" w:name="_Toc1729173"/>
+      <w:r>
+        <w:t xml:space="preserve">Cascade lifter </w:t>
       </w:r>
       <w:proofErr w:type="spellStart"/>
       <w:r>
@@ -9502,50 +9538,32 @@
       <w:proofErr w:type="spellEnd"/>
     </w:p>
     <w:p>
-      <w:hyperlink r:id="rId142" w:history="1">
-        <w:r>
-          <w:rPr>
-            <w:rStyle w:val="Hyperlink"/>
-          </w:rPr>
-          <w:t>https://www.youtube.com/watch?v=B1bLacxONlY</w:t>
-        </w:r>
-      </w:hyperlink>
-    </w:p>
-    <w:p>
-      <w:hyperlink r:id="rId143" w:history="1">
-        <w:r>
-          <w:rPr>
-            <w:rStyle w:val="Hyperlink"/>
-          </w:rPr>
-          <w:t>https://www.youtube.com/watch?v=5SRyYz-tFxQ</w:t>
-        </w:r>
-      </w:hyperlink>
-      <w:r>
-        <w:t xml:space="preserve"> ** Motor mount info</w:t>
-      </w:r>
+      <w:hyperlink r:id="rId144" w:history="1">
+        <w:r>
+          <w:rPr>
+            <w:rStyle w:val="Hyperlink"/>
+          </w:rPr>
+          <w:t>https://www.youtube.com/watch?v=wZ6a6dc4BGg</w:t>
+        </w:r>
+      </w:hyperlink>
     </w:p>
     <w:p>
       <w:pPr>
         <w:pStyle w:val="Heading2"/>
       </w:pPr>
-      <w:bookmarkStart w:id="69" w:name="_Toc1729173"/>
-      <w:r>
-        <w:t xml:space="preserve">Cascade lifter </w:t>
-      </w:r>
-      <w:proofErr w:type="spellStart"/>
-      <w:r>
-        <w:t>mechs</w:t>
+      <w:bookmarkStart w:id="69" w:name="_Toc1729174"/>
+      <w:r>
+        <w:t>Bearing options</w:t>
       </w:r>
       <w:bookmarkEnd w:id="69"/>
-      <w:proofErr w:type="spellEnd"/>
-    </w:p>
-    <w:p>
-      <w:hyperlink r:id="rId144" w:history="1">
-        <w:r>
-          <w:rPr>
-            <w:rStyle w:val="Hyperlink"/>
-          </w:rPr>
-          <w:t>https://www.youtube.com/watch?v=wZ6a6dc4BGg</w:t>
+    </w:p>
+    <w:p>
+      <w:hyperlink r:id="rId145" w:history="1">
+        <w:r>
+          <w:rPr>
+            <w:rStyle w:val="Hyperlink"/>
+          </w:rPr>
+          <w:t>https://www.youtube.com/watch?v=G_HG1_oCbXk</w:t>
         </w:r>
       </w:hyperlink>
     </w:p>
@@ -9553,19 +9571,59 @@
       <w:pPr>
         <w:pStyle w:val="Heading2"/>
       </w:pPr>
-      <w:bookmarkStart w:id="70" w:name="_Toc1729174"/>
-      <w:r>
-        <w:t>Bearing options</w:t>
+      <w:bookmarkStart w:id="70" w:name="_Toc1729175"/>
+      <w:r>
+        <w:t>Vex versa-blocks</w:t>
       </w:r>
       <w:bookmarkEnd w:id="70"/>
     </w:p>
     <w:p>
-      <w:hyperlink r:id="rId145" w:history="1">
-        <w:r>
-          <w:rPr>
-            <w:rStyle w:val="Hyperlink"/>
-          </w:rPr>
-          <w:t>https://www.youtube.com/watch?v=G_HG1_oCbXk</w:t>
+      <w:hyperlink r:id="rId146" w:history="1">
+        <w:r>
+          <w:rPr>
+            <w:rStyle w:val="Hyperlink"/>
+          </w:rPr>
+          <w:t>https://www.vexrobotics.com/bearingblocks.html</w:t>
+        </w:r>
+      </w:hyperlink>
+    </w:p>
+    <w:p>
+      <w:hyperlink r:id="rId147" w:history="1">
+        <w:r>
+          <w:rPr>
+            <w:rStyle w:val="Hyperlink"/>
+          </w:rPr>
+          <w:t>https://www.idesignsol.com/217-5852</w:t>
+        </w:r>
+      </w:hyperlink>
+    </w:p>
+    <w:p>
+      <w:hyperlink r:id="rId148" w:history="1">
+        <w:r>
+          <w:rPr>
+            <w:rStyle w:val="Hyperlink"/>
+          </w:rPr>
+          <w:t>http://www.wcproducts.net/217-3436</w:t>
+        </w:r>
+      </w:hyperlink>
+    </w:p>
+    <w:p>
+      <w:hyperlink r:id="rId149" w:history="1">
+        <w:r>
+          <w:rPr>
+            <w:rStyle w:val="Hyperlink"/>
+          </w:rPr>
+          <w:t>http://www.wcproducts.net/217-3634/</w:t>
+        </w:r>
+      </w:hyperlink>
+    </w:p>
+    <w:p>
+      <w:hyperlink r:id="rId150" w:history="1">
+        <w:r>
+          <w:rPr>
+            <w:rStyle w:val="Hyperlink"/>
+          </w:rPr>
+          <w:t>http://www.wcproducts.net/217-4155</w:t>
         </w:r>
       </w:hyperlink>
     </w:p>
@@ -9573,59 +9631,19 @@
       <w:pPr>
         <w:pStyle w:val="Heading2"/>
       </w:pPr>
-      <w:bookmarkStart w:id="71" w:name="_Toc1729175"/>
-      <w:r>
-        <w:t>Vex versa-blocks</w:t>
+      <w:bookmarkStart w:id="71" w:name="_Toc1729176"/>
+      <w:r>
+        <w:t>Linear actuator</w:t>
       </w:r>
       <w:bookmarkEnd w:id="71"/>
     </w:p>
     <w:p>
-      <w:hyperlink r:id="rId146" w:history="1">
-        <w:r>
-          <w:rPr>
-            <w:rStyle w:val="Hyperlink"/>
-          </w:rPr>
-          <w:t>https://www.vexrobotics.com/bearingblocks.html</w:t>
-        </w:r>
-      </w:hyperlink>
-    </w:p>
-    <w:p>
-      <w:hyperlink r:id="rId147" w:history="1">
-        <w:r>
-          <w:rPr>
-            <w:rStyle w:val="Hyperlink"/>
-          </w:rPr>
-          <w:t>https://www.idesignsol.com/217-5852</w:t>
-        </w:r>
-      </w:hyperlink>
-    </w:p>
-    <w:p>
-      <w:hyperlink r:id="rId148" w:history="1">
-        <w:r>
-          <w:rPr>
-            <w:rStyle w:val="Hyperlink"/>
-          </w:rPr>
-          <w:t>http://www.wcproducts.net/217-3436</w:t>
-        </w:r>
-      </w:hyperlink>
-    </w:p>
-    <w:p>
-      <w:hyperlink r:id="rId149" w:history="1">
-        <w:r>
-          <w:rPr>
-            <w:rStyle w:val="Hyperlink"/>
-          </w:rPr>
-          <w:t>http://www.wcproducts.net/217-3634/</w:t>
-        </w:r>
-      </w:hyperlink>
-    </w:p>
-    <w:p>
-      <w:hyperlink r:id="rId150" w:history="1">
-        <w:r>
-          <w:rPr>
-            <w:rStyle w:val="Hyperlink"/>
-          </w:rPr>
-          <w:t>http://www.wcproducts.net/217-4155</w:t>
+      <w:hyperlink r:id="rId151" w:history="1">
+        <w:r>
+          <w:rPr>
+            <w:rStyle w:val="Hyperlink"/>
+          </w:rPr>
+          <w:t>http://dartactuators.com/</w:t>
         </w:r>
       </w:hyperlink>
     </w:p>
@@ -9633,19 +9651,21 @@
       <w:pPr>
         <w:pStyle w:val="Heading2"/>
       </w:pPr>
-      <w:bookmarkStart w:id="72" w:name="_Toc1729176"/>
-      <w:r>
-        <w:t>Linear actuator</w:t>
+      <w:bookmarkStart w:id="72" w:name="_Toc1729177"/>
+      <w:proofErr w:type="gramStart"/>
+      <w:r>
+        <w:t>Competition robot parts (limited and expensive!!)</w:t>
       </w:r>
       <w:bookmarkEnd w:id="72"/>
-    </w:p>
-    <w:p>
-      <w:hyperlink r:id="rId151" w:history="1">
-        <w:r>
-          <w:rPr>
-            <w:rStyle w:val="Hyperlink"/>
-          </w:rPr>
-          <w:t>http://dartactuators.com/</w:t>
+      <w:proofErr w:type="gramEnd"/>
+    </w:p>
+    <w:p>
+      <w:hyperlink r:id="rId152" w:history="1">
+        <w:r>
+          <w:rPr>
+            <w:rStyle w:val="Hyperlink"/>
+          </w:rPr>
+          <w:t>https://www.competitionrobotparts.com/</w:t>
         </w:r>
       </w:hyperlink>
     </w:p>
@@ -9653,21 +9673,19 @@
       <w:pPr>
         <w:pStyle w:val="Heading2"/>
       </w:pPr>
-      <w:bookmarkStart w:id="73" w:name="_Toc1729177"/>
-      <w:proofErr w:type="gramStart"/>
-      <w:r>
-        <w:t>Competition robot parts (limited and expensive!!)</w:t>
+      <w:bookmarkStart w:id="73" w:name="_Toc1729178"/>
+      <w:r>
+        <w:t>Interesting COTS discussion</w:t>
       </w:r>
       <w:bookmarkEnd w:id="73"/>
-      <w:proofErr w:type="gramEnd"/>
-    </w:p>
-    <w:p>
-      <w:hyperlink r:id="rId152" w:history="1">
-        <w:r>
-          <w:rPr>
-            <w:rStyle w:val="Hyperlink"/>
-          </w:rPr>
-          <w:t>https://www.competitionrobotparts.com/</w:t>
+    </w:p>
+    <w:p>
+      <w:hyperlink r:id="rId153" w:history="1">
+        <w:r>
+          <w:rPr>
+            <w:rStyle w:val="Hyperlink"/>
+          </w:rPr>
+          <w:t>https://www.chiefdelphi.com/t/greyt-universal-cascade-elevator-and-powercube-claw/162345/59</w:t>
         </w:r>
       </w:hyperlink>
     </w:p>
@@ -9675,33 +9693,13 @@
       <w:pPr>
         <w:pStyle w:val="Heading2"/>
       </w:pPr>
-      <w:bookmarkStart w:id="74" w:name="_Toc1729178"/>
-      <w:r>
-        <w:t>Interesting COTS discussion</w:t>
+      <w:bookmarkStart w:id="74" w:name="_Toc1729179"/>
+      <w:r>
+        <w:t>CUI encoders</w:t>
       </w:r>
       <w:bookmarkEnd w:id="74"/>
     </w:p>
     <w:p>
-      <w:hyperlink r:id="rId153" w:history="1">
-        <w:r>
-          <w:rPr>
-            <w:rStyle w:val="Hyperlink"/>
-          </w:rPr>
-          <w:t>https://www.chiefdelphi.com/t/greyt-universal-cascade-elevator-and-powercube-claw/162345/59</w:t>
-        </w:r>
-      </w:hyperlink>
-    </w:p>
-    <w:p>
-      <w:pPr>
-        <w:pStyle w:val="Heading2"/>
-      </w:pPr>
-      <w:bookmarkStart w:id="75" w:name="_Toc1729179"/>
-      <w:r>
-        <w:t>CUI encoders</w:t>
-      </w:r>
-      <w:bookmarkEnd w:id="75"/>
-    </w:p>
-    <w:p>
       <w:hyperlink r:id="rId154" w:history="1">
         <w:r>
           <w:rPr>
@@ -9715,7 +9713,7 @@
       <w:pPr>
         <w:pStyle w:val="Heading1"/>
       </w:pPr>
-      <w:bookmarkStart w:id="76" w:name="_Toc1729180"/>
+      <w:bookmarkStart w:id="75" w:name="_Toc1729180"/>
       <w:proofErr w:type="spellStart"/>
       <w:r>
         <w:t>CheesyVision</w:t>
@@ -9741,80 +9739,80 @@
       <w:r>
         <w:t xml:space="preserve"> ???</w:t>
       </w:r>
+      <w:bookmarkEnd w:id="75"/>
+      <w:proofErr w:type="gramEnd"/>
+      <w:r>
+        <w:t xml:space="preserve"> </w:t>
+      </w:r>
+    </w:p>
+    <w:p>
+      <w:r>
+        <w:t xml:space="preserve">Apparently since they got an award for </w:t>
+      </w:r>
+      <w:proofErr w:type="gramStart"/>
+      <w:r>
+        <w:t>it !!!</w:t>
+      </w:r>
+      <w:proofErr w:type="gramEnd"/>
+    </w:p>
+    <w:p>
+      <w:hyperlink r:id="rId155" w:history="1">
+        <w:r>
+          <w:rPr>
+            <w:rStyle w:val="Hyperlink"/>
+          </w:rPr>
+          <w:t>https://www.chiefdelphi.com/t/team-254-presents-cheesyvision/136529</w:t>
+        </w:r>
+      </w:hyperlink>
+    </w:p>
+    <w:p>
+      <w:hyperlink r:id="rId156" w:history="1">
+        <w:r>
+          <w:rPr>
+            <w:rStyle w:val="Hyperlink"/>
+          </w:rPr>
+          <w:t>https://github.com/Team254/CheesyVision</w:t>
+        </w:r>
+      </w:hyperlink>
+    </w:p>
+    <w:p>
+      <w:pPr>
+        <w:pStyle w:val="Heading1"/>
+      </w:pPr>
+      <w:bookmarkStart w:id="76" w:name="_Toc1729181"/>
+      <w:proofErr w:type="spellStart"/>
+      <w:r>
+        <w:t>G</w:t>
+      </w:r>
+      <w:r>
+        <w:t>it</w:t>
+      </w:r>
+      <w:proofErr w:type="spellEnd"/>
+      <w:r>
+        <w:t xml:space="preserve"> software revision control and software management</w:t>
+      </w:r>
       <w:bookmarkEnd w:id="76"/>
-      <w:proofErr w:type="gramEnd"/>
-      <w:r>
-        <w:t xml:space="preserve"> </w:t>
-      </w:r>
-    </w:p>
-    <w:p>
-      <w:r>
-        <w:t xml:space="preserve">Apparently since they got an award for </w:t>
-      </w:r>
-      <w:proofErr w:type="gramStart"/>
-      <w:r>
-        <w:t>it !!!</w:t>
-      </w:r>
-      <w:proofErr w:type="gramEnd"/>
-    </w:p>
-    <w:p>
-      <w:hyperlink r:id="rId155" w:history="1">
-        <w:r>
-          <w:rPr>
-            <w:rStyle w:val="Hyperlink"/>
-          </w:rPr>
-          <w:t>https://www.chiefdelphi.com/t/team-254-presents-cheesyvision/136529</w:t>
-        </w:r>
-      </w:hyperlink>
-    </w:p>
-    <w:p>
-      <w:hyperlink r:id="rId156" w:history="1">
-        <w:r>
-          <w:rPr>
-            <w:rStyle w:val="Hyperlink"/>
-          </w:rPr>
-          <w:t>https://github.com/Team254/CheesyVision</w:t>
-        </w:r>
-      </w:hyperlink>
-    </w:p>
-    <w:p>
-      <w:pPr>
-        <w:pStyle w:val="Heading1"/>
-      </w:pPr>
-      <w:bookmarkStart w:id="77" w:name="_Toc1729181"/>
+    </w:p>
+    <w:p>
+      <w:pPr>
+        <w:pStyle w:val="Heading2"/>
+      </w:pPr>
+      <w:bookmarkStart w:id="77" w:name="_Toc1729182"/>
+      <w:r>
+        <w:t xml:space="preserve">Make sure </w:t>
+      </w:r>
       <w:proofErr w:type="spellStart"/>
       <w:r>
-        <w:t>G</w:t>
-      </w:r>
-      <w:r>
-        <w:t>it</w:t>
+        <w:t>Git</w:t>
       </w:r>
       <w:proofErr w:type="spellEnd"/>
       <w:r>
-        <w:t xml:space="preserve"> software revision control and software management</w:t>
+        <w:t xml:space="preserve"> is installed</w:t>
+      </w:r>
+      <w:r>
+        <w:t xml:space="preserve"> on the computer you want to develop on</w:t>
       </w:r>
       <w:bookmarkEnd w:id="77"/>
-    </w:p>
-    <w:p>
-      <w:pPr>
-        <w:pStyle w:val="Heading2"/>
-      </w:pPr>
-      <w:bookmarkStart w:id="78" w:name="_Toc1729182"/>
-      <w:r>
-        <w:t xml:space="preserve">Make sure </w:t>
-      </w:r>
-      <w:proofErr w:type="spellStart"/>
-      <w:r>
-        <w:t>Git</w:t>
-      </w:r>
-      <w:proofErr w:type="spellEnd"/>
-      <w:r>
-        <w:t xml:space="preserve"> is installed</w:t>
-      </w:r>
-      <w:r>
-        <w:t xml:space="preserve"> on the computer you want to develop on</w:t>
-      </w:r>
-      <w:bookmarkEnd w:id="78"/>
     </w:p>
     <w:p>
       <w:pPr>
@@ -9914,11 +9912,11 @@
       <w:pPr>
         <w:pStyle w:val="Heading2"/>
       </w:pPr>
-      <w:bookmarkStart w:id="79" w:name="_Toc1729183"/>
+      <w:bookmarkStart w:id="78" w:name="_Toc1729183"/>
       <w:r>
         <w:t>Make sure you have an account on GitHub</w:t>
       </w:r>
-      <w:bookmarkEnd w:id="79"/>
+      <w:bookmarkEnd w:id="78"/>
     </w:p>
     <w:p>
       <w:r>
@@ -10328,7 +10326,7 @@
       <w:pPr>
         <w:pStyle w:val="Heading2"/>
       </w:pPr>
-      <w:bookmarkStart w:id="80" w:name="_Toc1729184"/>
+      <w:bookmarkStart w:id="79" w:name="_Toc1729184"/>
       <w:r>
         <w:t>Creating a n</w:t>
       </w:r>
@@ -10352,7 +10350,7 @@
       <w:r>
         <w:t>computer</w:t>
       </w:r>
-      <w:bookmarkEnd w:id="80"/>
+      <w:bookmarkEnd w:id="79"/>
     </w:p>
     <w:p>
       <w:r>
@@ -10960,7 +10958,284 @@
       <w:pPr>
         <w:pStyle w:val="Heading2"/>
       </w:pPr>
-      <w:bookmarkStart w:id="81" w:name="_Toc1729185"/>
+      <w:r>
+        <w:t>Making sure you have the latest code</w:t>
+      </w:r>
+    </w:p>
+    <w:p>
+      <w:r>
+        <w:t xml:space="preserve">Before editing code which is under </w:t>
+      </w:r>
+      <w:proofErr w:type="spellStart"/>
+      <w:r>
+        <w:t>git</w:t>
+      </w:r>
+      <w:proofErr w:type="spellEnd"/>
+      <w:r>
+        <w:t xml:space="preserve"> control you should really make sure that other people have not been making changes. To do this you should ‘pull’ the latest code before starting to work on code.</w:t>
+      </w:r>
+      <w:r>
+        <w:t xml:space="preserve"> Note</w:t>
+      </w:r>
+      <w:proofErr w:type="gramStart"/>
+      <w:r>
+        <w:t>,</w:t>
+      </w:r>
+      <w:proofErr w:type="gramEnd"/>
+      <w:r>
+        <w:t xml:space="preserve"> if you start working on code before ‘pulling’ then you can still run these commands to merge your changes with those already on </w:t>
+      </w:r>
+      <w:proofErr w:type="spellStart"/>
+      <w:r>
+        <w:t>github</w:t>
+      </w:r>
+      <w:proofErr w:type="spellEnd"/>
+      <w:r>
+        <w:t xml:space="preserve">. Take care with this </w:t>
+      </w:r>
+      <w:proofErr w:type="gramStart"/>
+      <w:r>
+        <w:t>though,</w:t>
+      </w:r>
+      <w:proofErr w:type="gramEnd"/>
+      <w:r>
+        <w:t xml:space="preserve"> multiple people should not be working on the exact same functionality without close collaboration to make sure you don’t break each other’s code.</w:t>
+      </w:r>
+    </w:p>
+    <w:p>
+      <w:pPr>
+        <w:pStyle w:val="Heading3"/>
+      </w:pPr>
+      <w:r>
+        <w:t>FTC teams</w:t>
+      </w:r>
+    </w:p>
+    <w:p>
+      <w:pPr>
+        <w:pStyle w:val="ListParagraph"/>
+        <w:numPr>
+          <w:ilvl w:val="0"/>
+          <w:numId w:val="8"/>
+        </w:numPr>
+      </w:pPr>
+      <w:r>
+        <w:t>Open a command window in the directory containing your code</w:t>
+      </w:r>
+    </w:p>
+    <w:p>
+      <w:pPr>
+        <w:pStyle w:val="ListParagraph"/>
+        <w:numPr>
+          <w:ilvl w:val="0"/>
+          <w:numId w:val="8"/>
+        </w:numPr>
+      </w:pPr>
+      <w:r>
+        <w:t>Type ‘</w:t>
+      </w:r>
+      <w:proofErr w:type="spellStart"/>
+      <w:r>
+        <w:t>git</w:t>
+      </w:r>
+      <w:proofErr w:type="spellEnd"/>
+      <w:r>
+        <w:t xml:space="preserve"> pull’</w:t>
+      </w:r>
+      <w:r>
+        <w:t xml:space="preserve">. This will download any changes from the </w:t>
+      </w:r>
+      <w:proofErr w:type="spellStart"/>
+      <w:r>
+        <w:t>github</w:t>
+      </w:r>
+      <w:proofErr w:type="spellEnd"/>
+      <w:r>
+        <w:t xml:space="preserve"> storage and merge them with your local files. If you have made any local changes then all will be merged together.</w:t>
+      </w:r>
+    </w:p>
+    <w:p>
+      <w:pPr>
+        <w:pStyle w:val="Heading3"/>
+      </w:pPr>
+      <w:r>
+        <w:t>FRC teams</w:t>
+      </w:r>
+    </w:p>
+    <w:p>
+      <w:pPr>
+        <w:pStyle w:val="ListParagraph"/>
+        <w:numPr>
+          <w:ilvl w:val="0"/>
+          <w:numId w:val="9"/>
+        </w:numPr>
+      </w:pPr>
+      <w:r>
+        <w:t>Select the Source Control icon</w:t>
+      </w:r>
+      <w:r>
+        <w:br/>
+      </w:r>
+      <w:r>
+        <w:rPr>
+          <w:noProof/>
+        </w:rPr>
+        <w:drawing>
+          <wp:inline distT="0" distB="0" distL="0" distR="0" wp14:anchorId="5C90AD09" wp14:editId="354B1F37">
+            <wp:extent cx="504825" cy="447675"/>
+            <wp:effectExtent l="0" t="0" r="9525" b="9525"/>
+            <wp:docPr id="9" name="Picture 9"/>
+            <wp:cNvGraphicFramePr>
+              <a:graphicFrameLocks xmlns:a="http://schemas.openxmlformats.org/drawingml/2006/main" noChangeAspect="1"/>
+            </wp:cNvGraphicFramePr>
+            <a:graphic xmlns:a="http://schemas.openxmlformats.org/drawingml/2006/main">
+              <a:graphicData uri="http://schemas.openxmlformats.org/drawingml/2006/picture">
+                <pic:pic xmlns:pic="http://schemas.openxmlformats.org/drawingml/2006/picture">
+                  <pic:nvPicPr>
+                    <pic:cNvPr id="0" name="Picture 7"/>
+                    <pic:cNvPicPr>
+                      <a:picLocks noChangeAspect="1" noChangeArrowheads="1"/>
+                    </pic:cNvPicPr>
+                  </pic:nvPicPr>
+                  <pic:blipFill>
+                    <a:blip r:embed="rId174">
+                      <a:extLst>
+                        <a:ext uri="{28A0092B-C50C-407E-A947-70E740481C1C}">
+                          <a14:useLocalDpi xmlns:a14="http://schemas.microsoft.com/office/drawing/2010/main" val="0"/>
+                        </a:ext>
+                      </a:extLst>
+                    </a:blip>
+                    <a:srcRect/>
+                    <a:stretch>
+                      <a:fillRect/>
+                    </a:stretch>
+                  </pic:blipFill>
+                  <pic:spPr bwMode="auto">
+                    <a:xfrm>
+                      <a:off x="0" y="0"/>
+                      <a:ext cx="504825" cy="447675"/>
+                    </a:xfrm>
+                    <a:prstGeom prst="rect">
+                      <a:avLst/>
+                    </a:prstGeom>
+                    <a:noFill/>
+                    <a:ln>
+                      <a:noFill/>
+                    </a:ln>
+                  </pic:spPr>
+                </pic:pic>
+              </a:graphicData>
+            </a:graphic>
+          </wp:inline>
+        </w:drawing>
+      </w:r>
+    </w:p>
+    <w:p>
+      <w:pPr>
+        <w:pStyle w:val="ListParagraph"/>
+        <w:numPr>
+          <w:ilvl w:val="0"/>
+          <w:numId w:val="9"/>
+        </w:numPr>
+      </w:pPr>
+      <w:r>
+        <w:t xml:space="preserve">Click on the … to bring up the </w:t>
+      </w:r>
+      <w:proofErr w:type="spellStart"/>
+      <w:r>
+        <w:t>git</w:t>
+      </w:r>
+      <w:proofErr w:type="spellEnd"/>
+      <w:r>
+        <w:t xml:space="preserve"> menu.</w:t>
+      </w:r>
+      <w:r>
+        <w:br/>
+      </w:r>
+      <w:r>
+        <w:rPr>
+          <w:noProof/>
+        </w:rPr>
+        <w:drawing>
+          <wp:inline distT="0" distB="0" distL="0" distR="0" wp14:anchorId="459F7712" wp14:editId="11A7D6AB">
+            <wp:extent cx="5143500" cy="1895475"/>
+            <wp:effectExtent l="0" t="0" r="0" b="9525"/>
+            <wp:docPr id="10" name="Picture 10"/>
+            <wp:cNvGraphicFramePr>
+              <a:graphicFrameLocks xmlns:a="http://schemas.openxmlformats.org/drawingml/2006/main" noChangeAspect="1"/>
+            </wp:cNvGraphicFramePr>
+            <a:graphic xmlns:a="http://schemas.openxmlformats.org/drawingml/2006/main">
+              <a:graphicData uri="http://schemas.openxmlformats.org/drawingml/2006/picture">
+                <pic:pic xmlns:pic="http://schemas.openxmlformats.org/drawingml/2006/picture">
+                  <pic:nvPicPr>
+                    <pic:cNvPr id="0" name="Picture 10"/>
+                    <pic:cNvPicPr>
+                      <a:picLocks noChangeAspect="1" noChangeArrowheads="1"/>
+                    </pic:cNvPicPr>
+                  </pic:nvPicPr>
+                  <pic:blipFill>
+                    <a:blip r:embed="rId175">
+                      <a:extLst>
+                        <a:ext uri="{28A0092B-C50C-407E-A947-70E740481C1C}">
+                          <a14:useLocalDpi xmlns:a14="http://schemas.microsoft.com/office/drawing/2010/main" val="0"/>
+                        </a:ext>
+                      </a:extLst>
+                    </a:blip>
+                    <a:srcRect/>
+                    <a:stretch>
+                      <a:fillRect/>
+                    </a:stretch>
+                  </pic:blipFill>
+                  <pic:spPr bwMode="auto">
+                    <a:xfrm>
+                      <a:off x="0" y="0"/>
+                      <a:ext cx="5143500" cy="1895475"/>
+                    </a:xfrm>
+                    <a:prstGeom prst="rect">
+                      <a:avLst/>
+                    </a:prstGeom>
+                    <a:noFill/>
+                    <a:ln>
+                      <a:noFill/>
+                    </a:ln>
+                  </pic:spPr>
+                </pic:pic>
+              </a:graphicData>
+            </a:graphic>
+          </wp:inline>
+        </w:drawing>
+      </w:r>
+    </w:p>
+    <w:p>
+      <w:pPr>
+        <w:pStyle w:val="ListParagraph"/>
+        <w:numPr>
+          <w:ilvl w:val="0"/>
+          <w:numId w:val="9"/>
+        </w:numPr>
+      </w:pPr>
+      <w:r>
+        <w:t>Then click “</w:t>
+      </w:r>
+      <w:r>
+        <w:t>pull</w:t>
+      </w:r>
+      <w:r>
+        <w:t xml:space="preserve">”. This will download any changes from the </w:t>
+      </w:r>
+      <w:proofErr w:type="spellStart"/>
+      <w:r>
+        <w:t>github</w:t>
+      </w:r>
+      <w:proofErr w:type="spellEnd"/>
+      <w:r>
+        <w:t xml:space="preserve"> storage and merge them with your local files. If you have made any local changes then all will be merged together.</w:t>
+      </w:r>
+    </w:p>
+    <w:p>
+      <w:pPr>
+        <w:pStyle w:val="Heading2"/>
+      </w:pPr>
+      <w:bookmarkStart w:id="80" w:name="_Toc1729185"/>
       <w:r>
         <w:t xml:space="preserve">Checking in changes and pushing to </w:t>
       </w:r>
@@ -10968,23 +11243,23 @@
       <w:r>
         <w:t>Github</w:t>
       </w:r>
+      <w:bookmarkEnd w:id="80"/>
+      <w:proofErr w:type="spellEnd"/>
+    </w:p>
+    <w:p>
+      <w:r>
+        <w:t>Whenever you make changes to your code that you want to “commit” to local source control and “push” to the cloud storage you use the following operations…</w:t>
+      </w:r>
+    </w:p>
+    <w:p>
+      <w:pPr>
+        <w:pStyle w:val="Heading3"/>
+      </w:pPr>
+      <w:bookmarkStart w:id="81" w:name="_Toc1729186"/>
+      <w:r>
+        <w:t>FTC teams</w:t>
+      </w:r>
       <w:bookmarkEnd w:id="81"/>
-      <w:proofErr w:type="spellEnd"/>
-    </w:p>
-    <w:p>
-      <w:r>
-        <w:t>Whenever you make changes to your code that you want to “commit” to local source control and “push” to the cloud storage you use the following operations…</w:t>
-      </w:r>
-    </w:p>
-    <w:p>
-      <w:pPr>
-        <w:pStyle w:val="Heading3"/>
-      </w:pPr>
-      <w:bookmarkStart w:id="82" w:name="_Toc1729186"/>
-      <w:r>
-        <w:t>FTC teams</w:t>
-      </w:r>
-      <w:bookmarkEnd w:id="82"/>
     </w:p>
     <w:p>
       <w:pPr>
@@ -11067,11 +11342,12 @@
       <w:pPr>
         <w:pStyle w:val="Heading3"/>
       </w:pPr>
-      <w:bookmarkStart w:id="83" w:name="_Toc1729187"/>
-      <w:r>
+      <w:bookmarkStart w:id="82" w:name="_Toc1729187"/>
+      <w:r>
+        <w:lastRenderedPageBreak/>
         <w:t>FRC team</w:t>
       </w:r>
-      <w:bookmarkEnd w:id="83"/>
+      <w:bookmarkEnd w:id="82"/>
     </w:p>
     <w:p>
       <w:pPr>
@@ -11253,8 +11529,16 @@
           </wp:inline>
         </w:drawing>
       </w:r>
-      <w:r>
-        <w:br/>
+    </w:p>
+    <w:p>
+      <w:pPr>
+        <w:pStyle w:val="ListParagraph"/>
+        <w:numPr>
+          <w:ilvl w:val="0"/>
+          <w:numId w:val="4"/>
+        </w:numPr>
+      </w:pPr>
+      <w:r>
         <w:t xml:space="preserve">Then click “push”. This should then push your changes to </w:t>
       </w:r>
       <w:proofErr w:type="spellStart"/>
@@ -11270,21 +11554,21 @@
       <w:pPr>
         <w:pStyle w:val="Heading2"/>
       </w:pPr>
-      <w:bookmarkStart w:id="84" w:name="_Toc1729188"/>
+      <w:bookmarkStart w:id="83" w:name="_Toc1729188"/>
       <w:r>
         <w:t>Advanced topics</w:t>
       </w:r>
+      <w:bookmarkEnd w:id="83"/>
+    </w:p>
+    <w:p>
+      <w:pPr>
+        <w:pStyle w:val="Heading3"/>
+      </w:pPr>
+      <w:bookmarkStart w:id="84" w:name="_Toc1729189"/>
+      <w:r>
+        <w:t>Switching between ‘accounts’</w:t>
+      </w:r>
       <w:bookmarkEnd w:id="84"/>
-    </w:p>
-    <w:p>
-      <w:pPr>
-        <w:pStyle w:val="Heading3"/>
-      </w:pPr>
-      <w:bookmarkStart w:id="85" w:name="_Toc1729189"/>
-      <w:r>
-        <w:t>Switching between ‘accounts’</w:t>
-      </w:r>
-      <w:bookmarkEnd w:id="85"/>
     </w:p>
     <w:p>
       <w:r>
@@ -11339,12 +11623,11 @@
       <w:pPr>
         <w:pStyle w:val="Heading3"/>
       </w:pPr>
-      <w:bookmarkStart w:id="86" w:name="_Toc1729190"/>
-      <w:r>
-        <w:lastRenderedPageBreak/>
+      <w:bookmarkStart w:id="85" w:name="_Toc1729190"/>
+      <w:r>
         <w:t>Username and password wrong</w:t>
       </w:r>
-      <w:bookmarkEnd w:id="86"/>
+      <w:bookmarkEnd w:id="85"/>
     </w:p>
     <w:p>
       <w:r>
@@ -11554,6 +11837,7 @@
     </w:p>
     <w:p>
       <w:r>
+        <w:lastRenderedPageBreak/>
         <w:t>This will set the time period to 7200 seconds before you need to re-enter your username/password</w:t>
       </w:r>
       <w:r>
@@ -11632,7 +11916,21 @@
     </w:p>
     <w:p>
       <w:r>
-        <w:t>There are better ways to handle deleted files which will be outlined later.</w:t>
+        <w:t xml:space="preserve">There are better ways to handle deleted files which will be outlined </w:t>
+      </w:r>
+      <w:r>
+        <w:t xml:space="preserve">at a </w:t>
+      </w:r>
+      <w:r>
+        <w:t>later</w:t>
+      </w:r>
+      <w:r>
+        <w:t xml:space="preserve"> date</w:t>
+      </w:r>
+      <w:bookmarkStart w:id="86" w:name="_GoBack"/>
+      <w:bookmarkEnd w:id="86"/>
+      <w:r>
+        <w:t>.</w:t>
       </w:r>
     </w:p>
     <w:sectPr>
@@ -11826,6 +12124,95 @@
     </w:lvl>
   </w:abstractNum>
   <w:abstractNum w:abstractNumId="2">
+    <w:nsid w:val="35176129"/>
+    <w:multiLevelType w:val="hybridMultilevel"/>
+    <w:tmpl w:val="60F02FD6"/>
+    <w:lvl w:ilvl="0" w:tplc="04090011">
+      <w:start w:val="1"/>
+      <w:numFmt w:val="decimal"/>
+      <w:lvlText w:val="%1)"/>
+      <w:lvlJc w:val="left"/>
+      <w:pPr>
+        <w:ind w:left="720" w:hanging="360"/>
+      </w:pPr>
+      <w:rPr>
+        <w:rFonts w:hint="default"/>
+      </w:rPr>
+    </w:lvl>
+    <w:lvl w:ilvl="1" w:tplc="04090019" w:tentative="1">
+      <w:start w:val="1"/>
+      <w:numFmt w:val="lowerLetter"/>
+      <w:lvlText w:val="%2."/>
+      <w:lvlJc w:val="left"/>
+      <w:pPr>
+        <w:ind w:left="1440" w:hanging="360"/>
+      </w:pPr>
+    </w:lvl>
+    <w:lvl w:ilvl="2" w:tplc="0409001B" w:tentative="1">
+      <w:start w:val="1"/>
+      <w:numFmt w:val="lowerRoman"/>
+      <w:lvlText w:val="%3."/>
+      <w:lvlJc w:val="right"/>
+      <w:pPr>
+        <w:ind w:left="2160" w:hanging="180"/>
+      </w:pPr>
+    </w:lvl>
+    <w:lvl w:ilvl="3" w:tplc="0409000F" w:tentative="1">
+      <w:start w:val="1"/>
+      <w:numFmt w:val="decimal"/>
+      <w:lvlText w:val="%4."/>
+      <w:lvlJc w:val="left"/>
+      <w:pPr>
+        <w:ind w:left="2880" w:hanging="360"/>
+      </w:pPr>
+    </w:lvl>
+    <w:lvl w:ilvl="4" w:tplc="04090019" w:tentative="1">
+      <w:start w:val="1"/>
+      <w:numFmt w:val="lowerLetter"/>
+      <w:lvlText w:val="%5."/>
+      <w:lvlJc w:val="left"/>
+      <w:pPr>
+        <w:ind w:left="3600" w:hanging="360"/>
+      </w:pPr>
+    </w:lvl>
+    <w:lvl w:ilvl="5" w:tplc="0409001B" w:tentative="1">
+      <w:start w:val="1"/>
+      <w:numFmt w:val="lowerRoman"/>
+      <w:lvlText w:val="%6."/>
+      <w:lvlJc w:val="right"/>
+      <w:pPr>
+        <w:ind w:left="4320" w:hanging="180"/>
+      </w:pPr>
+    </w:lvl>
+    <w:lvl w:ilvl="6" w:tplc="0409000F" w:tentative="1">
+      <w:start w:val="1"/>
+      <w:numFmt w:val="decimal"/>
+      <w:lvlText w:val="%7."/>
+      <w:lvlJc w:val="left"/>
+      <w:pPr>
+        <w:ind w:left="5040" w:hanging="360"/>
+      </w:pPr>
+    </w:lvl>
+    <w:lvl w:ilvl="7" w:tplc="04090019" w:tentative="1">
+      <w:start w:val="1"/>
+      <w:numFmt w:val="lowerLetter"/>
+      <w:lvlText w:val="%8."/>
+      <w:lvlJc w:val="left"/>
+      <w:pPr>
+        <w:ind w:left="5760" w:hanging="360"/>
+      </w:pPr>
+    </w:lvl>
+    <w:lvl w:ilvl="8" w:tplc="0409001B" w:tentative="1">
+      <w:start w:val="1"/>
+      <w:numFmt w:val="lowerRoman"/>
+      <w:lvlText w:val="%9."/>
+      <w:lvlJc w:val="right"/>
+      <w:pPr>
+        <w:ind w:left="6480" w:hanging="180"/>
+      </w:pPr>
+    </w:lvl>
+  </w:abstractNum>
+  <w:abstractNum w:abstractNumId="3">
     <w:nsid w:val="3E550AEB"/>
     <w:multiLevelType w:val="hybridMultilevel"/>
     <w:tmpl w:val="4DA638D2"/>
@@ -11914,7 +12301,7 @@
       </w:pPr>
     </w:lvl>
   </w:abstractNum>
-  <w:abstractNum w:abstractNumId="3">
+  <w:abstractNum w:abstractNumId="4">
     <w:nsid w:val="3EE50BF3"/>
     <w:multiLevelType w:val="hybridMultilevel"/>
     <w:tmpl w:val="EFA29A88"/>
@@ -12003,7 +12390,7 @@
       </w:pPr>
     </w:lvl>
   </w:abstractNum>
-  <w:abstractNum w:abstractNumId="4">
+  <w:abstractNum w:abstractNumId="5">
     <w:nsid w:val="52A8412B"/>
     <w:multiLevelType w:val="hybridMultilevel"/>
     <w:tmpl w:val="3E90971A"/>
@@ -12092,7 +12479,7 @@
       </w:pPr>
     </w:lvl>
   </w:abstractNum>
-  <w:abstractNum w:abstractNumId="5">
+  <w:abstractNum w:abstractNumId="6">
     <w:nsid w:val="69C57123"/>
     <w:multiLevelType w:val="hybridMultilevel"/>
     <w:tmpl w:val="6C80DF58"/>
@@ -12181,7 +12568,96 @@
       </w:pPr>
     </w:lvl>
   </w:abstractNum>
-  <w:abstractNum w:abstractNumId="6">
+  <w:abstractNum w:abstractNumId="7">
+    <w:nsid w:val="6B9F711F"/>
+    <w:multiLevelType w:val="hybridMultilevel"/>
+    <w:tmpl w:val="D8FE28E4"/>
+    <w:lvl w:ilvl="0" w:tplc="04090011">
+      <w:start w:val="1"/>
+      <w:numFmt w:val="decimal"/>
+      <w:lvlText w:val="%1)"/>
+      <w:lvlJc w:val="left"/>
+      <w:pPr>
+        <w:ind w:left="720" w:hanging="360"/>
+      </w:pPr>
+      <w:rPr>
+        <w:rFonts w:hint="default"/>
+      </w:rPr>
+    </w:lvl>
+    <w:lvl w:ilvl="1" w:tplc="04090019" w:tentative="1">
+      <w:start w:val="1"/>
+      <w:numFmt w:val="lowerLetter"/>
+      <w:lvlText w:val="%2."/>
+      <w:lvlJc w:val="left"/>
+      <w:pPr>
+        <w:ind w:left="1440" w:hanging="360"/>
+      </w:pPr>
+    </w:lvl>
+    <w:lvl w:ilvl="2" w:tplc="0409001B" w:tentative="1">
+      <w:start w:val="1"/>
+      <w:numFmt w:val="lowerRoman"/>
+      <w:lvlText w:val="%3."/>
+      <w:lvlJc w:val="right"/>
+      <w:pPr>
+        <w:ind w:left="2160" w:hanging="180"/>
+      </w:pPr>
+    </w:lvl>
+    <w:lvl w:ilvl="3" w:tplc="0409000F" w:tentative="1">
+      <w:start w:val="1"/>
+      <w:numFmt w:val="decimal"/>
+      <w:lvlText w:val="%4."/>
+      <w:lvlJc w:val="left"/>
+      <w:pPr>
+        <w:ind w:left="2880" w:hanging="360"/>
+      </w:pPr>
+    </w:lvl>
+    <w:lvl w:ilvl="4" w:tplc="04090019" w:tentative="1">
+      <w:start w:val="1"/>
+      <w:numFmt w:val="lowerLetter"/>
+      <w:lvlText w:val="%5."/>
+      <w:lvlJc w:val="left"/>
+      <w:pPr>
+        <w:ind w:left="3600" w:hanging="360"/>
+      </w:pPr>
+    </w:lvl>
+    <w:lvl w:ilvl="5" w:tplc="0409001B" w:tentative="1">
+      <w:start w:val="1"/>
+      <w:numFmt w:val="lowerRoman"/>
+      <w:lvlText w:val="%6."/>
+      <w:lvlJc w:val="right"/>
+      <w:pPr>
+        <w:ind w:left="4320" w:hanging="180"/>
+      </w:pPr>
+    </w:lvl>
+    <w:lvl w:ilvl="6" w:tplc="0409000F" w:tentative="1">
+      <w:start w:val="1"/>
+      <w:numFmt w:val="decimal"/>
+      <w:lvlText w:val="%7."/>
+      <w:lvlJc w:val="left"/>
+      <w:pPr>
+        <w:ind w:left="5040" w:hanging="360"/>
+      </w:pPr>
+    </w:lvl>
+    <w:lvl w:ilvl="7" w:tplc="04090019" w:tentative="1">
+      <w:start w:val="1"/>
+      <w:numFmt w:val="lowerLetter"/>
+      <w:lvlText w:val="%8."/>
+      <w:lvlJc w:val="left"/>
+      <w:pPr>
+        <w:ind w:left="5760" w:hanging="360"/>
+      </w:pPr>
+    </w:lvl>
+    <w:lvl w:ilvl="8" w:tplc="0409001B" w:tentative="1">
+      <w:start w:val="1"/>
+      <w:numFmt w:val="lowerRoman"/>
+      <w:lvlText w:val="%9."/>
+      <w:lvlJc w:val="right"/>
+      <w:pPr>
+        <w:ind w:left="6480" w:hanging="180"/>
+      </w:pPr>
+    </w:lvl>
+  </w:abstractNum>
+  <w:abstractNum w:abstractNumId="8">
     <w:nsid w:val="743D2BA6"/>
     <w:multiLevelType w:val="hybridMultilevel"/>
     <w:tmpl w:val="4DA638D2"/>
@@ -12271,7 +12747,7 @@
     </w:lvl>
   </w:abstractNum>
   <w:num w:numId="1">
-    <w:abstractNumId w:val="6"/>
+    <w:abstractNumId w:val="8"/>
   </w:num>
   <w:num w:numId="2">
     <w:abstractNumId w:val="0"/>
@@ -12280,16 +12756,22 @@
     <w:abstractNumId w:val="1"/>
   </w:num>
   <w:num w:numId="4">
+    <w:abstractNumId w:val="4"/>
+  </w:num>
+  <w:num w:numId="5">
     <w:abstractNumId w:val="3"/>
   </w:num>
-  <w:num w:numId="5">
-    <w:abstractNumId w:val="2"/>
+  <w:num w:numId="6">
+    <w:abstractNumId w:val="6"/>
   </w:num>
-  <w:num w:numId="6">
+  <w:num w:numId="7">
     <w:abstractNumId w:val="5"/>
   </w:num>
-  <w:num w:numId="7">
-    <w:abstractNumId w:val="4"/>
+  <w:num w:numId="8">
+    <w:abstractNumId w:val="7"/>
+  </w:num>
+  <w:num w:numId="9">
+    <w:abstractNumId w:val="2"/>
   </w:num>
 </w:numbering>
 </file>
@@ -13554,7 +14036,7 @@
 </file>
 
 <file path=customXml/itemProps1.xml><?xml version="1.0" encoding="utf-8"?>
-<ds:datastoreItem xmlns:ds="http://schemas.openxmlformats.org/officeDocument/2006/customXml" ds:itemID="{CD1D5A9C-E13E-48D2-B034-793233E1940E}">
+<ds:datastoreItem xmlns:ds="http://schemas.openxmlformats.org/officeDocument/2006/customXml" ds:itemID="{98E749E1-3CC8-42E5-ACBF-FBE70F337BEC}">
   <ds:schemaRefs>
     <ds:schemaRef ds:uri="http://schemas.openxmlformats.org/officeDocument/2006/bibliography"/>
   </ds:schemaRefs>

</xml_diff>

<commit_message>
Reverted and made minor changes to Start here.docx
</commit_message>
<xml_diff>
--- a/Start here.docx
+++ b/Start here.docx
@@ -9082,7 +9082,15 @@
         </w:numPr>
       </w:pPr>
       <w:r>
-        <w:t>A sharpie is NOT the correct marker to mark lengths, holes etc…!!! Use either a scribe or a propelling pencil (or a very</w:t>
+        <w:t xml:space="preserve">A sharpie is NOT the correct marker to mark lengths, holes </w:t>
+      </w:r>
+      <w:proofErr w:type="spellStart"/>
+      <w:r>
+        <w:t>etc</w:t>
+      </w:r>
+      <w:proofErr w:type="spellEnd"/>
+      <w:r>
+        <w:t>…!!! Use either a scribe or a propelling pencil (or a very</w:t>
       </w:r>
       <w:r>
         <w:t xml:space="preserve"> </w:t>
@@ -9189,8 +9197,13 @@
           <w:numId w:val="6"/>
         </w:numPr>
       </w:pPr>
-      <w:r>
-        <w:t>making sure the saw is unplugged and turned OFF.</w:t>
+      <w:proofErr w:type="gramStart"/>
+      <w:r>
+        <w:t>making</w:t>
+      </w:r>
+      <w:proofErr w:type="gramEnd"/>
+      <w:r>
+        <w:t xml:space="preserve"> sure the saw is unplugged and turned OFF.</w:t>
       </w:r>
     </w:p>
     <w:p>
@@ -9201,8 +9214,13 @@
           <w:numId w:val="6"/>
         </w:numPr>
       </w:pPr>
-      <w:r>
-        <w:t>bring the blade down to contact material to be cut.</w:t>
+      <w:proofErr w:type="gramStart"/>
+      <w:r>
+        <w:t>bring</w:t>
+      </w:r>
+      <w:proofErr w:type="gramEnd"/>
+      <w:r>
+        <w:t xml:space="preserve"> the blade down to contact material to be cut.</w:t>
       </w:r>
     </w:p>
     <w:p>
@@ -9213,8 +9231,13 @@
           <w:numId w:val="6"/>
         </w:numPr>
       </w:pPr>
-      <w:r>
-        <w:t>move the material so that the edge of the blade aligns with the scrap side of the measurement mark.</w:t>
+      <w:proofErr w:type="gramStart"/>
+      <w:r>
+        <w:t>move</w:t>
+      </w:r>
+      <w:proofErr w:type="gramEnd"/>
+      <w:r>
+        <w:t xml:space="preserve"> the material so that the edge of the blade aligns with the scrap side of the measurement mark.</w:t>
       </w:r>
     </w:p>
     <w:p>
@@ -9276,10 +9299,12 @@
         <w:pStyle w:val="Heading1"/>
       </w:pPr>
       <w:bookmarkStart w:id="1" w:name="_Toc2957468"/>
+      <w:proofErr w:type="spellStart"/>
       <w:r>
         <w:t>OpenCV</w:t>
       </w:r>
       <w:bookmarkEnd w:id="1"/>
+      <w:proofErr w:type="spellEnd"/>
     </w:p>
     <w:p>
       <w:pPr>
@@ -9287,7 +9312,15 @@
       </w:pPr>
       <w:bookmarkStart w:id="2" w:name="_Toc2957469"/>
       <w:r>
-        <w:t>Installing OpenCV Python on Windows</w:t>
+        <w:t xml:space="preserve">Installing </w:t>
+      </w:r>
+      <w:proofErr w:type="spellStart"/>
+      <w:r>
+        <w:t>OpenCV</w:t>
+      </w:r>
+      <w:proofErr w:type="spellEnd"/>
+      <w:r>
+        <w:t xml:space="preserve"> Python on Windows</w:t>
       </w:r>
       <w:bookmarkEnd w:id="2"/>
     </w:p>
@@ -9302,7 +9335,23 @@
         <w:t>all Python 2.7 from here…</w:t>
       </w:r>
       <w:r>
-        <w:t xml:space="preserve"> MAKE SURE TO ENABLE “Add Python to PATH” !!!! Note ; NOT Python 3.x !!!</w:t>
+        <w:t xml:space="preserve"> MAKE SURE TO ENABLE “Add Python to PATH</w:t>
+      </w:r>
+      <w:proofErr w:type="gramStart"/>
+      <w:r>
+        <w:t>” !!!!</w:t>
+      </w:r>
+      <w:proofErr w:type="gramEnd"/>
+      <w:r>
+        <w:t xml:space="preserve"> </w:t>
+      </w:r>
+      <w:proofErr w:type="gramStart"/>
+      <w:r>
+        <w:t>Note ;</w:t>
+      </w:r>
+      <w:proofErr w:type="gramEnd"/>
+      <w:r>
+        <w:t xml:space="preserve"> NOT Python 3.x !!!</w:t>
       </w:r>
     </w:p>
     <w:p>
@@ -9329,10 +9378,26 @@
         <w:t xml:space="preserve">‘, then </w:t>
       </w:r>
       <w:r>
-        <w:t>‘pip install numpy’ then ‘</w:t>
-      </w:r>
-      <w:r>
-        <w:t>pip install opencv-python</w:t>
+        <w:t xml:space="preserve">‘pip install </w:t>
+      </w:r>
+      <w:proofErr w:type="spellStart"/>
+      <w:r>
+        <w:t>numpy</w:t>
+      </w:r>
+      <w:proofErr w:type="spellEnd"/>
+      <w:r>
+        <w:t>’ then ‘</w:t>
+      </w:r>
+      <w:r>
+        <w:t xml:space="preserve">pip install </w:t>
+      </w:r>
+      <w:proofErr w:type="spellStart"/>
+      <w:r>
+        <w:t>opencv</w:t>
+      </w:r>
+      <w:proofErr w:type="spellEnd"/>
+      <w:r>
+        <w:t>-python</w:t>
       </w:r>
       <w:r>
         <w:t>’</w:t>
@@ -9341,10 +9406,18 @@
         <w:t xml:space="preserve"> then ‘</w:t>
       </w:r>
       <w:r>
-        <w:t>pip install matplot</w:t>
-      </w:r>
-      <w:r>
-        <w:t>lib’</w:t>
+        <w:t xml:space="preserve">pip install </w:t>
+      </w:r>
+      <w:proofErr w:type="spellStart"/>
+      <w:r>
+        <w:t>matplot</w:t>
+      </w:r>
+      <w:r>
+        <w:t>lib</w:t>
+      </w:r>
+      <w:proofErr w:type="spellEnd"/>
+      <w:r>
+        <w:t>’</w:t>
       </w:r>
     </w:p>
     <w:p>
@@ -9352,10 +9425,20 @@
         <w:pStyle w:val="Heading2"/>
       </w:pPr>
       <w:bookmarkStart w:id="3" w:name="_Toc2957470"/>
-      <w:r>
-        <w:t>OpenCV Vision with Network tables on RasPi</w:t>
+      <w:proofErr w:type="spellStart"/>
+      <w:r>
+        <w:t>OpenCV</w:t>
+      </w:r>
+      <w:proofErr w:type="spellEnd"/>
+      <w:r>
+        <w:t xml:space="preserve"> Vision with Network tables on </w:t>
+      </w:r>
+      <w:proofErr w:type="spellStart"/>
+      <w:r>
+        <w:t>RasPi</w:t>
       </w:r>
       <w:bookmarkEnd w:id="3"/>
+      <w:proofErr w:type="spellEnd"/>
     </w:p>
     <w:p>
       <w:pPr>
@@ -9377,7 +9460,15 @@
         </w:r>
       </w:hyperlink>
       <w:r>
-        <w:t xml:space="preserve"> WPILib setup</w:t>
+        <w:t xml:space="preserve"> </w:t>
+      </w:r>
+      <w:proofErr w:type="spellStart"/>
+      <w:r>
+        <w:t>WPILib</w:t>
+      </w:r>
+      <w:proofErr w:type="spellEnd"/>
+      <w:r>
+        <w:t xml:space="preserve"> setup</w:t>
       </w:r>
     </w:p>
     <w:p>
@@ -9426,7 +9517,23 @@
         </w:r>
       </w:hyperlink>
       <w:r>
-        <w:t xml:space="preserve"> Generate FRCVision RasPi image</w:t>
+        <w:t xml:space="preserve"> Generate </w:t>
+      </w:r>
+      <w:proofErr w:type="spellStart"/>
+      <w:r>
+        <w:t>FRCVision</w:t>
+      </w:r>
+      <w:proofErr w:type="spellEnd"/>
+      <w:r>
+        <w:t xml:space="preserve"> </w:t>
+      </w:r>
+      <w:proofErr w:type="spellStart"/>
+      <w:r>
+        <w:t>RasPi</w:t>
+      </w:r>
+      <w:proofErr w:type="spellEnd"/>
+      <w:r>
+        <w:t xml:space="preserve"> image</w:t>
       </w:r>
     </w:p>
     <w:p>
@@ -9434,8 +9541,13 @@
         <w:pStyle w:val="Heading3"/>
       </w:pPr>
       <w:bookmarkStart w:id="5" w:name="_Toc2957472"/>
-      <w:r>
-        <w:t>Misc links</w:t>
+      <w:proofErr w:type="spellStart"/>
+      <w:r>
+        <w:t>Misc</w:t>
+      </w:r>
+      <w:proofErr w:type="spellEnd"/>
+      <w:r>
+        <w:t xml:space="preserve"> links</w:t>
       </w:r>
       <w:bookmarkEnd w:id="5"/>
     </w:p>
@@ -9494,10 +9606,12 @@
         <w:pStyle w:val="Heading3"/>
       </w:pPr>
       <w:bookmarkStart w:id="6" w:name="_Toc2957473"/>
+      <w:proofErr w:type="spellStart"/>
       <w:r>
         <w:t>OpenCV</w:t>
       </w:r>
       <w:bookmarkEnd w:id="6"/>
+      <w:proofErr w:type="spellEnd"/>
     </w:p>
     <w:p>
       <w:hyperlink r:id="rId18" w:history="1">
@@ -9739,7 +9853,15 @@
     </w:p>
     <w:p>
       <w:r>
-        <w:t xml:space="preserve">Configure PI to use RAM, not SDCard. </w:t>
+        <w:t xml:space="preserve">Configure PI to use RAM, not </w:t>
+      </w:r>
+      <w:proofErr w:type="spellStart"/>
+      <w:r>
+        <w:t>SDCard</w:t>
+      </w:r>
+      <w:proofErr w:type="spellEnd"/>
+      <w:r>
+        <w:t xml:space="preserve">. </w:t>
       </w:r>
     </w:p>
     <w:p>
@@ -9773,17 +9895,21 @@
       </w:r>
     </w:p>
     <w:p>
+      <w:proofErr w:type="gramStart"/>
       <w:r>
         <w:t>Shutdown gracefully.</w:t>
       </w:r>
-    </w:p>
-    <w:p>
+      <w:proofErr w:type="gramEnd"/>
+    </w:p>
+    <w:p>
+      <w:proofErr w:type="gramStart"/>
       <w:r>
         <w:t>Backup SD card</w:t>
       </w:r>
       <w:r>
         <w:t>.</w:t>
       </w:r>
+      <w:proofErr w:type="gramEnd"/>
     </w:p>
     <w:p>
       <w:r>
@@ -10013,10 +10139,20 @@
         <w:pStyle w:val="Heading2"/>
       </w:pPr>
       <w:bookmarkStart w:id="13" w:name="_Toc2957480"/>
-      <w:r>
-        <w:t>OpenCV on RoboRIO</w:t>
+      <w:proofErr w:type="spellStart"/>
+      <w:r>
+        <w:t>OpenCV</w:t>
+      </w:r>
+      <w:proofErr w:type="spellEnd"/>
+      <w:r>
+        <w:t xml:space="preserve"> on </w:t>
+      </w:r>
+      <w:proofErr w:type="spellStart"/>
+      <w:r>
+        <w:t>RoboRIO</w:t>
       </w:r>
       <w:bookmarkEnd w:id="13"/>
+      <w:proofErr w:type="spellEnd"/>
     </w:p>
     <w:p>
       <w:hyperlink r:id="rId52" w:history="1">
@@ -10167,7 +10303,23 @@
       <w:bookmarkStart w:id="16" w:name="_Toc2957483"/>
       <w:r>
         <w:lastRenderedPageBreak/>
-        <w:t>Change RasPi mDNS name</w:t>
+        <w:t xml:space="preserve">Change </w:t>
+      </w:r>
+      <w:proofErr w:type="spellStart"/>
+      <w:r>
+        <w:t>RasPi</w:t>
+      </w:r>
+      <w:proofErr w:type="spellEnd"/>
+      <w:r>
+        <w:t xml:space="preserve"> </w:t>
+      </w:r>
+      <w:proofErr w:type="spellStart"/>
+      <w:r>
+        <w:t>mDNS</w:t>
+      </w:r>
+      <w:proofErr w:type="spellEnd"/>
+      <w:r>
+        <w:t xml:space="preserve"> name</w:t>
       </w:r>
       <w:bookmarkEnd w:id="16"/>
     </w:p>
@@ -10182,18 +10334,54 @@
       </w:hyperlink>
     </w:p>
     <w:p>
-      <w:r>
-        <w:t>ex. roboRIO-TEAM-FRC.local</w:t>
-      </w:r>
-    </w:p>
-    <w:p>
-      <w:r>
-        <w:t>ex. Vision-TEAM-FRC.local</w:t>
-      </w:r>
-    </w:p>
-    <w:p>
-      <w:r>
-        <w:t>Change RasPi to static IP</w:t>
+      <w:proofErr w:type="gramStart"/>
+      <w:r>
+        <w:t>ex</w:t>
+      </w:r>
+      <w:proofErr w:type="gramEnd"/>
+      <w:r>
+        <w:t xml:space="preserve">. </w:t>
+      </w:r>
+      <w:proofErr w:type="spellStart"/>
+      <w:r>
+        <w:t>roboRIO</w:t>
+      </w:r>
+      <w:proofErr w:type="spellEnd"/>
+      <w:r>
+        <w:t>-TEAM-</w:t>
+      </w:r>
+      <w:proofErr w:type="spellStart"/>
+      <w:r>
+        <w:t>FRC.local</w:t>
+      </w:r>
+      <w:proofErr w:type="spellEnd"/>
+    </w:p>
+    <w:p>
+      <w:proofErr w:type="gramStart"/>
+      <w:r>
+        <w:t>ex</w:t>
+      </w:r>
+      <w:proofErr w:type="gramEnd"/>
+      <w:r>
+        <w:t>. Vision-TEAM-</w:t>
+      </w:r>
+      <w:proofErr w:type="spellStart"/>
+      <w:r>
+        <w:t>FRC.local</w:t>
+      </w:r>
+      <w:proofErr w:type="spellEnd"/>
+    </w:p>
+    <w:p>
+      <w:r>
+        <w:t xml:space="preserve">Change </w:t>
+      </w:r>
+      <w:proofErr w:type="spellStart"/>
+      <w:r>
+        <w:t>RasPi</w:t>
+      </w:r>
+      <w:proofErr w:type="spellEnd"/>
+      <w:r>
+        <w:t xml:space="preserve"> to static IP</w:t>
       </w:r>
     </w:p>
     <w:p>
@@ -10222,14 +10410,26 @@
       </w:r>
     </w:p>
     <w:p>
-      <w:r>
-        <w:t>RoboRio 10.TE.AM.2</w:t>
-      </w:r>
-    </w:p>
-    <w:p>
-      <w:r>
-        <w:t>RPi 10.TE.AM.10 (Although .11 works too.)</w:t>
-      </w:r>
+      <w:proofErr w:type="spellStart"/>
+      <w:r>
+        <w:t>RoboRio</w:t>
+      </w:r>
+      <w:proofErr w:type="spellEnd"/>
+      <w:r>
+        <w:t xml:space="preserve"> 10.TE.AM.2</w:t>
+      </w:r>
+    </w:p>
+    <w:p>
+      <w:proofErr w:type="spellStart"/>
+      <w:proofErr w:type="gramStart"/>
+      <w:r>
+        <w:t>RPi</w:t>
+      </w:r>
+      <w:proofErr w:type="spellEnd"/>
+      <w:r>
+        <w:t xml:space="preserve"> 10.TE.AM.10 (Although .11 works too.)</w:t>
+      </w:r>
+      <w:proofErr w:type="gramEnd"/>
     </w:p>
     <w:p>
       <w:r>
@@ -10237,13 +10437,31 @@
       </w:r>
     </w:p>
     <w:p>
-      <w:r>
-        <w:t>RoboRio 10.TE.AM.2 with mask 255.0.0.0 (to ensure lan-ARP results get resolved every time)</w:t>
-      </w:r>
-    </w:p>
-    <w:p>
-      <w:r>
-        <w:t>RPi 10.TE.AM.10 (/8 mask suggest for consistency)</w:t>
+      <w:proofErr w:type="spellStart"/>
+      <w:r>
+        <w:t>RoboRio</w:t>
+      </w:r>
+      <w:proofErr w:type="spellEnd"/>
+      <w:r>
+        <w:t xml:space="preserve"> 10.TE.AM.2 with mask 255.0.0.0 (to ensure </w:t>
+      </w:r>
+      <w:proofErr w:type="spellStart"/>
+      <w:r>
+        <w:t>lan</w:t>
+      </w:r>
+      <w:proofErr w:type="spellEnd"/>
+      <w:r>
+        <w:t>-ARP results get resolved every time)</w:t>
+      </w:r>
+    </w:p>
+    <w:p>
+      <w:proofErr w:type="spellStart"/>
+      <w:r>
+        <w:t>RPi</w:t>
+      </w:r>
+      <w:proofErr w:type="spellEnd"/>
+      <w:r>
+        <w:t xml:space="preserve"> 10.TE.AM.10 (/8 mask suggest for consistency)</w:t>
       </w:r>
     </w:p>
     <w:p>
@@ -10307,7 +10525,15 @@
     </w:p>
     <w:p>
       <w:r>
-        <w:t>DON’T USE MDNS !!! USE STATIC IP!!!</w:t>
+        <w:t xml:space="preserve">DON’T USE </w:t>
+      </w:r>
+      <w:proofErr w:type="gramStart"/>
+      <w:r>
+        <w:t>MDNS !!!</w:t>
+      </w:r>
+      <w:proofErr w:type="gramEnd"/>
+      <w:r>
+        <w:t xml:space="preserve"> USE STATIC IP!!!</w:t>
       </w:r>
     </w:p>
     <w:p>
@@ -10346,14 +10572,37 @@
         <w:pStyle w:val="Heading2"/>
       </w:pPr>
       <w:bookmarkStart w:id="21" w:name="_Toc2957488"/>
-      <w:r>
-        <w:t>Misc notes</w:t>
+      <w:proofErr w:type="spellStart"/>
+      <w:r>
+        <w:t>Misc</w:t>
+      </w:r>
+      <w:proofErr w:type="spellEnd"/>
+      <w:r>
+        <w:t xml:space="preserve"> notes</w:t>
       </w:r>
       <w:bookmarkEnd w:id="21"/>
     </w:p>
     <w:p>
-      <w:r>
-        <w:t>NOTE : Network tables are SLOW!!! Try using setUpdateRate(); for 10mS instead of 100mS?</w:t>
+      <w:proofErr w:type="gramStart"/>
+      <w:r>
+        <w:t>NOTE :</w:t>
+      </w:r>
+      <w:proofErr w:type="gramEnd"/>
+      <w:r>
+        <w:t xml:space="preserve"> Network tables are SLOW!!! Try using </w:t>
+      </w:r>
+      <w:proofErr w:type="spellStart"/>
+      <w:proofErr w:type="gramStart"/>
+      <w:r>
+        <w:t>setUpdateRate</w:t>
+      </w:r>
+      <w:proofErr w:type="spellEnd"/>
+      <w:r>
+        <w:t>(</w:t>
+      </w:r>
+      <w:proofErr w:type="gramEnd"/>
+      <w:r>
+        <w:t>); for 10mS instead of 100mS?</w:t>
       </w:r>
     </w:p>
     <w:p>
@@ -10450,7 +10699,15 @@
       </w:pPr>
       <w:bookmarkStart w:id="22" w:name="_Toc2957489"/>
       <w:r>
-        <w:t>LOOK AT SHUFFLEBOARD !!! It can display tons of info including network tables</w:t>
+        <w:t xml:space="preserve">LOOK AT </w:t>
+      </w:r>
+      <w:proofErr w:type="gramStart"/>
+      <w:r>
+        <w:t>SHUFFLEBOARD !!!</w:t>
+      </w:r>
+      <w:proofErr w:type="gramEnd"/>
+      <w:r>
+        <w:t xml:space="preserve"> It can display tons of info including network tables</w:t>
       </w:r>
       <w:bookmarkEnd w:id="22"/>
     </w:p>
@@ -10646,7 +10903,15 @@
         <w:t>PID tuner</w:t>
       </w:r>
       <w:r>
-        <w:t>s etc…</w:t>
+        <w:t xml:space="preserve">s </w:t>
+      </w:r>
+      <w:proofErr w:type="spellStart"/>
+      <w:r>
+        <w:t>etc</w:t>
+      </w:r>
+      <w:proofErr w:type="spellEnd"/>
+      <w:r>
+        <w:t>…</w:t>
       </w:r>
       <w:bookmarkEnd w:id="29"/>
     </w:p>
@@ -10766,8 +11031,13 @@
         <w:pStyle w:val="Heading1"/>
       </w:pPr>
       <w:bookmarkStart w:id="30" w:name="_Toc2957497"/>
-      <w:r>
-        <w:t>Misc stuff</w:t>
+      <w:proofErr w:type="spellStart"/>
+      <w:r>
+        <w:t>Misc</w:t>
+      </w:r>
+      <w:proofErr w:type="spellEnd"/>
+      <w:r>
+        <w:t xml:space="preserve"> stuff</w:t>
       </w:r>
       <w:bookmarkEnd w:id="30"/>
     </w:p>
@@ -10777,9 +11047,14 @@
       </w:pPr>
       <w:bookmarkStart w:id="31" w:name="_Toc2957498"/>
       <w:r>
-        <w:t>Start here ...</w:t>
+        <w:t xml:space="preserve">Start </w:t>
+      </w:r>
+      <w:proofErr w:type="gramStart"/>
+      <w:r>
+        <w:t>here ...</w:t>
       </w:r>
       <w:bookmarkEnd w:id="31"/>
+      <w:proofErr w:type="gramEnd"/>
     </w:p>
     <w:p>
       <w:hyperlink r:id="rId95" w:history="1">
@@ -10798,8 +11073,13 @@
     </w:p>
     <w:p>
       <w:r>
-        <w:t>Chapter 16 is where closed loop motor control is introduced. READ ALL PREVIOUS CHAPTERS THOUGH!!! READ THE ENTIRE SECTION BEFORE 'PLAYING AROUND' !!!</w:t>
-      </w:r>
+        <w:t xml:space="preserve">Chapter 16 is where closed loop motor control is introduced. READ ALL PREVIOUS CHAPTERS THOUGH!!! READ THE ENTIRE SECTION BEFORE 'PLAYING </w:t>
+      </w:r>
+      <w:proofErr w:type="gramStart"/>
+      <w:r>
+        <w:t>AROUND' !!!</w:t>
+      </w:r>
+      <w:proofErr w:type="gramEnd"/>
     </w:p>
     <w:p>
       <w:r>
@@ -10824,8 +11104,13 @@
         <w:pStyle w:val="Heading2"/>
       </w:pPr>
       <w:bookmarkStart w:id="32" w:name="_Toc2957499"/>
-      <w:r>
-        <w:t>Great article on programming for FRC. READ THIS!!!</w:t>
+      <w:proofErr w:type="gramStart"/>
+      <w:r>
+        <w:t>Great article on programming for FRC.</w:t>
+      </w:r>
+      <w:proofErr w:type="gramEnd"/>
+      <w:r>
+        <w:t xml:space="preserve"> READ THIS!!!</w:t>
       </w:r>
       <w:bookmarkEnd w:id="32"/>
       <w:r>
@@ -10854,8 +11139,18 @@
     </w:p>
     <w:p>
       <w:r>
-        <w:t>Chapter 12 covers OpenCV !!!</w:t>
-      </w:r>
+        <w:t xml:space="preserve">Chapter 12 covers </w:t>
+      </w:r>
+      <w:proofErr w:type="spellStart"/>
+      <w:proofErr w:type="gramStart"/>
+      <w:r>
+        <w:t>OpenCV</w:t>
+      </w:r>
+      <w:proofErr w:type="spellEnd"/>
+      <w:r>
+        <w:t xml:space="preserve"> !!!</w:t>
+      </w:r>
+      <w:proofErr w:type="gramEnd"/>
     </w:p>
     <w:p>
       <w:pPr>
@@ -10902,13 +11197,26 @@
     </w:p>
     <w:p>
       <w:r>
-        <w:t xml:space="preserve"> ** note about 2019 firmware !!! Also has motion profile generator</w:t>
-      </w:r>
-    </w:p>
-    <w:p>
-      <w:r>
-        <w:t>*******Check the "FOLLOW THESE INSTRUCTIONS" section !!!</w:t>
-      </w:r>
+        <w:t xml:space="preserve"> ** note about 2019 </w:t>
+      </w:r>
+      <w:proofErr w:type="gramStart"/>
+      <w:r>
+        <w:t>firmware !!!</w:t>
+      </w:r>
+      <w:proofErr w:type="gramEnd"/>
+      <w:r>
+        <w:t xml:space="preserve"> Also has motion profile generator</w:t>
+      </w:r>
+    </w:p>
+    <w:p>
+      <w:r>
+        <w:t xml:space="preserve">*******Check the "FOLLOW THESE INSTRUCTIONS" </w:t>
+      </w:r>
+      <w:proofErr w:type="gramStart"/>
+      <w:r>
+        <w:t>section !!!</w:t>
+      </w:r>
+      <w:proofErr w:type="gramEnd"/>
     </w:p>
     <w:p>
       <w:hyperlink r:id="rId100" w:history="1">
@@ -10955,7 +11263,15 @@
     </w:p>
     <w:p>
       <w:r>
-        <w:t>Note, example is only single channel. Tank requires 2</w:t>
+        <w:t>Note</w:t>
+      </w:r>
+      <w:proofErr w:type="gramStart"/>
+      <w:r>
+        <w:t>,</w:t>
+      </w:r>
+      <w:proofErr w:type="gramEnd"/>
+      <w:r>
+        <w:t xml:space="preserve"> example is only single channel. Tank requires 2</w:t>
       </w:r>
     </w:p>
     <w:p>
@@ -10963,16 +11279,26 @@
         <w:pStyle w:val="Heading2"/>
       </w:pPr>
       <w:bookmarkStart w:id="35" w:name="_Toc2957502"/>
-      <w:r>
-        <w:t>Misc n</w:t>
+      <w:proofErr w:type="spellStart"/>
+      <w:r>
+        <w:t>Misc</w:t>
+      </w:r>
+      <w:proofErr w:type="spellEnd"/>
+      <w:r>
+        <w:t xml:space="preserve"> n</w:t>
       </w:r>
       <w:r>
         <w:t>otes</w:t>
       </w:r>
       <w:r>
-        <w:t>. READ ME !</w:t>
+        <w:t xml:space="preserve">. READ </w:t>
+      </w:r>
+      <w:proofErr w:type="gramStart"/>
+      <w:r>
+        <w:t>ME !</w:t>
       </w:r>
       <w:bookmarkEnd w:id="35"/>
+      <w:proofErr w:type="gramEnd"/>
     </w:p>
     <w:p>
       <w:pPr>
@@ -11046,7 +11372,23 @@
     <w:p>
       <w:r>
         <w:lastRenderedPageBreak/>
-        <w:t>Read this, there is a lot of good info about the new VS environment. Note "ControlMode" parameter !!! READ EVERYTHING. This section goes on to describe configuring the hardware, which is also necessary!!!</w:t>
+        <w:t>Read this, there is a lot of good info about the new VS environment. Note "</w:t>
+      </w:r>
+      <w:proofErr w:type="spellStart"/>
+      <w:r>
+        <w:t>ControlMode</w:t>
+      </w:r>
+      <w:proofErr w:type="spellEnd"/>
+      <w:r>
+        <w:t xml:space="preserve">" </w:t>
+      </w:r>
+      <w:proofErr w:type="gramStart"/>
+      <w:r>
+        <w:t>parameter !!!</w:t>
+      </w:r>
+      <w:proofErr w:type="gramEnd"/>
+      <w:r>
+        <w:t xml:space="preserve"> READ EVERYTHING. This section goes on to describe configuring the hardware, which is also necessary!!!</w:t>
       </w:r>
     </w:p>
     <w:p>
@@ -11139,7 +11481,15 @@
     </w:p>
     <w:p>
       <w:r>
-        <w:t xml:space="preserve">    Configure all devices during robot-bootup using the API,</w:t>
+        <w:t xml:space="preserve">    Configure all devices during robot-</w:t>
+      </w:r>
+      <w:proofErr w:type="spellStart"/>
+      <w:r>
+        <w:t>bootup</w:t>
+      </w:r>
+      <w:proofErr w:type="spellEnd"/>
+      <w:r>
+        <w:t xml:space="preserve"> using the API,</w:t>
       </w:r>
     </w:p>
     <w:p>
@@ -11154,7 +11504,15 @@
     </w:p>
     <w:p>
       <w:r>
-        <w:t xml:space="preserve">    Update your software config values so that Tuner is no longer necessary.</w:t>
+        <w:t xml:space="preserve">    Update your software </w:t>
+      </w:r>
+      <w:proofErr w:type="spellStart"/>
+      <w:r>
+        <w:t>config</w:t>
+      </w:r>
+      <w:proofErr w:type="spellEnd"/>
+      <w:r>
+        <w:t xml:space="preserve"> values so that Tuner is no longer necessary.</w:t>
       </w:r>
     </w:p>
     <w:p/>
@@ -11167,10 +11525,18 @@
         <w:t>Motor</w:t>
       </w:r>
       <w:r>
-        <w:t xml:space="preserve">s, </w:t>
-      </w:r>
-      <w:r>
-        <w:t xml:space="preserve"> testing and calibration</w:t>
+        <w:t>s</w:t>
+      </w:r>
+      <w:proofErr w:type="gramStart"/>
+      <w:r>
+        <w:t xml:space="preserve">, </w:t>
+      </w:r>
+      <w:r>
+        <w:t xml:space="preserve"> testing</w:t>
+      </w:r>
+      <w:proofErr w:type="gramEnd"/>
+      <w:r>
+        <w:t xml:space="preserve"> and calibration</w:t>
       </w:r>
       <w:r>
         <w:t>, READ ME !</w:t>
@@ -11189,7 +11555,20 @@
     </w:p>
     <w:p>
       <w:r>
-        <w:t>Send debug info to the console with e.g. System.out.println("stick:" + stick);</w:t>
+        <w:t xml:space="preserve">Send debug info to the console with e.g. </w:t>
+      </w:r>
+      <w:proofErr w:type="spellStart"/>
+      <w:proofErr w:type="gramStart"/>
+      <w:r>
+        <w:t>System.out.println</w:t>
+      </w:r>
+      <w:proofErr w:type="spellEnd"/>
+      <w:r>
+        <w:t>(</w:t>
+      </w:r>
+      <w:proofErr w:type="gramEnd"/>
+      <w:r>
+        <w:t>"stick:" + stick);</w:t>
       </w:r>
     </w:p>
     <w:p>
@@ -11201,9 +11580,14 @@
         <w:t>Almost complete example of motor, sensor, d</w:t>
       </w:r>
       <w:r>
-        <w:t>rive, display info etc... here</w:t>
+        <w:t xml:space="preserve">rive, display info etc... </w:t>
+      </w:r>
+      <w:proofErr w:type="gramStart"/>
+      <w:r>
+        <w:t>here</w:t>
       </w:r>
       <w:bookmarkEnd w:id="43"/>
+      <w:proofErr w:type="gramEnd"/>
       <w:r>
         <w:t xml:space="preserve"> </w:t>
       </w:r>
@@ -11245,8 +11629,18 @@
       </w:hyperlink>
     </w:p>
     <w:p>
-      <w:r>
-        <w:t>SetNeutralMode() can be different on follower motors to give partial braking.</w:t>
+      <w:proofErr w:type="spellStart"/>
+      <w:proofErr w:type="gramStart"/>
+      <w:r>
+        <w:t>SetNeutralMode</w:t>
+      </w:r>
+      <w:proofErr w:type="spellEnd"/>
+      <w:r>
+        <w:t>(</w:t>
+      </w:r>
+      <w:proofErr w:type="gramEnd"/>
+      <w:r>
+        <w:t>) can be different on follower motors to give partial braking.</w:t>
       </w:r>
     </w:p>
     <w:p>
@@ -11274,12 +11668,62 @@
     </w:p>
     <w:p>
       <w:r>
-        <w:t>This is CRITICAL for smooth driving !!! configOpenLoopRampRate &amp; configClosedLoopRampRate. See also promoting of low settings. Especially useful for motors to ensure minimum drive. Deadband also plays into this.</w:t>
-      </w:r>
-    </w:p>
-    <w:p>
-      <w:r>
-        <w:t>Consider "enableVoltageCompensation" if we see variations in performance.</w:t>
+        <w:t xml:space="preserve">This is CRITICAL for smooth </w:t>
+      </w:r>
+      <w:proofErr w:type="gramStart"/>
+      <w:r>
+        <w:t>driving !!!</w:t>
+      </w:r>
+      <w:proofErr w:type="gramEnd"/>
+      <w:r>
+        <w:t xml:space="preserve"> </w:t>
+      </w:r>
+      <w:proofErr w:type="spellStart"/>
+      <w:proofErr w:type="gramStart"/>
+      <w:r>
+        <w:t>configOpenLoopRampRate</w:t>
+      </w:r>
+      <w:proofErr w:type="spellEnd"/>
+      <w:proofErr w:type="gramEnd"/>
+      <w:r>
+        <w:t xml:space="preserve"> &amp; </w:t>
+      </w:r>
+      <w:proofErr w:type="spellStart"/>
+      <w:r>
+        <w:t>configClosedLoopRampRate</w:t>
+      </w:r>
+      <w:proofErr w:type="spellEnd"/>
+      <w:r>
+        <w:t xml:space="preserve">. See also promoting of low settings. </w:t>
+      </w:r>
+      <w:proofErr w:type="gramStart"/>
+      <w:r>
+        <w:t>Especially useful for motors to ensure minimum drive.</w:t>
+      </w:r>
+      <w:proofErr w:type="gramEnd"/>
+      <w:r>
+        <w:t xml:space="preserve"> </w:t>
+      </w:r>
+      <w:proofErr w:type="spellStart"/>
+      <w:r>
+        <w:t>Deadband</w:t>
+      </w:r>
+      <w:proofErr w:type="spellEnd"/>
+      <w:r>
+        <w:t xml:space="preserve"> also plays into this.</w:t>
+      </w:r>
+    </w:p>
+    <w:p>
+      <w:r>
+        <w:t>Consider "</w:t>
+      </w:r>
+      <w:proofErr w:type="spellStart"/>
+      <w:r>
+        <w:t>enableVoltageCompensation</w:t>
+      </w:r>
+      <w:proofErr w:type="spellEnd"/>
+      <w:r>
+        <w:t>" if we see variations in performance.</w:t>
       </w:r>
     </w:p>
     <w:p>
@@ -11423,7 +11867,17 @@
     </w:p>
     <w:p>
       <w:r>
-        <w:t>We MIGHT want to use "Velocity Closed-Loop Control Mode" for the drive train, but I don't think it is necessary. Ramp mode should give smooth control. Velocity mode would be good for a distance shooter (frisbee, 'steam' etc....)</w:t>
+        <w:t>We MIGHT want to use "Velocity Closed-Loop Control Mode" for the drive train, but I don't think it is necessary. Ramp mode should give smooth control. Velocity mode would be good for a distance shooter (</w:t>
+      </w:r>
+      <w:proofErr w:type="spellStart"/>
+      <w:proofErr w:type="gramStart"/>
+      <w:r>
+        <w:t>frisbee</w:t>
+      </w:r>
+      <w:proofErr w:type="spellEnd"/>
+      <w:proofErr w:type="gramEnd"/>
+      <w:r>
+        <w:t>, 'steam' etc....)</w:t>
       </w:r>
     </w:p>
     <w:p>
@@ -11460,8 +11914,13 @@
         <w:pStyle w:val="Heading3"/>
       </w:pPr>
       <w:bookmarkStart w:id="51" w:name="_Toc2957518"/>
-      <w:r>
-        <w:t>Examples exists here for the following...</w:t>
+      <w:proofErr w:type="gramStart"/>
+      <w:r>
+        <w:t>Examples exists</w:t>
+      </w:r>
+      <w:proofErr w:type="gramEnd"/>
+      <w:r>
+        <w:t xml:space="preserve"> here for the following...</w:t>
       </w:r>
       <w:bookmarkEnd w:id="51"/>
       <w:r>
@@ -11480,13 +11939,26 @@
     </w:p>
     <w:p>
       <w:r>
-        <w:t xml:space="preserve">    DriveStraight_AuxQuadrature - Drive straight based on encoder</w:t>
-      </w:r>
-    </w:p>
-    <w:p>
-      <w:r>
-        <w:t xml:space="preserve">    DriveStraight_AuxPigeon</w:t>
-      </w:r>
+        <w:t xml:space="preserve">    </w:t>
+      </w:r>
+      <w:proofErr w:type="spellStart"/>
+      <w:r>
+        <w:t>DriveStraight_AuxQuadrature</w:t>
+      </w:r>
+      <w:proofErr w:type="spellEnd"/>
+      <w:r>
+        <w:t xml:space="preserve"> - Drive straight based on encoder</w:t>
+      </w:r>
+    </w:p>
+    <w:p>
+      <w:r>
+        <w:t xml:space="preserve">    </w:t>
+      </w:r>
+      <w:proofErr w:type="spellStart"/>
+      <w:r>
+        <w:t>DriveStraight_AuxPigeon</w:t>
+      </w:r>
+      <w:proofErr w:type="spellEnd"/>
     </w:p>
     <w:p/>
     <w:p>
@@ -11515,9 +11987,19 @@
       </w:hyperlink>
     </w:p>
     <w:p>
-      <w:r>
-        <w:t>Interesting post about PID and arms, to account for gravity. Might help FTC Mechanicats</w:t>
-      </w:r>
+      <w:proofErr w:type="gramStart"/>
+      <w:r>
+        <w:t>Interesting post about PID and arms, to account for gravity.</w:t>
+      </w:r>
+      <w:proofErr w:type="gramEnd"/>
+      <w:r>
+        <w:t xml:space="preserve"> Might help FTC </w:t>
+      </w:r>
+      <w:proofErr w:type="spellStart"/>
+      <w:r>
+        <w:t>Mechanicats</w:t>
+      </w:r>
+      <w:proofErr w:type="spellEnd"/>
     </w:p>
     <w:p>
       <w:r>
@@ -11555,7 +12037,15 @@
     <w:p>
       <w:r>
         <w:lastRenderedPageBreak/>
-        <w:t>Auto MIGHT use Motion Profile mode . Read Motion Profile Reference Manual. Check the complete example including display feedback in section 6.7.2.</w:t>
+        <w:t xml:space="preserve">Auto MIGHT use Motion Profile </w:t>
+      </w:r>
+      <w:proofErr w:type="gramStart"/>
+      <w:r>
+        <w:t>mode .</w:t>
+      </w:r>
+      <w:proofErr w:type="gramEnd"/>
+      <w:r>
+        <w:t xml:space="preserve"> Read Motion Profile Reference Manual. Check the complete example including display feedback in section 6.7.2.</w:t>
       </w:r>
     </w:p>
     <w:p>
@@ -11689,13 +12179,34 @@
     </w:p>
     <w:p>
       <w:r>
-        <w:t>~42 Tuning methodology</w:t>
+        <w:t xml:space="preserve">~42 </w:t>
+      </w:r>
+      <w:proofErr w:type="gramStart"/>
+      <w:r>
+        <w:t>Tuning</w:t>
+      </w:r>
+      <w:proofErr w:type="gramEnd"/>
+      <w:r>
+        <w:t xml:space="preserve"> methodology</w:t>
       </w:r>
     </w:p>
     <w:p/>
     <w:p>
       <w:r>
-        <w:t>Set loops to 200Hz (5ms) but make sure accurate. Rio might not be accurate. Use getFPGATimestamp() to check.</w:t>
+        <w:t xml:space="preserve">Set loops to 200Hz (5ms) but make sure accurate. Rio might not be accurate. Use </w:t>
+      </w:r>
+      <w:proofErr w:type="spellStart"/>
+      <w:proofErr w:type="gramStart"/>
+      <w:r>
+        <w:t>getFPGATimestamp</w:t>
+      </w:r>
+      <w:proofErr w:type="spellEnd"/>
+      <w:r>
+        <w:t>(</w:t>
+      </w:r>
+      <w:proofErr w:type="gramEnd"/>
+      <w:r>
+        <w:t>) to check.</w:t>
       </w:r>
     </w:p>
     <w:p>
@@ -11706,7 +12217,11 @@
     <w:p/>
     <w:p>
       <w:r>
-        <w:t>Team 254 has released pre-computed and on the fly code. Also web server to show information real</w:t>
+        <w:t xml:space="preserve">Team 254 has released pre-computed and on the fly code. </w:t>
+      </w:r>
+      <w:proofErr w:type="gramStart"/>
+      <w:r>
+        <w:t>Also web server to show information real</w:t>
       </w:r>
       <w:r>
         <w:t xml:space="preserve"> </w:t>
@@ -11714,6 +12229,7 @@
       <w:r>
         <w:t>time.</w:t>
       </w:r>
+      <w:proofErr w:type="gramEnd"/>
     </w:p>
     <w:p>
       <w:pPr>
@@ -11736,8 +12252,15 @@
       </w:hyperlink>
     </w:p>
     <w:p>
-      <w:r>
-        <w:t>configSelectedFeedbackSensor seems to be used to supply non-integrated sources for PID control. Not 100% sure though.</w:t>
+      <w:proofErr w:type="spellStart"/>
+      <w:proofErr w:type="gramStart"/>
+      <w:r>
+        <w:t>configSelectedFeedbackSensor</w:t>
+      </w:r>
+      <w:proofErr w:type="spellEnd"/>
+      <w:proofErr w:type="gramEnd"/>
+      <w:r>
+        <w:t xml:space="preserve"> seems to be used to supply non-integrated sources for PID control. Not 100% sure though.</w:t>
       </w:r>
     </w:p>
     <w:p>
@@ -11782,9 +12305,14 @@
       <w:bookmarkStart w:id="59" w:name="_Toc2957526"/>
       <w:r>
         <w:lastRenderedPageBreak/>
-        <w:t>Example motion profile from SteamWorks</w:t>
+        <w:t xml:space="preserve">Example motion profile from </w:t>
+      </w:r>
+      <w:proofErr w:type="spellStart"/>
+      <w:r>
+        <w:t>SteamWorks</w:t>
       </w:r>
       <w:bookmarkEnd w:id="59"/>
+      <w:proofErr w:type="spellEnd"/>
     </w:p>
     <w:p>
       <w:hyperlink r:id="rId130" w:history="1">
@@ -11869,8 +12397,21 @@
         <w:pStyle w:val="Heading1"/>
       </w:pPr>
       <w:bookmarkStart w:id="61" w:name="_Toc2957528"/>
-      <w:r>
-        <w:t>Itterative vs Timed vs Command</w:t>
+      <w:proofErr w:type="spellStart"/>
+      <w:r>
+        <w:t>Itterative</w:t>
+      </w:r>
+      <w:proofErr w:type="spellEnd"/>
+      <w:r>
+        <w:t xml:space="preserve"> vs </w:t>
+      </w:r>
+      <w:proofErr w:type="gramStart"/>
+      <w:r>
+        <w:t>Timed</w:t>
+      </w:r>
+      <w:proofErr w:type="gramEnd"/>
+      <w:r>
+        <w:t xml:space="preserve"> vs Command</w:t>
       </w:r>
       <w:bookmarkEnd w:id="61"/>
     </w:p>
@@ -11949,7 +12490,23 @@
     </w:p>
     <w:p>
       <w:r>
-        <w:t>Specifically, see “whileHeld” &amp; “cancelWhenPressed”</w:t>
+        <w:t>Specifically, see “</w:t>
+      </w:r>
+      <w:proofErr w:type="spellStart"/>
+      <w:r>
+        <w:t>whileHeld</w:t>
+      </w:r>
+      <w:proofErr w:type="spellEnd"/>
+      <w:r>
+        <w:t>” &amp; “</w:t>
+      </w:r>
+      <w:proofErr w:type="spellStart"/>
+      <w:r>
+        <w:t>cancelWhenPressed</w:t>
+      </w:r>
+      <w:proofErr w:type="spellEnd"/>
+      <w:r>
+        <w:t>”</w:t>
       </w:r>
     </w:p>
     <w:p>
@@ -11968,9 +12525,14 @@
       </w:pPr>
       <w:bookmarkStart w:id="65" w:name="_Toc2957532"/>
       <w:r>
-        <w:t>Using commands during auto &amp; teleop</w:t>
+        <w:t xml:space="preserve">Using commands during auto &amp; </w:t>
+      </w:r>
+      <w:proofErr w:type="spellStart"/>
+      <w:r>
+        <w:t>teleop</w:t>
       </w:r>
       <w:bookmarkEnd w:id="65"/>
+      <w:proofErr w:type="spellEnd"/>
     </w:p>
     <w:p>
       <w:hyperlink r:id="rId137" w:history="1">
@@ -12069,9 +12631,14 @@
       </w:pPr>
       <w:bookmarkStart w:id="70" w:name="_Toc2957537"/>
       <w:r>
-        <w:t>Team 5940 code using PathWeaver</w:t>
+        <w:t xml:space="preserve">Team 5940 code using </w:t>
+      </w:r>
+      <w:proofErr w:type="spellStart"/>
+      <w:r>
+        <w:t>PathWeaver</w:t>
       </w:r>
       <w:bookmarkEnd w:id="70"/>
+      <w:proofErr w:type="spellEnd"/>
     </w:p>
     <w:p>
       <w:hyperlink r:id="rId142" w:history="1">
@@ -12085,7 +12652,15 @@
     </w:p>
     <w:p>
       <w:r>
-        <w:t>Check \frc-java-command-codebase\src\main\java\frc\robot\commands\auto\actions for detailed code for both path following and motion profile following</w:t>
+        <w:t xml:space="preserve">Check \frc-java-command-codebase\src\main\java\frc\robot\commands\auto\actions for detailed code for both </w:t>
+      </w:r>
+      <w:proofErr w:type="gramStart"/>
+      <w:r>
+        <w:t>path following</w:t>
+      </w:r>
+      <w:proofErr w:type="gramEnd"/>
+      <w:r>
+        <w:t xml:space="preserve"> and motion profile following</w:t>
       </w:r>
       <w:r>
         <w:t>.</w:t>
@@ -12107,9 +12682,14 @@
       </w:pPr>
       <w:bookmarkStart w:id="72" w:name="_Toc2957539"/>
       <w:r>
-        <w:t>Single articulated mechs</w:t>
+        <w:t xml:space="preserve">Single articulated </w:t>
+      </w:r>
+      <w:proofErr w:type="spellStart"/>
+      <w:r>
+        <w:t>mechs</w:t>
       </w:r>
       <w:bookmarkEnd w:id="72"/>
+      <w:proofErr w:type="spellEnd"/>
     </w:p>
     <w:p>
       <w:hyperlink r:id="rId143" w:history="1">
@@ -12140,9 +12720,14 @@
       </w:pPr>
       <w:bookmarkStart w:id="73" w:name="_Toc2957540"/>
       <w:r>
-        <w:t>Cascade lifter mechs</w:t>
+        <w:t xml:space="preserve">Cascade lifter </w:t>
+      </w:r>
+      <w:proofErr w:type="spellStart"/>
+      <w:r>
+        <w:t>mechs</w:t>
       </w:r>
       <w:bookmarkEnd w:id="73"/>
+      <w:proofErr w:type="spellEnd"/>
     </w:p>
     <w:p>
       <w:hyperlink r:id="rId145" w:history="1">
@@ -12259,10 +12844,12 @@
         <w:pStyle w:val="Heading2"/>
       </w:pPr>
       <w:bookmarkStart w:id="77" w:name="_Toc2957544"/>
+      <w:proofErr w:type="gramStart"/>
       <w:r>
         <w:t>Competition robot parts (limited and expensive!!)</w:t>
       </w:r>
       <w:bookmarkEnd w:id="77"/>
+      <w:proofErr w:type="gramEnd"/>
     </w:p>
     <w:p>
       <w:hyperlink r:id="rId153" w:history="1">
@@ -12446,6 +13033,7 @@
         <w:pStyle w:val="Heading2"/>
       </w:pPr>
       <w:bookmarkStart w:id="86" w:name="_Toc2957553"/>
+      <w:proofErr w:type="gramStart"/>
       <w:r>
         <w:t>Gear selection</w:t>
       </w:r>
@@ -12456,7 +13044,11 @@
         <w:t>&amp; motors</w:t>
       </w:r>
       <w:r>
-        <w:t>. Intakes, shooters, drives</w:t>
+        <w:t>.</w:t>
+      </w:r>
+      <w:proofErr w:type="gramEnd"/>
+      <w:r>
+        <w:t xml:space="preserve"> Intakes, shooters, drives</w:t>
       </w:r>
       <w:r>
         <w:t>, elevators</w:t>
@@ -12521,18 +13113,46 @@
         <w:pStyle w:val="Heading1"/>
       </w:pPr>
       <w:bookmarkStart w:id="89" w:name="_Toc2957556"/>
-      <w:r>
-        <w:t>CheesyVision - Huhh!!! Is this even leagal ???</w:t>
+      <w:proofErr w:type="spellStart"/>
+      <w:r>
+        <w:t>CheesyVision</w:t>
+      </w:r>
+      <w:proofErr w:type="spellEnd"/>
+      <w:r>
+        <w:t xml:space="preserve"> - </w:t>
+      </w:r>
+      <w:proofErr w:type="spellStart"/>
+      <w:r>
+        <w:t>Huhh</w:t>
+      </w:r>
+      <w:proofErr w:type="spellEnd"/>
+      <w:r>
+        <w:t xml:space="preserve">!!! Is this even </w:t>
+      </w:r>
+      <w:proofErr w:type="spellStart"/>
+      <w:proofErr w:type="gramStart"/>
+      <w:r>
+        <w:t>leagal</w:t>
+      </w:r>
+      <w:proofErr w:type="spellEnd"/>
+      <w:r>
+        <w:t xml:space="preserve"> ???</w:t>
       </w:r>
       <w:bookmarkEnd w:id="89"/>
+      <w:proofErr w:type="gramEnd"/>
       <w:r>
         <w:t xml:space="preserve"> </w:t>
       </w:r>
     </w:p>
     <w:p>
       <w:r>
-        <w:t>Apparently since they got an award for it !!!</w:t>
-      </w:r>
+        <w:t xml:space="preserve">Apparently since they got an award for </w:t>
+      </w:r>
+      <w:proofErr w:type="gramStart"/>
+      <w:r>
+        <w:t>it !!!</w:t>
+      </w:r>
+      <w:proofErr w:type="gramEnd"/>
     </w:p>
     <w:p>
       <w:hyperlink r:id="rId165" w:history="1">
@@ -12559,11 +13179,16 @@
         <w:pStyle w:val="Heading1"/>
       </w:pPr>
       <w:bookmarkStart w:id="90" w:name="_Toc2957557"/>
+      <w:proofErr w:type="spellStart"/>
       <w:r>
         <w:t>G</w:t>
       </w:r>
       <w:r>
-        <w:t>it software revision control and software management</w:t>
+        <w:t>it</w:t>
+      </w:r>
+      <w:proofErr w:type="spellEnd"/>
+      <w:r>
+        <w:t xml:space="preserve"> software revision control and software management</w:t>
       </w:r>
       <w:bookmarkEnd w:id="90"/>
     </w:p>
@@ -12573,7 +13198,15 @@
       </w:pPr>
       <w:bookmarkStart w:id="91" w:name="_Toc2957558"/>
       <w:r>
-        <w:t>Make sure Git is installed</w:t>
+        <w:t xml:space="preserve">Make sure </w:t>
+      </w:r>
+      <w:proofErr w:type="spellStart"/>
+      <w:r>
+        <w:t>Git</w:t>
+      </w:r>
+      <w:proofErr w:type="spellEnd"/>
+      <w:r>
+        <w:t xml:space="preserve"> is installed</w:t>
       </w:r>
       <w:r>
         <w:t xml:space="preserve"> on the computer you want to develop on</w:t>
@@ -12601,8 +13234,29 @@
         </w:numPr>
       </w:pPr>
       <w:r>
-        <w:t>Type “git”. If you get a message saying “’git’ is not recognized as an internal or ….” Message then you need to install git</w:t>
-      </w:r>
+        <w:t>Type “</w:t>
+      </w:r>
+      <w:proofErr w:type="spellStart"/>
+      <w:r>
+        <w:t>git</w:t>
+      </w:r>
+      <w:proofErr w:type="spellEnd"/>
+      <w:r>
+        <w:t>”. If you get a message saying “’</w:t>
+      </w:r>
+      <w:proofErr w:type="spellStart"/>
+      <w:r>
+        <w:t>git</w:t>
+      </w:r>
+      <w:proofErr w:type="spellEnd"/>
+      <w:r>
+        <w:t xml:space="preserve">’ is not recognized as an internal or ….” Message then you need to install </w:t>
+      </w:r>
+      <w:proofErr w:type="spellStart"/>
+      <w:r>
+        <w:t>git</w:t>
+      </w:r>
+      <w:proofErr w:type="spellEnd"/>
     </w:p>
     <w:p>
       <w:pPr>
@@ -12633,8 +13287,13 @@
         </w:numPr>
       </w:pPr>
       <w:r>
-        <w:t>Follow the instructions to install git</w:t>
-      </w:r>
+        <w:t xml:space="preserve">Follow the instructions to install </w:t>
+      </w:r>
+      <w:proofErr w:type="spellStart"/>
+      <w:r>
+        <w:t>git</w:t>
+      </w:r>
+      <w:proofErr w:type="spellEnd"/>
     </w:p>
     <w:p>
       <w:pPr>
@@ -12686,11 +13345,16 @@
       </w:r>
     </w:p>
     <w:p>
+      <w:proofErr w:type="gramStart"/>
       <w:r>
         <w:t xml:space="preserve">Miscellaneous </w:t>
       </w:r>
       <w:r>
-        <w:t xml:space="preserve"> repositories are available here…</w:t>
+        <w:t xml:space="preserve"> repositories</w:t>
+      </w:r>
+      <w:proofErr w:type="gramEnd"/>
+      <w:r>
+        <w:t xml:space="preserve"> are available here…</w:t>
       </w:r>
     </w:p>
     <w:p>
@@ -12705,13 +13369,42 @@
     </w:p>
     <w:p>
       <w:r>
-        <w:t>There are multiple repositories for different projects such as the PiArcade, Button Box controller, test code, robot code etc…</w:t>
-      </w:r>
-    </w:p>
-    <w:p>
-      <w:r>
-        <w:t>The initial FRC account details are shown below…</w:t>
-      </w:r>
+        <w:t xml:space="preserve">There are multiple repositories for different projects such as the </w:t>
+      </w:r>
+      <w:proofErr w:type="spellStart"/>
+      <w:r>
+        <w:t>PiArcade</w:t>
+      </w:r>
+      <w:proofErr w:type="spellEnd"/>
+      <w:r>
+        <w:t xml:space="preserve">, Button Box controller, test code, robot code </w:t>
+      </w:r>
+      <w:proofErr w:type="spellStart"/>
+      <w:r>
+        <w:t>etc</w:t>
+      </w:r>
+      <w:proofErr w:type="spellEnd"/>
+      <w:r>
+        <w:t>…</w:t>
+      </w:r>
+    </w:p>
+    <w:p>
+      <w:r>
+        <w:t xml:space="preserve">The initial FRC </w:t>
+      </w:r>
+      <w:r>
+        <w:t>account details are shown below. Note</w:t>
+      </w:r>
+      <w:proofErr w:type="gramStart"/>
+      <w:r>
+        <w:t>,</w:t>
+      </w:r>
+      <w:proofErr w:type="gramEnd"/>
+      <w:r>
+        <w:t xml:space="preserve"> these accounts have different passwords now. Check with the coaches/mentors for current passwords and/or instructions to allow you to make changes to the repositories.</w:t>
+      </w:r>
+      <w:bookmarkStart w:id="93" w:name="_GoBack"/>
+      <w:bookmarkEnd w:id="93"/>
     </w:p>
     <w:p>
       <w:pPr>
@@ -13045,12 +13738,20 @@
       <w:pPr>
         <w:pStyle w:val="Heading2"/>
       </w:pPr>
-      <w:bookmarkStart w:id="93" w:name="_Toc2957560"/>
+      <w:bookmarkStart w:id="94" w:name="_Toc2957560"/>
       <w:r>
         <w:t>Creating a n</w:t>
       </w:r>
       <w:r>
-        <w:t>ew Git repository from existing code</w:t>
+        <w:t xml:space="preserve">ew </w:t>
+      </w:r>
+      <w:proofErr w:type="spellStart"/>
+      <w:r>
+        <w:t>Git</w:t>
+      </w:r>
+      <w:proofErr w:type="spellEnd"/>
+      <w:r>
+        <w:t xml:space="preserve"> repository from existing code</w:t>
       </w:r>
       <w:r>
         <w:t xml:space="preserve"> on </w:t>
@@ -13061,11 +13762,35 @@
       <w:r>
         <w:t>computer</w:t>
       </w:r>
-      <w:bookmarkEnd w:id="93"/>
-    </w:p>
-    <w:p>
-      <w:r>
-        <w:t>If you have a project on your computer that you want to start tracking with git and storing in the github cloud you need to create a repository on github and also a local repository, then link them together.</w:t>
+      <w:bookmarkEnd w:id="94"/>
+    </w:p>
+    <w:p>
+      <w:r>
+        <w:t xml:space="preserve">If you have a project on your computer that you want to start tracking with </w:t>
+      </w:r>
+      <w:proofErr w:type="spellStart"/>
+      <w:r>
+        <w:t>git</w:t>
+      </w:r>
+      <w:proofErr w:type="spellEnd"/>
+      <w:r>
+        <w:t xml:space="preserve"> and storing in the </w:t>
+      </w:r>
+      <w:proofErr w:type="spellStart"/>
+      <w:r>
+        <w:t>github</w:t>
+      </w:r>
+      <w:proofErr w:type="spellEnd"/>
+      <w:r>
+        <w:t xml:space="preserve"> cloud you need to create a repository on </w:t>
+      </w:r>
+      <w:proofErr w:type="spellStart"/>
+      <w:r>
+        <w:t>github</w:t>
+      </w:r>
+      <w:proofErr w:type="spellEnd"/>
+      <w:r>
+        <w:t xml:space="preserve"> and also a local repository, then link them together.</w:t>
       </w:r>
     </w:p>
     <w:p>
@@ -13077,6 +13802,7 @@
         </w:numPr>
       </w:pPr>
       <w:r>
+        <w:lastRenderedPageBreak/>
         <w:t xml:space="preserve">Log in to </w:t>
       </w:r>
       <w:r>
@@ -13085,8 +13811,13 @@
       <w:r>
         <w:t xml:space="preserve">correct </w:t>
       </w:r>
-      <w:r>
-        <w:t xml:space="preserve">github </w:t>
+      <w:proofErr w:type="spellStart"/>
+      <w:r>
+        <w:t>github</w:t>
+      </w:r>
+      <w:proofErr w:type="spellEnd"/>
+      <w:r>
+        <w:t xml:space="preserve"> </w:t>
       </w:r>
       <w:r>
         <w:t xml:space="preserve">account </w:t>
@@ -13118,7 +13849,6 @@
         </w:numPr>
       </w:pPr>
       <w:r>
-        <w:lastRenderedPageBreak/>
         <w:t>Create a new repository on GitHub for a new project with no files (i.e. do NOT include readme.md)</w:t>
       </w:r>
       <w:r>
@@ -13149,10 +13879,23 @@
         <w:t xml:space="preserve">Open command prompt in the directory </w:t>
       </w:r>
       <w:r>
-        <w:t>you wish to store on Github</w:t>
-      </w:r>
-      <w:r>
-        <w:t xml:space="preserve">. You can easily do this in windows by navigating to the directory with Windows Explorer, then typing “cmd” in the address bar. You should then have a DOS command window open where you can type commands. </w:t>
+        <w:t xml:space="preserve">you wish to store on </w:t>
+      </w:r>
+      <w:proofErr w:type="spellStart"/>
+      <w:r>
+        <w:t>Github</w:t>
+      </w:r>
+      <w:proofErr w:type="spellEnd"/>
+      <w:r>
+        <w:t>. You can easily do this in windows by navigating to the directory with Windows Explorer, then typing “</w:t>
+      </w:r>
+      <w:proofErr w:type="spellStart"/>
+      <w:r>
+        <w:t>cmd</w:t>
+      </w:r>
+      <w:proofErr w:type="spellEnd"/>
+      <w:r>
+        <w:t xml:space="preserve">” in the address bar. You should then have a DOS command window open where you can type commands. </w:t>
       </w:r>
     </w:p>
     <w:p>
@@ -13164,10 +13907,34 @@
         </w:numPr>
       </w:pPr>
       <w:r>
-        <w:t>Type ‘git init’</w:t>
-      </w:r>
-      <w:r>
-        <w:t xml:space="preserve"> This creates a local ‘repository’ to keep track of your changes.</w:t>
+        <w:t>Type ‘</w:t>
+      </w:r>
+      <w:proofErr w:type="spellStart"/>
+      <w:r>
+        <w:t>git</w:t>
+      </w:r>
+      <w:proofErr w:type="spellEnd"/>
+      <w:r>
+        <w:t xml:space="preserve"> </w:t>
+      </w:r>
+      <w:proofErr w:type="spellStart"/>
+      <w:r>
+        <w:t>init</w:t>
+      </w:r>
+      <w:proofErr w:type="spellEnd"/>
+      <w:r>
+        <w:t>’</w:t>
+      </w:r>
+      <w:r>
+        <w:t xml:space="preserve"> </w:t>
+      </w:r>
+      <w:proofErr w:type="gramStart"/>
+      <w:r>
+        <w:t>This</w:t>
+      </w:r>
+      <w:proofErr w:type="gramEnd"/>
+      <w:r>
+        <w:t xml:space="preserve"> creates a local ‘repository’ to keep track of your changes.</w:t>
       </w:r>
     </w:p>
     <w:p>
@@ -13179,8 +13946,21 @@
         </w:numPr>
       </w:pPr>
       <w:r>
-        <w:t>Type ‘git add .’</w:t>
-      </w:r>
+        <w:t>Type ‘</w:t>
+      </w:r>
+      <w:proofErr w:type="spellStart"/>
+      <w:r>
+        <w:t>git</w:t>
+      </w:r>
+      <w:proofErr w:type="spellEnd"/>
+      <w:r>
+        <w:t xml:space="preserve"> </w:t>
+      </w:r>
+      <w:proofErr w:type="gramStart"/>
+      <w:r>
+        <w:t>add .’</w:t>
+      </w:r>
+      <w:proofErr w:type="gramEnd"/>
       <w:r>
         <w:t xml:space="preserve"> This adds all files from the current directory to the repository staging area.</w:t>
       </w:r>
@@ -13196,14 +13976,27 @@
       <w:r>
         <w:t>Type ‘</w:t>
       </w:r>
-      <w:r>
-        <w:t>git commit -m "Initial commit"</w:t>
+      <w:proofErr w:type="spellStart"/>
+      <w:r>
+        <w:t>git</w:t>
+      </w:r>
+      <w:proofErr w:type="spellEnd"/>
+      <w:r>
+        <w:t xml:space="preserve"> commit -m "Initial commit"</w:t>
       </w:r>
       <w:r>
         <w:t>’.</w:t>
       </w:r>
       <w:r>
-        <w:t xml:space="preserve"> This actually stores the files in a git repository.</w:t>
+        <w:t xml:space="preserve"> This actually stores the files in a </w:t>
+      </w:r>
+      <w:proofErr w:type="spellStart"/>
+      <w:r>
+        <w:t>git</w:t>
+      </w:r>
+      <w:proofErr w:type="spellEnd"/>
+      <w:r>
+        <w:t xml:space="preserve"> repository.</w:t>
       </w:r>
     </w:p>
     <w:p>
@@ -13217,8 +14010,13 @@
       <w:r>
         <w:t>Type ‘</w:t>
       </w:r>
-      <w:r>
-        <w:t xml:space="preserve">git remote add origin </w:t>
+      <w:proofErr w:type="spellStart"/>
+      <w:r>
+        <w:t>git</w:t>
+      </w:r>
+      <w:proofErr w:type="spellEnd"/>
+      <w:r>
+        <w:t xml:space="preserve"> remote add origin </w:t>
       </w:r>
       <w:r>
         <w:rPr>
@@ -13243,8 +14041,13 @@
         <w:br/>
         <w:t>e.g. ‘</w:t>
       </w:r>
-      <w:r>
-        <w:t>git remote add origin https://github.com/WWRC-FRC/Documents.git</w:t>
+      <w:proofErr w:type="spellStart"/>
+      <w:r>
+        <w:t>git</w:t>
+      </w:r>
+      <w:proofErr w:type="spellEnd"/>
+      <w:r>
+        <w:t xml:space="preserve"> remote add origin https://github.com/WWRC-FRC/Documents.git</w:t>
       </w:r>
       <w:r>
         <w:t>’</w:t>
@@ -13261,8 +14064,15 @@
       <w:r>
         <w:t>‘</w:t>
       </w:r>
-      <w:r>
-        <w:t>git push -u origin master</w:t>
+      <w:proofErr w:type="spellStart"/>
+      <w:proofErr w:type="gramStart"/>
+      <w:r>
+        <w:t>git</w:t>
+      </w:r>
+      <w:proofErr w:type="spellEnd"/>
+      <w:proofErr w:type="gramEnd"/>
+      <w:r>
+        <w:t xml:space="preserve"> push -u origin master</w:t>
       </w:r>
       <w:r>
         <w:t xml:space="preserve">’ </w:t>
@@ -13274,7 +14084,15 @@
         <w:t>, or ‘push’</w:t>
       </w:r>
       <w:r>
-        <w:t xml:space="preserve"> all your files in the cloud on github.</w:t>
+        <w:t xml:space="preserve"> all your files in the cloud on </w:t>
+      </w:r>
+      <w:proofErr w:type="spellStart"/>
+      <w:r>
+        <w:t>github</w:t>
+      </w:r>
+      <w:proofErr w:type="spellEnd"/>
+      <w:r>
+        <w:t>.</w:t>
       </w:r>
       <w:r>
         <w:t xml:space="preserve"> </w:t>
@@ -13287,7 +14105,15 @@
         <w:t>possibly/</w:t>
       </w:r>
       <w:r>
-        <w:t>probably be asked to enter the username and password for the github account. Enter your personal details if you have a personal account, or the team details from above.</w:t>
+        <w:t xml:space="preserve">probably be asked to enter the username and password for the </w:t>
+      </w:r>
+      <w:proofErr w:type="spellStart"/>
+      <w:r>
+        <w:t>github</w:t>
+      </w:r>
+      <w:proofErr w:type="spellEnd"/>
+      <w:r>
+        <w:t xml:space="preserve"> account. Enter your personal details if you have a personal account, or the team details from above.</w:t>
       </w:r>
       <w:r>
         <w:t xml:space="preserve"> If you have issues with your password see later “Username and password wrong”</w:t>
@@ -13306,23 +14132,57 @@
       </w:r>
       <w:r>
         <w:br/>
-        <w:t>git init</w:t>
-      </w:r>
+      </w:r>
+      <w:proofErr w:type="spellStart"/>
+      <w:r>
+        <w:t>git</w:t>
+      </w:r>
+      <w:proofErr w:type="spellEnd"/>
+      <w:r>
+        <w:t xml:space="preserve"> </w:t>
+      </w:r>
+      <w:proofErr w:type="spellStart"/>
+      <w:r>
+        <w:t>init</w:t>
+      </w:r>
+      <w:proofErr w:type="spellEnd"/>
       <w:r>
         <w:br/>
-        <w:t>git add .</w:t>
-      </w:r>
+      </w:r>
+      <w:proofErr w:type="spellStart"/>
+      <w:r>
+        <w:t>git</w:t>
+      </w:r>
+      <w:proofErr w:type="spellEnd"/>
+      <w:r>
+        <w:t xml:space="preserve"> </w:t>
+      </w:r>
+      <w:proofErr w:type="gramStart"/>
+      <w:r>
+        <w:t>add .</w:t>
+      </w:r>
+      <w:proofErr w:type="gramEnd"/>
       <w:r>
         <w:br/>
       </w:r>
-      <w:r>
-        <w:t>git commit -m "Initial commit"</w:t>
+      <w:proofErr w:type="spellStart"/>
+      <w:r>
+        <w:t>git</w:t>
+      </w:r>
+      <w:proofErr w:type="spellEnd"/>
+      <w:r>
+        <w:t xml:space="preserve"> commit -m "Initial commit"</w:t>
       </w:r>
       <w:r>
         <w:br/>
       </w:r>
-      <w:r>
-        <w:t xml:space="preserve">git remote add origin </w:t>
+      <w:proofErr w:type="spellStart"/>
+      <w:r>
+        <w:t>git</w:t>
+      </w:r>
+      <w:proofErr w:type="spellEnd"/>
+      <w:r>
+        <w:t xml:space="preserve"> remote add origin </w:t>
       </w:r>
       <w:r>
         <w:rPr>
@@ -13338,23 +14198,36 @@
         </w:rPr>
         <w:br/>
       </w:r>
-      <w:r>
-        <w:t>git push -u origin master</w:t>
+      <w:proofErr w:type="spellStart"/>
+      <w:r>
+        <w:t>git</w:t>
+      </w:r>
+      <w:proofErr w:type="spellEnd"/>
+      <w:r>
+        <w:t xml:space="preserve"> push -u origin master</w:t>
       </w:r>
     </w:p>
     <w:p>
       <w:pPr>
         <w:pStyle w:val="Heading2"/>
       </w:pPr>
-      <w:bookmarkStart w:id="94" w:name="_Toc2957561"/>
+      <w:bookmarkStart w:id="95" w:name="_Toc2957561"/>
       <w:r>
         <w:t>‘Cloning’ code to your computer from a GitHub repository</w:t>
       </w:r>
-      <w:bookmarkEnd w:id="94"/>
-    </w:p>
-    <w:p>
-      <w:r>
-        <w:t>If you want to work on code on your computer at home, or basically anywhere you will need to initially ‘clone’ the code from github to the computer you want to work on. This is easily done with the following procedure</w:t>
+      <w:bookmarkEnd w:id="95"/>
+    </w:p>
+    <w:p>
+      <w:r>
+        <w:t xml:space="preserve">If you want to work on code on your computer at home, or basically anywhere you will need to initially ‘clone’ the code from </w:t>
+      </w:r>
+      <w:proofErr w:type="spellStart"/>
+      <w:r>
+        <w:t>github</w:t>
+      </w:r>
+      <w:proofErr w:type="spellEnd"/>
+      <w:r>
+        <w:t xml:space="preserve"> to the computer you want to work on. This is easily done with the following procedure</w:t>
       </w:r>
     </w:p>
     <w:p>
@@ -13398,8 +14271,13 @@
       <w:r>
         <w:t>Type ‘</w:t>
       </w:r>
-      <w:r>
-        <w:t>git clone</w:t>
+      <w:proofErr w:type="spellStart"/>
+      <w:r>
+        <w:t>git</w:t>
+      </w:r>
+      <w:proofErr w:type="spellEnd"/>
+      <w:r>
+        <w:t xml:space="preserve"> clone</w:t>
       </w:r>
       <w:r>
         <w:t xml:space="preserve"> </w:t>
@@ -13412,7 +14290,23 @@
         <w:t>URL</w:t>
       </w:r>
       <w:r>
-        <w:t xml:space="preserve">’ where URL is the source URL for the github repository you want to ‘clone’. You can find this easily by opening the github web page for the project you want to clone and clicking on the </w:t>
+        <w:t xml:space="preserve">’ where URL is the source URL for the </w:t>
+      </w:r>
+      <w:proofErr w:type="spellStart"/>
+      <w:r>
+        <w:t>github</w:t>
+      </w:r>
+      <w:proofErr w:type="spellEnd"/>
+      <w:r>
+        <w:t xml:space="preserve"> repository you want to ‘clone’. You can find this easily by opening the </w:t>
+      </w:r>
+      <w:proofErr w:type="spellStart"/>
+      <w:r>
+        <w:t>github</w:t>
+      </w:r>
+      <w:proofErr w:type="spellEnd"/>
+      <w:r>
+        <w:t xml:space="preserve"> web page for the project you want to clone and clicking on the </w:t>
       </w:r>
       <w:r>
         <w:rPr>
@@ -13475,29 +14369,62 @@
       <w:pPr>
         <w:pStyle w:val="Heading2"/>
       </w:pPr>
-      <w:bookmarkStart w:id="95" w:name="_Toc2957562"/>
+      <w:bookmarkStart w:id="96" w:name="_Toc2957562"/>
       <w:r>
         <w:t>Making sure you have the latest code</w:t>
       </w:r>
-      <w:bookmarkEnd w:id="95"/>
-    </w:p>
-    <w:p>
-      <w:r>
-        <w:t>Before editing code which is under git control you should really make sure that other people have not been making changes. To do this you should ‘pull’ the latest code before starting to work on code.</w:t>
-      </w:r>
-      <w:r>
-        <w:t xml:space="preserve"> Note, if you start working on code before ‘pulling’ then you can still run these commands to merge your changes with those already on github. Take care with this though, multiple people should not be working on the exact same functionality without close collaboration to make sure you don’t break each other’s code.</w:t>
+      <w:bookmarkEnd w:id="96"/>
+    </w:p>
+    <w:p>
+      <w:r>
+        <w:t xml:space="preserve">Before editing code which is under </w:t>
+      </w:r>
+      <w:proofErr w:type="spellStart"/>
+      <w:r>
+        <w:t>git</w:t>
+      </w:r>
+      <w:proofErr w:type="spellEnd"/>
+      <w:r>
+        <w:t xml:space="preserve"> control you should really make sure that other people have not been making changes. To do this you should ‘pull’ the latest code before starting to work on code.</w:t>
+      </w:r>
+      <w:r>
+        <w:t xml:space="preserve"> Note</w:t>
+      </w:r>
+      <w:proofErr w:type="gramStart"/>
+      <w:r>
+        <w:t>,</w:t>
+      </w:r>
+      <w:proofErr w:type="gramEnd"/>
+      <w:r>
+        <w:t xml:space="preserve"> if you start working on code before ‘pulling’ then you can still run these commands to merge your changes with those already on </w:t>
+      </w:r>
+      <w:proofErr w:type="spellStart"/>
+      <w:r>
+        <w:t>github</w:t>
+      </w:r>
+      <w:proofErr w:type="spellEnd"/>
+      <w:r>
+        <w:t xml:space="preserve">. Take care with this </w:t>
+      </w:r>
+      <w:proofErr w:type="gramStart"/>
+      <w:r>
+        <w:t>though,</w:t>
+      </w:r>
+      <w:proofErr w:type="gramEnd"/>
+      <w:r>
+        <w:t xml:space="preserve"> multiple people should not be working on the exact same functionality without close collaboration to make sure you don’t break each other’s code.</w:t>
       </w:r>
     </w:p>
     <w:p>
       <w:pPr>
         <w:pStyle w:val="Heading3"/>
       </w:pPr>
-      <w:bookmarkStart w:id="96" w:name="_Toc2957563"/>
-      <w:r>
+      <w:bookmarkStart w:id="97" w:name="_Toc2957563"/>
+      <w:r>
+        <w:lastRenderedPageBreak/>
         <w:t>FTC teams</w:t>
       </w:r>
-      <w:bookmarkEnd w:id="96"/>
+      <w:bookmarkEnd w:id="97"/>
     </w:p>
     <w:p>
       <w:pPr>
@@ -13520,22 +14447,37 @@
         </w:numPr>
       </w:pPr>
       <w:r>
-        <w:lastRenderedPageBreak/>
-        <w:t>Type ‘git pull’</w:t>
-      </w:r>
-      <w:r>
-        <w:t>. This will download any changes from the github storage and merge them with your local files. If you have made any local changes then all will be merged together.</w:t>
+        <w:t>Type ‘</w:t>
+      </w:r>
+      <w:proofErr w:type="spellStart"/>
+      <w:r>
+        <w:t>git</w:t>
+      </w:r>
+      <w:proofErr w:type="spellEnd"/>
+      <w:r>
+        <w:t xml:space="preserve"> pull’</w:t>
+      </w:r>
+      <w:r>
+        <w:t xml:space="preserve">. This will download any changes from the </w:t>
+      </w:r>
+      <w:proofErr w:type="spellStart"/>
+      <w:r>
+        <w:t>github</w:t>
+      </w:r>
+      <w:proofErr w:type="spellEnd"/>
+      <w:r>
+        <w:t xml:space="preserve"> storage and merge them with your local files. If you have made any local changes then all will be merged together.</w:t>
       </w:r>
     </w:p>
     <w:p>
       <w:pPr>
         <w:pStyle w:val="Heading3"/>
       </w:pPr>
-      <w:bookmarkStart w:id="97" w:name="_Toc2957564"/>
+      <w:bookmarkStart w:id="98" w:name="_Toc2957564"/>
       <w:r>
         <w:t>FRC teams</w:t>
       </w:r>
-      <w:bookmarkEnd w:id="97"/>
+      <w:bookmarkEnd w:id="98"/>
     </w:p>
     <w:p>
       <w:pPr>
@@ -13614,7 +14556,15 @@
         </w:numPr>
       </w:pPr>
       <w:r>
-        <w:t>Click on the … to bring up the git menu.</w:t>
+        <w:t xml:space="preserve">Click on the … to bring up the </w:t>
+      </w:r>
+      <w:proofErr w:type="spellStart"/>
+      <w:r>
+        <w:t>git</w:t>
+      </w:r>
+      <w:proofErr w:type="spellEnd"/>
+      <w:r>
+        <w:t xml:space="preserve"> menu.</w:t>
       </w:r>
       <w:r>
         <w:br/>
@@ -13682,18 +14632,31 @@
         </w:numPr>
       </w:pPr>
       <w:r>
-        <w:t>Then click “pull”. This will download any changes from the github storage and merge them with your local files. If you have made any local changes then all will be merged together.</w:t>
+        <w:t xml:space="preserve">Then click “pull”. This will download any changes from the </w:t>
+      </w:r>
+      <w:proofErr w:type="spellStart"/>
+      <w:r>
+        <w:t>github</w:t>
+      </w:r>
+      <w:proofErr w:type="spellEnd"/>
+      <w:r>
+        <w:t xml:space="preserve"> storage and merge them with your local files. If you have made any local changes then all will be merged together.</w:t>
       </w:r>
     </w:p>
     <w:p>
       <w:pPr>
         <w:pStyle w:val="Heading2"/>
       </w:pPr>
-      <w:bookmarkStart w:id="98" w:name="_Toc2957565"/>
-      <w:r>
-        <w:t>Checking in changes and pushing to Github</w:t>
-      </w:r>
-      <w:bookmarkEnd w:id="98"/>
+      <w:bookmarkStart w:id="99" w:name="_Toc2957565"/>
+      <w:r>
+        <w:t xml:space="preserve">Checking in changes and pushing to </w:t>
+      </w:r>
+      <w:proofErr w:type="spellStart"/>
+      <w:r>
+        <w:t>Github</w:t>
+      </w:r>
+      <w:bookmarkEnd w:id="99"/>
+      <w:proofErr w:type="spellEnd"/>
     </w:p>
     <w:p>
       <w:r>
@@ -13704,11 +14667,11 @@
       <w:pPr>
         <w:pStyle w:val="Heading3"/>
       </w:pPr>
-      <w:bookmarkStart w:id="99" w:name="_Toc2957566"/>
+      <w:bookmarkStart w:id="100" w:name="_Toc2957566"/>
       <w:r>
         <w:t>FTC teams</w:t>
       </w:r>
-      <w:bookmarkEnd w:id="99"/>
+      <w:bookmarkEnd w:id="100"/>
     </w:p>
     <w:p>
       <w:pPr>
@@ -13731,8 +14694,21 @@
         </w:numPr>
       </w:pPr>
       <w:r>
-        <w:t>If you have added any new files then type ‘git add .’</w:t>
-      </w:r>
+        <w:t>If you have added any new files then type ‘</w:t>
+      </w:r>
+      <w:proofErr w:type="spellStart"/>
+      <w:r>
+        <w:t>git</w:t>
+      </w:r>
+      <w:proofErr w:type="spellEnd"/>
+      <w:r>
+        <w:t xml:space="preserve"> </w:t>
+      </w:r>
+      <w:proofErr w:type="gramStart"/>
+      <w:r>
+        <w:t>add .’</w:t>
+      </w:r>
+      <w:proofErr w:type="gramEnd"/>
     </w:p>
     <w:p>
       <w:pPr>
@@ -13743,8 +14719,21 @@
         </w:numPr>
       </w:pPr>
       <w:r>
-        <w:t>Type ‘git commit .’</w:t>
-      </w:r>
+        <w:t>Type ‘</w:t>
+      </w:r>
+      <w:proofErr w:type="spellStart"/>
+      <w:r>
+        <w:t>git</w:t>
+      </w:r>
+      <w:proofErr w:type="spellEnd"/>
+      <w:r>
+        <w:t xml:space="preserve"> </w:t>
+      </w:r>
+      <w:proofErr w:type="gramStart"/>
+      <w:r>
+        <w:t>commit .’</w:t>
+      </w:r>
+      <w:proofErr w:type="gramEnd"/>
     </w:p>
     <w:p>
       <w:pPr>
@@ -13755,18 +14744,26 @@
         </w:numPr>
       </w:pPr>
       <w:r>
-        <w:t>Type ‘git push’</w:t>
+        <w:t>Type ‘</w:t>
+      </w:r>
+      <w:proofErr w:type="spellStart"/>
+      <w:r>
+        <w:t>git</w:t>
+      </w:r>
+      <w:proofErr w:type="spellEnd"/>
+      <w:r>
+        <w:t xml:space="preserve"> push’</w:t>
       </w:r>
     </w:p>
     <w:p>
       <w:pPr>
         <w:pStyle w:val="Heading3"/>
       </w:pPr>
-      <w:bookmarkStart w:id="100" w:name="_Toc2957567"/>
+      <w:bookmarkStart w:id="101" w:name="_Toc2957567"/>
       <w:r>
         <w:t>FRC team</w:t>
       </w:r>
-      <w:bookmarkEnd w:id="100"/>
+      <w:bookmarkEnd w:id="101"/>
     </w:p>
     <w:p>
       <w:pPr>
@@ -13845,7 +14842,15 @@
         </w:numPr>
       </w:pPr>
       <w:r>
-        <w:t xml:space="preserve">The side panel should then show files which are different to ones currently checked in. In the box that says “Message” type something meaningful to describe what changes you made. This can be as long as you need to accurately describe everything. Once finished hit CTRL+Enter to ‘commit’ your changes. After this </w:t>
+        <w:t xml:space="preserve">The side panel should then show files which are different to ones currently checked in. In the box that says “Message” type something meaningful to describe what changes you made. This can be as long as you need to accurately describe everything. Once finished hit </w:t>
+      </w:r>
+      <w:proofErr w:type="spellStart"/>
+      <w:r>
+        <w:t>CTRL+Enter</w:t>
+      </w:r>
+      <w:proofErr w:type="spellEnd"/>
+      <w:r>
+        <w:t xml:space="preserve"> to ‘commit’ your changes. After this </w:t>
       </w:r>
       <w:r>
         <w:t>the filenames you changed should then be cleared from the list. At this point in time you have made a copy of your files and stored them locally on the computer</w:t>
@@ -13867,7 +14872,23 @@
       </w:pPr>
       <w:r>
         <w:lastRenderedPageBreak/>
-        <w:t>Finally we are going to ‘push’ the files to github so that if the laptop is damaged/lost/stolen then you can recover your work. Click on the … to bring up the git menu.</w:t>
+        <w:t xml:space="preserve">Finally we are going to ‘push’ the files to </w:t>
+      </w:r>
+      <w:proofErr w:type="spellStart"/>
+      <w:r>
+        <w:t>github</w:t>
+      </w:r>
+      <w:proofErr w:type="spellEnd"/>
+      <w:r>
+        <w:t xml:space="preserve"> so that if the laptop is damaged/lost/stolen then you can recover your work. Click on the … to bring up the </w:t>
+      </w:r>
+      <w:proofErr w:type="spellStart"/>
+      <w:r>
+        <w:t>git</w:t>
+      </w:r>
+      <w:proofErr w:type="spellEnd"/>
+      <w:r>
+        <w:t xml:space="preserve"> menu.</w:t>
       </w:r>
       <w:r>
         <w:br/>
@@ -13935,37 +14956,76 @@
         </w:numPr>
       </w:pPr>
       <w:r>
-        <w:t>Then click “push”. This should then push your changes to github.</w:t>
+        <w:t xml:space="preserve">Then click “push”. This should then push your changes to </w:t>
+      </w:r>
+      <w:proofErr w:type="spellStart"/>
+      <w:r>
+        <w:t>github</w:t>
+      </w:r>
+      <w:proofErr w:type="spellEnd"/>
+      <w:r>
+        <w:t>.</w:t>
       </w:r>
     </w:p>
     <w:p>
       <w:pPr>
         <w:pStyle w:val="Heading2"/>
       </w:pPr>
-      <w:bookmarkStart w:id="101" w:name="_Toc2957568"/>
+      <w:bookmarkStart w:id="102" w:name="_Toc2957568"/>
       <w:r>
         <w:t>Advanced topics</w:t>
       </w:r>
-      <w:bookmarkEnd w:id="101"/>
+      <w:bookmarkEnd w:id="102"/>
     </w:p>
     <w:p>
       <w:pPr>
         <w:pStyle w:val="Heading3"/>
       </w:pPr>
-      <w:bookmarkStart w:id="102" w:name="_Toc2957569"/>
+      <w:bookmarkStart w:id="103" w:name="_Toc2957569"/>
       <w:r>
         <w:t>Switching between ‘accounts’</w:t>
       </w:r>
-      <w:bookmarkEnd w:id="102"/>
-    </w:p>
-    <w:p>
-      <w:r>
-        <w:t>This is an advanced topic ! Sometimes it is desirable to switch between different user accounts. In theory you can use the following git command to switch to a different identity.</w:t>
-      </w:r>
-    </w:p>
-    <w:p>
-      <w:r>
-        <w:t xml:space="preserve">git remote set-url origin </w:t>
+      <w:bookmarkEnd w:id="103"/>
+    </w:p>
+    <w:p>
+      <w:r>
+        <w:t xml:space="preserve">This is an advanced </w:t>
+      </w:r>
+      <w:proofErr w:type="gramStart"/>
+      <w:r>
+        <w:t>topic !</w:t>
+      </w:r>
+      <w:proofErr w:type="gramEnd"/>
+      <w:r>
+        <w:t xml:space="preserve"> Sometimes it is desirable to switch between different user accounts. In theory you can use the following </w:t>
+      </w:r>
+      <w:proofErr w:type="spellStart"/>
+      <w:r>
+        <w:t>git</w:t>
+      </w:r>
+      <w:proofErr w:type="spellEnd"/>
+      <w:r>
+        <w:t xml:space="preserve"> command to switch to a different identity.</w:t>
+      </w:r>
+    </w:p>
+    <w:p>
+      <w:proofErr w:type="spellStart"/>
+      <w:proofErr w:type="gramStart"/>
+      <w:r>
+        <w:t>git</w:t>
+      </w:r>
+      <w:proofErr w:type="spellEnd"/>
+      <w:proofErr w:type="gramEnd"/>
+      <w:r>
+        <w:t xml:space="preserve"> remote set-</w:t>
+      </w:r>
+      <w:proofErr w:type="spellStart"/>
+      <w:r>
+        <w:t>url</w:t>
+      </w:r>
+      <w:proofErr w:type="spellEnd"/>
+      <w:r>
+        <w:t xml:space="preserve"> origin </w:t>
       </w:r>
       <w:hyperlink r:id="rId186" w:history="1">
         <w:r>
@@ -13980,47 +15040,131 @@
       <w:pPr>
         <w:pStyle w:val="Heading3"/>
       </w:pPr>
-      <w:bookmarkStart w:id="103" w:name="_Toc2957570"/>
+      <w:bookmarkStart w:id="104" w:name="_Toc2957570"/>
       <w:r>
         <w:t>Username and password wrong</w:t>
       </w:r>
-      <w:bookmarkEnd w:id="103"/>
-    </w:p>
-    <w:p>
-      <w:r>
-        <w:t>Sometimes it is necessary to do the following git commands to ‘forget’ the current user/password. This usually only happens if multiple usernames are being accessed.</w:t>
+      <w:bookmarkEnd w:id="104"/>
+    </w:p>
+    <w:p>
+      <w:r>
+        <w:t xml:space="preserve">Sometimes it is necessary to do the following </w:t>
+      </w:r>
+      <w:proofErr w:type="spellStart"/>
+      <w:r>
+        <w:t>git</w:t>
+      </w:r>
+      <w:proofErr w:type="spellEnd"/>
+      <w:r>
+        <w:t xml:space="preserve"> commands to ‘forget’ the current user/password. This usually only happens if multiple usernames are being accessed.</w:t>
       </w:r>
     </w:p>
     <w:p/>
     <w:p>
-      <w:r>
-        <w:t>git config --global --unset-all credential.helper</w:t>
-      </w:r>
-    </w:p>
-    <w:p>
-      <w:r>
-        <w:t>git config --unset-all credential.helper</w:t>
-      </w:r>
-    </w:p>
-    <w:p>
-      <w:r>
-        <w:t>git config --system --unset credential.helper</w:t>
-      </w:r>
-    </w:p>
-    <w:p>
-      <w:r>
-        <w:t>You might also need to delete git from Windows’s ‘Credentials manager’. In the Windows search box type “credential” and you should see the credentials manager appear. Select this then delete anything github related in the generic credentials section.</w:t>
+      <w:proofErr w:type="spellStart"/>
+      <w:proofErr w:type="gramStart"/>
+      <w:r>
+        <w:t>git</w:t>
+      </w:r>
+      <w:proofErr w:type="spellEnd"/>
+      <w:proofErr w:type="gramEnd"/>
+      <w:r>
+        <w:t xml:space="preserve"> </w:t>
+      </w:r>
+      <w:proofErr w:type="spellStart"/>
+      <w:r>
+        <w:t>config</w:t>
+      </w:r>
+      <w:proofErr w:type="spellEnd"/>
+      <w:r>
+        <w:t xml:space="preserve"> --global --unset-all </w:t>
+      </w:r>
+      <w:proofErr w:type="spellStart"/>
+      <w:r>
+        <w:t>credential.helper</w:t>
+      </w:r>
+      <w:proofErr w:type="spellEnd"/>
+    </w:p>
+    <w:p>
+      <w:proofErr w:type="spellStart"/>
+      <w:proofErr w:type="gramStart"/>
+      <w:r>
+        <w:t>git</w:t>
+      </w:r>
+      <w:proofErr w:type="spellEnd"/>
+      <w:proofErr w:type="gramEnd"/>
+      <w:r>
+        <w:t xml:space="preserve"> </w:t>
+      </w:r>
+      <w:proofErr w:type="spellStart"/>
+      <w:r>
+        <w:t>config</w:t>
+      </w:r>
+      <w:proofErr w:type="spellEnd"/>
+      <w:r>
+        <w:t xml:space="preserve"> --unset-all </w:t>
+      </w:r>
+      <w:proofErr w:type="spellStart"/>
+      <w:r>
+        <w:t>credential.helper</w:t>
+      </w:r>
+      <w:proofErr w:type="spellEnd"/>
+    </w:p>
+    <w:p>
+      <w:proofErr w:type="spellStart"/>
+      <w:proofErr w:type="gramStart"/>
+      <w:r>
+        <w:t>git</w:t>
+      </w:r>
+      <w:proofErr w:type="spellEnd"/>
+      <w:proofErr w:type="gramEnd"/>
+      <w:r>
+        <w:t xml:space="preserve"> </w:t>
+      </w:r>
+      <w:proofErr w:type="spellStart"/>
+      <w:r>
+        <w:t>config</w:t>
+      </w:r>
+      <w:proofErr w:type="spellEnd"/>
+      <w:r>
+        <w:t xml:space="preserve"> --system --unset </w:t>
+      </w:r>
+      <w:proofErr w:type="spellStart"/>
+      <w:r>
+        <w:t>credential.helper</w:t>
+      </w:r>
+      <w:proofErr w:type="spellEnd"/>
+    </w:p>
+    <w:p>
+      <w:r>
+        <w:t xml:space="preserve">You might also need to delete </w:t>
+      </w:r>
+      <w:proofErr w:type="spellStart"/>
+      <w:r>
+        <w:t>git</w:t>
+      </w:r>
+      <w:proofErr w:type="spellEnd"/>
+      <w:r>
+        <w:t xml:space="preserve"> from Windows’s ‘Credentials manager’. In the Windows search box type “credential” and you should see the credentials manager appear. Select this then delete anything </w:t>
+      </w:r>
+      <w:proofErr w:type="spellStart"/>
+      <w:r>
+        <w:t>github</w:t>
+      </w:r>
+      <w:proofErr w:type="spellEnd"/>
+      <w:r>
+        <w:t xml:space="preserve"> related in the generic credentials section.</w:t>
       </w:r>
     </w:p>
     <w:p>
       <w:pPr>
         <w:pStyle w:val="Heading3"/>
       </w:pPr>
-      <w:bookmarkStart w:id="104" w:name="_Toc2957571"/>
+      <w:bookmarkStart w:id="105" w:name="_Toc2957571"/>
       <w:r>
         <w:t>Persistent username/password</w:t>
       </w:r>
-      <w:bookmarkEnd w:id="104"/>
+      <w:bookmarkEnd w:id="105"/>
     </w:p>
     <w:p>
       <w:r>
@@ -14053,13 +15197,61 @@
           <w:szCs w:val="20"/>
         </w:rPr>
       </w:pPr>
+      <w:proofErr w:type="spellStart"/>
+      <w:proofErr w:type="gramStart"/>
       <w:r>
         <w:rPr>
           <w:rFonts w:ascii="Courier New" w:eastAsia="Times New Roman" w:hAnsi="Courier New" w:cs="Courier New"/>
           <w:sz w:val="20"/>
           <w:szCs w:val="20"/>
         </w:rPr>
-        <w:t>git config --global credential.helper 'cache --timeout 7200'</w:t>
+        <w:t>git</w:t>
+      </w:r>
+      <w:proofErr w:type="spellEnd"/>
+      <w:proofErr w:type="gramEnd"/>
+      <w:r>
+        <w:rPr>
+          <w:rFonts w:ascii="Courier New" w:eastAsia="Times New Roman" w:hAnsi="Courier New" w:cs="Courier New"/>
+          <w:sz w:val="20"/>
+          <w:szCs w:val="20"/>
+        </w:rPr>
+        <w:t xml:space="preserve"> </w:t>
+      </w:r>
+      <w:proofErr w:type="spellStart"/>
+      <w:r>
+        <w:rPr>
+          <w:rFonts w:ascii="Courier New" w:eastAsia="Times New Roman" w:hAnsi="Courier New" w:cs="Courier New"/>
+          <w:sz w:val="20"/>
+          <w:szCs w:val="20"/>
+        </w:rPr>
+        <w:t>config</w:t>
+      </w:r>
+      <w:proofErr w:type="spellEnd"/>
+      <w:r>
+        <w:rPr>
+          <w:rFonts w:ascii="Courier New" w:eastAsia="Times New Roman" w:hAnsi="Courier New" w:cs="Courier New"/>
+          <w:sz w:val="20"/>
+          <w:szCs w:val="20"/>
+        </w:rPr>
+        <w:t xml:space="preserve"> --global </w:t>
+      </w:r>
+      <w:proofErr w:type="spellStart"/>
+      <w:r>
+        <w:rPr>
+          <w:rFonts w:ascii="Courier New" w:eastAsia="Times New Roman" w:hAnsi="Courier New" w:cs="Courier New"/>
+          <w:sz w:val="20"/>
+          <w:szCs w:val="20"/>
+        </w:rPr>
+        <w:t>credential.helper</w:t>
+      </w:r>
+      <w:proofErr w:type="spellEnd"/>
+      <w:r>
+        <w:rPr>
+          <w:rFonts w:ascii="Courier New" w:eastAsia="Times New Roman" w:hAnsi="Courier New" w:cs="Courier New"/>
+          <w:sz w:val="20"/>
+          <w:szCs w:val="20"/>
+        </w:rPr>
+        <w:t xml:space="preserve"> 'cache --timeout 7200'</w:t>
       </w:r>
     </w:p>
     <w:p>
@@ -14072,109 +15264,84 @@
     </w:p>
     <w:p>
       <w:pPr>
-        <w:pStyle w:val="Heading3"/>
-      </w:pPr>
-      <w:bookmarkStart w:id="105" w:name="_Toc2957572"/>
-      <w:r>
-        <w:t>Forcing your changes to github</w:t>
-      </w:r>
-      <w:bookmarkEnd w:id="105"/>
-    </w:p>
-    <w:p>
-      <w:r>
-        <w:t>If for some reason you get errors when you try to push your changes to github and you get messages talking about “failed to push some refs” then you can force your version of life, the universe and everything out to github with the following command…</w:t>
-      </w:r>
-    </w:p>
-    <w:p>
-      <w:r>
-        <w:t>‘</w:t>
-      </w:r>
-      <w:r>
-        <w:t>git push --force -u origin maste</w:t>
-      </w:r>
-      <w:r>
-        <w:t>r’</w:t>
-      </w:r>
-    </w:p>
-    <w:p>
-      <w:r>
-        <w:t>Note though that this is VERY bad practice. Don’t do this unless you understand exactly what the consequences are.</w:t>
-      </w:r>
-    </w:p>
-    <w:p>
-      <w:r>
-        <w:t>The most common occurrence of this error is if you have deleted a file locally that still exists on github. In this situation make sure the deleted file really can be deleted.</w:t>
-      </w:r>
-    </w:p>
-    <w:p>
-      <w:r>
-        <w:t xml:space="preserve">There are better ways to handle deleted files which will be outlined </w:t>
-      </w:r>
-      <w:r>
-        <w:t xml:space="preserve">at a </w:t>
-      </w:r>
-      <w:r>
-        <w:t>later</w:t>
-      </w:r>
-      <w:r>
-        <w:t xml:space="preserve"> date</w:t>
+        <w:pStyle w:val="Heading1"/>
+      </w:pPr>
+      <w:bookmarkStart w:id="106" w:name="_Toc2957573"/>
+      <w:r>
+        <w:t>Writing testable code</w:t>
+      </w:r>
+      <w:bookmarkEnd w:id="106"/>
+    </w:p>
+    <w:p>
+      <w:r>
+        <w:t xml:space="preserve">Writing testable code will allow us to, well, test, our code without needing a robot. This is great for checking sequences of events occur correctly, that calculations are correct </w:t>
+      </w:r>
+      <w:proofErr w:type="spellStart"/>
+      <w:r>
+        <w:t>etc</w:t>
+      </w:r>
+      <w:proofErr w:type="spellEnd"/>
+      <w:r>
+        <w:t xml:space="preserve">… </w:t>
+      </w:r>
+    </w:p>
+    <w:p>
+      <w:r>
+        <w:t>This requires code to be written in a way that allows it to be testable though.</w:t>
+      </w:r>
+    </w:p>
+    <w:p>
+      <w:r>
+        <w:t xml:space="preserve">For example, a project created from the FRC templates immediately instantiates real hardware objects such as motor controllers. At this point in time the code tries to talk to the hardware. Obviously this is an issue if we don’t actually have any hardware connected yet, </w:t>
+      </w:r>
+      <w:proofErr w:type="spellStart"/>
+      <w:proofErr w:type="gramStart"/>
+      <w:r>
+        <w:t>ot</w:t>
+      </w:r>
+      <w:proofErr w:type="spellEnd"/>
+      <w:proofErr w:type="gramEnd"/>
+      <w:r>
+        <w:t xml:space="preserve"> worse still, if we are simulating on a desktop!!!</w:t>
+      </w:r>
+    </w:p>
+    <w:p>
+      <w:r>
+        <w:lastRenderedPageBreak/>
+        <w:t>The solution is to structure our code so that hardware objects are only ‘constructed’ when running on the real robot. When not on the robot we will create simulation models for things that need them, and ‘wrapper’ code that needs to interact with real hardware.</w:t>
+      </w:r>
+    </w:p>
+    <w:p>
+      <w:proofErr w:type="gramStart"/>
+      <w:r>
+        <w:t>Good slides on what/why/how testing is</w:t>
+      </w:r>
+      <w:proofErr w:type="gramEnd"/>
+      <w:r>
+        <w:t xml:space="preserve"> good are here…</w:t>
+      </w:r>
+    </w:p>
+    <w:p>
+      <w:hyperlink r:id="rId187" w:history="1">
+        <w:r>
+          <w:rPr>
+            <w:rStyle w:val="Hyperlink"/>
+          </w:rPr>
+          <w:t>https://speakerdeck.com/frc4931/writing-testable-robot-code-for-frc</w:t>
+        </w:r>
+      </w:hyperlink>
+    </w:p>
+    <w:p>
+      <w:proofErr w:type="gramStart"/>
+      <w:r>
+        <w:t>Excellent video on automated testing</w:t>
       </w:r>
       <w:r>
         <w:t>.</w:t>
       </w:r>
-    </w:p>
-    <w:p>
-      <w:pPr>
-        <w:pStyle w:val="Heading1"/>
-      </w:pPr>
-      <w:bookmarkStart w:id="106" w:name="_Toc2957573"/>
-      <w:r>
-        <w:lastRenderedPageBreak/>
-        <w:t>Writing testable code</w:t>
-      </w:r>
-      <w:bookmarkEnd w:id="106"/>
-    </w:p>
-    <w:p>
-      <w:r>
-        <w:t xml:space="preserve">Writing testable code will allow us to, well, test, our code without needing a robot. This is great for checking sequences of events occur correctly, that calculations are correct etc… </w:t>
-      </w:r>
-    </w:p>
-    <w:p>
-      <w:r>
-        <w:t>This requires code to be written in a way that allows it to be testable though.</w:t>
-      </w:r>
-    </w:p>
-    <w:p>
-      <w:r>
-        <w:t>For example, a project created from the FRC templates immediately instantiates real hardware objects such as motor controllers. At this point in time the code tries to talk to the hardware. Obviously this is an issue if we don’t actually have any hardware connected yet, ot worse still, if we are simulating on a desktop!!!</w:t>
-      </w:r>
-    </w:p>
-    <w:p>
-      <w:r>
-        <w:t>The solution is to structure our code so that hardware objects are only ‘constructed’ when running on the real robot. When not on the robot we will create simulation models for things that need them, and ‘wrapper’ code that needs to interact with real hardware.</w:t>
-      </w:r>
-    </w:p>
-    <w:p>
-      <w:r>
-        <w:t>Good slides on what/why/how testing is good are here…</w:t>
-      </w:r>
-    </w:p>
-    <w:p>
-      <w:hyperlink r:id="rId187" w:history="1">
-        <w:r>
-          <w:rPr>
-            <w:rStyle w:val="Hyperlink"/>
-          </w:rPr>
-          <w:t>https://speakerdeck.com/frc4931/writing-testable-robot-code-for-frc</w:t>
-        </w:r>
-      </w:hyperlink>
-    </w:p>
-    <w:p>
-      <w:r>
-        <w:t>Excellent video on automated testing</w:t>
-      </w:r>
-      <w:r>
-        <w:t>. This goes way beyond what we need though.</w:t>
+      <w:proofErr w:type="gramEnd"/>
+      <w:r>
+        <w:t xml:space="preserve"> This goes way beyond what we need though.</w:t>
       </w:r>
     </w:p>
     <w:p>
@@ -14190,7 +15357,15 @@
     <w:p>
       <w:r>
         <w:tab/>
-        <w:t xml:space="preserve">You need this VSCode plugin installed: </w:t>
+        <w:t xml:space="preserve">You need this </w:t>
+      </w:r>
+      <w:proofErr w:type="spellStart"/>
+      <w:r>
+        <w:t>VSCode</w:t>
+      </w:r>
+      <w:proofErr w:type="spellEnd"/>
+      <w:r>
+        <w:t xml:space="preserve"> plugin installed: </w:t>
       </w:r>
       <w:hyperlink r:id="rId189" w:history="1">
         <w:r>
@@ -14210,8 +15385,13 @@
     <w:p>
       <w:r>
         <w:tab/>
-        <w:t>Check at 9:00 for info on Mockito</w:t>
-      </w:r>
+        <w:t xml:space="preserve">Check at 9:00 for info on </w:t>
+      </w:r>
+      <w:proofErr w:type="spellStart"/>
+      <w:r>
+        <w:t>Mockito</w:t>
+      </w:r>
+      <w:proofErr w:type="spellEnd"/>
     </w:p>
     <w:p>
       <w:pPr>
@@ -14224,7 +15404,15 @@
         <w:t>+</w:t>
       </w:r>
       <w:r>
-        <w:t>ish for some wpilib requirements to stop exceptions</w:t>
+        <w:t xml:space="preserve">ish for some </w:t>
+      </w:r>
+      <w:proofErr w:type="spellStart"/>
+      <w:r>
+        <w:t>wpilib</w:t>
+      </w:r>
+      <w:proofErr w:type="spellEnd"/>
+      <w:r>
+        <w:t xml:space="preserve"> requirements to stop exceptions</w:t>
       </w:r>
       <w:r>
         <w:t xml:space="preserve"> and other requirements</w:t>
@@ -14343,8 +15531,13 @@
         <w:pStyle w:val="Heading2"/>
       </w:pPr>
       <w:bookmarkStart w:id="110" w:name="_Toc2957577"/>
-      <w:r>
-        <w:t>AutoDesk Synthesis</w:t>
+      <w:proofErr w:type="spellStart"/>
+      <w:r>
+        <w:t>AutoDesk</w:t>
+      </w:r>
+      <w:proofErr w:type="spellEnd"/>
+      <w:r>
+        <w:t xml:space="preserve"> Synthesis</w:t>
       </w:r>
       <w:bookmarkEnd w:id="110"/>
     </w:p>
@@ -14433,8 +15626,13 @@
         <w:pStyle w:val="Heading2"/>
       </w:pPr>
       <w:bookmarkStart w:id="112" w:name="_Toc2957579"/>
-      <w:r>
-        <w:t>Solidworks to Gazebo demo</w:t>
+      <w:proofErr w:type="spellStart"/>
+      <w:r>
+        <w:t>Solidworks</w:t>
+      </w:r>
+      <w:proofErr w:type="spellEnd"/>
+      <w:r>
+        <w:t xml:space="preserve"> to Gazebo demo</w:t>
       </w:r>
       <w:bookmarkEnd w:id="112"/>
     </w:p>
@@ -14462,6 +15660,7 @@
       </w:pPr>
       <w:bookmarkStart w:id="113" w:name="_Toc2957580"/>
       <w:r>
+        <w:lastRenderedPageBreak/>
         <w:t>Gazeebo</w:t>
       </w:r>
       <w:bookmarkEnd w:id="113"/>
@@ -14481,8 +15680,13 @@
         <w:pStyle w:val="Heading2"/>
       </w:pPr>
       <w:bookmarkStart w:id="114" w:name="_Toc2957581"/>
-      <w:r>
-        <w:t xml:space="preserve">FRCSim Seems to be abandoned </w:t>
+      <w:proofErr w:type="spellStart"/>
+      <w:r>
+        <w:t>FRCSim</w:t>
+      </w:r>
+      <w:proofErr w:type="spellEnd"/>
+      <w:r>
+        <w:t xml:space="preserve"> Seems to be abandoned </w:t>
       </w:r>
       <w:r>
         <w:rPr>
@@ -14517,12 +15721,19 @@
         <w:pStyle w:val="Heading2"/>
       </w:pPr>
       <w:bookmarkStart w:id="115" w:name="_Toc2957582"/>
+      <w:proofErr w:type="spellStart"/>
       <w:r>
         <w:t>RobotPy</w:t>
       </w:r>
-      <w:r>
-        <w:t xml:space="preserve"> (Not got this working yet </w:t>
-      </w:r>
+      <w:proofErr w:type="spellEnd"/>
+      <w:r>
+        <w:t xml:space="preserve"> (Not got this working </w:t>
+      </w:r>
+      <w:proofErr w:type="gramStart"/>
+      <w:r>
+        <w:t xml:space="preserve">yet </w:t>
+      </w:r>
+      <w:proofErr w:type="gramEnd"/>
       <w:r>
         <w:sym w:font="Wingdings" w:char="F04C"/>
       </w:r>
@@ -14600,8 +15811,42 @@
       <w:r>
         <w:tab/>
       </w:r>
-      <w:r>
-        <w:t>NOTE : instructions on robotpy are wrong !!! They assume you have virtual environments setup!!! Whenever you see “py -3 –m” just remove  “py -3 –m” from the command.</w:t>
+      <w:proofErr w:type="gramStart"/>
+      <w:r>
+        <w:t>NOTE :</w:t>
+      </w:r>
+      <w:proofErr w:type="gramEnd"/>
+      <w:r>
+        <w:t xml:space="preserve"> instructions on </w:t>
+      </w:r>
+      <w:proofErr w:type="spellStart"/>
+      <w:r>
+        <w:t>robotpy</w:t>
+      </w:r>
+      <w:proofErr w:type="spellEnd"/>
+      <w:r>
+        <w:t xml:space="preserve"> are wrong !!! They assume you have virtual environments setup!!! Whenever you see “</w:t>
+      </w:r>
+      <w:proofErr w:type="spellStart"/>
+      <w:r>
+        <w:t>py</w:t>
+      </w:r>
+      <w:proofErr w:type="spellEnd"/>
+      <w:r>
+        <w:t xml:space="preserve"> -3 –m” just </w:t>
+      </w:r>
+      <w:proofErr w:type="gramStart"/>
+      <w:r>
+        <w:t>remove  “</w:t>
+      </w:r>
+      <w:proofErr w:type="spellStart"/>
+      <w:proofErr w:type="gramEnd"/>
+      <w:r>
+        <w:t>py</w:t>
+      </w:r>
+      <w:proofErr w:type="spellEnd"/>
+      <w:r>
+        <w:t xml:space="preserve"> -3 –m” from the command.</w:t>
       </w:r>
     </w:p>
     <w:p>
@@ -14622,7 +15867,15 @@
         <w:t>“</w:t>
       </w:r>
       <w:r>
-        <w:t>C:\Users\a0212178\AppData\Local\Programs\Python\Python37-32\</w:t>
+        <w:t>C:\Users\a0212178\</w:t>
+      </w:r>
+      <w:proofErr w:type="spellStart"/>
+      <w:r>
+        <w:t>AppData</w:t>
+      </w:r>
+      <w:proofErr w:type="spellEnd"/>
+      <w:r>
+        <w:t>\Local\Programs\Python\Python37-32\</w:t>
       </w:r>
       <w:r>
         <w:t>”</w:t>
@@ -14655,7 +15908,14 @@
       </w:r>
       <w:r>
         <w:tab/>
-        <w:t>If at a later date you install python 2.7 I recommend doing the same thing with python 2.7 (i.e. copy the .exe to ‘python2.exe’) so that you can easily pick between the two. THEY ARE NOT INTERCHANGABLE!!! Go figure!!</w:t>
+      </w:r>
+      <w:proofErr w:type="gramStart"/>
+      <w:r>
+        <w:t>If at a later date you install python 2.7 I recommend doing the same thing with python 2.7 (i.e. copy the .exe to ‘python2.exe’) so that you can easily pick between the two.</w:t>
+      </w:r>
+      <w:proofErr w:type="gramEnd"/>
+      <w:r>
+        <w:t xml:space="preserve"> THEY ARE NOT INTERCHANGABLE!!! Go figure!!</w:t>
       </w:r>
     </w:p>
     <w:p>
@@ -14688,7 +15948,15 @@
     <w:p>
       <w:r>
         <w:tab/>
-        <w:t xml:space="preserve">Install pyfrc by typing </w:t>
+        <w:t xml:space="preserve">Install </w:t>
+      </w:r>
+      <w:proofErr w:type="spellStart"/>
+      <w:r>
+        <w:t>pyfrc</w:t>
+      </w:r>
+      <w:proofErr w:type="spellEnd"/>
+      <w:r>
+        <w:t xml:space="preserve"> by typing </w:t>
       </w:r>
       <w:r>
         <w:t>the following commands…</w:t>
@@ -14701,15 +15969,22 @@
       <w:r>
         <w:t>‘</w:t>
       </w:r>
+      <w:proofErr w:type="gramStart"/>
       <w:r>
         <w:t>pip</w:t>
       </w:r>
       <w:r>
         <w:t>3</w:t>
       </w:r>
-      <w:r>
-        <w:t xml:space="preserve"> install pyfrc</w:t>
-      </w:r>
+      <w:proofErr w:type="gramEnd"/>
+      <w:r>
+        <w:t xml:space="preserve"> install </w:t>
+      </w:r>
+      <w:proofErr w:type="spellStart"/>
+      <w:r>
+        <w:t>pyfrc</w:t>
+      </w:r>
+      <w:proofErr w:type="spellEnd"/>
       <w:r>
         <w:t>’</w:t>
       </w:r>
@@ -14722,15 +15997,22 @@
         <w:tab/>
         <w:t>‘</w:t>
       </w:r>
+      <w:proofErr w:type="gramStart"/>
       <w:r>
         <w:t>pip</w:t>
       </w:r>
       <w:r>
         <w:t>3</w:t>
       </w:r>
-      <w:r>
-        <w:t xml:space="preserve"> install pynetworktables</w:t>
-      </w:r>
+      <w:proofErr w:type="gramEnd"/>
+      <w:r>
+        <w:t xml:space="preserve"> install </w:t>
+      </w:r>
+      <w:proofErr w:type="spellStart"/>
+      <w:r>
+        <w:t>pynetworktables</w:t>
+      </w:r>
+      <w:proofErr w:type="spellEnd"/>
       <w:r>
         <w:t>’</w:t>
       </w:r>
@@ -14743,9 +16025,19 @@
         <w:tab/>
         <w:t>‘</w:t>
       </w:r>
-      <w:r>
-        <w:t>pip3 install -U robotpy-navx</w:t>
-      </w:r>
+      <w:proofErr w:type="gramStart"/>
+      <w:r>
+        <w:t>pip3</w:t>
+      </w:r>
+      <w:proofErr w:type="gramEnd"/>
+      <w:r>
+        <w:t xml:space="preserve"> install -U </w:t>
+      </w:r>
+      <w:proofErr w:type="spellStart"/>
+      <w:r>
+        <w:t>robotpy-navx</w:t>
+      </w:r>
+      <w:proofErr w:type="spellEnd"/>
       <w:r>
         <w:t>’</w:t>
       </w:r>
@@ -14758,8 +16050,21 @@
         <w:tab/>
         <w:t>‘</w:t>
       </w:r>
-      <w:r>
-        <w:t>pip3 install -U robotpy-rev</w:t>
+      <w:proofErr w:type="gramStart"/>
+      <w:r>
+        <w:t>pip3</w:t>
+      </w:r>
+      <w:proofErr w:type="gramEnd"/>
+      <w:r>
+        <w:t xml:space="preserve"> install -U </w:t>
+      </w:r>
+      <w:proofErr w:type="spellStart"/>
+      <w:r>
+        <w:t>robotpy</w:t>
+      </w:r>
+      <w:proofErr w:type="spellEnd"/>
+      <w:r>
+        <w:t>-rev</w:t>
       </w:r>
       <w:r>
         <w:t>’</w:t>
@@ -14767,7 +16072,15 @@
     </w:p>
     <w:p>
       <w:r>
-        <w:t xml:space="preserve">(might need these steps. Not sure though </w:t>
+        <w:t>(</w:t>
+      </w:r>
+      <w:proofErr w:type="gramStart"/>
+      <w:r>
+        <w:t>might</w:t>
+      </w:r>
+      <w:proofErr w:type="gramEnd"/>
+      <w:r>
+        <w:t xml:space="preserve"> need these steps. Not sure though </w:t>
       </w:r>
       <w:hyperlink r:id="rId207" w:history="1">
         <w:r>
@@ -14787,10 +16100,12 @@
         <w:pStyle w:val="Heading2"/>
       </w:pPr>
       <w:bookmarkStart w:id="117" w:name="_Toc2957584"/>
+      <w:proofErr w:type="spellStart"/>
       <w:r>
         <w:t>SnobotSim</w:t>
       </w:r>
       <w:bookmarkEnd w:id="117"/>
+      <w:proofErr w:type="spellEnd"/>
     </w:p>
     <w:p>
       <w:r>
@@ -14842,10 +16157,12 @@
         <w:pStyle w:val="Heading2"/>
       </w:pPr>
       <w:bookmarkStart w:id="118" w:name="_Toc2957585"/>
+      <w:proofErr w:type="spellStart"/>
       <w:r>
         <w:t>ArcticWarriors</w:t>
       </w:r>
       <w:bookmarkEnd w:id="118"/>
+      <w:proofErr w:type="spellEnd"/>
     </w:p>
     <w:p>
       <w:hyperlink r:id="rId212" w:history="1">
@@ -14863,6 +16180,7 @@
       </w:pPr>
       <w:bookmarkStart w:id="119" w:name="_Toc2957586"/>
       <w:r>
+        <w:lastRenderedPageBreak/>
         <w:t xml:space="preserve">Spartan modeling and simulation </w:t>
       </w:r>
       <w:r>
@@ -14904,10 +16222,12 @@
         <w:pStyle w:val="Heading2"/>
       </w:pPr>
       <w:bookmarkStart w:id="120" w:name="_Toc2957587"/>
+      <w:proofErr w:type="spellStart"/>
       <w:r>
         <w:t>Misc</w:t>
       </w:r>
       <w:bookmarkEnd w:id="120"/>
+      <w:proofErr w:type="spellEnd"/>
     </w:p>
     <w:p>
       <w:r>
@@ -15086,8 +16406,13 @@
         <w:pStyle w:val="Heading1"/>
       </w:pPr>
       <w:bookmarkStart w:id="125" w:name="_Toc2957592"/>
-      <w:r>
-        <w:t>Misc fluff</w:t>
+      <w:proofErr w:type="spellStart"/>
+      <w:r>
+        <w:t>Misc</w:t>
+      </w:r>
+      <w:proofErr w:type="spellEnd"/>
+      <w:r>
+        <w:t xml:space="preserve"> fluff</w:t>
       </w:r>
       <w:bookmarkEnd w:id="125"/>
     </w:p>
@@ -15107,13 +16432,22 @@
         <w:t xml:space="preserve">Added </w:t>
       </w:r>
       <w:r>
-        <w:t>the following to ‘dependencies’ section of build.gradle in VS Code</w:t>
+        <w:t xml:space="preserve">the following to ‘dependencies’ section of </w:t>
+      </w:r>
+      <w:proofErr w:type="spellStart"/>
+      <w:r>
+        <w:t>build.gradle</w:t>
+      </w:r>
+      <w:proofErr w:type="spellEnd"/>
+      <w:r>
+        <w:t xml:space="preserve"> in VS Code</w:t>
       </w:r>
     </w:p>
     <w:p>
       <w:pPr>
         <w:pStyle w:val="HTMLPreformatted"/>
       </w:pPr>
+      <w:proofErr w:type="gramStart"/>
       <w:r>
         <w:rPr>
           <w:rStyle w:val="hljs-attribute"/>
@@ -15121,6 +16455,7 @@
         </w:rPr>
         <w:t>simulation</w:t>
       </w:r>
+      <w:proofErr w:type="gramEnd"/>
       <w:r>
         <w:rPr>
           <w:rStyle w:val="HTMLCode"/>
@@ -15163,7 +16498,6 @@
     </w:p>
     <w:p>
       <w:r>
-        <w:lastRenderedPageBreak/>
         <w:t>Still get error below</w:t>
       </w:r>
     </w:p>
@@ -15172,6 +16506,7 @@
         <w:rPr>
           <w:noProof/>
         </w:rPr>
+        <w:lastRenderedPageBreak/>
         <w:drawing>
           <wp:inline distT="0" distB="0" distL="0" distR="0" wp14:anchorId="6F80B8B0" wp14:editId="2B469D50">
             <wp:extent cx="5448300" cy="1323975"/>
@@ -15233,7 +16568,15 @@
         <w:ind w:firstLine="720"/>
       </w:pPr>
       <w:r>
-        <w:t>Modified build.gradle as outlined here…</w:t>
+        <w:t xml:space="preserve">Modified </w:t>
+      </w:r>
+      <w:proofErr w:type="spellStart"/>
+      <w:r>
+        <w:t>build.gradle</w:t>
+      </w:r>
+      <w:proofErr w:type="spellEnd"/>
+      <w:r>
+        <w:t xml:space="preserve"> as outlined here…</w:t>
       </w:r>
     </w:p>
     <w:p>
@@ -15253,33 +16596,41 @@
       <w:pPr>
         <w:ind w:firstLine="720"/>
       </w:pPr>
+      <w:proofErr w:type="gramStart"/>
       <w:r>
         <w:t>Commented previous dependency.</w:t>
       </w:r>
+      <w:proofErr w:type="gramEnd"/>
     </w:p>
     <w:p>
       <w:pPr>
         <w:ind w:firstLine="720"/>
       </w:pPr>
+      <w:proofErr w:type="gramStart"/>
       <w:r>
         <w:t>Same error.</w:t>
       </w:r>
+      <w:proofErr w:type="gramEnd"/>
     </w:p>
     <w:p>
       <w:pPr>
         <w:ind w:firstLine="720"/>
       </w:pPr>
+      <w:proofErr w:type="gramStart"/>
       <w:r>
         <w:t>Added dependency back.</w:t>
       </w:r>
+      <w:proofErr w:type="gramEnd"/>
     </w:p>
     <w:p>
       <w:pPr>
         <w:ind w:firstLine="720"/>
       </w:pPr>
+      <w:proofErr w:type="gramStart"/>
       <w:r>
         <w:t>Same error.</w:t>
       </w:r>
+      <w:proofErr w:type="gramEnd"/>
     </w:p>
     <w:p>
       <w:pPr>
@@ -15288,15 +16639,52 @@
     </w:p>
     <w:p>
       <w:r>
-        <w:t>Downloaded Snobot (cloned), downloaded SnobotSimPlugin to Snobot directory</w:t>
-      </w:r>
-    </w:p>
-    <w:p>
-      <w:r>
-        <w:t xml:space="preserve">Modified build.gradle with instructions from </w:t>
-      </w:r>
-      <w:r>
-        <w:t>GradleRIO updates</w:t>
+        <w:t xml:space="preserve">Downloaded </w:t>
+      </w:r>
+      <w:proofErr w:type="spellStart"/>
+      <w:r>
+        <w:t>Snobot</w:t>
+      </w:r>
+      <w:proofErr w:type="spellEnd"/>
+      <w:r>
+        <w:t xml:space="preserve"> (cloned), downloaded </w:t>
+      </w:r>
+      <w:proofErr w:type="spellStart"/>
+      <w:r>
+        <w:t>SnobotSimPlugin</w:t>
+      </w:r>
+      <w:proofErr w:type="spellEnd"/>
+      <w:r>
+        <w:t xml:space="preserve"> to </w:t>
+      </w:r>
+      <w:proofErr w:type="spellStart"/>
+      <w:r>
+        <w:t>Snobot</w:t>
+      </w:r>
+      <w:proofErr w:type="spellEnd"/>
+      <w:r>
+        <w:t xml:space="preserve"> directory</w:t>
+      </w:r>
+    </w:p>
+    <w:p>
+      <w:r>
+        <w:t xml:space="preserve">Modified </w:t>
+      </w:r>
+      <w:proofErr w:type="spellStart"/>
+      <w:r>
+        <w:t>build.gradle</w:t>
+      </w:r>
+      <w:proofErr w:type="spellEnd"/>
+      <w:r>
+        <w:t xml:space="preserve"> with instructions from </w:t>
+      </w:r>
+      <w:proofErr w:type="spellStart"/>
+      <w:r>
+        <w:t>GradleRIO</w:t>
+      </w:r>
+      <w:proofErr w:type="spellEnd"/>
+      <w:r>
+        <w:t xml:space="preserve"> updates</w:t>
       </w:r>
       <w:r>
         <w:t xml:space="preserve"> (</w:t>
@@ -15314,8 +16702,13 @@
       </w:r>
     </w:p>
     <w:p>
-      <w:r>
-        <w:t xml:space="preserve">Can’t build. </w:t>
+      <w:proofErr w:type="gramStart"/>
+      <w:r>
+        <w:t>Can’t build.</w:t>
+      </w:r>
+      <w:proofErr w:type="gramEnd"/>
+      <w:r>
+        <w:t xml:space="preserve"> </w:t>
       </w:r>
     </w:p>
     <w:p>
@@ -15369,10 +16762,7 @@
       </w:hyperlink>
     </w:p>
     <w:p/>
-    <w:p>
-      <w:bookmarkStart w:id="130" w:name="_GoBack"/>
-      <w:bookmarkEnd w:id="130"/>
-    </w:p>
+    <w:p/>
     <w:sectPr>
       <w:pgSz w:w="12240" w:h="15840"/>
       <w:pgMar w:top="1440" w:right="1440" w:bottom="1440" w:left="1440" w:header="720" w:footer="720" w:gutter="0"/>
@@ -17824,7 +19214,7 @@
 </file>
 
 <file path=customXml/itemProps1.xml><?xml version="1.0" encoding="utf-8"?>
-<ds:datastoreItem xmlns:ds="http://schemas.openxmlformats.org/officeDocument/2006/customXml" ds:itemID="{16F19692-15F0-461D-B346-64BC04AFAA77}">
+<ds:datastoreItem xmlns:ds="http://schemas.openxmlformats.org/officeDocument/2006/customXml" ds:itemID="{9F13C548-53F6-4D2E-90B3-258D9CA22BA1}">
   <ds:schemaRefs>
     <ds:schemaRef ds:uri="http://schemas.openxmlformats.org/officeDocument/2006/bibliography"/>
   </ds:schemaRefs>

</xml_diff>